<commit_message>
made updates to unfinished sections
</commit_message>
<xml_diff>
--- a/NorthShoreExtSRS.docx
+++ b/NorthShoreExtSRS.docx
@@ -1,6 +1,6 @@
 
 <file path=word/document.xml><?xml version="1.0" encoding="utf-8"?>
-<w:document xmlns:wpc="http://schemas.microsoft.com/office/word/2010/wordprocessingCanvas" xmlns:mc="http://schemas.openxmlformats.org/markup-compatibility/2006" xmlns:o="urn:schemas-microsoft-com:office:office" xmlns:r="http://schemas.openxmlformats.org/officeDocument/2006/relationships" xmlns:m="http://schemas.openxmlformats.org/officeDocument/2006/math" xmlns:v="urn:schemas-microsoft-com:vml" xmlns:wp14="http://schemas.microsoft.com/office/word/2010/wordprocessingDrawing" xmlns:wp="http://schemas.openxmlformats.org/drawingml/2006/wordprocessingDrawing" xmlns:w10="urn:schemas-microsoft-com:office:word" xmlns:w="http://schemas.openxmlformats.org/wordprocessingml/2006/main" xmlns:w14="http://schemas.microsoft.com/office/word/2010/wordml" xmlns:w15="http://schemas.microsoft.com/office/word/2012/wordml" xmlns:wpg="http://schemas.microsoft.com/office/word/2010/wordprocessingGroup" xmlns:wpi="http://schemas.microsoft.com/office/word/2010/wordprocessingInk" xmlns:wne="http://schemas.microsoft.com/office/word/2006/wordml" xmlns:wps="http://schemas.microsoft.com/office/word/2010/wordprocessingShape" mc:Ignorable="w14 w15 wp14">
+<w:document xmlns:wpc="http://schemas.microsoft.com/office/word/2010/wordprocessingCanvas" xmlns:mc="http://schemas.openxmlformats.org/markup-compatibility/2006" xmlns:o="urn:schemas-microsoft-com:office:office" xmlns:r="http://schemas.openxmlformats.org/officeDocument/2006/relationships" xmlns:m="http://schemas.openxmlformats.org/officeDocument/2006/math" xmlns:v="urn:schemas-microsoft-com:vml" xmlns:wp14="http://schemas.microsoft.com/office/word/2010/wordprocessingDrawing" xmlns:wp="http://schemas.openxmlformats.org/drawingml/2006/wordprocessingDrawing" xmlns:w10="urn:schemas-microsoft-com:office:word" xmlns:w="http://schemas.openxmlformats.org/wordprocessingml/2006/main" xmlns:w14="http://schemas.microsoft.com/office/word/2010/wordml" xmlns:wpg="http://schemas.microsoft.com/office/word/2010/wordprocessingGroup" xmlns:wpi="http://schemas.microsoft.com/office/word/2010/wordprocessingInk" xmlns:wne="http://schemas.microsoft.com/office/word/2006/wordml" xmlns:wps="http://schemas.microsoft.com/office/word/2010/wordprocessingShape" mc:Ignorable="w14 wp14">
   <w:body>
     <w:p>
       <w:pPr>
@@ -82,70 +82,78 @@
         <w:rPr>
           <w:rFonts w:ascii="Times New Roman" w:hAnsi="Times New Roman"/>
         </w:rPr>
-        <w:t xml:space="preserve">Prepared by Sarah </w:t>
+        <w:t xml:space="preserve">Prepared by Sarah Bunke, Nicholas </w:t>
       </w:r>
       <w:proofErr w:type="spellStart"/>
       <w:r>
         <w:rPr>
           <w:rFonts w:ascii="Times New Roman" w:hAnsi="Times New Roman"/>
         </w:rPr>
-        <w:t>Bunke</w:t>
+        <w:t>Schnur</w:t>
       </w:r>
       <w:proofErr w:type="spellEnd"/>
       <w:r>
         <w:rPr>
           <w:rFonts w:ascii="Times New Roman" w:hAnsi="Times New Roman"/>
         </w:rPr>
-        <w:t xml:space="preserve">, Nicholas </w:t>
+        <w:t xml:space="preserve">, </w:t>
       </w:r>
       <w:proofErr w:type="spellStart"/>
       <w:r>
         <w:rPr>
           <w:rFonts w:ascii="Times New Roman" w:hAnsi="Times New Roman"/>
         </w:rPr>
-        <w:t>Schnur</w:t>
+        <w:t>Meyling</w:t>
       </w:r>
       <w:proofErr w:type="spellEnd"/>
       <w:r>
         <w:rPr>
           <w:rFonts w:ascii="Times New Roman" w:hAnsi="Times New Roman"/>
         </w:rPr>
-        <w:t xml:space="preserve">, </w:t>
+        <w:t xml:space="preserve"> </w:t>
       </w:r>
       <w:proofErr w:type="spellStart"/>
       <w:r>
         <w:rPr>
           <w:rFonts w:ascii="Times New Roman" w:hAnsi="Times New Roman"/>
         </w:rPr>
-        <w:t>Meyling</w:t>
+        <w:t>Taing</w:t>
       </w:r>
       <w:proofErr w:type="spellEnd"/>
       <w:r>
         <w:rPr>
           <w:rFonts w:ascii="Times New Roman" w:hAnsi="Times New Roman"/>
         </w:rPr>
-        <w:t xml:space="preserve"> </w:t>
+        <w:t xml:space="preserve">, Keith Payne, Brandon Bock, Catherine </w:t>
       </w:r>
       <w:proofErr w:type="spellStart"/>
       <w:r>
         <w:rPr>
           <w:rFonts w:ascii="Times New Roman" w:hAnsi="Times New Roman"/>
         </w:rPr>
-        <w:t>Taing</w:t>
+        <w:t>Nalesnik</w:t>
       </w:r>
       <w:proofErr w:type="spellEnd"/>
-      <w:r>
-        <w:rPr>
-          <w:rFonts w:ascii="Times New Roman" w:hAnsi="Times New Roman"/>
-        </w:rPr>
-        <w:t xml:space="preserve">, Keith Payne, Brandon Bock, Catherine </w:t>
+    </w:p>
+    <w:p>
+      <w:pPr>
+        <w:pStyle w:val="ByLine"/>
+        <w:rPr>
+          <w:rFonts w:ascii="Times New Roman" w:hAnsi="Times New Roman"/>
+        </w:rPr>
+      </w:pPr>
+      <w:r>
+        <w:rPr>
+          <w:rFonts w:ascii="Times New Roman" w:hAnsi="Times New Roman"/>
+        </w:rPr>
+        <w:t xml:space="preserve">On Track </w:t>
       </w:r>
       <w:proofErr w:type="spellStart"/>
       <w:r>
         <w:rPr>
           <w:rFonts w:ascii="Times New Roman" w:hAnsi="Times New Roman"/>
         </w:rPr>
-        <w:t>Nalesnik</w:t>
+        <w:t>Trainwreck</w:t>
       </w:r>
       <w:proofErr w:type="spellEnd"/>
     </w:p>
@@ -160,28 +168,6 @@
         <w:rPr>
           <w:rFonts w:ascii="Times New Roman" w:hAnsi="Times New Roman"/>
         </w:rPr>
-        <w:t xml:space="preserve">On Track </w:t>
-      </w:r>
-      <w:proofErr w:type="spellStart"/>
-      <w:r>
-        <w:rPr>
-          <w:rFonts w:ascii="Times New Roman" w:hAnsi="Times New Roman"/>
-        </w:rPr>
-        <w:t>Trainwreck</w:t>
-      </w:r>
-      <w:proofErr w:type="spellEnd"/>
-    </w:p>
-    <w:p>
-      <w:pPr>
-        <w:pStyle w:val="ByLine"/>
-        <w:rPr>
-          <w:rFonts w:ascii="Times New Roman" w:hAnsi="Times New Roman"/>
-        </w:rPr>
-      </w:pPr>
-      <w:r>
-        <w:rPr>
-          <w:rFonts w:ascii="Times New Roman" w:hAnsi="Times New Roman"/>
-        </w:rPr>
         <w:t>9/20/13</w:t>
       </w:r>
     </w:p>
@@ -193,7 +179,7 @@
           <w:sz w:val="32"/>
         </w:rPr>
         <w:sectPr>
-          <w:footerReference w:type="default" r:id="rId8"/>
+          <w:footerReference w:type="default" r:id="rId9"/>
           <w:pgSz w:w="12240" w:h="15840" w:code="1"/>
           <w:pgMar w:top="1440" w:right="1440" w:bottom="1440" w:left="1440" w:header="720" w:footer="720" w:gutter="0"/>
           <w:pgNumType w:fmt="lowerRoman" w:start="1"/>
@@ -1510,7 +1496,7 @@
           <w:rFonts w:ascii="Times New Roman" w:hAnsi="Times New Roman"/>
           <w:noProof/>
         </w:rPr>
-        <w:t>Performance requirements</w:t>
+        <w:t>Non-functional Requirements</w:t>
       </w:r>
       <w:r>
         <w:rPr>
@@ -1531,7 +1517,7 @@
           <w:rFonts w:ascii="Times New Roman" w:hAnsi="Times New Roman"/>
           <w:noProof/>
         </w:rPr>
-        <w:instrText xml:space="preserve"> PAGEREF _Toc441230997 \h </w:instrText>
+        <w:instrText xml:space="preserve"> PAGEREF _Toc441230987 \h </w:instrText>
       </w:r>
       <w:r>
         <w:rPr>
@@ -1551,12 +1537,81 @@
           <w:rFonts w:ascii="Times New Roman" w:hAnsi="Times New Roman"/>
           <w:noProof/>
         </w:rPr>
-        <w:t>5</w:t>
-      </w:r>
-      <w:r>
-        <w:rPr>
-          <w:rFonts w:ascii="Times New Roman" w:hAnsi="Times New Roman"/>
-          <w:noProof/>
+        <w:t>3</w:t>
+      </w:r>
+      <w:r>
+        <w:rPr>
+          <w:rFonts w:ascii="Times New Roman" w:hAnsi="Times New Roman"/>
+          <w:noProof/>
+        </w:rPr>
+        <w:fldChar w:fldCharType="end"/>
+      </w:r>
+    </w:p>
+    <w:p>
+      <w:pPr>
+        <w:pStyle w:val="TOC1"/>
+        <w:rPr>
+          <w:rFonts w:ascii="Times New Roman" w:hAnsi="Times New Roman"/>
+        </w:rPr>
+      </w:pPr>
+      <w:r>
+        <w:rPr>
+          <w:rFonts w:ascii="Times New Roman" w:hAnsi="Times New Roman"/>
+        </w:rPr>
+        <w:t>4.</w:t>
+      </w:r>
+      <w:r>
+        <w:rPr>
+          <w:rFonts w:ascii="Times New Roman" w:hAnsi="Times New Roman"/>
+        </w:rPr>
+        <w:tab/>
+      </w:r>
+      <w:r>
+        <w:rPr>
+          <w:rFonts w:ascii="Times New Roman" w:hAnsi="Times New Roman"/>
+        </w:rPr>
+        <w:t>Appendix</w:t>
+      </w:r>
+      <w:r>
+        <w:rPr>
+          <w:rFonts w:ascii="Times New Roman" w:hAnsi="Times New Roman"/>
+        </w:rPr>
+        <w:tab/>
+      </w:r>
+      <w:bookmarkStart w:id="6" w:name="_GoBack"/>
+      <w:bookmarkEnd w:id="6"/>
+      <w:r>
+        <w:rPr>
+          <w:rFonts w:ascii="Times New Roman" w:hAnsi="Times New Roman"/>
+        </w:rPr>
+        <w:fldChar w:fldCharType="begin"/>
+      </w:r>
+      <w:r>
+        <w:rPr>
+          <w:rFonts w:ascii="Times New Roman" w:hAnsi="Times New Roman"/>
+        </w:rPr>
+        <w:instrText xml:space="preserve"> PAGEREF _Toc441230991 \h </w:instrText>
+      </w:r>
+      <w:r>
+        <w:rPr>
+          <w:rFonts w:ascii="Times New Roman" w:hAnsi="Times New Roman"/>
+        </w:rPr>
+      </w:r>
+      <w:r>
+        <w:rPr>
+          <w:rFonts w:ascii="Times New Roman" w:hAnsi="Times New Roman"/>
+        </w:rPr>
+        <w:fldChar w:fldCharType="separate"/>
+      </w:r>
+      <w:r>
+        <w:rPr>
+          <w:rFonts w:ascii="Times New Roman" w:hAnsi="Times New Roman"/>
+        </w:rPr>
+        <w:t>4</w:t>
+      </w:r>
+      <w:r>
+        <w:rPr>
+          <w:rFonts w:ascii="Times New Roman" w:hAnsi="Times New Roman"/>
         </w:rPr>
         <w:fldChar w:fldCharType="end"/>
       </w:r>
@@ -1577,7 +1632,7 @@
           <w:rFonts w:ascii="Times New Roman" w:hAnsi="Times New Roman"/>
           <w:noProof/>
         </w:rPr>
-        <w:t>3.4</w:t>
+        <w:t>4.1</w:t>
       </w:r>
       <w:r>
         <w:rPr>
@@ -1585,13 +1640,7 @@
           <w:noProof/>
         </w:rPr>
         <w:tab/>
-      </w:r>
-      <w:r>
-        <w:rPr>
-          <w:rFonts w:ascii="Times New Roman" w:hAnsi="Times New Roman"/>
-          <w:noProof/>
-        </w:rPr>
-        <w:t>Design constraints</w:t>
+        <w:t>User Interfaces</w:t>
       </w:r>
       <w:r>
         <w:rPr>
@@ -1612,7 +1661,7 @@
           <w:rFonts w:ascii="Times New Roman" w:hAnsi="Times New Roman"/>
           <w:noProof/>
         </w:rPr>
-        <w:instrText xml:space="preserve"> PAGEREF _Toc441230998 \h </w:instrText>
+        <w:instrText xml:space="preserve"> PAGEREF _Toc441230992 \h </w:instrText>
       </w:r>
       <w:r>
         <w:rPr>
@@ -1632,7 +1681,7 @@
           <w:rFonts w:ascii="Times New Roman" w:hAnsi="Times New Roman"/>
           <w:noProof/>
         </w:rPr>
-        <w:t>5</w:t>
+        <w:t>4</w:t>
       </w:r>
       <w:r>
         <w:rPr>
@@ -1644,953 +1693,96 @@
     </w:p>
     <w:p>
       <w:pPr>
-        <w:pStyle w:val="TOC2"/>
-        <w:tabs>
-          <w:tab w:val="left" w:pos="720"/>
-        </w:tabs>
-        <w:rPr>
-          <w:rFonts w:ascii="Times New Roman" w:hAnsi="Times New Roman"/>
-          <w:noProof/>
-        </w:rPr>
-      </w:pPr>
-      <w:r>
-        <w:rPr>
-          <w:rFonts w:ascii="Times New Roman" w:hAnsi="Times New Roman"/>
-          <w:noProof/>
-        </w:rPr>
-        <w:t>3.5</w:t>
-      </w:r>
-      <w:r>
-        <w:rPr>
-          <w:rFonts w:ascii="Times New Roman" w:hAnsi="Times New Roman"/>
-          <w:noProof/>
+        <w:pStyle w:val="TOC1"/>
+        <w:rPr>
+          <w:rFonts w:ascii="Times New Roman" w:hAnsi="Times New Roman"/>
+        </w:rPr>
+      </w:pPr>
+      <w:r>
+        <w:rPr>
+          <w:rFonts w:ascii="Times New Roman" w:hAnsi="Times New Roman"/>
+        </w:rPr>
+        <w:t>5.</w:t>
+      </w:r>
+      <w:r>
+        <w:rPr>
+          <w:rFonts w:ascii="Times New Roman" w:hAnsi="Times New Roman"/>
         </w:rPr>
         <w:tab/>
       </w:r>
       <w:r>
         <w:rPr>
           <w:rFonts w:ascii="Times New Roman" w:hAnsi="Times New Roman"/>
-          <w:noProof/>
-        </w:rPr>
-        <w:t>Software system attributes</w:t>
-      </w:r>
-      <w:r>
-        <w:rPr>
-          <w:rFonts w:ascii="Times New Roman" w:hAnsi="Times New Roman"/>
-          <w:noProof/>
+        </w:rPr>
+        <w:t>Index</w:t>
+      </w:r>
+      <w:r>
+        <w:rPr>
+          <w:rFonts w:ascii="Times New Roman" w:hAnsi="Times New Roman"/>
         </w:rPr>
         <w:tab/>
       </w:r>
       <w:r>
         <w:rPr>
           <w:rFonts w:ascii="Times New Roman" w:hAnsi="Times New Roman"/>
-          <w:noProof/>
         </w:rPr>
         <w:fldChar w:fldCharType="begin"/>
       </w:r>
       <w:r>
         <w:rPr>
           <w:rFonts w:ascii="Times New Roman" w:hAnsi="Times New Roman"/>
-          <w:noProof/>
-        </w:rPr>
-        <w:instrText xml:space="preserve"> PAGEREF _Toc441230987 \h </w:instrText>
-      </w:r>
-      <w:r>
-        <w:rPr>
-          <w:rFonts w:ascii="Times New Roman" w:hAnsi="Times New Roman"/>
-          <w:noProof/>
-        </w:rPr>
-      </w:r>
-      <w:r>
-        <w:rPr>
-          <w:rFonts w:ascii="Times New Roman" w:hAnsi="Times New Roman"/>
-          <w:noProof/>
+        </w:rPr>
+        <w:instrText xml:space="preserve"> PAGEREF _Toc441230994 \h </w:instrText>
+      </w:r>
+      <w:r>
+        <w:rPr>
+          <w:rFonts w:ascii="Times New Roman" w:hAnsi="Times New Roman"/>
+        </w:rPr>
+      </w:r>
+      <w:r>
+        <w:rPr>
+          <w:rFonts w:ascii="Times New Roman" w:hAnsi="Times New Roman"/>
         </w:rPr>
         <w:fldChar w:fldCharType="separate"/>
       </w:r>
       <w:r>
         <w:rPr>
           <w:rFonts w:ascii="Times New Roman" w:hAnsi="Times New Roman"/>
-          <w:noProof/>
-        </w:rPr>
-        <w:t>3</w:t>
-      </w:r>
-      <w:r>
-        <w:rPr>
-          <w:rFonts w:ascii="Times New Roman" w:hAnsi="Times New Roman"/>
-          <w:noProof/>
+        </w:rPr>
+        <w:t>4</w:t>
+      </w:r>
+      <w:r>
+        <w:rPr>
+          <w:rFonts w:ascii="Times New Roman" w:hAnsi="Times New Roman"/>
         </w:rPr>
         <w:fldChar w:fldCharType="end"/>
       </w:r>
     </w:p>
     <w:p>
       <w:pPr>
-        <w:ind w:left="270"/>
-        <w:jc w:val="both"/>
-        <w:rPr>
-          <w:rFonts w:ascii="Times New Roman" w:hAnsi="Times New Roman"/>
-          <w:sz w:val="22"/>
-          <w:szCs w:val="22"/>
-        </w:rPr>
-      </w:pPr>
-      <w:r>
-        <w:rPr>
-          <w:rFonts w:ascii="Times New Roman" w:hAnsi="Times New Roman"/>
-          <w:sz w:val="22"/>
-          <w:szCs w:val="22"/>
-        </w:rPr>
-        <w:t>3.6   Other requirements……………………………………………………………………………… ..4</w:t>
-      </w:r>
-    </w:p>
-    <w:p>
-      <w:pPr>
-        <w:pStyle w:val="TOC1"/>
-        <w:rPr>
-          <w:rFonts w:ascii="Times New Roman" w:hAnsi="Times New Roman"/>
-        </w:rPr>
-      </w:pPr>
-      <w:r>
-        <w:rPr>
-          <w:rFonts w:ascii="Times New Roman" w:hAnsi="Times New Roman"/>
-        </w:rPr>
-        <w:t>4.</w:t>
-      </w:r>
-      <w:r>
-        <w:rPr>
-          <w:rFonts w:ascii="Times New Roman" w:hAnsi="Times New Roman"/>
-        </w:rPr>
-        <w:tab/>
-      </w:r>
-      <w:r>
-        <w:rPr>
-          <w:rFonts w:ascii="Times New Roman" w:hAnsi="Times New Roman"/>
-        </w:rPr>
-        <w:t>Appendices</w:t>
-      </w:r>
-      <w:r>
-        <w:rPr>
-          <w:rFonts w:ascii="Times New Roman" w:hAnsi="Times New Roman"/>
-        </w:rPr>
-        <w:tab/>
-      </w:r>
-      <w:r>
-        <w:rPr>
-          <w:rFonts w:ascii="Times New Roman" w:hAnsi="Times New Roman"/>
-        </w:rPr>
-        <w:fldChar w:fldCharType="begin"/>
-      </w:r>
-      <w:r>
-        <w:rPr>
-          <w:rFonts w:ascii="Times New Roman" w:hAnsi="Times New Roman"/>
-        </w:rPr>
-        <w:instrText xml:space="preserve"> PAGEREF _Toc441230991 \h </w:instrText>
-      </w:r>
-      <w:r>
-        <w:rPr>
-          <w:rFonts w:ascii="Times New Roman" w:hAnsi="Times New Roman"/>
-        </w:rPr>
-      </w:r>
-      <w:r>
-        <w:rPr>
-          <w:rFonts w:ascii="Times New Roman" w:hAnsi="Times New Roman"/>
-        </w:rPr>
-        <w:fldChar w:fldCharType="separate"/>
-      </w:r>
-      <w:r>
-        <w:rPr>
-          <w:rFonts w:ascii="Times New Roman" w:hAnsi="Times New Roman"/>
-        </w:rPr>
-        <w:t>4</w:t>
-      </w:r>
-      <w:r>
-        <w:rPr>
-          <w:rFonts w:ascii="Times New Roman" w:hAnsi="Times New Roman"/>
+        <w:rPr>
+          <w:rFonts w:ascii="Times New Roman" w:hAnsi="Times New Roman"/>
+          <w:b/>
+          <w:noProof/>
+        </w:rPr>
+      </w:pPr>
+      <w:r>
+        <w:rPr>
+          <w:rFonts w:ascii="Times New Roman" w:hAnsi="Times New Roman"/>
+          <w:b/>
+          <w:noProof/>
         </w:rPr>
         <w:fldChar w:fldCharType="end"/>
       </w:r>
     </w:p>
     <w:p>
       <w:pPr>
-        <w:pStyle w:val="TOC2"/>
-        <w:tabs>
-          <w:tab w:val="left" w:pos="720"/>
-        </w:tabs>
-        <w:rPr>
-          <w:rFonts w:ascii="Times New Roman" w:hAnsi="Times New Roman"/>
-          <w:noProof/>
-        </w:rPr>
-      </w:pPr>
-      <w:r>
-        <w:rPr>
-          <w:rFonts w:ascii="Times New Roman" w:hAnsi="Times New Roman"/>
-          <w:noProof/>
-        </w:rPr>
-        <w:t>4.1</w:t>
-      </w:r>
-      <w:r>
-        <w:rPr>
-          <w:rFonts w:ascii="Times New Roman" w:hAnsi="Times New Roman"/>
-          <w:noProof/>
-        </w:rPr>
-        <w:tab/>
-        <w:t>System Feature 1</w:t>
-      </w:r>
-      <w:r>
-        <w:rPr>
-          <w:rFonts w:ascii="Times New Roman" w:hAnsi="Times New Roman"/>
-          <w:noProof/>
-        </w:rPr>
-        <w:tab/>
-      </w:r>
-      <w:r>
-        <w:rPr>
-          <w:rFonts w:ascii="Times New Roman" w:hAnsi="Times New Roman"/>
-          <w:noProof/>
-        </w:rPr>
-        <w:fldChar w:fldCharType="begin"/>
-      </w:r>
-      <w:r>
-        <w:rPr>
-          <w:rFonts w:ascii="Times New Roman" w:hAnsi="Times New Roman"/>
-          <w:noProof/>
-        </w:rPr>
-        <w:instrText xml:space="preserve"> PAGEREF _Toc441230992 \h </w:instrText>
-      </w:r>
-      <w:r>
-        <w:rPr>
-          <w:rFonts w:ascii="Times New Roman" w:hAnsi="Times New Roman"/>
-          <w:noProof/>
-        </w:rPr>
-      </w:r>
-      <w:r>
-        <w:rPr>
-          <w:rFonts w:ascii="Times New Roman" w:hAnsi="Times New Roman"/>
-          <w:noProof/>
-        </w:rPr>
-        <w:fldChar w:fldCharType="separate"/>
-      </w:r>
-      <w:r>
-        <w:rPr>
-          <w:rFonts w:ascii="Times New Roman" w:hAnsi="Times New Roman"/>
-          <w:noProof/>
-        </w:rPr>
-        <w:t>4</w:t>
-      </w:r>
-      <w:r>
-        <w:rPr>
-          <w:rFonts w:ascii="Times New Roman" w:hAnsi="Times New Roman"/>
-          <w:noProof/>
-        </w:rPr>
-        <w:fldChar w:fldCharType="end"/>
-      </w:r>
-    </w:p>
-    <w:p>
-      <w:pPr>
-        <w:pStyle w:val="TOC2"/>
-        <w:tabs>
-          <w:tab w:val="left" w:pos="720"/>
-        </w:tabs>
-        <w:rPr>
-          <w:rFonts w:ascii="Times New Roman" w:hAnsi="Times New Roman"/>
-          <w:noProof/>
-        </w:rPr>
-      </w:pPr>
-      <w:r>
-        <w:rPr>
-          <w:rFonts w:ascii="Times New Roman" w:hAnsi="Times New Roman"/>
-          <w:noProof/>
-        </w:rPr>
-        <w:t>4.2</w:t>
-      </w:r>
-      <w:r>
-        <w:rPr>
-          <w:rFonts w:ascii="Times New Roman" w:hAnsi="Times New Roman"/>
-          <w:noProof/>
-        </w:rPr>
-        <w:tab/>
-        <w:t>System Feature 2 (and so on)</w:t>
-      </w:r>
-      <w:r>
-        <w:rPr>
-          <w:rFonts w:ascii="Times New Roman" w:hAnsi="Times New Roman"/>
-          <w:noProof/>
-        </w:rPr>
-        <w:tab/>
-      </w:r>
-      <w:r>
-        <w:rPr>
-          <w:rFonts w:ascii="Times New Roman" w:hAnsi="Times New Roman"/>
-          <w:noProof/>
-        </w:rPr>
-        <w:fldChar w:fldCharType="begin"/>
-      </w:r>
-      <w:r>
-        <w:rPr>
-          <w:rFonts w:ascii="Times New Roman" w:hAnsi="Times New Roman"/>
-          <w:noProof/>
-        </w:rPr>
-        <w:instrText xml:space="preserve"> PAGEREF _Toc441230993 \h </w:instrText>
-      </w:r>
-      <w:r>
-        <w:rPr>
-          <w:rFonts w:ascii="Times New Roman" w:hAnsi="Times New Roman"/>
-          <w:noProof/>
-        </w:rPr>
-      </w:r>
-      <w:r>
-        <w:rPr>
-          <w:rFonts w:ascii="Times New Roman" w:hAnsi="Times New Roman"/>
-          <w:noProof/>
-        </w:rPr>
-        <w:fldChar w:fldCharType="separate"/>
-      </w:r>
-      <w:r>
-        <w:rPr>
-          <w:rFonts w:ascii="Times New Roman" w:hAnsi="Times New Roman"/>
-          <w:noProof/>
-        </w:rPr>
-        <w:t>4</w:t>
-      </w:r>
-      <w:r>
-        <w:rPr>
-          <w:rFonts w:ascii="Times New Roman" w:hAnsi="Times New Roman"/>
-          <w:noProof/>
-        </w:rPr>
-        <w:fldChar w:fldCharType="end"/>
-      </w:r>
-    </w:p>
-    <w:p>
-      <w:pPr>
-        <w:pStyle w:val="TOC1"/>
-        <w:rPr>
-          <w:rFonts w:ascii="Times New Roman" w:hAnsi="Times New Roman"/>
-        </w:rPr>
-      </w:pPr>
-      <w:r>
-        <w:rPr>
-          <w:rFonts w:ascii="Times New Roman" w:hAnsi="Times New Roman"/>
-        </w:rPr>
-        <w:t>5.</w:t>
-      </w:r>
-      <w:r>
-        <w:rPr>
-          <w:rFonts w:ascii="Times New Roman" w:hAnsi="Times New Roman"/>
-        </w:rPr>
-        <w:tab/>
-      </w:r>
-      <w:r>
-        <w:rPr>
-          <w:rFonts w:ascii="Times New Roman" w:hAnsi="Times New Roman"/>
-        </w:rPr>
-        <w:t>Index</w:t>
-      </w:r>
-      <w:r>
-        <w:rPr>
-          <w:rFonts w:ascii="Times New Roman" w:hAnsi="Times New Roman"/>
-        </w:rPr>
-        <w:tab/>
-      </w:r>
-      <w:r>
-        <w:rPr>
-          <w:rFonts w:ascii="Times New Roman" w:hAnsi="Times New Roman"/>
-        </w:rPr>
-        <w:fldChar w:fldCharType="begin"/>
-      </w:r>
-      <w:r>
-        <w:rPr>
-          <w:rFonts w:ascii="Times New Roman" w:hAnsi="Times New Roman"/>
-        </w:rPr>
-        <w:instrText xml:space="preserve"> PAGEREF _Toc441230994 \h </w:instrText>
-      </w:r>
-      <w:r>
-        <w:rPr>
-          <w:rFonts w:ascii="Times New Roman" w:hAnsi="Times New Roman"/>
-        </w:rPr>
-      </w:r>
-      <w:r>
-        <w:rPr>
-          <w:rFonts w:ascii="Times New Roman" w:hAnsi="Times New Roman"/>
-        </w:rPr>
-        <w:fldChar w:fldCharType="separate"/>
-      </w:r>
-      <w:r>
-        <w:rPr>
-          <w:rFonts w:ascii="Times New Roman" w:hAnsi="Times New Roman"/>
-        </w:rPr>
-        <w:t>4</w:t>
-      </w:r>
-      <w:r>
-        <w:rPr>
-          <w:rFonts w:ascii="Times New Roman" w:hAnsi="Times New Roman"/>
-        </w:rPr>
-        <w:fldChar w:fldCharType="end"/>
-      </w:r>
-    </w:p>
-    <w:p>
-      <w:pPr>
-        <w:pStyle w:val="TOC2"/>
-        <w:tabs>
-          <w:tab w:val="left" w:pos="720"/>
-        </w:tabs>
-        <w:rPr>
-          <w:rFonts w:ascii="Times New Roman" w:hAnsi="Times New Roman"/>
-          <w:noProof/>
-        </w:rPr>
-      </w:pPr>
-      <w:r>
-        <w:rPr>
-          <w:rFonts w:ascii="Times New Roman" w:hAnsi="Times New Roman"/>
-          <w:noProof/>
-        </w:rPr>
-        <w:t>5.1</w:t>
-      </w:r>
-      <w:r>
-        <w:rPr>
-          <w:rFonts w:ascii="Times New Roman" w:hAnsi="Times New Roman"/>
-          <w:noProof/>
-        </w:rPr>
-        <w:tab/>
-        <w:t>Performance Requirements</w:t>
-      </w:r>
-      <w:r>
-        <w:rPr>
-          <w:rFonts w:ascii="Times New Roman" w:hAnsi="Times New Roman"/>
-          <w:noProof/>
-        </w:rPr>
-        <w:tab/>
-      </w:r>
-      <w:r>
-        <w:rPr>
-          <w:rFonts w:ascii="Times New Roman" w:hAnsi="Times New Roman"/>
-          <w:noProof/>
-        </w:rPr>
-        <w:fldChar w:fldCharType="begin"/>
-      </w:r>
-      <w:r>
-        <w:rPr>
-          <w:rFonts w:ascii="Times New Roman" w:hAnsi="Times New Roman"/>
-          <w:noProof/>
-        </w:rPr>
-        <w:instrText xml:space="preserve"> PAGEREF _Toc441230995 \h </w:instrText>
-      </w:r>
-      <w:r>
-        <w:rPr>
-          <w:rFonts w:ascii="Times New Roman" w:hAnsi="Times New Roman"/>
-          <w:noProof/>
-        </w:rPr>
-      </w:r>
-      <w:r>
-        <w:rPr>
-          <w:rFonts w:ascii="Times New Roman" w:hAnsi="Times New Roman"/>
-          <w:noProof/>
-        </w:rPr>
-        <w:fldChar w:fldCharType="separate"/>
-      </w:r>
-      <w:r>
-        <w:rPr>
-          <w:rFonts w:ascii="Times New Roman" w:hAnsi="Times New Roman"/>
-          <w:noProof/>
-        </w:rPr>
-        <w:t>4</w:t>
-      </w:r>
-      <w:r>
-        <w:rPr>
-          <w:rFonts w:ascii="Times New Roman" w:hAnsi="Times New Roman"/>
-          <w:noProof/>
-        </w:rPr>
-        <w:fldChar w:fldCharType="end"/>
-      </w:r>
-    </w:p>
-    <w:p>
-      <w:pPr>
-        <w:pStyle w:val="TOC2"/>
-        <w:tabs>
-          <w:tab w:val="left" w:pos="720"/>
-        </w:tabs>
-        <w:rPr>
-          <w:rFonts w:ascii="Times New Roman" w:hAnsi="Times New Roman"/>
-          <w:noProof/>
-        </w:rPr>
-      </w:pPr>
-      <w:r>
-        <w:rPr>
-          <w:rFonts w:ascii="Times New Roman" w:hAnsi="Times New Roman"/>
-          <w:noProof/>
-        </w:rPr>
-        <w:t>5.2</w:t>
-      </w:r>
-      <w:r>
-        <w:rPr>
-          <w:rFonts w:ascii="Times New Roman" w:hAnsi="Times New Roman"/>
-          <w:noProof/>
-        </w:rPr>
-        <w:tab/>
-        <w:t>Safety Requirements</w:t>
-      </w:r>
-      <w:r>
-        <w:rPr>
-          <w:rFonts w:ascii="Times New Roman" w:hAnsi="Times New Roman"/>
-          <w:noProof/>
-        </w:rPr>
-        <w:tab/>
-      </w:r>
-      <w:r>
-        <w:rPr>
-          <w:rFonts w:ascii="Times New Roman" w:hAnsi="Times New Roman"/>
-          <w:noProof/>
-        </w:rPr>
-        <w:fldChar w:fldCharType="begin"/>
-      </w:r>
-      <w:r>
-        <w:rPr>
-          <w:rFonts w:ascii="Times New Roman" w:hAnsi="Times New Roman"/>
-          <w:noProof/>
-        </w:rPr>
-        <w:instrText xml:space="preserve"> PAGEREF _Toc441230996 \h </w:instrText>
-      </w:r>
-      <w:r>
-        <w:rPr>
-          <w:rFonts w:ascii="Times New Roman" w:hAnsi="Times New Roman"/>
-          <w:noProof/>
-        </w:rPr>
-      </w:r>
-      <w:r>
-        <w:rPr>
-          <w:rFonts w:ascii="Times New Roman" w:hAnsi="Times New Roman"/>
-          <w:noProof/>
-        </w:rPr>
-        <w:fldChar w:fldCharType="separate"/>
-      </w:r>
-      <w:r>
-        <w:rPr>
-          <w:rFonts w:ascii="Times New Roman" w:hAnsi="Times New Roman"/>
-          <w:noProof/>
-        </w:rPr>
-        <w:t>5</w:t>
-      </w:r>
-      <w:r>
-        <w:rPr>
-          <w:rFonts w:ascii="Times New Roman" w:hAnsi="Times New Roman"/>
-          <w:noProof/>
-        </w:rPr>
-        <w:fldChar w:fldCharType="end"/>
-      </w:r>
-    </w:p>
-    <w:p>
-      <w:pPr>
-        <w:pStyle w:val="TOC2"/>
-        <w:tabs>
-          <w:tab w:val="left" w:pos="720"/>
-        </w:tabs>
-        <w:rPr>
-          <w:rFonts w:ascii="Times New Roman" w:hAnsi="Times New Roman"/>
-          <w:noProof/>
-        </w:rPr>
-      </w:pPr>
-      <w:r>
-        <w:rPr>
-          <w:rFonts w:ascii="Times New Roman" w:hAnsi="Times New Roman"/>
-          <w:noProof/>
-        </w:rPr>
-        <w:t>5.3</w:t>
-      </w:r>
-      <w:r>
-        <w:rPr>
-          <w:rFonts w:ascii="Times New Roman" w:hAnsi="Times New Roman"/>
-          <w:noProof/>
-        </w:rPr>
-        <w:tab/>
-        <w:t>Security Requirements</w:t>
-      </w:r>
-      <w:r>
-        <w:rPr>
-          <w:rFonts w:ascii="Times New Roman" w:hAnsi="Times New Roman"/>
-          <w:noProof/>
-        </w:rPr>
-        <w:tab/>
-      </w:r>
-      <w:r>
-        <w:rPr>
-          <w:rFonts w:ascii="Times New Roman" w:hAnsi="Times New Roman"/>
-          <w:noProof/>
-        </w:rPr>
-        <w:fldChar w:fldCharType="begin"/>
-      </w:r>
-      <w:r>
-        <w:rPr>
-          <w:rFonts w:ascii="Times New Roman" w:hAnsi="Times New Roman"/>
-          <w:noProof/>
-        </w:rPr>
-        <w:instrText xml:space="preserve"> PAGEREF _Toc441230997 \h </w:instrText>
-      </w:r>
-      <w:r>
-        <w:rPr>
-          <w:rFonts w:ascii="Times New Roman" w:hAnsi="Times New Roman"/>
-          <w:noProof/>
-        </w:rPr>
-      </w:r>
-      <w:r>
-        <w:rPr>
-          <w:rFonts w:ascii="Times New Roman" w:hAnsi="Times New Roman"/>
-          <w:noProof/>
-        </w:rPr>
-        <w:fldChar w:fldCharType="separate"/>
-      </w:r>
-      <w:r>
-        <w:rPr>
-          <w:rFonts w:ascii="Times New Roman" w:hAnsi="Times New Roman"/>
-          <w:noProof/>
-        </w:rPr>
-        <w:t>5</w:t>
-      </w:r>
-      <w:r>
-        <w:rPr>
-          <w:rFonts w:ascii="Times New Roman" w:hAnsi="Times New Roman"/>
-          <w:noProof/>
-        </w:rPr>
-        <w:fldChar w:fldCharType="end"/>
-      </w:r>
-    </w:p>
-    <w:p>
-      <w:pPr>
-        <w:pStyle w:val="TOC2"/>
-        <w:tabs>
-          <w:tab w:val="left" w:pos="720"/>
-        </w:tabs>
-        <w:rPr>
-          <w:rFonts w:ascii="Times New Roman" w:hAnsi="Times New Roman"/>
-          <w:noProof/>
-        </w:rPr>
-      </w:pPr>
-      <w:r>
-        <w:rPr>
-          <w:rFonts w:ascii="Times New Roman" w:hAnsi="Times New Roman"/>
-          <w:noProof/>
-        </w:rPr>
-        <w:t>5.4</w:t>
-      </w:r>
-      <w:r>
-        <w:rPr>
-          <w:rFonts w:ascii="Times New Roman" w:hAnsi="Times New Roman"/>
-          <w:noProof/>
-        </w:rPr>
-        <w:tab/>
-        <w:t>Software Quality Attributes</w:t>
-      </w:r>
-      <w:r>
-        <w:rPr>
-          <w:rFonts w:ascii="Times New Roman" w:hAnsi="Times New Roman"/>
-          <w:noProof/>
-        </w:rPr>
-        <w:tab/>
-      </w:r>
-      <w:r>
-        <w:rPr>
-          <w:rFonts w:ascii="Times New Roman" w:hAnsi="Times New Roman"/>
-          <w:noProof/>
-        </w:rPr>
-        <w:fldChar w:fldCharType="begin"/>
-      </w:r>
-      <w:r>
-        <w:rPr>
-          <w:rFonts w:ascii="Times New Roman" w:hAnsi="Times New Roman"/>
-          <w:noProof/>
-        </w:rPr>
-        <w:instrText xml:space="preserve"> PAGEREF _Toc441230998 \h </w:instrText>
-      </w:r>
-      <w:r>
-        <w:rPr>
-          <w:rFonts w:ascii="Times New Roman" w:hAnsi="Times New Roman"/>
-          <w:noProof/>
-        </w:rPr>
-      </w:r>
-      <w:r>
-        <w:rPr>
-          <w:rFonts w:ascii="Times New Roman" w:hAnsi="Times New Roman"/>
-          <w:noProof/>
-        </w:rPr>
-        <w:fldChar w:fldCharType="separate"/>
-      </w:r>
-      <w:r>
-        <w:rPr>
-          <w:rFonts w:ascii="Times New Roman" w:hAnsi="Times New Roman"/>
-          <w:noProof/>
-        </w:rPr>
-        <w:t>5</w:t>
-      </w:r>
-      <w:r>
-        <w:rPr>
-          <w:rFonts w:ascii="Times New Roman" w:hAnsi="Times New Roman"/>
-          <w:noProof/>
-        </w:rPr>
-        <w:fldChar w:fldCharType="end"/>
-      </w:r>
-    </w:p>
-    <w:p>
-      <w:pPr>
-        <w:pStyle w:val="TOC2"/>
-        <w:tabs>
-          <w:tab w:val="left" w:pos="720"/>
-        </w:tabs>
-        <w:rPr>
-          <w:rFonts w:ascii="Times New Roman" w:hAnsi="Times New Roman"/>
-          <w:noProof/>
-        </w:rPr>
-      </w:pPr>
-      <w:r>
-        <w:rPr>
-          <w:rFonts w:ascii="Times New Roman" w:hAnsi="Times New Roman"/>
-          <w:noProof/>
-        </w:rPr>
-        <w:t>5.5</w:t>
-      </w:r>
-      <w:r>
-        <w:rPr>
-          <w:rFonts w:ascii="Times New Roman" w:hAnsi="Times New Roman"/>
-          <w:noProof/>
-        </w:rPr>
-        <w:tab/>
-        <w:t>Business Rules</w:t>
-      </w:r>
-      <w:r>
-        <w:rPr>
-          <w:rFonts w:ascii="Times New Roman" w:hAnsi="Times New Roman"/>
-          <w:noProof/>
-        </w:rPr>
-        <w:tab/>
-      </w:r>
-      <w:r>
-        <w:rPr>
-          <w:rFonts w:ascii="Times New Roman" w:hAnsi="Times New Roman"/>
-          <w:noProof/>
-        </w:rPr>
-        <w:fldChar w:fldCharType="begin"/>
-      </w:r>
-      <w:r>
-        <w:rPr>
-          <w:rFonts w:ascii="Times New Roman" w:hAnsi="Times New Roman"/>
-          <w:noProof/>
-        </w:rPr>
-        <w:instrText xml:space="preserve"> PAGEREF _Toc441230999 \h </w:instrText>
-      </w:r>
-      <w:r>
-        <w:rPr>
-          <w:rFonts w:ascii="Times New Roman" w:hAnsi="Times New Roman"/>
-          <w:noProof/>
-        </w:rPr>
-      </w:r>
-      <w:r>
-        <w:rPr>
-          <w:rFonts w:ascii="Times New Roman" w:hAnsi="Times New Roman"/>
-          <w:noProof/>
-        </w:rPr>
-        <w:fldChar w:fldCharType="separate"/>
-      </w:r>
-      <w:r>
-        <w:rPr>
-          <w:rFonts w:ascii="Times New Roman" w:hAnsi="Times New Roman"/>
-          <w:noProof/>
-        </w:rPr>
-        <w:t>5</w:t>
-      </w:r>
-      <w:r>
-        <w:rPr>
-          <w:rFonts w:ascii="Times New Roman" w:hAnsi="Times New Roman"/>
-          <w:noProof/>
-        </w:rPr>
-        <w:fldChar w:fldCharType="end"/>
-      </w:r>
-    </w:p>
-    <w:p>
-      <w:pPr>
-        <w:pStyle w:val="TOC1"/>
-        <w:rPr>
-          <w:rFonts w:ascii="Times New Roman" w:hAnsi="Times New Roman"/>
-        </w:rPr>
-      </w:pPr>
-      <w:r>
-        <w:rPr>
-          <w:rFonts w:ascii="Times New Roman" w:hAnsi="Times New Roman"/>
-        </w:rPr>
-        <w:t>Appendix A: Glossary</w:t>
-      </w:r>
-      <w:r>
-        <w:rPr>
-          <w:rFonts w:ascii="Times New Roman" w:hAnsi="Times New Roman"/>
-        </w:rPr>
-        <w:tab/>
-      </w:r>
-      <w:r>
-        <w:rPr>
-          <w:rFonts w:ascii="Times New Roman" w:hAnsi="Times New Roman"/>
-        </w:rPr>
-        <w:fldChar w:fldCharType="begin"/>
-      </w:r>
-      <w:r>
-        <w:rPr>
-          <w:rFonts w:ascii="Times New Roman" w:hAnsi="Times New Roman"/>
-        </w:rPr>
-        <w:instrText xml:space="preserve"> PAGEREF _Toc441231001 \h </w:instrText>
-      </w:r>
-      <w:r>
-        <w:rPr>
-          <w:rFonts w:ascii="Times New Roman" w:hAnsi="Times New Roman"/>
-        </w:rPr>
-      </w:r>
-      <w:r>
-        <w:rPr>
-          <w:rFonts w:ascii="Times New Roman" w:hAnsi="Times New Roman"/>
-        </w:rPr>
-        <w:fldChar w:fldCharType="separate"/>
-      </w:r>
-      <w:r>
-        <w:rPr>
-          <w:rFonts w:ascii="Times New Roman" w:hAnsi="Times New Roman"/>
-        </w:rPr>
-        <w:t>5</w:t>
-      </w:r>
-      <w:r>
-        <w:rPr>
-          <w:rFonts w:ascii="Times New Roman" w:hAnsi="Times New Roman"/>
-        </w:rPr>
-        <w:fldChar w:fldCharType="end"/>
-      </w:r>
-    </w:p>
-    <w:p>
-      <w:pPr>
-        <w:pStyle w:val="TOC1"/>
-        <w:rPr>
-          <w:rFonts w:ascii="Times New Roman" w:hAnsi="Times New Roman"/>
-        </w:rPr>
-      </w:pPr>
-      <w:r>
-        <w:rPr>
-          <w:rFonts w:ascii="Times New Roman" w:hAnsi="Times New Roman"/>
-        </w:rPr>
-        <w:t>Appendix B: Analysis Models</w:t>
-      </w:r>
-      <w:r>
-        <w:rPr>
-          <w:rFonts w:ascii="Times New Roman" w:hAnsi="Times New Roman"/>
-        </w:rPr>
-        <w:tab/>
-      </w:r>
-      <w:r>
-        <w:rPr>
-          <w:rFonts w:ascii="Times New Roman" w:hAnsi="Times New Roman"/>
-        </w:rPr>
-        <w:fldChar w:fldCharType="begin"/>
-      </w:r>
-      <w:r>
-        <w:rPr>
-          <w:rFonts w:ascii="Times New Roman" w:hAnsi="Times New Roman"/>
-        </w:rPr>
-        <w:instrText xml:space="preserve"> PAGEREF _Toc441231002 \h </w:instrText>
-      </w:r>
-      <w:r>
-        <w:rPr>
-          <w:rFonts w:ascii="Times New Roman" w:hAnsi="Times New Roman"/>
-        </w:rPr>
-      </w:r>
-      <w:r>
-        <w:rPr>
-          <w:rFonts w:ascii="Times New Roman" w:hAnsi="Times New Roman"/>
-        </w:rPr>
-        <w:fldChar w:fldCharType="separate"/>
-      </w:r>
-      <w:r>
-        <w:rPr>
-          <w:rFonts w:ascii="Times New Roman" w:hAnsi="Times New Roman"/>
-        </w:rPr>
-        <w:t>5</w:t>
-      </w:r>
-      <w:r>
-        <w:rPr>
-          <w:rFonts w:ascii="Times New Roman" w:hAnsi="Times New Roman"/>
-        </w:rPr>
-        <w:fldChar w:fldCharType="end"/>
-      </w:r>
-    </w:p>
-    <w:p>
-      <w:pPr>
-        <w:pStyle w:val="TOC1"/>
-        <w:rPr>
-          <w:rFonts w:ascii="Times New Roman" w:hAnsi="Times New Roman"/>
-        </w:rPr>
-      </w:pPr>
-      <w:r>
-        <w:rPr>
-          <w:rFonts w:ascii="Times New Roman" w:hAnsi="Times New Roman"/>
-        </w:rPr>
-        <w:t>Appendix C: To Be Determined List</w:t>
-      </w:r>
-      <w:r>
-        <w:rPr>
-          <w:rFonts w:ascii="Times New Roman" w:hAnsi="Times New Roman"/>
-        </w:rPr>
-        <w:tab/>
-      </w:r>
-      <w:r>
-        <w:rPr>
-          <w:rFonts w:ascii="Times New Roman" w:hAnsi="Times New Roman"/>
-        </w:rPr>
-        <w:fldChar w:fldCharType="begin"/>
-      </w:r>
-      <w:r>
-        <w:rPr>
-          <w:rFonts w:ascii="Times New Roman" w:hAnsi="Times New Roman"/>
-        </w:rPr>
-        <w:instrText xml:space="preserve"> PAGEREF _Toc441231003 \h </w:instrText>
-      </w:r>
-      <w:r>
-        <w:rPr>
-          <w:rFonts w:ascii="Times New Roman" w:hAnsi="Times New Roman"/>
-        </w:rPr>
-      </w:r>
-      <w:r>
-        <w:rPr>
-          <w:rFonts w:ascii="Times New Roman" w:hAnsi="Times New Roman"/>
-        </w:rPr>
-        <w:fldChar w:fldCharType="separate"/>
-      </w:r>
-      <w:r>
-        <w:rPr>
-          <w:rFonts w:ascii="Times New Roman" w:hAnsi="Times New Roman"/>
-        </w:rPr>
-        <w:t>6</w:t>
-      </w:r>
-      <w:r>
-        <w:rPr>
-          <w:rFonts w:ascii="Times New Roman" w:hAnsi="Times New Roman"/>
-        </w:rPr>
-        <w:fldChar w:fldCharType="end"/>
-      </w:r>
-    </w:p>
-    <w:p>
-      <w:pPr>
         <w:rPr>
           <w:rFonts w:ascii="Times New Roman" w:hAnsi="Times New Roman"/>
           <w:b/>
           <w:noProof/>
         </w:rPr>
       </w:pPr>
-      <w:r>
-        <w:rPr>
-          <w:rFonts w:ascii="Times New Roman" w:hAnsi="Times New Roman"/>
-          <w:b/>
-          <w:noProof/>
-        </w:rPr>
-        <w:fldChar w:fldCharType="end"/>
-      </w:r>
-    </w:p>
-    <w:p>
-      <w:pPr>
-        <w:rPr>
-          <w:rFonts w:ascii="Times New Roman" w:hAnsi="Times New Roman"/>
-          <w:b/>
-          <w:noProof/>
-        </w:rPr>
-      </w:pPr>
     </w:p>
     <w:p>
       <w:pPr>
@@ -2599,14 +1791,14 @@
           <w:rFonts w:ascii="Times New Roman" w:hAnsi="Times New Roman"/>
         </w:rPr>
       </w:pPr>
-      <w:bookmarkStart w:id="6" w:name="_Toc441230971"/>
+      <w:bookmarkStart w:id="7" w:name="_Toc441230971"/>
       <w:r>
         <w:rPr>
           <w:rFonts w:ascii="Times New Roman" w:hAnsi="Times New Roman"/>
         </w:rPr>
         <w:t>Revision History</w:t>
       </w:r>
-      <w:bookmarkEnd w:id="6"/>
+      <w:bookmarkEnd w:id="7"/>
     </w:p>
     <w:tbl>
       <w:tblPr>
@@ -2884,8 +2076,8 @@
           <w:rFonts w:ascii="Times New Roman" w:hAnsi="Times New Roman"/>
         </w:rPr>
         <w:sectPr>
-          <w:headerReference w:type="default" r:id="rId9"/>
-          <w:footerReference w:type="default" r:id="rId10"/>
+          <w:headerReference w:type="default" r:id="rId10"/>
+          <w:footerReference w:type="default" r:id="rId11"/>
           <w:pgSz w:w="12240" w:h="15840" w:code="1"/>
           <w:pgMar w:top="1440" w:right="1440" w:bottom="1440" w:left="1440" w:header="720" w:footer="720" w:gutter="0"/>
           <w:pgNumType w:fmt="lowerRoman"/>
@@ -2900,8 +2092,8 @@
           <w:rFonts w:ascii="Times New Roman" w:hAnsi="Times New Roman"/>
         </w:rPr>
       </w:pPr>
-      <w:bookmarkStart w:id="7" w:name="_Toc439994665"/>
-      <w:bookmarkStart w:id="8" w:name="_Toc441230972"/>
+      <w:bookmarkStart w:id="8" w:name="_Toc439994665"/>
+      <w:bookmarkStart w:id="9" w:name="_Toc441230972"/>
       <w:r>
         <w:rPr>
           <w:rFonts w:ascii="Times New Roman" w:hAnsi="Times New Roman"/>
@@ -2909,8 +2101,8 @@
         <w:lastRenderedPageBreak/>
         <w:t>Introduction</w:t>
       </w:r>
-      <w:bookmarkEnd w:id="7"/>
       <w:bookmarkEnd w:id="8"/>
+      <w:bookmarkEnd w:id="9"/>
     </w:p>
     <w:p>
       <w:pPr>
@@ -2919,16 +2111,16 @@
           <w:rFonts w:ascii="Times New Roman" w:hAnsi="Times New Roman"/>
         </w:rPr>
       </w:pPr>
-      <w:bookmarkStart w:id="9" w:name="_Toc439994667"/>
-      <w:bookmarkStart w:id="10" w:name="_Toc441230973"/>
+      <w:bookmarkStart w:id="10" w:name="_Toc439994667"/>
+      <w:bookmarkStart w:id="11" w:name="_Toc441230973"/>
       <w:r>
         <w:rPr>
           <w:rFonts w:ascii="Times New Roman" w:hAnsi="Times New Roman"/>
         </w:rPr>
         <w:t>Purpose</w:t>
       </w:r>
-      <w:bookmarkEnd w:id="9"/>
       <w:bookmarkEnd w:id="10"/>
+      <w:bookmarkEnd w:id="11"/>
       <w:r>
         <w:rPr>
           <w:rFonts w:ascii="Times New Roman" w:hAnsi="Times New Roman"/>
@@ -2986,14 +2178,7 @@
           <w:color w:val="000000"/>
           <w:szCs w:val="24"/>
         </w:rPr>
-        <w:t>The scope is to develop</w:t>
-      </w:r>
-      <w:r>
-        <w:rPr>
-          <w:color w:val="000000"/>
-          <w:szCs w:val="24"/>
-        </w:rPr>
-        <w:t xml:space="preserve"> a</w:t>
+        <w:t>The scope is to develop a</w:t>
       </w:r>
       <w:r>
         <w:rPr>
@@ -3243,8 +2428,8 @@
           <w:rFonts w:ascii="Times New Roman" w:hAnsi="Times New Roman"/>
         </w:rPr>
       </w:pPr>
-      <w:bookmarkStart w:id="11" w:name="_Toc439994673"/>
-      <w:bookmarkStart w:id="12" w:name="_Toc441230978"/>
+      <w:bookmarkStart w:id="12" w:name="_Toc439994673"/>
+      <w:bookmarkStart w:id="13" w:name="_Toc441230978"/>
       <w:r>
         <w:rPr>
           <w:rFonts w:ascii="Times New Roman" w:hAnsi="Times New Roman"/>
@@ -3252,8 +2437,8 @@
         <w:lastRenderedPageBreak/>
         <w:t>Overall Description</w:t>
       </w:r>
-      <w:bookmarkEnd w:id="11"/>
       <w:bookmarkEnd w:id="12"/>
+      <w:bookmarkEnd w:id="13"/>
     </w:p>
     <w:p>
       <w:pPr>
@@ -3262,16 +2447,16 @@
           <w:rFonts w:ascii="Times New Roman" w:hAnsi="Times New Roman"/>
         </w:rPr>
       </w:pPr>
-      <w:bookmarkStart w:id="13" w:name="_Toc439994674"/>
-      <w:bookmarkStart w:id="14" w:name="_Toc441230979"/>
+      <w:bookmarkStart w:id="14" w:name="_Toc439994674"/>
+      <w:bookmarkStart w:id="15" w:name="_Toc441230979"/>
       <w:r>
         <w:rPr>
           <w:rFonts w:ascii="Times New Roman" w:hAnsi="Times New Roman"/>
         </w:rPr>
         <w:t>Product Perspective</w:t>
       </w:r>
-      <w:bookmarkEnd w:id="13"/>
       <w:bookmarkEnd w:id="14"/>
+      <w:bookmarkEnd w:id="15"/>
     </w:p>
     <w:p>
       <w:pPr>
@@ -3359,16 +2544,16 @@
           <w:rFonts w:ascii="Times New Roman" w:hAnsi="Times New Roman"/>
         </w:rPr>
       </w:pPr>
-      <w:bookmarkStart w:id="15" w:name="_Toc439994675"/>
-      <w:bookmarkStart w:id="16" w:name="_Toc441230980"/>
+      <w:bookmarkStart w:id="16" w:name="_Toc439994675"/>
+      <w:bookmarkStart w:id="17" w:name="_Toc441230980"/>
       <w:r>
         <w:rPr>
           <w:rFonts w:ascii="Times New Roman" w:hAnsi="Times New Roman"/>
         </w:rPr>
         <w:t>Product Functions</w:t>
       </w:r>
-      <w:bookmarkEnd w:id="15"/>
       <w:bookmarkEnd w:id="16"/>
+      <w:bookmarkEnd w:id="17"/>
     </w:p>
     <w:p>
       <w:pPr>
@@ -3525,16 +2710,16 @@
           <w:rFonts w:ascii="Times New Roman" w:hAnsi="Times New Roman"/>
         </w:rPr>
       </w:pPr>
-      <w:bookmarkStart w:id="17" w:name="_Toc439994676"/>
-      <w:bookmarkStart w:id="18" w:name="_Toc441230981"/>
+      <w:bookmarkStart w:id="18" w:name="_Toc439994676"/>
+      <w:bookmarkStart w:id="19" w:name="_Toc441230981"/>
       <w:r>
         <w:rPr>
           <w:rFonts w:ascii="Times New Roman" w:hAnsi="Times New Roman"/>
         </w:rPr>
         <w:t>User Classes and Characteristics</w:t>
       </w:r>
-      <w:bookmarkEnd w:id="17"/>
       <w:bookmarkEnd w:id="18"/>
+      <w:bookmarkEnd w:id="19"/>
     </w:p>
     <w:p>
       <w:pPr>
@@ -3824,13 +3009,7 @@
         <w:t>The system will run on a Windows 7 Operating System in a Java Runtime Environment (JRE). The Train Controller</w:t>
       </w:r>
       <w:r>
-        <w:t xml:space="preserve">, </w:t>
-      </w:r>
-      <w:r>
-        <w:t>MBO</w:t>
-      </w:r>
-      <w:r>
-        <w:t>,</w:t>
+        <w:t>, MBO,</w:t>
       </w:r>
       <w:r>
         <w:t xml:space="preserve"> and Track Controller are vital controllers and are implemented in a safety critical </w:t>
@@ -3857,7 +3036,19 @@
     </w:p>
     <w:p>
       <w:r>
-        <w:t xml:space="preserve">We assume the computer has Java 1.7 Runtime Environment.  </w:t>
+        <w:t>We assume the computer has Java 1.7 Runtime Environment</w:t>
+      </w:r>
+      <w:r>
+        <w:t xml:space="preserve"> as well as supports MySQL</w:t>
+      </w:r>
+      <w:r>
+        <w:t>.</w:t>
+      </w:r>
+      <w:r>
+        <w:t xml:space="preserve"> We assume the system will not lose power during the simulation. </w:t>
+      </w:r>
+      <w:r>
+        <w:t xml:space="preserve">  </w:t>
       </w:r>
     </w:p>
     <w:p>
@@ -3893,8 +3084,8 @@
       <w:pPr>
         <w:pStyle w:val="Heading3"/>
       </w:pPr>
-      <w:bookmarkStart w:id="19" w:name="_Toc439994684"/>
-      <w:bookmarkStart w:id="20" w:name="_Toc441230988"/>
+      <w:bookmarkStart w:id="20" w:name="_Toc439994684"/>
+      <w:bookmarkStart w:id="21" w:name="_Toc441230988"/>
       <w:r>
         <w:t>Track Controller</w:t>
       </w:r>
@@ -4050,8 +3241,8 @@
         <w:t>The train model shall accept emergency brake input from the passengers</w:t>
       </w:r>
     </w:p>
-    <w:bookmarkEnd w:id="19"/>
     <w:bookmarkEnd w:id="20"/>
+    <w:bookmarkEnd w:id="21"/>
     <w:p>
       <w:pPr>
         <w:pStyle w:val="Heading2"/>
@@ -4071,8 +3262,8 @@
       <w:pPr>
         <w:pStyle w:val="Heading3"/>
       </w:pPr>
-      <w:bookmarkStart w:id="21" w:name="_Toc439994685"/>
-      <w:bookmarkStart w:id="22" w:name="_Toc441230989"/>
+      <w:bookmarkStart w:id="22" w:name="_Toc439994685"/>
+      <w:bookmarkStart w:id="23" w:name="_Toc441230989"/>
       <w:r>
         <w:t>Track Controller</w:t>
       </w:r>
@@ -4251,8 +3442,8 @@
         <w:t>The train shall have failure modes for Engine failure, signal pickup failure, and brake failure</w:t>
       </w:r>
     </w:p>
-    <w:bookmarkEnd w:id="21"/>
     <w:bookmarkEnd w:id="22"/>
+    <w:bookmarkEnd w:id="23"/>
     <w:p>
       <w:pPr>
         <w:pStyle w:val="Heading2"/>
@@ -4266,169 +3457,7 @@
           <w:rFonts w:ascii="Times New Roman" w:hAnsi="Times New Roman"/>
           <w:noProof/>
         </w:rPr>
-        <w:t>Performance requirements</w:t>
-      </w:r>
-    </w:p>
-    <w:p>
-      <w:pPr>
-        <w:pStyle w:val="Heading3"/>
-      </w:pPr>
-      <w:r>
-        <w:t>Track Controller</w:t>
-      </w:r>
-    </w:p>
-    <w:p>
-      <w:pPr>
-        <w:pStyle w:val="Heading4"/>
-      </w:pPr>
-      <w:r>
-        <w:t>The track control shall be a vital piece of software.</w:t>
-      </w:r>
-    </w:p>
-    <w:p>
-      <w:pPr>
-        <w:ind w:left="720"/>
-        <w:rPr>
-          <w:szCs w:val="24"/>
-        </w:rPr>
-      </w:pPr>
-    </w:p>
-    <w:p>
-      <w:pPr>
-        <w:pStyle w:val="Heading4"/>
-      </w:pPr>
-      <w:r>
-        <w:t xml:space="preserve">The track controller must communicate the status of the track in time for the CTC office to take appropriate actions. </w:t>
-      </w:r>
-    </w:p>
-    <w:p>
-      <w:pPr>
-        <w:pStyle w:val="Heading3"/>
-      </w:pPr>
-      <w:r>
-        <w:t>Train Model</w:t>
-      </w:r>
-    </w:p>
-    <w:p>
-      <w:pPr>
-        <w:pStyle w:val="Heading4"/>
-      </w:pPr>
-      <w:r>
-        <w:t xml:space="preserve">When the </w:t>
-      </w:r>
-      <w:r>
-        <w:t>train</w:t>
-      </w:r>
-      <w:r>
-        <w:t xml:space="preserve"> receives input to change the speed, the train must accelerate or decelerate </w:t>
-      </w:r>
-      <w:r>
-        <w:t>efficiently.</w:t>
-      </w:r>
-    </w:p>
-    <w:p>
-      <w:pPr>
-        <w:pStyle w:val="Heading2"/>
-        <w:rPr>
-          <w:rFonts w:ascii="Times New Roman" w:hAnsi="Times New Roman"/>
-          <w:noProof/>
-        </w:rPr>
-      </w:pPr>
-      <w:r>
-        <w:rPr>
-          <w:rFonts w:ascii="Times New Roman" w:hAnsi="Times New Roman"/>
-          <w:noProof/>
-        </w:rPr>
-        <w:t>Design constraints</w:t>
-      </w:r>
-    </w:p>
-    <w:p>
-      <w:pPr>
-        <w:pStyle w:val="Heading3"/>
-      </w:pPr>
-      <w:r>
-        <w:t>Track Controller</w:t>
-      </w:r>
-    </w:p>
-    <w:p>
-      <w:pPr>
-        <w:pStyle w:val="Heading4"/>
-      </w:pPr>
-      <w:r>
-        <w:t>The track</w:t>
-      </w:r>
-      <w:r>
-        <w:t xml:space="preserve"> controller shall be written in a safety critical manner.</w:t>
-      </w:r>
-    </w:p>
-    <w:p>
-      <w:pPr>
-        <w:pStyle w:val="Heading3"/>
-      </w:pPr>
-      <w:r>
-        <w:t>Train Model</w:t>
-      </w:r>
-    </w:p>
-    <w:p>
-      <w:pPr>
-        <w:pStyle w:val="Heading4"/>
-      </w:pPr>
-      <w:r>
-        <w:t>The train model shall have a maximum power output</w:t>
-      </w:r>
-      <w:r>
-        <w:t>.</w:t>
-      </w:r>
-    </w:p>
-    <w:p>
-      <w:pPr>
-        <w:pStyle w:val="Heading4"/>
-      </w:pPr>
-      <w:r>
-        <w:t>The train model shall have a maximum breaking capacity</w:t>
-      </w:r>
-      <w:r>
-        <w:t>.</w:t>
-      </w:r>
-    </w:p>
-    <w:p/>
-    <w:p/>
-    <w:p>
-      <w:pPr>
-        <w:pStyle w:val="template"/>
-        <w:rPr>
-          <w:rFonts w:ascii="Times New Roman" w:hAnsi="Times New Roman"/>
-        </w:rPr>
-      </w:pPr>
-      <w:r>
-        <w:rPr>
-          <w:rFonts w:ascii="Times New Roman" w:hAnsi="Times New Roman"/>
-        </w:rPr>
-        <w:t>&lt;Describe the requirements associated with any communications functions required by this product, including e-mail, web browser, network server communications protocols, electronic forms, and so on. Define any pertinent message formatting. Identify any communication standards that will be used, such as FTP or HTTP. Specify any communication security or encryption issues, data transfer rates, and synchronization mechanisms.&gt;</w:t>
-      </w:r>
-    </w:p>
-    <w:p>
-      <w:pPr>
-        <w:pStyle w:val="template"/>
-        <w:rPr>
-          <w:rFonts w:ascii="Times New Roman" w:hAnsi="Times New Roman"/>
-        </w:rPr>
-      </w:pPr>
-    </w:p>
-    <w:p>
-      <w:pPr>
-        <w:pStyle w:val="Heading2"/>
-        <w:rPr>
-          <w:rFonts w:ascii="Times New Roman" w:hAnsi="Times New Roman"/>
-          <w:noProof/>
-        </w:rPr>
-      </w:pPr>
-      <w:r>
-        <w:rPr>
-          <w:rFonts w:ascii="Times New Roman" w:hAnsi="Times New Roman"/>
-          <w:noProof/>
-        </w:rPr>
-        <w:t>Software system attributes</w:t>
+        <w:t xml:space="preserve">Non-functional Requirements </w:t>
       </w:r>
     </w:p>
     <w:p>
@@ -4457,699 +3486,198 @@
           <w:sz w:val="24"/>
           <w:szCs w:val="24"/>
         </w:rPr>
-        <w:t>e simulation will be capable of running in real-time, 10 times normal speed, and 100 times normal speed.</w:t>
-      </w:r>
-    </w:p>
-    <w:p/>
+        <w:t xml:space="preserve">e simulation will be capable of running in real-time, 10 times normal speed, and 100 times normal speed. The system will execute on a Windows 7 Operating System. The Train Controller, Track Controller, and Moving Block Controller will be safety critical architectures and communication will be vital. </w:t>
+      </w:r>
+    </w:p>
+    <w:p>
+      <w:pPr>
+        <w:pStyle w:val="Heading3"/>
+        <w:rPr>
+          <w:noProof/>
+        </w:rPr>
+      </w:pPr>
+      <w:r>
+        <w:rPr>
+          <w:noProof/>
+        </w:rPr>
+        <w:t>Performance requirements</w:t>
+      </w:r>
+    </w:p>
+    <w:p>
+      <w:pPr>
+        <w:pStyle w:val="Heading4"/>
+      </w:pPr>
+      <w:r>
+        <w:t>Track Controller</w:t>
+      </w:r>
+    </w:p>
+    <w:p>
+      <w:pPr>
+        <w:pStyle w:val="Heading5"/>
+      </w:pPr>
+      <w:r>
+        <w:t>The track control shall be a vital piece of software.</w:t>
+      </w:r>
+    </w:p>
+    <w:p>
+      <w:pPr>
+        <w:pStyle w:val="Heading5"/>
+      </w:pPr>
+      <w:r>
+        <w:t xml:space="preserve">The track controller must communicate the status of the track in time for the CTC office to take appropriate actions. </w:t>
+      </w:r>
+    </w:p>
+    <w:p>
+      <w:pPr>
+        <w:pStyle w:val="Heading4"/>
+      </w:pPr>
+      <w:r>
+        <w:t>Train Model</w:t>
+      </w:r>
+    </w:p>
+    <w:p>
+      <w:pPr>
+        <w:pStyle w:val="Heading5"/>
+      </w:pPr>
+      <w:r>
+        <w:t xml:space="preserve">When the </w:t>
+      </w:r>
+      <w:r>
+        <w:t>train</w:t>
+      </w:r>
+      <w:r>
+        <w:t xml:space="preserve"> receives input to change the speed, the train must accelerate or decelerate </w:t>
+      </w:r>
+      <w:r>
+        <w:t>efficiently.</w:t>
+      </w:r>
+    </w:p>
     <w:p>
       <w:pPr>
         <w:pStyle w:val="Heading2"/>
         <w:rPr>
           <w:rFonts w:ascii="Times New Roman" w:hAnsi="Times New Roman"/>
-          <w:szCs w:val="28"/>
-        </w:rPr>
-      </w:pPr>
-      <w:r>
-        <w:rPr>
-          <w:rFonts w:ascii="Times New Roman" w:hAnsi="Times New Roman"/>
-          <w:szCs w:val="28"/>
+          <w:noProof/>
+        </w:rPr>
+      </w:pPr>
+      <w:r>
+        <w:rPr>
+          <w:rFonts w:ascii="Times New Roman" w:hAnsi="Times New Roman"/>
+          <w:noProof/>
+        </w:rPr>
+        <w:t>Design constraints</w:t>
+      </w:r>
+    </w:p>
+    <w:p>
+      <w:pPr>
+        <w:pStyle w:val="Heading3"/>
+      </w:pPr>
+      <w:r>
+        <w:t>Track Controller</w:t>
+      </w:r>
+    </w:p>
+    <w:p>
+      <w:pPr>
+        <w:pStyle w:val="Heading4"/>
+      </w:pPr>
+      <w:r>
+        <w:t>The track</w:t>
+      </w:r>
+      <w:r>
+        <w:t xml:space="preserve"> controller shall be written in a safety critical manner.</w:t>
+      </w:r>
+    </w:p>
+    <w:p>
+      <w:pPr>
+        <w:pStyle w:val="Heading3"/>
+      </w:pPr>
+      <w:r>
+        <w:t>Train Model</w:t>
+      </w:r>
+    </w:p>
+    <w:p>
+      <w:pPr>
+        <w:pStyle w:val="Heading4"/>
+      </w:pPr>
+      <w:r>
+        <w:t>The train model shall have a maximum power output</w:t>
+      </w:r>
+      <w:r>
+        <w:t>.</w:t>
+      </w:r>
+    </w:p>
+    <w:p>
+      <w:pPr>
+        <w:pStyle w:val="Heading4"/>
+      </w:pPr>
+      <w:r>
+        <w:t>The train model shall have a maximum breaking capacity</w:t>
+      </w:r>
+      <w:r>
+        <w:t>.</w:t>
+      </w:r>
+    </w:p>
+    <w:p>
+      <w:pPr>
+        <w:pStyle w:val="Heading1"/>
+        <w:rPr>
+          <w:rFonts w:ascii="Times New Roman" w:hAnsi="Times New Roman"/>
+        </w:rPr>
+      </w:pPr>
+      <w:r>
+        <w:rPr>
+          <w:rFonts w:ascii="Times New Roman" w:hAnsi="Times New Roman"/>
+        </w:rPr>
+        <w:t xml:space="preserve">Appendix </w:t>
+      </w:r>
+    </w:p>
+    <w:p>
+      <w:pPr>
+        <w:pStyle w:val="Heading2"/>
+      </w:pPr>
+      <w:r>
+        <w:t>User Interfaces</w:t>
+      </w:r>
+    </w:p>
+    <w:p>
+      <w:pPr>
+        <w:pStyle w:val="template"/>
+        <w:rPr>
+          <w:rFonts w:ascii="Times New Roman" w:hAnsi="Times New Roman"/>
+        </w:rPr>
+      </w:pPr>
+    </w:p>
+    <w:p>
+      <w:pPr>
+        <w:pStyle w:val="Heading1"/>
+        <w:rPr>
+          <w:rFonts w:ascii="Times New Roman" w:hAnsi="Times New Roman"/>
+        </w:rPr>
+      </w:pPr>
+      <w:bookmarkStart w:id="24" w:name="_Toc439994690"/>
+      <w:r>
+        <w:rPr>
+          <w:rFonts w:ascii="Times New Roman" w:hAnsi="Times New Roman"/>
         </w:rPr>
         <w:lastRenderedPageBreak/>
-        <w:t>Other requirements</w:t>
-      </w:r>
-    </w:p>
-    <w:p>
-      <w:pPr>
-        <w:pStyle w:val="Heading1"/>
-        <w:rPr>
-          <w:rFonts w:ascii="Times New Roman" w:hAnsi="Times New Roman"/>
-        </w:rPr>
-      </w:pPr>
-      <w:bookmarkStart w:id="23" w:name="_Toc439994687"/>
-      <w:bookmarkStart w:id="24" w:name="_Toc441230991"/>
-      <w:r>
-        <w:rPr>
-          <w:rFonts w:ascii="Times New Roman" w:hAnsi="Times New Roman"/>
-        </w:rPr>
-        <w:t>System Features</w:t>
-      </w:r>
-      <w:bookmarkEnd w:id="23"/>
-      <w:bookmarkEnd w:id="24"/>
-    </w:p>
-    <w:p>
-      <w:pPr>
-        <w:pStyle w:val="template"/>
-        <w:rPr>
-          <w:rFonts w:ascii="Times New Roman" w:hAnsi="Times New Roman"/>
-        </w:rPr>
-      </w:pPr>
-      <w:r>
-        <w:rPr>
-          <w:rFonts w:ascii="Times New Roman" w:hAnsi="Times New Roman"/>
-        </w:rPr>
-        <w:t>&lt;This template illustrates organizing the functional requirements for the product by system features, the major services provided by the product. You may prefer to organize this section by use case, mode of operation, user class, object class, functional hierarchy, or combinations of these, whatever makes the most logical sense for your product.&gt;</w:t>
-      </w:r>
-    </w:p>
+        <w:t>Index</w:t>
+      </w:r>
+    </w:p>
+    <w:bookmarkEnd w:id="24"/>
     <w:p>
       <w:pPr>
         <w:pStyle w:val="Heading2"/>
-        <w:rPr>
-          <w:rFonts w:ascii="Times New Roman" w:hAnsi="Times New Roman"/>
-        </w:rPr>
-      </w:pPr>
-      <w:bookmarkStart w:id="25" w:name="_Toc439994688"/>
-      <w:bookmarkStart w:id="26" w:name="_Toc441230992"/>
-      <w:r>
-        <w:rPr>
-          <w:rFonts w:ascii="Times New Roman" w:hAnsi="Times New Roman"/>
-        </w:rPr>
-        <w:t>System Feature 1</w:t>
-      </w:r>
-      <w:bookmarkEnd w:id="25"/>
-      <w:bookmarkEnd w:id="26"/>
-    </w:p>
-    <w:p>
-      <w:pPr>
-        <w:pStyle w:val="template"/>
-        <w:rPr>
-          <w:rFonts w:ascii="Times New Roman" w:hAnsi="Times New Roman"/>
-        </w:rPr>
-      </w:pPr>
-      <w:r>
-        <w:rPr>
-          <w:rFonts w:ascii="Times New Roman" w:hAnsi="Times New Roman"/>
-        </w:rPr>
-        <w:t>&lt;Don’t really say “System Feature 1.” State the feature name in just a few words.&gt;</w:t>
-      </w:r>
-    </w:p>
-    <w:p>
-      <w:pPr>
-        <w:pStyle w:val="level4"/>
-        <w:rPr>
-          <w:rFonts w:ascii="Times New Roman" w:hAnsi="Times New Roman"/>
-        </w:rPr>
-      </w:pPr>
-      <w:r>
-        <w:rPr>
-          <w:rFonts w:ascii="Times New Roman" w:hAnsi="Times New Roman"/>
-        </w:rPr>
-        <w:t>4.1.1</w:t>
-      </w:r>
-      <w:r>
-        <w:rPr>
-          <w:rFonts w:ascii="Times New Roman" w:hAnsi="Times New Roman"/>
-        </w:rPr>
-        <w:tab/>
-        <w:t>Description and Priority</w:t>
-      </w:r>
-    </w:p>
-    <w:p>
-      <w:pPr>
-        <w:pStyle w:val="level3text"/>
         <w:numPr>
-          <w:ilvl w:val="12"/>
+          <w:ilvl w:val="0"/>
           <w:numId w:val="0"/>
         </w:numPr>
-        <w:ind w:left="1350" w:hanging="716"/>
-        <w:rPr>
-          <w:rFonts w:ascii="Times New Roman" w:hAnsi="Times New Roman"/>
-        </w:rPr>
-      </w:pPr>
-      <w:r>
-        <w:rPr>
-          <w:rFonts w:ascii="Times New Roman" w:hAnsi="Times New Roman"/>
-        </w:rPr>
-        <w:t>&lt;Provide a short description of the feature and indicate whether it is of High, Medium, or Low priority. You could also include specific priority component ratings, such as benefit, penalty, cost, and risk (each rated on a relative scale from a low of 1 to a high of 9).&gt;</w:t>
-      </w:r>
-    </w:p>
-    <w:p>
-      <w:pPr>
-        <w:pStyle w:val="level4"/>
-        <w:rPr>
-          <w:rFonts w:ascii="Times New Roman" w:hAnsi="Times New Roman"/>
-        </w:rPr>
-      </w:pPr>
-      <w:r>
-        <w:rPr>
-          <w:rFonts w:ascii="Times New Roman" w:hAnsi="Times New Roman"/>
-        </w:rPr>
-        <w:t>4.1.2</w:t>
-      </w:r>
-      <w:r>
-        <w:rPr>
-          <w:rFonts w:ascii="Times New Roman" w:hAnsi="Times New Roman"/>
-        </w:rPr>
-        <w:tab/>
-        <w:t>Stimulus/Response Sequences</w:t>
-      </w:r>
-    </w:p>
-    <w:p>
-      <w:pPr>
-        <w:pStyle w:val="level3text"/>
-        <w:numPr>
-          <w:ilvl w:val="12"/>
-          <w:numId w:val="0"/>
-        </w:numPr>
-        <w:ind w:left="1350" w:hanging="716"/>
-        <w:rPr>
-          <w:rFonts w:ascii="Times New Roman" w:hAnsi="Times New Roman"/>
-        </w:rPr>
-      </w:pPr>
-      <w:r>
-        <w:rPr>
-          <w:rFonts w:ascii="Times New Roman" w:hAnsi="Times New Roman"/>
-        </w:rPr>
-        <w:t>&lt;List the sequences of user actions and system responses that stimulate the behavior defined for this feature. These will correspond to the dialog elements associated with use cases.&gt;</w:t>
-      </w:r>
-    </w:p>
-    <w:p>
-      <w:pPr>
-        <w:pStyle w:val="level4"/>
-        <w:rPr>
-          <w:rFonts w:ascii="Times New Roman" w:hAnsi="Times New Roman"/>
-        </w:rPr>
-      </w:pPr>
-      <w:r>
-        <w:rPr>
-          <w:rFonts w:ascii="Times New Roman" w:hAnsi="Times New Roman"/>
-        </w:rPr>
-        <w:t>4.1.3</w:t>
-      </w:r>
-      <w:r>
-        <w:rPr>
-          <w:rFonts w:ascii="Times New Roman" w:hAnsi="Times New Roman"/>
-        </w:rPr>
-        <w:tab/>
-        <w:t>Functional Requirements</w:t>
-      </w:r>
-    </w:p>
-    <w:p>
-      <w:pPr>
-        <w:pStyle w:val="level3text"/>
-        <w:numPr>
-          <w:ilvl w:val="12"/>
-          <w:numId w:val="0"/>
-        </w:numPr>
-        <w:ind w:left="1350" w:hanging="716"/>
-        <w:rPr>
-          <w:rFonts w:ascii="Times New Roman" w:hAnsi="Times New Roman"/>
-        </w:rPr>
-      </w:pPr>
-      <w:r>
-        <w:rPr>
-          <w:rFonts w:ascii="Times New Roman" w:hAnsi="Times New Roman"/>
-        </w:rPr>
-        <w:t>&lt;Itemize the detailed functional requirements associated with this feature. These are the software capabilities that must be present in order for the user to carry out the service</w:t>
-      </w:r>
-      <w:bookmarkStart w:id="27" w:name="_GoBack"/>
-      <w:bookmarkEnd w:id="27"/>
-      <w:r>
-        <w:rPr>
-          <w:rFonts w:ascii="Times New Roman" w:hAnsi="Times New Roman"/>
-        </w:rPr>
-        <w:t>s provided by the feature, or to execute the use case. Include how the product should respond to anticipated error conditions or invalid inputs. Requirements should be concise, complete, unambiguous, verifiable, and necessary. Use “TBD” as a placeholder to indicate when necessary information is not yet available.&gt;</w:t>
-      </w:r>
-    </w:p>
-    <w:p>
-      <w:pPr>
-        <w:pStyle w:val="level3text"/>
-        <w:numPr>
-          <w:ilvl w:val="12"/>
-          <w:numId w:val="0"/>
-        </w:numPr>
-        <w:ind w:left="1350" w:hanging="716"/>
-        <w:rPr>
-          <w:rFonts w:ascii="Times New Roman" w:hAnsi="Times New Roman"/>
-        </w:rPr>
-      </w:pPr>
-    </w:p>
-    <w:p>
-      <w:pPr>
-        <w:pStyle w:val="level3text"/>
-        <w:numPr>
-          <w:ilvl w:val="12"/>
-          <w:numId w:val="0"/>
-        </w:numPr>
-        <w:ind w:left="1350" w:hanging="716"/>
-        <w:rPr>
-          <w:rFonts w:ascii="Times New Roman" w:hAnsi="Times New Roman"/>
-        </w:rPr>
-      </w:pPr>
-      <w:r>
-        <w:rPr>
-          <w:rFonts w:ascii="Times New Roman" w:hAnsi="Times New Roman"/>
-        </w:rPr>
-        <w:t>&lt;Each requirement should be uniquely identified with a sequence number or a meaningful tag of some kind.&gt;</w:t>
-      </w:r>
-    </w:p>
-    <w:p>
-      <w:pPr>
-        <w:pStyle w:val="level3text"/>
-        <w:numPr>
-          <w:ilvl w:val="12"/>
-          <w:numId w:val="0"/>
-        </w:numPr>
-        <w:ind w:left="1350" w:hanging="716"/>
-        <w:rPr>
-          <w:rFonts w:ascii="Times New Roman" w:hAnsi="Times New Roman"/>
-        </w:rPr>
-      </w:pPr>
-    </w:p>
-    <w:p>
-      <w:pPr>
-        <w:pStyle w:val="requirement"/>
-      </w:pPr>
-      <w:r>
-        <w:t>REQ-1:</w:t>
-      </w:r>
-      <w:r>
-        <w:tab/>
-      </w:r>
-    </w:p>
-    <w:p>
-      <w:pPr>
-        <w:pStyle w:val="requirement"/>
-      </w:pPr>
-      <w:r>
-        <w:t>REQ-2:</w:t>
-      </w:r>
-      <w:r>
-        <w:tab/>
-      </w:r>
-    </w:p>
-    <w:p>
-      <w:pPr>
-        <w:pStyle w:val="Heading2"/>
-        <w:rPr>
-          <w:rFonts w:ascii="Times New Roman" w:hAnsi="Times New Roman"/>
-        </w:rPr>
-      </w:pPr>
-      <w:bookmarkStart w:id="28" w:name="_Toc439994689"/>
-      <w:bookmarkStart w:id="29" w:name="_Toc441230993"/>
-      <w:r>
-        <w:rPr>
-          <w:rFonts w:ascii="Times New Roman" w:hAnsi="Times New Roman"/>
-        </w:rPr>
-        <w:t>System Feature 2 (and so on)</w:t>
-      </w:r>
-      <w:bookmarkEnd w:id="28"/>
-      <w:bookmarkEnd w:id="29"/>
-    </w:p>
-    <w:p>
-      <w:pPr>
-        <w:pStyle w:val="Heading1"/>
-        <w:rPr>
-          <w:rFonts w:ascii="Times New Roman" w:hAnsi="Times New Roman"/>
-        </w:rPr>
-      </w:pPr>
-      <w:bookmarkStart w:id="30" w:name="_Toc441230994"/>
-      <w:bookmarkStart w:id="31" w:name="_Toc439994690"/>
-      <w:r>
-        <w:rPr>
-          <w:rFonts w:ascii="Times New Roman" w:hAnsi="Times New Roman"/>
-        </w:rPr>
-        <w:t>Other Nonfunctional Requirements</w:t>
-      </w:r>
-      <w:bookmarkEnd w:id="30"/>
-    </w:p>
-    <w:p>
-      <w:pPr>
-        <w:pStyle w:val="Heading2"/>
-        <w:rPr>
-          <w:rFonts w:ascii="Times New Roman" w:hAnsi="Times New Roman"/>
-        </w:rPr>
-      </w:pPr>
-      <w:bookmarkStart w:id="32" w:name="_Toc441230995"/>
-      <w:r>
-        <w:rPr>
-          <w:rFonts w:ascii="Times New Roman" w:hAnsi="Times New Roman"/>
-        </w:rPr>
-        <w:t>Performance Requirements</w:t>
-      </w:r>
-      <w:bookmarkEnd w:id="31"/>
-      <w:bookmarkEnd w:id="32"/>
-    </w:p>
-    <w:p>
-      <w:pPr>
-        <w:pStyle w:val="template"/>
-        <w:rPr>
-          <w:rFonts w:ascii="Times New Roman" w:hAnsi="Times New Roman"/>
-          <w:i w:val="0"/>
-        </w:rPr>
-      </w:pPr>
-      <w:r>
-        <w:rPr>
-          <w:rFonts w:ascii="Times New Roman" w:hAnsi="Times New Roman"/>
-          <w:i w:val="0"/>
-        </w:rPr>
-        <w:t>Inter-module communication</w:t>
-      </w:r>
-      <w:r>
-        <w:rPr>
-          <w:rFonts w:ascii="Times New Roman" w:hAnsi="Times New Roman"/>
-          <w:i w:val="0"/>
-        </w:rPr>
-        <w:t xml:space="preserve"> must occur as fast as the simulation rate in order to insure that the system runs safely even at higher speeds.</w:t>
-      </w:r>
-    </w:p>
-    <w:p>
-      <w:pPr>
-        <w:pStyle w:val="Heading2"/>
-        <w:rPr>
-          <w:rFonts w:ascii="Times New Roman" w:hAnsi="Times New Roman"/>
-        </w:rPr>
-      </w:pPr>
-      <w:bookmarkStart w:id="33" w:name="_Toc439994691"/>
-      <w:bookmarkStart w:id="34" w:name="_Toc441230996"/>
-      <w:r>
-        <w:rPr>
-          <w:rFonts w:ascii="Times New Roman" w:hAnsi="Times New Roman"/>
-        </w:rPr>
-        <w:lastRenderedPageBreak/>
-        <w:t>Safety Requirements</w:t>
-      </w:r>
-      <w:bookmarkEnd w:id="33"/>
-      <w:bookmarkEnd w:id="34"/>
-    </w:p>
-    <w:p>
-      <w:pPr>
-        <w:pStyle w:val="template"/>
-        <w:rPr>
-          <w:rFonts w:ascii="Times New Roman" w:hAnsi="Times New Roman"/>
-        </w:rPr>
-      </w:pPr>
-      <w:r>
-        <w:rPr>
-          <w:rFonts w:ascii="Times New Roman" w:hAnsi="Times New Roman"/>
-        </w:rPr>
-        <w:t>&lt;Specify those requirements that are concerned with possible loss, damage, or harm that could result from the use of the product. Define any safeguards or actions that must be taken, as well as actions that must be prevented. Refer to any external policies or regulations that state safety issues that affect the product’s design or use. Define any safety certifications that must be satisfied.&gt;</w:t>
-      </w:r>
-    </w:p>
-    <w:p>
-      <w:pPr>
-        <w:pStyle w:val="Heading2"/>
-        <w:rPr>
-          <w:rFonts w:ascii="Times New Roman" w:hAnsi="Times New Roman"/>
-        </w:rPr>
-      </w:pPr>
-      <w:bookmarkStart w:id="35" w:name="_Toc439994692"/>
-      <w:bookmarkStart w:id="36" w:name="_Toc441230997"/>
-      <w:r>
-        <w:rPr>
-          <w:rFonts w:ascii="Times New Roman" w:hAnsi="Times New Roman"/>
-        </w:rPr>
-        <w:t>Security Requirements</w:t>
-      </w:r>
-      <w:bookmarkEnd w:id="35"/>
-      <w:bookmarkEnd w:id="36"/>
-    </w:p>
-    <w:p>
-      <w:pPr>
-        <w:pStyle w:val="template"/>
-        <w:rPr>
-          <w:rFonts w:ascii="Times New Roman" w:hAnsi="Times New Roman"/>
-        </w:rPr>
-      </w:pPr>
-      <w:r>
-        <w:rPr>
-          <w:rFonts w:ascii="Times New Roman" w:hAnsi="Times New Roman"/>
-        </w:rPr>
-        <w:t>&lt;Specify any requirements regarding security or privacy issues surrounding use of the product or protection of the data used or created by the product. Define any user identity authentication requirements. Refer to any external policies or regulations containing security issues that affect the product. Define any security or privacy certifications that must be satisfied.&gt;</w:t>
-      </w:r>
-    </w:p>
-    <w:p>
-      <w:pPr>
-        <w:pStyle w:val="Heading2"/>
-        <w:rPr>
-          <w:rFonts w:ascii="Times New Roman" w:hAnsi="Times New Roman"/>
-        </w:rPr>
-      </w:pPr>
-      <w:bookmarkStart w:id="37" w:name="_Toc439994693"/>
-      <w:bookmarkStart w:id="38" w:name="_Toc441230998"/>
-      <w:r>
-        <w:rPr>
-          <w:rFonts w:ascii="Times New Roman" w:hAnsi="Times New Roman"/>
-        </w:rPr>
-        <w:t>Software Quality Attributes</w:t>
-      </w:r>
-      <w:bookmarkEnd w:id="37"/>
-      <w:bookmarkEnd w:id="38"/>
-    </w:p>
-    <w:p>
-      <w:pPr>
-        <w:pStyle w:val="template"/>
-        <w:rPr>
-          <w:rFonts w:ascii="Times New Roman" w:hAnsi="Times New Roman"/>
-        </w:rPr>
-      </w:pPr>
-    </w:p>
-    <w:p>
-      <w:pPr>
-        <w:pStyle w:val="template"/>
-        <w:rPr>
-          <w:rFonts w:ascii="Times New Roman" w:hAnsi="Times New Roman"/>
-        </w:rPr>
-      </w:pPr>
-      <w:r>
-        <w:rPr>
-          <w:rFonts w:ascii="Times New Roman" w:hAnsi="Times New Roman"/>
-        </w:rPr>
-        <w:t>&lt;Specify any additional quality characteristics for the product that will be important to either the customers or the developers. Some to consider are: adaptability, availability, correctness, flexibility, interoperability, maintainability, portability, reliability, reusability, robustness, testability, and usability. Write these to be specific, quantitative, and verifiable when possible. At the least, clarify the relative preferences for various attributes, such as ease of use over ease of learning.&gt;</w:t>
-      </w:r>
-    </w:p>
-    <w:p>
-      <w:pPr>
-        <w:pStyle w:val="Heading2"/>
-        <w:rPr>
-          <w:rFonts w:ascii="Times New Roman" w:hAnsi="Times New Roman"/>
-        </w:rPr>
-      </w:pPr>
-      <w:bookmarkStart w:id="39" w:name="_Toc439994694"/>
-      <w:bookmarkStart w:id="40" w:name="_Toc441230999"/>
-      <w:r>
-        <w:rPr>
-          <w:rFonts w:ascii="Times New Roman" w:hAnsi="Times New Roman"/>
-        </w:rPr>
-        <w:t>Business Rules</w:t>
-      </w:r>
-      <w:bookmarkEnd w:id="39"/>
-      <w:bookmarkEnd w:id="40"/>
-    </w:p>
-    <w:p>
-      <w:pPr>
-        <w:pStyle w:val="template"/>
-        <w:rPr>
-          <w:rFonts w:ascii="Times New Roman" w:hAnsi="Times New Roman"/>
-        </w:rPr>
-      </w:pPr>
-      <w:r>
-        <w:rPr>
-          <w:rFonts w:ascii="Times New Roman" w:hAnsi="Times New Roman"/>
-        </w:rPr>
-        <w:t>&lt;List any operating principles about the product, such as which individuals or roles can perform which functions under specific circumstances. These are not functional requirements in themselves, but they may imply certain functional requirements to enforce the rules.&gt;</w:t>
-      </w:r>
-    </w:p>
-    <w:p>
-      <w:pPr>
-        <w:pStyle w:val="Heading1"/>
-        <w:rPr>
-          <w:rFonts w:ascii="Times New Roman" w:hAnsi="Times New Roman"/>
-        </w:rPr>
-      </w:pPr>
-      <w:bookmarkStart w:id="41" w:name="_Toc439994695"/>
-      <w:bookmarkStart w:id="42" w:name="_Toc441231000"/>
-      <w:r>
-        <w:rPr>
-          <w:rFonts w:ascii="Times New Roman" w:hAnsi="Times New Roman"/>
-        </w:rPr>
-        <w:t>Other Requirements</w:t>
-      </w:r>
-      <w:bookmarkEnd w:id="41"/>
-      <w:bookmarkEnd w:id="42"/>
-    </w:p>
-    <w:p>
-      <w:pPr>
-        <w:pStyle w:val="template"/>
-        <w:rPr>
-          <w:rFonts w:ascii="Times New Roman" w:hAnsi="Times New Roman"/>
-        </w:rPr>
-      </w:pPr>
-      <w:r>
-        <w:rPr>
-          <w:rFonts w:ascii="Times New Roman" w:hAnsi="Times New Roman"/>
-        </w:rPr>
-        <w:t>&lt;Define any other requirements not covered elsewhere in the SRS. This might include database requirements, internationalization requirements, legal requirements, reuse objectives for the project, and so on. Add any new sections that are pertinent to the project.&gt;</w:t>
-      </w:r>
-    </w:p>
-    <w:p>
-      <w:pPr>
-        <w:pStyle w:val="TOCEntry"/>
-        <w:rPr>
-          <w:rFonts w:ascii="Times New Roman" w:hAnsi="Times New Roman"/>
-        </w:rPr>
-      </w:pPr>
-      <w:bookmarkStart w:id="43" w:name="_Toc439994696"/>
-      <w:bookmarkStart w:id="44" w:name="_Toc441231001"/>
-      <w:r>
-        <w:rPr>
-          <w:rFonts w:ascii="Times New Roman" w:hAnsi="Times New Roman"/>
-        </w:rPr>
-        <w:t>Appendix A: Glossary</w:t>
-      </w:r>
-      <w:bookmarkEnd w:id="43"/>
-      <w:bookmarkEnd w:id="44"/>
-    </w:p>
-    <w:p>
-      <w:pPr>
-        <w:pStyle w:val="TOCEntry"/>
-        <w:rPr>
-          <w:rFonts w:ascii="Times New Roman" w:hAnsi="Times New Roman"/>
-        </w:rPr>
-      </w:pPr>
-    </w:p>
-    <w:p>
-      <w:pPr>
-        <w:pStyle w:val="template"/>
-        <w:rPr>
-          <w:rFonts w:ascii="Times New Roman" w:hAnsi="Times New Roman"/>
-          <w:i w:val="0"/>
-        </w:rPr>
-      </w:pPr>
-      <w:r>
-        <w:rPr>
-          <w:rFonts w:ascii="Times New Roman" w:hAnsi="Times New Roman"/>
-          <w:i w:val="0"/>
-        </w:rPr>
-        <w:t>CTC – “Central Train Control”</w:t>
-      </w:r>
-    </w:p>
-    <w:p>
-      <w:pPr>
-        <w:pStyle w:val="template"/>
-        <w:rPr>
-          <w:rFonts w:ascii="Times New Roman" w:hAnsi="Times New Roman"/>
-          <w:i w:val="0"/>
-        </w:rPr>
-      </w:pPr>
-      <w:r>
-        <w:rPr>
-          <w:rFonts w:ascii="Times New Roman" w:hAnsi="Times New Roman"/>
-          <w:i w:val="0"/>
-        </w:rPr>
-        <w:t>OCC</w:t>
-      </w:r>
-      <w:r>
-        <w:rPr>
-          <w:rFonts w:ascii="Times New Roman" w:hAnsi="Times New Roman"/>
-          <w:i w:val="0"/>
-        </w:rPr>
-        <w:t>--</w:t>
-      </w:r>
-      <w:r>
-        <w:rPr>
-          <w:rFonts w:ascii="Times New Roman" w:hAnsi="Times New Roman"/>
-          <w:i w:val="0"/>
-        </w:rPr>
-        <w:t>“Operations Control Center”</w:t>
-      </w:r>
-    </w:p>
-    <w:p>
-      <w:pPr>
-        <w:pStyle w:val="template"/>
-        <w:rPr>
-          <w:rFonts w:ascii="Times New Roman" w:hAnsi="Times New Roman"/>
-        </w:rPr>
-      </w:pPr>
-      <w:r>
-        <w:rPr>
-          <w:rFonts w:ascii="Times New Roman" w:hAnsi="Times New Roman"/>
-        </w:rPr>
-        <w:t>&lt;Define all the terms necessary to properly interpret the SRS, including acronyms and abbreviations. You may wish to build a separate glossary that spans multiple projects or the entire organization, and just include terms specific to a single project in each SRS.&gt;</w:t>
-      </w:r>
-    </w:p>
-    <w:p>
-      <w:pPr>
-        <w:pStyle w:val="TOCEntry"/>
-        <w:rPr>
-          <w:rFonts w:ascii="Times New Roman" w:hAnsi="Times New Roman"/>
-        </w:rPr>
-      </w:pPr>
-      <w:bookmarkStart w:id="45" w:name="_Toc439994697"/>
-      <w:bookmarkStart w:id="46" w:name="_Toc441231002"/>
-      <w:r>
-        <w:rPr>
-          <w:rFonts w:ascii="Times New Roman" w:hAnsi="Times New Roman"/>
-        </w:rPr>
-        <w:lastRenderedPageBreak/>
-        <w:t>Appendix B: Analysis Models</w:t>
-      </w:r>
-      <w:bookmarkEnd w:id="45"/>
-      <w:bookmarkEnd w:id="46"/>
-    </w:p>
-    <w:p>
-      <w:pPr>
-        <w:pStyle w:val="template"/>
-        <w:rPr>
-          <w:rFonts w:ascii="Times New Roman" w:hAnsi="Times New Roman"/>
-          <w:i w:val="0"/>
-        </w:rPr>
-      </w:pPr>
-      <w:r>
-        <w:rPr>
-          <w:rFonts w:ascii="Times New Roman" w:hAnsi="Times New Roman"/>
-        </w:rPr>
-        <w:t>&lt;Optionally, include any pertinent analysis models, such as data flow diagrams, class diagrams, state-transition diagrams, or entity-relationship diagrams</w:t>
-      </w:r>
-      <w:r>
-        <w:rPr>
-          <w:rFonts w:ascii="Times New Roman" w:hAnsi="Times New Roman"/>
-          <w:i w:val="0"/>
-        </w:rPr>
-        <w:t>.&gt;</w:t>
-      </w:r>
-    </w:p>
-    <w:p>
-      <w:pPr>
-        <w:pStyle w:val="TOCEntry"/>
-        <w:rPr>
-          <w:rFonts w:ascii="Times New Roman" w:hAnsi="Times New Roman"/>
-        </w:rPr>
-      </w:pPr>
-      <w:bookmarkStart w:id="47" w:name="_Toc439994698"/>
-      <w:bookmarkStart w:id="48" w:name="_Toc441231003"/>
-      <w:r>
-        <w:rPr>
-          <w:rFonts w:ascii="Times New Roman" w:hAnsi="Times New Roman"/>
-        </w:rPr>
-        <w:t>Appendix C: To Be Determined List</w:t>
-      </w:r>
-      <w:bookmarkEnd w:id="47"/>
-      <w:bookmarkEnd w:id="48"/>
-    </w:p>
-    <w:p>
-      <w:pPr>
-        <w:pStyle w:val="template"/>
-        <w:rPr>
-          <w:rFonts w:ascii="Times New Roman" w:hAnsi="Times New Roman"/>
-        </w:rPr>
-      </w:pPr>
-      <w:r>
-        <w:rPr>
-          <w:rFonts w:ascii="Times New Roman" w:hAnsi="Times New Roman"/>
-        </w:rPr>
-        <w:t>&lt;Collect a numbered list of the TBD (to be determined) references that remain in the SRS so they can be tracked to closure.&gt;</w:t>
-      </w:r>
-    </w:p>
-    <w:p>
-      <w:pPr>
-        <w:pStyle w:val="template"/>
         <w:rPr>
           <w:rFonts w:ascii="Times New Roman" w:hAnsi="Times New Roman"/>
         </w:rPr>
       </w:pPr>
     </w:p>
     <w:sectPr>
-      <w:headerReference w:type="default" r:id="rId11"/>
+      <w:headerReference w:type="default" r:id="rId12"/>
       <w:pgSz w:w="12240" w:h="15840" w:code="1"/>
       <w:pgMar w:top="1440" w:right="1296" w:bottom="1440" w:left="1296" w:header="720" w:footer="720" w:gutter="0"/>
       <w:pgNumType w:start="1"/>
@@ -5161,7 +3689,7 @@
 </file>
 
 <file path=word/endnotes.xml><?xml version="1.0" encoding="utf-8"?>
-<w:endnotes xmlns:wpc="http://schemas.microsoft.com/office/word/2010/wordprocessingCanvas" xmlns:mc="http://schemas.openxmlformats.org/markup-compatibility/2006" xmlns:o="urn:schemas-microsoft-com:office:office" xmlns:r="http://schemas.openxmlformats.org/officeDocument/2006/relationships" xmlns:m="http://schemas.openxmlformats.org/officeDocument/2006/math" xmlns:v="urn:schemas-microsoft-com:vml" xmlns:wp14="http://schemas.microsoft.com/office/word/2010/wordprocessingDrawing" xmlns:wp="http://schemas.openxmlformats.org/drawingml/2006/wordprocessingDrawing" xmlns:w10="urn:schemas-microsoft-com:office:word" xmlns:w="http://schemas.openxmlformats.org/wordprocessingml/2006/main" xmlns:w14="http://schemas.microsoft.com/office/word/2010/wordml" xmlns:w15="http://schemas.microsoft.com/office/word/2012/wordml" xmlns:wpg="http://schemas.microsoft.com/office/word/2010/wordprocessingGroup" xmlns:wpi="http://schemas.microsoft.com/office/word/2010/wordprocessingInk" xmlns:wne="http://schemas.microsoft.com/office/word/2006/wordml" xmlns:wps="http://schemas.microsoft.com/office/word/2010/wordprocessingShape" mc:Ignorable="w14 w15 wp14">
+<w:endnotes xmlns:wpc="http://schemas.microsoft.com/office/word/2010/wordprocessingCanvas" xmlns:mc="http://schemas.openxmlformats.org/markup-compatibility/2006" xmlns:o="urn:schemas-microsoft-com:office:office" xmlns:r="http://schemas.openxmlformats.org/officeDocument/2006/relationships" xmlns:m="http://schemas.openxmlformats.org/officeDocument/2006/math" xmlns:v="urn:schemas-microsoft-com:vml" xmlns:wp14="http://schemas.microsoft.com/office/word/2010/wordprocessingDrawing" xmlns:wp="http://schemas.openxmlformats.org/drawingml/2006/wordprocessingDrawing" xmlns:w10="urn:schemas-microsoft-com:office:word" xmlns:w="http://schemas.openxmlformats.org/wordprocessingml/2006/main" xmlns:w14="http://schemas.microsoft.com/office/word/2010/wordml" xmlns:wpg="http://schemas.microsoft.com/office/word/2010/wordprocessingGroup" xmlns:wpi="http://schemas.microsoft.com/office/word/2010/wordprocessingInk" xmlns:wne="http://schemas.microsoft.com/office/word/2006/wordml" xmlns:wps="http://schemas.microsoft.com/office/word/2010/wordprocessingShape" mc:Ignorable="w14 wp14">
   <w:endnote w:type="separator" w:id="-1">
     <w:p>
       <w:r>
@@ -5180,7 +3708,7 @@
 </file>
 
 <file path=word/footer1.xml><?xml version="1.0" encoding="utf-8"?>
-<w:ftr xmlns:wpc="http://schemas.microsoft.com/office/word/2010/wordprocessingCanvas" xmlns:mc="http://schemas.openxmlformats.org/markup-compatibility/2006" xmlns:o="urn:schemas-microsoft-com:office:office" xmlns:r="http://schemas.openxmlformats.org/officeDocument/2006/relationships" xmlns:m="http://schemas.openxmlformats.org/officeDocument/2006/math" xmlns:v="urn:schemas-microsoft-com:vml" xmlns:wp14="http://schemas.microsoft.com/office/word/2010/wordprocessingDrawing" xmlns:wp="http://schemas.openxmlformats.org/drawingml/2006/wordprocessingDrawing" xmlns:w10="urn:schemas-microsoft-com:office:word" xmlns:w="http://schemas.openxmlformats.org/wordprocessingml/2006/main" xmlns:w14="http://schemas.microsoft.com/office/word/2010/wordml" xmlns:w15="http://schemas.microsoft.com/office/word/2012/wordml" xmlns:wpg="http://schemas.microsoft.com/office/word/2010/wordprocessingGroup" xmlns:wpi="http://schemas.microsoft.com/office/word/2010/wordprocessingInk" xmlns:wne="http://schemas.microsoft.com/office/word/2006/wordml" xmlns:wps="http://schemas.microsoft.com/office/word/2010/wordprocessingShape" mc:Ignorable="w14 w15 wp14">
+<w:ftr xmlns:wpc="http://schemas.microsoft.com/office/word/2010/wordprocessingCanvas" xmlns:mc="http://schemas.openxmlformats.org/markup-compatibility/2006" xmlns:o="urn:schemas-microsoft-com:office:office" xmlns:r="http://schemas.openxmlformats.org/officeDocument/2006/relationships" xmlns:m="http://schemas.openxmlformats.org/officeDocument/2006/math" xmlns:v="urn:schemas-microsoft-com:vml" xmlns:wp14="http://schemas.microsoft.com/office/word/2010/wordprocessingDrawing" xmlns:wp="http://schemas.openxmlformats.org/drawingml/2006/wordprocessingDrawing" xmlns:w10="urn:schemas-microsoft-com:office:word" xmlns:w="http://schemas.openxmlformats.org/wordprocessingml/2006/main" xmlns:w14="http://schemas.microsoft.com/office/word/2010/wordml" xmlns:wpg="http://schemas.microsoft.com/office/word/2010/wordprocessingGroup" xmlns:wpi="http://schemas.microsoft.com/office/word/2010/wordprocessingInk" xmlns:wne="http://schemas.microsoft.com/office/word/2006/wordml" xmlns:wps="http://schemas.microsoft.com/office/word/2010/wordprocessingShape" mc:Ignorable="w14 wp14">
   <w:p>
     <w:pPr>
       <w:pStyle w:val="Footer"/>
@@ -5191,7 +3719,7 @@
 </file>
 
 <file path=word/footer2.xml><?xml version="1.0" encoding="utf-8"?>
-<w:ftr xmlns:wpc="http://schemas.microsoft.com/office/word/2010/wordprocessingCanvas" xmlns:mc="http://schemas.openxmlformats.org/markup-compatibility/2006" xmlns:o="urn:schemas-microsoft-com:office:office" xmlns:r="http://schemas.openxmlformats.org/officeDocument/2006/relationships" xmlns:m="http://schemas.openxmlformats.org/officeDocument/2006/math" xmlns:v="urn:schemas-microsoft-com:vml" xmlns:wp14="http://schemas.microsoft.com/office/word/2010/wordprocessingDrawing" xmlns:wp="http://schemas.openxmlformats.org/drawingml/2006/wordprocessingDrawing" xmlns:w10="urn:schemas-microsoft-com:office:word" xmlns:w="http://schemas.openxmlformats.org/wordprocessingml/2006/main" xmlns:w14="http://schemas.microsoft.com/office/word/2010/wordml" xmlns:w15="http://schemas.microsoft.com/office/word/2012/wordml" xmlns:wpg="http://schemas.microsoft.com/office/word/2010/wordprocessingGroup" xmlns:wpi="http://schemas.microsoft.com/office/word/2010/wordprocessingInk" xmlns:wne="http://schemas.microsoft.com/office/word/2006/wordml" xmlns:wps="http://schemas.microsoft.com/office/word/2010/wordprocessingShape" mc:Ignorable="w14 w15 wp14">
+<w:ftr xmlns:wpc="http://schemas.microsoft.com/office/word/2010/wordprocessingCanvas" xmlns:mc="http://schemas.openxmlformats.org/markup-compatibility/2006" xmlns:o="urn:schemas-microsoft-com:office:office" xmlns:r="http://schemas.openxmlformats.org/officeDocument/2006/relationships" xmlns:m="http://schemas.openxmlformats.org/officeDocument/2006/math" xmlns:v="urn:schemas-microsoft-com:vml" xmlns:wp14="http://schemas.microsoft.com/office/word/2010/wordprocessingDrawing" xmlns:wp="http://schemas.openxmlformats.org/drawingml/2006/wordprocessingDrawing" xmlns:w10="urn:schemas-microsoft-com:office:word" xmlns:w="http://schemas.openxmlformats.org/wordprocessingml/2006/main" xmlns:w14="http://schemas.microsoft.com/office/word/2010/wordml" xmlns:wpg="http://schemas.microsoft.com/office/word/2010/wordprocessingGroup" xmlns:wpi="http://schemas.microsoft.com/office/word/2010/wordprocessingInk" xmlns:wne="http://schemas.microsoft.com/office/word/2006/wordml" xmlns:wps="http://schemas.microsoft.com/office/word/2010/wordprocessingShape" mc:Ignorable="w14 wp14">
   <w:p>
     <w:pPr>
       <w:pStyle w:val="Footer"/>
@@ -5201,7 +3729,7 @@
 </file>
 
 <file path=word/footnotes.xml><?xml version="1.0" encoding="utf-8"?>
-<w:footnotes xmlns:wpc="http://schemas.microsoft.com/office/word/2010/wordprocessingCanvas" xmlns:mc="http://schemas.openxmlformats.org/markup-compatibility/2006" xmlns:o="urn:schemas-microsoft-com:office:office" xmlns:r="http://schemas.openxmlformats.org/officeDocument/2006/relationships" xmlns:m="http://schemas.openxmlformats.org/officeDocument/2006/math" xmlns:v="urn:schemas-microsoft-com:vml" xmlns:wp14="http://schemas.microsoft.com/office/word/2010/wordprocessingDrawing" xmlns:wp="http://schemas.openxmlformats.org/drawingml/2006/wordprocessingDrawing" xmlns:w10="urn:schemas-microsoft-com:office:word" xmlns:w="http://schemas.openxmlformats.org/wordprocessingml/2006/main" xmlns:w14="http://schemas.microsoft.com/office/word/2010/wordml" xmlns:w15="http://schemas.microsoft.com/office/word/2012/wordml" xmlns:wpg="http://schemas.microsoft.com/office/word/2010/wordprocessingGroup" xmlns:wpi="http://schemas.microsoft.com/office/word/2010/wordprocessingInk" xmlns:wne="http://schemas.microsoft.com/office/word/2006/wordml" xmlns:wps="http://schemas.microsoft.com/office/word/2010/wordprocessingShape" mc:Ignorable="w14 w15 wp14">
+<w:footnotes xmlns:wpc="http://schemas.microsoft.com/office/word/2010/wordprocessingCanvas" xmlns:mc="http://schemas.openxmlformats.org/markup-compatibility/2006" xmlns:o="urn:schemas-microsoft-com:office:office" xmlns:r="http://schemas.openxmlformats.org/officeDocument/2006/relationships" xmlns:m="http://schemas.openxmlformats.org/officeDocument/2006/math" xmlns:v="urn:schemas-microsoft-com:vml" xmlns:wp14="http://schemas.microsoft.com/office/word/2010/wordprocessingDrawing" xmlns:wp="http://schemas.openxmlformats.org/drawingml/2006/wordprocessingDrawing" xmlns:w10="urn:schemas-microsoft-com:office:word" xmlns:w="http://schemas.openxmlformats.org/wordprocessingml/2006/main" xmlns:w14="http://schemas.microsoft.com/office/word/2010/wordml" xmlns:wpg="http://schemas.microsoft.com/office/word/2010/wordprocessingGroup" xmlns:wpi="http://schemas.microsoft.com/office/word/2010/wordprocessingInk" xmlns:wne="http://schemas.microsoft.com/office/word/2006/wordml" xmlns:wps="http://schemas.microsoft.com/office/word/2010/wordprocessingShape" mc:Ignorable="w14 wp14">
   <w:footnote w:type="separator" w:id="-1">
     <w:p>
       <w:r>
@@ -5220,7 +3748,7 @@
 </file>
 
 <file path=word/header1.xml><?xml version="1.0" encoding="utf-8"?>
-<w:hdr xmlns:wpc="http://schemas.microsoft.com/office/word/2010/wordprocessingCanvas" xmlns:mc="http://schemas.openxmlformats.org/markup-compatibility/2006" xmlns:o="urn:schemas-microsoft-com:office:office" xmlns:r="http://schemas.openxmlformats.org/officeDocument/2006/relationships" xmlns:m="http://schemas.openxmlformats.org/officeDocument/2006/math" xmlns:v="urn:schemas-microsoft-com:vml" xmlns:wp14="http://schemas.microsoft.com/office/word/2010/wordprocessingDrawing" xmlns:wp="http://schemas.openxmlformats.org/drawingml/2006/wordprocessingDrawing" xmlns:w10="urn:schemas-microsoft-com:office:word" xmlns:w="http://schemas.openxmlformats.org/wordprocessingml/2006/main" xmlns:w14="http://schemas.microsoft.com/office/word/2010/wordml" xmlns:w15="http://schemas.microsoft.com/office/word/2012/wordml" xmlns:wpg="http://schemas.microsoft.com/office/word/2010/wordprocessingGroup" xmlns:wpi="http://schemas.microsoft.com/office/word/2010/wordprocessingInk" xmlns:wne="http://schemas.microsoft.com/office/word/2006/wordml" xmlns:wps="http://schemas.microsoft.com/office/word/2010/wordprocessingShape" mc:Ignorable="w14 w15 wp14">
+<w:hdr xmlns:wpc="http://schemas.microsoft.com/office/word/2010/wordprocessingCanvas" xmlns:mc="http://schemas.openxmlformats.org/markup-compatibility/2006" xmlns:o="urn:schemas-microsoft-com:office:office" xmlns:r="http://schemas.openxmlformats.org/officeDocument/2006/relationships" xmlns:m="http://schemas.openxmlformats.org/officeDocument/2006/math" xmlns:v="urn:schemas-microsoft-com:vml" xmlns:wp14="http://schemas.microsoft.com/office/word/2010/wordprocessingDrawing" xmlns:wp="http://schemas.openxmlformats.org/drawingml/2006/wordprocessingDrawing" xmlns:w10="urn:schemas-microsoft-com:office:word" xmlns:w="http://schemas.openxmlformats.org/wordprocessingml/2006/main" xmlns:w14="http://schemas.microsoft.com/office/word/2010/wordml" xmlns:wpg="http://schemas.microsoft.com/office/word/2010/wordprocessingGroup" xmlns:wpi="http://schemas.microsoft.com/office/word/2010/wordprocessingInk" xmlns:wne="http://schemas.microsoft.com/office/word/2006/wordml" xmlns:wps="http://schemas.microsoft.com/office/word/2010/wordprocessingShape" mc:Ignorable="w14 wp14">
   <w:p>
     <w:pPr>
       <w:pStyle w:val="Header"/>
@@ -5273,7 +3801,7 @@
 </file>
 
 <file path=word/header2.xml><?xml version="1.0" encoding="utf-8"?>
-<w:hdr xmlns:wpc="http://schemas.microsoft.com/office/word/2010/wordprocessingCanvas" xmlns:mc="http://schemas.openxmlformats.org/markup-compatibility/2006" xmlns:o="urn:schemas-microsoft-com:office:office" xmlns:r="http://schemas.openxmlformats.org/officeDocument/2006/relationships" xmlns:m="http://schemas.openxmlformats.org/officeDocument/2006/math" xmlns:v="urn:schemas-microsoft-com:vml" xmlns:wp14="http://schemas.microsoft.com/office/word/2010/wordprocessingDrawing" xmlns:wp="http://schemas.openxmlformats.org/drawingml/2006/wordprocessingDrawing" xmlns:w10="urn:schemas-microsoft-com:office:word" xmlns:w="http://schemas.openxmlformats.org/wordprocessingml/2006/main" xmlns:w14="http://schemas.microsoft.com/office/word/2010/wordml" xmlns:w15="http://schemas.microsoft.com/office/word/2012/wordml" xmlns:wpg="http://schemas.microsoft.com/office/word/2010/wordprocessingGroup" xmlns:wpi="http://schemas.microsoft.com/office/word/2010/wordprocessingInk" xmlns:wne="http://schemas.microsoft.com/office/word/2006/wordml" xmlns:wps="http://schemas.microsoft.com/office/word/2010/wordprocessingShape" mc:Ignorable="w14 w15 wp14">
+<w:hdr xmlns:wpc="http://schemas.microsoft.com/office/word/2010/wordprocessingCanvas" xmlns:mc="http://schemas.openxmlformats.org/markup-compatibility/2006" xmlns:o="urn:schemas-microsoft-com:office:office" xmlns:r="http://schemas.openxmlformats.org/officeDocument/2006/relationships" xmlns:m="http://schemas.openxmlformats.org/officeDocument/2006/math" xmlns:v="urn:schemas-microsoft-com:vml" xmlns:wp14="http://schemas.microsoft.com/office/word/2010/wordprocessingDrawing" xmlns:wp="http://schemas.openxmlformats.org/drawingml/2006/wordprocessingDrawing" xmlns:w10="urn:schemas-microsoft-com:office:word" xmlns:w="http://schemas.openxmlformats.org/wordprocessingml/2006/main" xmlns:w14="http://schemas.microsoft.com/office/word/2010/wordml" xmlns:wpg="http://schemas.microsoft.com/office/word/2010/wordprocessingGroup" xmlns:wpi="http://schemas.microsoft.com/office/word/2010/wordprocessingInk" xmlns:wne="http://schemas.microsoft.com/office/word/2006/wordml" xmlns:wps="http://schemas.microsoft.com/office/word/2010/wordprocessingShape" mc:Ignorable="w14 wp14">
   <w:p>
     <w:pPr>
       <w:pStyle w:val="Header"/>
@@ -5320,7 +3848,7 @@
       <w:rPr>
         <w:noProof/>
       </w:rPr>
-      <w:t>8</w:t>
+      <w:t>1</w:t>
     </w:r>
     <w:r>
       <w:fldChar w:fldCharType="end"/>
@@ -5330,7 +3858,7 @@
 </file>
 
 <file path=word/numbering.xml><?xml version="1.0" encoding="utf-8"?>
-<w:numbering xmlns:wpc="http://schemas.microsoft.com/office/word/2010/wordprocessingCanvas" xmlns:mc="http://schemas.openxmlformats.org/markup-compatibility/2006" xmlns:o="urn:schemas-microsoft-com:office:office" xmlns:r="http://schemas.openxmlformats.org/officeDocument/2006/relationships" xmlns:m="http://schemas.openxmlformats.org/officeDocument/2006/math" xmlns:v="urn:schemas-microsoft-com:vml" xmlns:wp14="http://schemas.microsoft.com/office/word/2010/wordprocessingDrawing" xmlns:wp="http://schemas.openxmlformats.org/drawingml/2006/wordprocessingDrawing" xmlns:w10="urn:schemas-microsoft-com:office:word" xmlns:w="http://schemas.openxmlformats.org/wordprocessingml/2006/main" xmlns:w14="http://schemas.microsoft.com/office/word/2010/wordml" xmlns:w15="http://schemas.microsoft.com/office/word/2012/wordml" xmlns:wpg="http://schemas.microsoft.com/office/word/2010/wordprocessingGroup" xmlns:wpi="http://schemas.microsoft.com/office/word/2010/wordprocessingInk" xmlns:wne="http://schemas.microsoft.com/office/word/2006/wordml" xmlns:wps="http://schemas.microsoft.com/office/word/2010/wordprocessingShape" mc:Ignorable="w14 w15 wp14">
+<w:numbering xmlns:wpc="http://schemas.microsoft.com/office/word/2010/wordprocessingCanvas" xmlns:mc="http://schemas.openxmlformats.org/markup-compatibility/2006" xmlns:o="urn:schemas-microsoft-com:office:office" xmlns:r="http://schemas.openxmlformats.org/officeDocument/2006/relationships" xmlns:m="http://schemas.openxmlformats.org/officeDocument/2006/math" xmlns:v="urn:schemas-microsoft-com:vml" xmlns:wp14="http://schemas.microsoft.com/office/word/2010/wordprocessingDrawing" xmlns:wp="http://schemas.openxmlformats.org/drawingml/2006/wordprocessingDrawing" xmlns:w10="urn:schemas-microsoft-com:office:word" xmlns:w="http://schemas.openxmlformats.org/wordprocessingml/2006/main" xmlns:w14="http://schemas.microsoft.com/office/word/2010/wordml" xmlns:wpg="http://schemas.microsoft.com/office/word/2010/wordprocessingGroup" xmlns:wpi="http://schemas.microsoft.com/office/word/2010/wordprocessingInk" xmlns:wne="http://schemas.microsoft.com/office/word/2006/wordml" xmlns:wps="http://schemas.microsoft.com/office/word/2010/wordprocessingShape" mc:Ignorable="w14 wp14">
   <w:abstractNum w:abstractNumId="0">
     <w:nsid w:val="FFFFFFFB"/>
     <w:multiLevelType w:val="multilevel"/>
@@ -6300,7 +4828,7 @@
 </file>
 
 <file path=word/styles.xml><?xml version="1.0" encoding="utf-8"?>
-<w:styles xmlns:mc="http://schemas.openxmlformats.org/markup-compatibility/2006" xmlns:r="http://schemas.openxmlformats.org/officeDocument/2006/relationships" xmlns:w="http://schemas.openxmlformats.org/wordprocessingml/2006/main" xmlns:w14="http://schemas.microsoft.com/office/word/2010/wordml" xmlns:w15="http://schemas.microsoft.com/office/word/2012/wordml" mc:Ignorable="w14 w15">
+<w:styles xmlns:mc="http://schemas.openxmlformats.org/markup-compatibility/2006" xmlns:r="http://schemas.openxmlformats.org/officeDocument/2006/relationships" xmlns:w="http://schemas.openxmlformats.org/wordprocessingml/2006/main" xmlns:w14="http://schemas.microsoft.com/office/word/2010/wordml" mc:Ignorable="w14">
   <w:docDefaults>
     <w:rPrDefault>
       <w:rPr>
@@ -6310,371 +4838,829 @@
     </w:rPrDefault>
     <w:pPrDefault/>
   </w:docDefaults>
-  <w:latentStyles w:defLockedState="0" w:defUIPriority="0" w:defSemiHidden="0" w:defUnhideWhenUsed="0" w:defQFormat="0" w:count="371">
-    <w:lsdException w:name="Normal" w:qFormat="1"/>
-    <w:lsdException w:name="heading 1" w:qFormat="1"/>
-    <w:lsdException w:name="heading 2" w:qFormat="1"/>
-    <w:lsdException w:name="heading 3" w:qFormat="1"/>
-    <w:lsdException w:name="heading 4" w:qFormat="1"/>
-    <w:lsdException w:name="heading 5" w:qFormat="1"/>
-    <w:lsdException w:name="heading 6" w:qFormat="1"/>
-    <w:lsdException w:name="heading 7" w:semiHidden="1" w:unhideWhenUsed="1" w:qFormat="1"/>
-    <w:lsdException w:name="heading 8" w:semiHidden="1" w:unhideWhenUsed="1" w:qFormat="1"/>
-    <w:lsdException w:name="heading 9" w:semiHidden="1" w:unhideWhenUsed="1" w:qFormat="1"/>
-    <w:lsdException w:name="index 1" w:semiHidden="1" w:unhideWhenUsed="1"/>
-    <w:lsdException w:name="index 2" w:semiHidden="1" w:unhideWhenUsed="1"/>
-    <w:lsdException w:name="index 3" w:semiHidden="1" w:unhideWhenUsed="1"/>
-    <w:lsdException w:name="index 4" w:semiHidden="1" w:unhideWhenUsed="1"/>
-    <w:lsdException w:name="index 5" w:semiHidden="1" w:unhideWhenUsed="1"/>
-    <w:lsdException w:name="index 6" w:semiHidden="1" w:unhideWhenUsed="1"/>
-    <w:lsdException w:name="index 7" w:semiHidden="1" w:unhideWhenUsed="1"/>
-    <w:lsdException w:name="index 8" w:semiHidden="1" w:unhideWhenUsed="1"/>
-    <w:lsdException w:name="index 9" w:semiHidden="1" w:unhideWhenUsed="1"/>
-    <w:lsdException w:name="toc 1" w:semiHidden="1" w:unhideWhenUsed="1"/>
-    <w:lsdException w:name="toc 2" w:semiHidden="1" w:unhideWhenUsed="1"/>
-    <w:lsdException w:name="toc 3" w:semiHidden="1" w:unhideWhenUsed="1"/>
-    <w:lsdException w:name="toc 4" w:semiHidden="1" w:unhideWhenUsed="1"/>
-    <w:lsdException w:name="toc 5" w:semiHidden="1" w:unhideWhenUsed="1"/>
-    <w:lsdException w:name="toc 6" w:semiHidden="1" w:unhideWhenUsed="1"/>
-    <w:lsdException w:name="toc 7" w:semiHidden="1" w:unhideWhenUsed="1"/>
-    <w:lsdException w:name="toc 8" w:semiHidden="1" w:unhideWhenUsed="1"/>
-    <w:lsdException w:name="toc 9" w:semiHidden="1" w:unhideWhenUsed="1"/>
-    <w:lsdException w:name="Normal Indent" w:semiHidden="1" w:unhideWhenUsed="1"/>
-    <w:lsdException w:name="footnote text" w:semiHidden="1" w:unhideWhenUsed="1"/>
-    <w:lsdException w:name="annotation text" w:semiHidden="1" w:unhideWhenUsed="1"/>
-    <w:lsdException w:name="header" w:semiHidden="1" w:unhideWhenUsed="1"/>
-    <w:lsdException w:name="footer" w:semiHidden="1" w:unhideWhenUsed="1"/>
-    <w:lsdException w:name="index heading" w:semiHidden="1" w:unhideWhenUsed="1"/>
-    <w:lsdException w:name="caption" w:semiHidden="1" w:unhideWhenUsed="1" w:qFormat="1"/>
-    <w:lsdException w:name="table of figures" w:semiHidden="1" w:unhideWhenUsed="1"/>
-    <w:lsdException w:name="envelope address" w:semiHidden="1" w:unhideWhenUsed="1"/>
-    <w:lsdException w:name="envelope return" w:semiHidden="1" w:unhideWhenUsed="1"/>
-    <w:lsdException w:name="footnote reference" w:semiHidden="1" w:unhideWhenUsed="1"/>
-    <w:lsdException w:name="annotation reference" w:semiHidden="1" w:unhideWhenUsed="1"/>
-    <w:lsdException w:name="line number" w:semiHidden="1" w:unhideWhenUsed="1"/>
-    <w:lsdException w:name="page number" w:semiHidden="1" w:unhideWhenUsed="1"/>
-    <w:lsdException w:name="endnote reference" w:semiHidden="1" w:unhideWhenUsed="1"/>
-    <w:lsdException w:name="endnote text" w:semiHidden="1" w:unhideWhenUsed="1"/>
-    <w:lsdException w:name="table of authorities" w:semiHidden="1" w:unhideWhenUsed="1"/>
-    <w:lsdException w:name="macro" w:semiHidden="1" w:unhideWhenUsed="1"/>
-    <w:lsdException w:name="toa heading" w:semiHidden="1" w:unhideWhenUsed="1"/>
-    <w:lsdException w:name="List" w:semiHidden="1" w:unhideWhenUsed="1"/>
-    <w:lsdException w:name="List Bullet" w:semiHidden="1" w:unhideWhenUsed="1"/>
-    <w:lsdException w:name="List 2" w:semiHidden="1" w:unhideWhenUsed="1"/>
-    <w:lsdException w:name="List 3" w:semiHidden="1" w:unhideWhenUsed="1"/>
-    <w:lsdException w:name="List Bullet 2" w:semiHidden="1" w:unhideWhenUsed="1"/>
-    <w:lsdException w:name="List Bullet 3" w:semiHidden="1" w:unhideWhenUsed="1"/>
-    <w:lsdException w:name="List Bullet 4" w:semiHidden="1" w:unhideWhenUsed="1"/>
-    <w:lsdException w:name="List Bullet 5" w:semiHidden="1" w:unhideWhenUsed="1"/>
-    <w:lsdException w:name="List Number 2" w:semiHidden="1" w:unhideWhenUsed="1"/>
-    <w:lsdException w:name="List Number 3" w:semiHidden="1" w:unhideWhenUsed="1"/>
-    <w:lsdException w:name="List Number 4" w:semiHidden="1" w:unhideWhenUsed="1"/>
-    <w:lsdException w:name="List Number 5" w:semiHidden="1" w:unhideWhenUsed="1"/>
-    <w:lsdException w:name="Title" w:qFormat="1"/>
-    <w:lsdException w:name="Closing" w:semiHidden="1" w:unhideWhenUsed="1"/>
-    <w:lsdException w:name="Signature" w:semiHidden="1" w:unhideWhenUsed="1"/>
-    <w:lsdException w:name="Default Paragraph Font" w:semiHidden="1" w:unhideWhenUsed="1"/>
-    <w:lsdException w:name="Body Text" w:semiHidden="1" w:unhideWhenUsed="1"/>
-    <w:lsdException w:name="Body Text Indent" w:semiHidden="1" w:unhideWhenUsed="1"/>
-    <w:lsdException w:name="List Continue" w:semiHidden="1" w:unhideWhenUsed="1"/>
-    <w:lsdException w:name="List Continue 2" w:semiHidden="1" w:unhideWhenUsed="1"/>
-    <w:lsdException w:name="List Continue 3" w:semiHidden="1" w:unhideWhenUsed="1"/>
-    <w:lsdException w:name="List Continue 4" w:semiHidden="1" w:unhideWhenUsed="1"/>
-    <w:lsdException w:name="List Continue 5" w:semiHidden="1" w:unhideWhenUsed="1"/>
-    <w:lsdException w:name="Message Header" w:semiHidden="1" w:unhideWhenUsed="1"/>
-    <w:lsdException w:name="Subtitle" w:qFormat="1"/>
-    <w:lsdException w:name="Body Text First Indent 2" w:semiHidden="1" w:unhideWhenUsed="1"/>
-    <w:lsdException w:name="Note Heading" w:semiHidden="1" w:unhideWhenUsed="1"/>
-    <w:lsdException w:name="Body Text 2" w:semiHidden="1" w:unhideWhenUsed="1"/>
-    <w:lsdException w:name="Body Text 3" w:semiHidden="1" w:unhideWhenUsed="1"/>
-    <w:lsdException w:name="Body Text Indent 2" w:semiHidden="1" w:unhideWhenUsed="1"/>
-    <w:lsdException w:name="Body Text Indent 3" w:semiHidden="1" w:unhideWhenUsed="1"/>
-    <w:lsdException w:name="Block Text" w:semiHidden="1" w:unhideWhenUsed="1"/>
-    <w:lsdException w:name="Hyperlink" w:semiHidden="1" w:unhideWhenUsed="1"/>
-    <w:lsdException w:name="FollowedHyperlink" w:semiHidden="1" w:unhideWhenUsed="1"/>
-    <w:lsdException w:name="Strong" w:qFormat="1"/>
-    <w:lsdException w:name="Emphasis" w:qFormat="1"/>
-    <w:lsdException w:name="Document Map" w:semiHidden="1" w:unhideWhenUsed="1"/>
-    <w:lsdException w:name="Plain Text" w:semiHidden="1" w:unhideWhenUsed="1"/>
-    <w:lsdException w:name="E-mail Signature" w:semiHidden="1" w:unhideWhenUsed="1"/>
-    <w:lsdException w:name="HTML Top of Form" w:semiHidden="1" w:unhideWhenUsed="1"/>
-    <w:lsdException w:name="HTML Bottom of Form" w:semiHidden="1" w:unhideWhenUsed="1"/>
-    <w:lsdException w:name="Normal (Web)" w:semiHidden="1" w:uiPriority="99" w:unhideWhenUsed="1"/>
-    <w:lsdException w:name="HTML Acronym" w:semiHidden="1" w:unhideWhenUsed="1"/>
-    <w:lsdException w:name="HTML Address" w:semiHidden="1" w:unhideWhenUsed="1"/>
-    <w:lsdException w:name="HTML Cite" w:semiHidden="1" w:unhideWhenUsed="1"/>
-    <w:lsdException w:name="HTML Code" w:semiHidden="1" w:unhideWhenUsed="1"/>
-    <w:lsdException w:name="HTML Definition" w:semiHidden="1" w:unhideWhenUsed="1"/>
-    <w:lsdException w:name="HTML Keyboard" w:semiHidden="1" w:unhideWhenUsed="1"/>
-    <w:lsdException w:name="HTML Preformatted" w:semiHidden="1" w:unhideWhenUsed="1"/>
-    <w:lsdException w:name="HTML Sample" w:semiHidden="1" w:unhideWhenUsed="1"/>
-    <w:lsdException w:name="HTML Typewriter" w:semiHidden="1" w:unhideWhenUsed="1"/>
-    <w:lsdException w:name="HTML Variable" w:semiHidden="1" w:unhideWhenUsed="1"/>
-    <w:lsdException w:name="Normal Table" w:semiHidden="1" w:unhideWhenUsed="1"/>
-    <w:lsdException w:name="annotation subject" w:semiHidden="1" w:unhideWhenUsed="1"/>
-    <w:lsdException w:name="No List" w:semiHidden="1" w:unhideWhenUsed="1"/>
-    <w:lsdException w:name="Outline List 1" w:semiHidden="1" w:unhideWhenUsed="1"/>
-    <w:lsdException w:name="Outline List 2" w:semiHidden="1" w:unhideWhenUsed="1"/>
-    <w:lsdException w:name="Outline List 3" w:semiHidden="1" w:unhideWhenUsed="1"/>
-    <w:lsdException w:name="Table Simple 1" w:semiHidden="1" w:unhideWhenUsed="1"/>
-    <w:lsdException w:name="Table Simple 2" w:semiHidden="1" w:unhideWhenUsed="1"/>
-    <w:lsdException w:name="Table Simple 3" w:semiHidden="1" w:unhideWhenUsed="1"/>
-    <w:lsdException w:name="Table Classic 1" w:semiHidden="1" w:unhideWhenUsed="1"/>
-    <w:lsdException w:name="Table Classic 2" w:semiHidden="1" w:unhideWhenUsed="1"/>
-    <w:lsdException w:name="Table Classic 3" w:semiHidden="1" w:unhideWhenUsed="1"/>
-    <w:lsdException w:name="Table Classic 4" w:semiHidden="1" w:unhideWhenUsed="1"/>
-    <w:lsdException w:name="Table Colorful 1" w:semiHidden="1" w:unhideWhenUsed="1"/>
-    <w:lsdException w:name="Table Colorful 2" w:semiHidden="1" w:unhideWhenUsed="1"/>
-    <w:lsdException w:name="Table Colorful 3" w:semiHidden="1" w:unhideWhenUsed="1"/>
-    <w:lsdException w:name="Table Columns 1" w:semiHidden="1" w:unhideWhenUsed="1"/>
-    <w:lsdException w:name="Table Columns 2" w:semiHidden="1" w:unhideWhenUsed="1"/>
-    <w:lsdException w:name="Table Columns 3" w:semiHidden="1" w:unhideWhenUsed="1"/>
-    <w:lsdException w:name="Table Columns 4" w:semiHidden="1" w:unhideWhenUsed="1"/>
-    <w:lsdException w:name="Table Columns 5" w:semiHidden="1" w:unhideWhenUsed="1"/>
-    <w:lsdException w:name="Table Grid 1" w:semiHidden="1" w:unhideWhenUsed="1"/>
-    <w:lsdException w:name="Table Grid 2" w:semiHidden="1" w:unhideWhenUsed="1"/>
-    <w:lsdException w:name="Table Grid 3" w:semiHidden="1" w:unhideWhenUsed="1"/>
-    <w:lsdException w:name="Table Grid 4" w:semiHidden="1" w:unhideWhenUsed="1"/>
-    <w:lsdException w:name="Table Grid 5" w:semiHidden="1" w:unhideWhenUsed="1"/>
-    <w:lsdException w:name="Table Grid 6" w:semiHidden="1" w:unhideWhenUsed="1"/>
-    <w:lsdException w:name="Table Grid 7" w:semiHidden="1" w:unhideWhenUsed="1"/>
-    <w:lsdException w:name="Table Grid 8" w:semiHidden="1" w:unhideWhenUsed="1"/>
-    <w:lsdException w:name="Table List 1" w:semiHidden="1" w:unhideWhenUsed="1"/>
-    <w:lsdException w:name="Table List 2" w:semiHidden="1" w:unhideWhenUsed="1"/>
-    <w:lsdException w:name="Table List 3" w:semiHidden="1" w:unhideWhenUsed="1"/>
-    <w:lsdException w:name="Table List 4" w:semiHidden="1" w:unhideWhenUsed="1"/>
-    <w:lsdException w:name="Table List 5" w:semiHidden="1" w:unhideWhenUsed="1"/>
-    <w:lsdException w:name="Table List 6" w:semiHidden="1" w:unhideWhenUsed="1"/>
-    <w:lsdException w:name="Table List 7" w:semiHidden="1" w:unhideWhenUsed="1"/>
-    <w:lsdException w:name="Table List 8" w:semiHidden="1" w:unhideWhenUsed="1"/>
-    <w:lsdException w:name="Table 3D effects 1" w:semiHidden="1" w:unhideWhenUsed="1"/>
-    <w:lsdException w:name="Table 3D effects 2" w:semiHidden="1" w:unhideWhenUsed="1"/>
-    <w:lsdException w:name="Table 3D effects 3" w:semiHidden="1" w:unhideWhenUsed="1"/>
-    <w:lsdException w:name="Table Contemporary" w:semiHidden="1" w:unhideWhenUsed="1"/>
-    <w:lsdException w:name="Table Elegant" w:semiHidden="1" w:unhideWhenUsed="1"/>
-    <w:lsdException w:name="Table Professional" w:semiHidden="1" w:unhideWhenUsed="1"/>
-    <w:lsdException w:name="Table Subtle 1" w:semiHidden="1" w:unhideWhenUsed="1"/>
-    <w:lsdException w:name="Table Subtle 2" w:semiHidden="1" w:unhideWhenUsed="1"/>
-    <w:lsdException w:name="Table Web 1" w:semiHidden="1" w:unhideWhenUsed="1"/>
-    <w:lsdException w:name="Table Web 2" w:semiHidden="1" w:unhideWhenUsed="1"/>
-    <w:lsdException w:name="Table Web 3" w:semiHidden="1" w:unhideWhenUsed="1"/>
-    <w:lsdException w:name="Balloon Text" w:semiHidden="1" w:unhideWhenUsed="1"/>
-    <w:lsdException w:name="Table Theme" w:semiHidden="1" w:unhideWhenUsed="1"/>
-    <w:lsdException w:name="Placeholder Text" w:semiHidden="1" w:uiPriority="99"/>
-    <w:lsdException w:name="No Spacing" w:uiPriority="1" w:qFormat="1"/>
-    <w:lsdException w:name="Light Shading" w:uiPriority="60"/>
-    <w:lsdException w:name="Light List" w:uiPriority="61"/>
-    <w:lsdException w:name="Light Grid" w:uiPriority="62"/>
-    <w:lsdException w:name="Medium Shading 1" w:uiPriority="63"/>
-    <w:lsdException w:name="Medium Shading 2" w:uiPriority="64"/>
-    <w:lsdException w:name="Medium List 1" w:uiPriority="65"/>
-    <w:lsdException w:name="Medium List 2" w:uiPriority="66"/>
-    <w:lsdException w:name="Medium Grid 1" w:uiPriority="67"/>
-    <w:lsdException w:name="Medium Grid 2" w:uiPriority="68"/>
-    <w:lsdException w:name="Medium Grid 3" w:uiPriority="69"/>
-    <w:lsdException w:name="Dark List" w:uiPriority="70"/>
-    <w:lsdException w:name="Colorful Shading" w:uiPriority="71"/>
-    <w:lsdException w:name="Colorful List" w:uiPriority="72"/>
-    <w:lsdException w:name="Colorful Grid" w:uiPriority="73"/>
-    <w:lsdException w:name="Light Shading Accent 1" w:uiPriority="60"/>
-    <w:lsdException w:name="Light List Accent 1" w:uiPriority="61"/>
-    <w:lsdException w:name="Light Grid Accent 1" w:uiPriority="62"/>
-    <w:lsdException w:name="Medium Shading 1 Accent 1" w:uiPriority="63"/>
-    <w:lsdException w:name="Medium Shading 2 Accent 1" w:uiPriority="64"/>
-    <w:lsdException w:name="Medium List 1 Accent 1" w:uiPriority="65"/>
-    <w:lsdException w:name="Revision" w:semiHidden="1" w:uiPriority="99"/>
-    <w:lsdException w:name="List Paragraph" w:uiPriority="34" w:qFormat="1"/>
-    <w:lsdException w:name="Quote" w:uiPriority="29" w:qFormat="1"/>
-    <w:lsdException w:name="Intense Quote" w:uiPriority="30" w:qFormat="1"/>
-    <w:lsdException w:name="Medium List 2 Accent 1" w:uiPriority="66"/>
-    <w:lsdException w:name="Medium Grid 1 Accent 1" w:uiPriority="67"/>
-    <w:lsdException w:name="Medium Grid 2 Accent 1" w:uiPriority="68"/>
-    <w:lsdException w:name="Medium Grid 3 Accent 1" w:uiPriority="69"/>
-    <w:lsdException w:name="Dark List Accent 1" w:uiPriority="70"/>
-    <w:lsdException w:name="Colorful Shading Accent 1" w:uiPriority="71"/>
-    <w:lsdException w:name="Colorful List Accent 1" w:uiPriority="72"/>
-    <w:lsdException w:name="Colorful Grid Accent 1" w:uiPriority="73"/>
-    <w:lsdException w:name="Light Shading Accent 2" w:uiPriority="60"/>
-    <w:lsdException w:name="Light List Accent 2" w:uiPriority="61"/>
-    <w:lsdException w:name="Light Grid Accent 2" w:uiPriority="62"/>
-    <w:lsdException w:name="Medium Shading 1 Accent 2" w:uiPriority="63"/>
-    <w:lsdException w:name="Medium Shading 2 Accent 2" w:uiPriority="64"/>
-    <w:lsdException w:name="Medium List 1 Accent 2" w:uiPriority="65"/>
-    <w:lsdException w:name="Medium List 2 Accent 2" w:uiPriority="66"/>
-    <w:lsdException w:name="Medium Grid 1 Accent 2" w:uiPriority="67"/>
-    <w:lsdException w:name="Medium Grid 2 Accent 2" w:uiPriority="68"/>
-    <w:lsdException w:name="Medium Grid 3 Accent 2" w:uiPriority="69"/>
-    <w:lsdException w:name="Dark List Accent 2" w:uiPriority="70"/>
-    <w:lsdException w:name="Colorful Shading Accent 2" w:uiPriority="71"/>
-    <w:lsdException w:name="Colorful List Accent 2" w:uiPriority="72"/>
-    <w:lsdException w:name="Colorful Grid Accent 2" w:uiPriority="73"/>
-    <w:lsdException w:name="Light Shading Accent 3" w:uiPriority="60"/>
-    <w:lsdException w:name="Light List Accent 3" w:uiPriority="61"/>
-    <w:lsdException w:name="Light Grid Accent 3" w:uiPriority="62"/>
-    <w:lsdException w:name="Medium Shading 1 Accent 3" w:uiPriority="63"/>
-    <w:lsdException w:name="Medium Shading 2 Accent 3" w:uiPriority="64"/>
-    <w:lsdException w:name="Medium List 1 Accent 3" w:uiPriority="65"/>
-    <w:lsdException w:name="Medium List 2 Accent 3" w:uiPriority="66"/>
-    <w:lsdException w:name="Medium Grid 1 Accent 3" w:uiPriority="67"/>
-    <w:lsdException w:name="Medium Grid 2 Accent 3" w:uiPriority="68"/>
-    <w:lsdException w:name="Medium Grid 3 Accent 3" w:uiPriority="69"/>
-    <w:lsdException w:name="Dark List Accent 3" w:uiPriority="70"/>
-    <w:lsdException w:name="Colorful Shading Accent 3" w:uiPriority="71"/>
-    <w:lsdException w:name="Colorful List Accent 3" w:uiPriority="72"/>
-    <w:lsdException w:name="Colorful Grid Accent 3" w:uiPriority="73"/>
-    <w:lsdException w:name="Light Shading Accent 4" w:uiPriority="60"/>
-    <w:lsdException w:name="Light List Accent 4" w:uiPriority="61"/>
-    <w:lsdException w:name="Light Grid Accent 4" w:uiPriority="62"/>
-    <w:lsdException w:name="Medium Shading 1 Accent 4" w:uiPriority="63"/>
-    <w:lsdException w:name="Medium Shading 2 Accent 4" w:uiPriority="64"/>
-    <w:lsdException w:name="Medium List 1 Accent 4" w:uiPriority="65"/>
-    <w:lsdException w:name="Medium List 2 Accent 4" w:uiPriority="66"/>
-    <w:lsdException w:name="Medium Grid 1 Accent 4" w:uiPriority="67"/>
-    <w:lsdException w:name="Medium Grid 2 Accent 4" w:uiPriority="68"/>
-    <w:lsdException w:name="Medium Grid 3 Accent 4" w:uiPriority="69"/>
-    <w:lsdException w:name="Dark List Accent 4" w:uiPriority="70"/>
-    <w:lsdException w:name="Colorful Shading Accent 4" w:uiPriority="71"/>
-    <w:lsdException w:name="Colorful List Accent 4" w:uiPriority="72"/>
-    <w:lsdException w:name="Colorful Grid Accent 4" w:uiPriority="73"/>
-    <w:lsdException w:name="Light Shading Accent 5" w:uiPriority="60"/>
-    <w:lsdException w:name="Light List Accent 5" w:uiPriority="61"/>
-    <w:lsdException w:name="Light Grid Accent 5" w:uiPriority="62"/>
-    <w:lsdException w:name="Medium Shading 1 Accent 5" w:uiPriority="63"/>
-    <w:lsdException w:name="Medium Shading 2 Accent 5" w:uiPriority="64"/>
-    <w:lsdException w:name="Medium List 1 Accent 5" w:uiPriority="65"/>
-    <w:lsdException w:name="Medium List 2 Accent 5" w:uiPriority="66"/>
-    <w:lsdException w:name="Medium Grid 1 Accent 5" w:uiPriority="67"/>
-    <w:lsdException w:name="Medium Grid 2 Accent 5" w:uiPriority="68"/>
-    <w:lsdException w:name="Medium Grid 3 Accent 5" w:uiPriority="69"/>
-    <w:lsdException w:name="Dark List Accent 5" w:uiPriority="70"/>
-    <w:lsdException w:name="Colorful Shading Accent 5" w:uiPriority="71"/>
-    <w:lsdException w:name="Colorful List Accent 5" w:uiPriority="72"/>
-    <w:lsdException w:name="Colorful Grid Accent 5" w:uiPriority="73"/>
-    <w:lsdException w:name="Light Shading Accent 6" w:uiPriority="60"/>
-    <w:lsdException w:name="Light List Accent 6" w:uiPriority="61"/>
-    <w:lsdException w:name="Light Grid Accent 6" w:uiPriority="62"/>
-    <w:lsdException w:name="Medium Shading 1 Accent 6" w:uiPriority="63"/>
-    <w:lsdException w:name="Medium Shading 2 Accent 6" w:uiPriority="64"/>
-    <w:lsdException w:name="Medium List 1 Accent 6" w:uiPriority="65"/>
-    <w:lsdException w:name="Medium List 2 Accent 6" w:uiPriority="66"/>
-    <w:lsdException w:name="Medium Grid 1 Accent 6" w:uiPriority="67"/>
-    <w:lsdException w:name="Medium Grid 2 Accent 6" w:uiPriority="68"/>
-    <w:lsdException w:name="Medium Grid 3 Accent 6" w:uiPriority="69"/>
-    <w:lsdException w:name="Dark List Accent 6" w:uiPriority="70"/>
-    <w:lsdException w:name="Colorful Shading Accent 6" w:uiPriority="71"/>
-    <w:lsdException w:name="Colorful List Accent 6" w:uiPriority="72"/>
-    <w:lsdException w:name="Colorful Grid Accent 6" w:uiPriority="73"/>
-    <w:lsdException w:name="Subtle Emphasis" w:uiPriority="19" w:qFormat="1"/>
-    <w:lsdException w:name="Intense Emphasis" w:uiPriority="21" w:qFormat="1"/>
-    <w:lsdException w:name="Subtle Reference" w:uiPriority="31" w:qFormat="1"/>
-    <w:lsdException w:name="Intense Reference" w:uiPriority="32" w:qFormat="1"/>
-    <w:lsdException w:name="Book Title" w:uiPriority="33" w:qFormat="1"/>
-    <w:lsdException w:name="Bibliography" w:semiHidden="1" w:uiPriority="37" w:unhideWhenUsed="1"/>
-    <w:lsdException w:name="TOC Heading" w:semiHidden="1" w:uiPriority="39" w:unhideWhenUsed="1" w:qFormat="1"/>
-    <w:lsdException w:name="Plain Table 1" w:uiPriority="41"/>
-    <w:lsdException w:name="Plain Table 2" w:uiPriority="42"/>
-    <w:lsdException w:name="Plain Table 3" w:uiPriority="43"/>
-    <w:lsdException w:name="Plain Table 4" w:uiPriority="44"/>
-    <w:lsdException w:name="Plain Table 5" w:uiPriority="45"/>
-    <w:lsdException w:name="Grid Table Light" w:uiPriority="40"/>
-    <w:lsdException w:name="Grid Table 1 Light" w:uiPriority="46"/>
-    <w:lsdException w:name="Grid Table 2" w:uiPriority="47"/>
-    <w:lsdException w:name="Grid Table 3" w:uiPriority="48"/>
-    <w:lsdException w:name="Grid Table 4" w:uiPriority="49"/>
-    <w:lsdException w:name="Grid Table 5 Dark" w:uiPriority="50"/>
-    <w:lsdException w:name="Grid Table 6 Colorful" w:uiPriority="51"/>
-    <w:lsdException w:name="Grid Table 7 Colorful" w:uiPriority="52"/>
-    <w:lsdException w:name="Grid Table 1 Light Accent 1" w:uiPriority="46"/>
-    <w:lsdException w:name="Grid Table 2 Accent 1" w:uiPriority="47"/>
-    <w:lsdException w:name="Grid Table 3 Accent 1" w:uiPriority="48"/>
-    <w:lsdException w:name="Grid Table 4 Accent 1" w:uiPriority="49"/>
-    <w:lsdException w:name="Grid Table 5 Dark Accent 1" w:uiPriority="50"/>
-    <w:lsdException w:name="Grid Table 6 Colorful Accent 1" w:uiPriority="51"/>
-    <w:lsdException w:name="Grid Table 7 Colorful Accent 1" w:uiPriority="52"/>
-    <w:lsdException w:name="Grid Table 1 Light Accent 2" w:uiPriority="46"/>
-    <w:lsdException w:name="Grid Table 2 Accent 2" w:uiPriority="47"/>
-    <w:lsdException w:name="Grid Table 3 Accent 2" w:uiPriority="48"/>
-    <w:lsdException w:name="Grid Table 4 Accent 2" w:uiPriority="49"/>
-    <w:lsdException w:name="Grid Table 5 Dark Accent 2" w:uiPriority="50"/>
-    <w:lsdException w:name="Grid Table 6 Colorful Accent 2" w:uiPriority="51"/>
-    <w:lsdException w:name="Grid Table 7 Colorful Accent 2" w:uiPriority="52"/>
-    <w:lsdException w:name="Grid Table 1 Light Accent 3" w:uiPriority="46"/>
-    <w:lsdException w:name="Grid Table 2 Accent 3" w:uiPriority="47"/>
-    <w:lsdException w:name="Grid Table 3 Accent 3" w:uiPriority="48"/>
-    <w:lsdException w:name="Grid Table 4 Accent 3" w:uiPriority="49"/>
-    <w:lsdException w:name="Grid Table 5 Dark Accent 3" w:uiPriority="50"/>
-    <w:lsdException w:name="Grid Table 6 Colorful Accent 3" w:uiPriority="51"/>
-    <w:lsdException w:name="Grid Table 7 Colorful Accent 3" w:uiPriority="52"/>
-    <w:lsdException w:name="Grid Table 1 Light Accent 4" w:uiPriority="46"/>
-    <w:lsdException w:name="Grid Table 2 Accent 4" w:uiPriority="47"/>
-    <w:lsdException w:name="Grid Table 3 Accent 4" w:uiPriority="48"/>
-    <w:lsdException w:name="Grid Table 4 Accent 4" w:uiPriority="49"/>
-    <w:lsdException w:name="Grid Table 5 Dark Accent 4" w:uiPriority="50"/>
-    <w:lsdException w:name="Grid Table 6 Colorful Accent 4" w:uiPriority="51"/>
-    <w:lsdException w:name="Grid Table 7 Colorful Accent 4" w:uiPriority="52"/>
-    <w:lsdException w:name="Grid Table 1 Light Accent 5" w:uiPriority="46"/>
-    <w:lsdException w:name="Grid Table 2 Accent 5" w:uiPriority="47"/>
-    <w:lsdException w:name="Grid Table 3 Accent 5" w:uiPriority="48"/>
-    <w:lsdException w:name="Grid Table 4 Accent 5" w:uiPriority="49"/>
-    <w:lsdException w:name="Grid Table 5 Dark Accent 5" w:uiPriority="50"/>
-    <w:lsdException w:name="Grid Table 6 Colorful Accent 5" w:uiPriority="51"/>
-    <w:lsdException w:name="Grid Table 7 Colorful Accent 5" w:uiPriority="52"/>
-    <w:lsdException w:name="Grid Table 1 Light Accent 6" w:uiPriority="46"/>
-    <w:lsdException w:name="Grid Table 2 Accent 6" w:uiPriority="47"/>
-    <w:lsdException w:name="Grid Table 3 Accent 6" w:uiPriority="48"/>
-    <w:lsdException w:name="Grid Table 4 Accent 6" w:uiPriority="49"/>
-    <w:lsdException w:name="Grid Table 5 Dark Accent 6" w:uiPriority="50"/>
-    <w:lsdException w:name="Grid Table 6 Colorful Accent 6" w:uiPriority="51"/>
-    <w:lsdException w:name="Grid Table 7 Colorful Accent 6" w:uiPriority="52"/>
-    <w:lsdException w:name="List Table 1 Light" w:uiPriority="46"/>
-    <w:lsdException w:name="List Table 2" w:uiPriority="47"/>
-    <w:lsdException w:name="List Table 3" w:uiPriority="48"/>
-    <w:lsdException w:name="List Table 4" w:uiPriority="49"/>
-    <w:lsdException w:name="List Table 5 Dark" w:uiPriority="50"/>
-    <w:lsdException w:name="List Table 6 Colorful" w:uiPriority="51"/>
-    <w:lsdException w:name="List Table 7 Colorful" w:uiPriority="52"/>
-    <w:lsdException w:name="List Table 1 Light Accent 1" w:uiPriority="46"/>
-    <w:lsdException w:name="List Table 2 Accent 1" w:uiPriority="47"/>
-    <w:lsdException w:name="List Table 3 Accent 1" w:uiPriority="48"/>
-    <w:lsdException w:name="List Table 4 Accent 1" w:uiPriority="49"/>
-    <w:lsdException w:name="List Table 5 Dark Accent 1" w:uiPriority="50"/>
-    <w:lsdException w:name="List Table 6 Colorful Accent 1" w:uiPriority="51"/>
-    <w:lsdException w:name="List Table 7 Colorful Accent 1" w:uiPriority="52"/>
-    <w:lsdException w:name="List Table 1 Light Accent 2" w:uiPriority="46"/>
-    <w:lsdException w:name="List Table 2 Accent 2" w:uiPriority="47"/>
-    <w:lsdException w:name="List Table 3 Accent 2" w:uiPriority="48"/>
-    <w:lsdException w:name="List Table 4 Accent 2" w:uiPriority="49"/>
-    <w:lsdException w:name="List Table 5 Dark Accent 2" w:uiPriority="50"/>
-    <w:lsdException w:name="List Table 6 Colorful Accent 2" w:uiPriority="51"/>
-    <w:lsdException w:name="List Table 7 Colorful Accent 2" w:uiPriority="52"/>
-    <w:lsdException w:name="List Table 1 Light Accent 3" w:uiPriority="46"/>
-    <w:lsdException w:name="List Table 2 Accent 3" w:uiPriority="47"/>
-    <w:lsdException w:name="List Table 3 Accent 3" w:uiPriority="48"/>
-    <w:lsdException w:name="List Table 4 Accent 3" w:uiPriority="49"/>
-    <w:lsdException w:name="List Table 5 Dark Accent 3" w:uiPriority="50"/>
-    <w:lsdException w:name="List Table 6 Colorful Accent 3" w:uiPriority="51"/>
-    <w:lsdException w:name="List Table 7 Colorful Accent 3" w:uiPriority="52"/>
-    <w:lsdException w:name="List Table 1 Light Accent 4" w:uiPriority="46"/>
-    <w:lsdException w:name="List Table 2 Accent 4" w:uiPriority="47"/>
-    <w:lsdException w:name="List Table 3 Accent 4" w:uiPriority="48"/>
-    <w:lsdException w:name="List Table 4 Accent 4" w:uiPriority="49"/>
-    <w:lsdException w:name="List Table 5 Dark Accent 4" w:uiPriority="50"/>
-    <w:lsdException w:name="List Table 6 Colorful Accent 4" w:uiPriority="51"/>
-    <w:lsdException w:name="List Table 7 Colorful Accent 4" w:uiPriority="52"/>
-    <w:lsdException w:name="List Table 1 Light Accent 5" w:uiPriority="46"/>
-    <w:lsdException w:name="List Table 2 Accent 5" w:uiPriority="47"/>
-    <w:lsdException w:name="List Table 3 Accent 5" w:uiPriority="48"/>
-    <w:lsdException w:name="List Table 4 Accent 5" w:uiPriority="49"/>
-    <w:lsdException w:name="List Table 5 Dark Accent 5" w:uiPriority="50"/>
-    <w:lsdException w:name="List Table 6 Colorful Accent 5" w:uiPriority="51"/>
-    <w:lsdException w:name="List Table 7 Colorful Accent 5" w:uiPriority="52"/>
-    <w:lsdException w:name="List Table 1 Light Accent 6" w:uiPriority="46"/>
-    <w:lsdException w:name="List Table 2 Accent 6" w:uiPriority="47"/>
-    <w:lsdException w:name="List Table 3 Accent 6" w:uiPriority="48"/>
-    <w:lsdException w:name="List Table 4 Accent 6" w:uiPriority="49"/>
-    <w:lsdException w:name="List Table 5 Dark Accent 6" w:uiPriority="50"/>
-    <w:lsdException w:name="List Table 6 Colorful Accent 6" w:uiPriority="51"/>
-    <w:lsdException w:name="List Table 7 Colorful Accent 6" w:uiPriority="52"/>
+  <w:latentStyles w:defLockedState="0" w:defUIPriority="0" w:defSemiHidden="1" w:defUnhideWhenUsed="1" w:defQFormat="0" w:count="267">
+    <w:lsdException w:name="Normal" w:semiHidden="0" w:unhideWhenUsed="0" w:qFormat="1"/>
+    <w:lsdException w:name="heading 1" w:semiHidden="0" w:unhideWhenUsed="0" w:qFormat="1"/>
+    <w:lsdException w:name="heading 2" w:semiHidden="0" w:unhideWhenUsed="0" w:qFormat="1"/>
+    <w:lsdException w:name="heading 3" w:semiHidden="0" w:unhideWhenUsed="0" w:qFormat="1"/>
+    <w:lsdException w:name="heading 4" w:semiHidden="0" w:unhideWhenUsed="0" w:qFormat="1"/>
+    <w:lsdException w:name="heading 5" w:semiHidden="0" w:unhideWhenUsed="0" w:qFormat="1"/>
+    <w:lsdException w:name="heading 6" w:semiHidden="0" w:unhideWhenUsed="0" w:qFormat="1"/>
+    <w:lsdException w:name="heading 7" w:qFormat="1"/>
+    <w:lsdException w:name="heading 8" w:qFormat="1"/>
+    <w:lsdException w:name="heading 9" w:qFormat="1"/>
+    <w:lsdException w:name="caption" w:qFormat="1"/>
+    <w:lsdException w:name="List Number" w:semiHidden="0" w:unhideWhenUsed="0"/>
+    <w:lsdException w:name="List 4" w:semiHidden="0" w:unhideWhenUsed="0"/>
+    <w:lsdException w:name="List 5" w:semiHidden="0" w:unhideWhenUsed="0"/>
+    <w:lsdException w:name="Title" w:semiHidden="0" w:unhideWhenUsed="0" w:qFormat="1"/>
+    <w:lsdException w:name="Subtitle" w:semiHidden="0" w:unhideWhenUsed="0" w:qFormat="1"/>
+    <w:lsdException w:name="Salutation" w:semiHidden="0" w:unhideWhenUsed="0"/>
+    <w:lsdException w:name="Date" w:semiHidden="0" w:unhideWhenUsed="0"/>
+    <w:lsdException w:name="Body Text First Indent" w:semiHidden="0" w:unhideWhenUsed="0"/>
+    <w:lsdException w:name="Strong" w:semiHidden="0" w:unhideWhenUsed="0" w:qFormat="1"/>
+    <w:lsdException w:name="Emphasis" w:semiHidden="0" w:unhideWhenUsed="0" w:qFormat="1"/>
+    <w:lsdException w:name="Normal (Web)" w:uiPriority="99"/>
+    <w:lsdException w:name="Table Grid" w:semiHidden="0" w:unhideWhenUsed="0"/>
+    <w:lsdException w:name="Placeholder Text" w:uiPriority="99" w:unhideWhenUsed="0"/>
+    <w:lsdException w:name="No Spacing" w:semiHidden="0" w:uiPriority="1" w:unhideWhenUsed="0" w:qFormat="1"/>
+    <w:lsdException w:name="Light Shading" w:semiHidden="0" w:uiPriority="60" w:unhideWhenUsed="0"/>
+    <w:lsdException w:name="Light List" w:semiHidden="0" w:uiPriority="61" w:unhideWhenUsed="0"/>
+    <w:lsdException w:name="Light Grid" w:semiHidden="0" w:uiPriority="62" w:unhideWhenUsed="0"/>
+    <w:lsdException w:name="Medium Shading 1" w:semiHidden="0" w:uiPriority="63" w:unhideWhenUsed="0"/>
+    <w:lsdException w:name="Medium Shading 2" w:semiHidden="0" w:uiPriority="64" w:unhideWhenUsed="0"/>
+    <w:lsdException w:name="Medium List 1" w:semiHidden="0" w:uiPriority="65" w:unhideWhenUsed="0"/>
+    <w:lsdException w:name="Medium List 2" w:semiHidden="0" w:uiPriority="66" w:unhideWhenUsed="0"/>
+    <w:lsdException w:name="Medium Grid 1" w:semiHidden="0" w:uiPriority="67" w:unhideWhenUsed="0"/>
+    <w:lsdException w:name="Medium Grid 2" w:semiHidden="0" w:uiPriority="68" w:unhideWhenUsed="0"/>
+    <w:lsdException w:name="Medium Grid 3" w:semiHidden="0" w:uiPriority="69" w:unhideWhenUsed="0"/>
+    <w:lsdException w:name="Dark List" w:semiHidden="0" w:uiPriority="70" w:unhideWhenUsed="0"/>
+    <w:lsdException w:name="Colorful Shading" w:semiHidden="0" w:uiPriority="71" w:unhideWhenUsed="0"/>
+    <w:lsdException w:name="Colorful List" w:semiHidden="0" w:uiPriority="72" w:unhideWhenUsed="0"/>
+    <w:lsdException w:name="Colorful Grid" w:semiHidden="0" w:uiPriority="73" w:unhideWhenUsed="0"/>
+    <w:lsdException w:name="Light Shading Accent 1" w:semiHidden="0" w:uiPriority="60" w:unhideWhenUsed="0"/>
+    <w:lsdException w:name="Light List Accent 1" w:semiHidden="0" w:uiPriority="61" w:unhideWhenUsed="0"/>
+    <w:lsdException w:name="Light Grid Accent 1" w:semiHidden="0" w:uiPriority="62" w:unhideWhenUsed="0"/>
+    <w:lsdException w:name="Medium Shading 1 Accent 1" w:semiHidden="0" w:uiPriority="63" w:unhideWhenUsed="0"/>
+    <w:lsdException w:name="Medium Shading 2 Accent 1" w:semiHidden="0" w:uiPriority="64" w:unhideWhenUsed="0"/>
+    <w:lsdException w:name="Medium List 1 Accent 1" w:semiHidden="0" w:uiPriority="65" w:unhideWhenUsed="0"/>
+    <w:lsdException w:name="Revision" w:uiPriority="99" w:unhideWhenUsed="0"/>
+    <w:lsdException w:name="List Paragraph" w:semiHidden="0" w:uiPriority="34" w:unhideWhenUsed="0" w:qFormat="1"/>
+    <w:lsdException w:name="Quote" w:semiHidden="0" w:uiPriority="29" w:unhideWhenUsed="0" w:qFormat="1"/>
+    <w:lsdException w:name="Intense Quote" w:semiHidden="0" w:uiPriority="30" w:unhideWhenUsed="0" w:qFormat="1"/>
+    <w:lsdException w:name="Medium List 2 Accent 1" w:semiHidden="0" w:uiPriority="66" w:unhideWhenUsed="0"/>
+    <w:lsdException w:name="Medium Grid 1 Accent 1" w:semiHidden="0" w:uiPriority="67" w:unhideWhenUsed="0"/>
+    <w:lsdException w:name="Medium Grid 2 Accent 1" w:semiHidden="0" w:uiPriority="68" w:unhideWhenUsed="0"/>
+    <w:lsdException w:name="Medium Grid 3 Accent 1" w:semiHidden="0" w:uiPriority="69" w:unhideWhenUsed="0"/>
+    <w:lsdException w:name="Dark List Accent 1" w:semiHidden="0" w:uiPriority="70" w:unhideWhenUsed="0"/>
+    <w:lsdException w:name="Colorful Shading Accent 1" w:semiHidden="0" w:uiPriority="71" w:unhideWhenUsed="0"/>
+    <w:lsdException w:name="Colorful List Accent 1" w:semiHidden="0" w:uiPriority="72" w:unhideWhenUsed="0"/>
+    <w:lsdException w:name="Colorful Grid Accent 1" w:semiHidden="0" w:uiPriority="73" w:unhideWhenUsed="0"/>
+    <w:lsdException w:name="Light Shading Accent 2" w:semiHidden="0" w:uiPriority="60" w:unhideWhenUsed="0"/>
+    <w:lsdException w:name="Light List Accent 2" w:semiHidden="0" w:uiPriority="61" w:unhideWhenUsed="0"/>
+    <w:lsdException w:name="Light Grid Accent 2" w:semiHidden="0" w:uiPriority="62" w:unhideWhenUsed="0"/>
+    <w:lsdException w:name="Medium Shading 1 Accent 2" w:semiHidden="0" w:uiPriority="63" w:unhideWhenUsed="0"/>
+    <w:lsdException w:name="Medium Shading 2 Accent 2" w:semiHidden="0" w:uiPriority="64" w:unhideWhenUsed="0"/>
+    <w:lsdException w:name="Medium List 1 Accent 2" w:semiHidden="0" w:uiPriority="65" w:unhideWhenUsed="0"/>
+    <w:lsdException w:name="Medium List 2 Accent 2" w:semiHidden="0" w:uiPriority="66" w:unhideWhenUsed="0"/>
+    <w:lsdException w:name="Medium Grid 1 Accent 2" w:semiHidden="0" w:uiPriority="67" w:unhideWhenUsed="0"/>
+    <w:lsdException w:name="Medium Grid 2 Accent 2" w:semiHidden="0" w:uiPriority="68" w:unhideWhenUsed="0"/>
+    <w:lsdException w:name="Medium Grid 3 Accent 2" w:semiHidden="0" w:uiPriority="69" w:unhideWhenUsed="0"/>
+    <w:lsdException w:name="Dark List Accent 2" w:semiHidden="0" w:uiPriority="70" w:unhideWhenUsed="0"/>
+    <w:lsdException w:name="Colorful Shading Accent 2" w:semiHidden="0" w:uiPriority="71" w:unhideWhenUsed="0"/>
+    <w:lsdException w:name="Colorful List Accent 2" w:semiHidden="0" w:uiPriority="72" w:unhideWhenUsed="0"/>
+    <w:lsdException w:name="Colorful Grid Accent 2" w:semiHidden="0" w:uiPriority="73" w:unhideWhenUsed="0"/>
+    <w:lsdException w:name="Light Shading Accent 3" w:semiHidden="0" w:uiPriority="60" w:unhideWhenUsed="0"/>
+    <w:lsdException w:name="Light List Accent 3" w:semiHidden="0" w:uiPriority="61" w:unhideWhenUsed="0"/>
+    <w:lsdException w:name="Light Grid Accent 3" w:semiHidden="0" w:uiPriority="62" w:unhideWhenUsed="0"/>
+    <w:lsdException w:name="Medium Shading 1 Accent 3" w:semiHidden="0" w:uiPriority="63" w:unhideWhenUsed="0"/>
+    <w:lsdException w:name="Medium Shading 2 Accent 3" w:semiHidden="0" w:uiPriority="64" w:unhideWhenUsed="0"/>
+    <w:lsdException w:name="Medium List 1 Accent 3" w:semiHidden="0" w:uiPriority="65" w:unhideWhenUsed="0"/>
+    <w:lsdException w:name="Medium List 2 Accent 3" w:semiHidden="0" w:uiPriority="66" w:unhideWhenUsed="0"/>
+    <w:lsdException w:name="Medium Grid 1 Accent 3" w:semiHidden="0" w:uiPriority="67" w:unhideWhenUsed="0"/>
+    <w:lsdException w:name="Medium Grid 2 Accent 3" w:semiHidden="0" w:uiPriority="68" w:unhideWhenUsed="0"/>
+    <w:lsdException w:name="Medium Grid 3 Accent 3" w:semiHidden="0" w:uiPriority="69" w:unhideWhenUsed="0"/>
+    <w:lsdException w:name="Dark List Accent 3" w:semiHidden="0" w:uiPriority="70" w:unhideWhenUsed="0"/>
+    <w:lsdException w:name="Colorful Shading Accent 3" w:semiHidden="0" w:uiPriority="71" w:unhideWhenUsed="0"/>
+    <w:lsdException w:name="Colorful List Accent 3" w:semiHidden="0" w:uiPriority="72" w:unhideWhenUsed="0"/>
+    <w:lsdException w:name="Colorful Grid Accent 3" w:semiHidden="0" w:uiPriority="73" w:unhideWhenUsed="0"/>
+    <w:lsdException w:name="Light Shading Accent 4" w:semiHidden="0" w:uiPriority="60" w:unhideWhenUsed="0"/>
+    <w:lsdException w:name="Light List Accent 4" w:semiHidden="0" w:uiPriority="61" w:unhideWhenUsed="0"/>
+    <w:lsdException w:name="Light Grid Accent 4" w:semiHidden="0" w:uiPriority="62" w:unhideWhenUsed="0"/>
+    <w:lsdException w:name="Medium Shading 1 Accent 4" w:semiHidden="0" w:uiPriority="63" w:unhideWhenUsed="0"/>
+    <w:lsdException w:name="Medium Shading 2 Accent 4" w:semiHidden="0" w:uiPriority="64" w:unhideWhenUsed="0"/>
+    <w:lsdException w:name="Medium List 1 Accent 4" w:semiHidden="0" w:uiPriority="65" w:unhideWhenUsed="0"/>
+    <w:lsdException w:name="Medium List 2 Accent 4" w:semiHidden="0" w:uiPriority="66" w:unhideWhenUsed="0"/>
+    <w:lsdException w:name="Medium Grid 1 Accent 4" w:semiHidden="0" w:uiPriority="67" w:unhideWhenUsed="0"/>
+    <w:lsdException w:name="Medium Grid 2 Accent 4" w:semiHidden="0" w:uiPriority="68" w:unhideWhenUsed="0"/>
+    <w:lsdException w:name="Medium Grid 3 Accent 4" w:semiHidden="0" w:uiPriority="69" w:unhideWhenUsed="0"/>
+    <w:lsdException w:name="Dark List Accent 4" w:semiHidden="0" w:uiPriority="70" w:unhideWhenUsed="0"/>
+    <w:lsdException w:name="Colorful Shading Accent 4" w:semiHidden="0" w:uiPriority="71" w:unhideWhenUsed="0"/>
+    <w:lsdException w:name="Colorful List Accent 4" w:semiHidden="0" w:uiPriority="72" w:unhideWhenUsed="0"/>
+    <w:lsdException w:name="Colorful Grid Accent 4" w:semiHidden="0" w:uiPriority="73" w:unhideWhenUsed="0"/>
+    <w:lsdException w:name="Light Shading Accent 5" w:semiHidden="0" w:uiPriority="60" w:unhideWhenUsed="0"/>
+    <w:lsdException w:name="Light List Accent 5" w:semiHidden="0" w:uiPriority="61" w:unhideWhenUsed="0"/>
+    <w:lsdException w:name="Light Grid Accent 5" w:semiHidden="0" w:uiPriority="62" w:unhideWhenUsed="0"/>
+    <w:lsdException w:name="Medium Shading 1 Accent 5" w:semiHidden="0" w:uiPriority="63" w:unhideWhenUsed="0"/>
+    <w:lsdException w:name="Medium Shading 2 Accent 5" w:semiHidden="0" w:uiPriority="64" w:unhideWhenUsed="0"/>
+    <w:lsdException w:name="Medium List 1 Accent 5" w:semiHidden="0" w:uiPriority="65" w:unhideWhenUsed="0"/>
+    <w:lsdException w:name="Medium List 2 Accent 5" w:semiHidden="0" w:uiPriority="66" w:unhideWhenUsed="0"/>
+    <w:lsdException w:name="Medium Grid 1 Accent 5" w:semiHidden="0" w:uiPriority="67" w:unhideWhenUsed="0"/>
+    <w:lsdException w:name="Medium Grid 2 Accent 5" w:semiHidden="0" w:uiPriority="68" w:unhideWhenUsed="0"/>
+    <w:lsdException w:name="Medium Grid 3 Accent 5" w:semiHidden="0" w:uiPriority="69" w:unhideWhenUsed="0"/>
+    <w:lsdException w:name="Dark List Accent 5" w:semiHidden="0" w:uiPriority="70" w:unhideWhenUsed="0"/>
+    <w:lsdException w:name="Colorful Shading Accent 5" w:semiHidden="0" w:uiPriority="71" w:unhideWhenUsed="0"/>
+    <w:lsdException w:name="Colorful List Accent 5" w:semiHidden="0" w:uiPriority="72" w:unhideWhenUsed="0"/>
+    <w:lsdException w:name="Colorful Grid Accent 5" w:semiHidden="0" w:uiPriority="73" w:unhideWhenUsed="0"/>
+    <w:lsdException w:name="Light Shading Accent 6" w:semiHidden="0" w:uiPriority="60" w:unhideWhenUsed="0"/>
+    <w:lsdException w:name="Light List Accent 6" w:semiHidden="0" w:uiPriority="61" w:unhideWhenUsed="0"/>
+    <w:lsdException w:name="Light Grid Accent 6" w:semiHidden="0" w:uiPriority="62" w:unhideWhenUsed="0"/>
+    <w:lsdException w:name="Medium Shading 1 Accent 6" w:semiHidden="0" w:uiPriority="63" w:unhideWhenUsed="0"/>
+    <w:lsdException w:name="Medium Shading 2 Accent 6" w:semiHidden="0" w:uiPriority="64" w:unhideWhenUsed="0"/>
+    <w:lsdException w:name="Medium List 1 Accent 6" w:semiHidden="0" w:uiPriority="65" w:unhideWhenUsed="0"/>
+    <w:lsdException w:name="Medium List 2 Accent 6" w:semiHidden="0" w:uiPriority="66" w:unhideWhenUsed="0"/>
+    <w:lsdException w:name="Medium Grid 1 Accent 6" w:semiHidden="0" w:uiPriority="67" w:unhideWhenUsed="0"/>
+    <w:lsdException w:name="Medium Grid 2 Accent 6" w:semiHidden="0" w:uiPriority="68" w:unhideWhenUsed="0"/>
+    <w:lsdException w:name="Medium Grid 3 Accent 6" w:semiHidden="0" w:uiPriority="69" w:unhideWhenUsed="0"/>
+    <w:lsdException w:name="Dark List Accent 6" w:semiHidden="0" w:uiPriority="70" w:unhideWhenUsed="0"/>
+    <w:lsdException w:name="Colorful Shading Accent 6" w:semiHidden="0" w:uiPriority="71" w:unhideWhenUsed="0"/>
+    <w:lsdException w:name="Colorful List Accent 6" w:semiHidden="0" w:uiPriority="72" w:unhideWhenUsed="0"/>
+    <w:lsdException w:name="Colorful Grid Accent 6" w:semiHidden="0" w:uiPriority="73" w:unhideWhenUsed="0"/>
+    <w:lsdException w:name="Subtle Emphasis" w:semiHidden="0" w:uiPriority="19" w:unhideWhenUsed="0" w:qFormat="1"/>
+    <w:lsdException w:name="Intense Emphasis" w:semiHidden="0" w:uiPriority="21" w:unhideWhenUsed="0" w:qFormat="1"/>
+    <w:lsdException w:name="Subtle Reference" w:semiHidden="0" w:uiPriority="31" w:unhideWhenUsed="0" w:qFormat="1"/>
+    <w:lsdException w:name="Intense Reference" w:semiHidden="0" w:uiPriority="32" w:unhideWhenUsed="0" w:qFormat="1"/>
+    <w:lsdException w:name="Book Title" w:semiHidden="0" w:uiPriority="33" w:unhideWhenUsed="0" w:qFormat="1"/>
+    <w:lsdException w:name="Bibliography" w:uiPriority="37"/>
+    <w:lsdException w:name="TOC Heading" w:uiPriority="39" w:qFormat="1"/>
+  </w:latentStyles>
+  <w:style w:type="paragraph" w:default="1" w:styleId="Normal">
+    <w:name w:val="Normal"/>
+    <w:qFormat/>
+    <w:pPr>
+      <w:spacing w:line="240" w:lineRule="exact"/>
+    </w:pPr>
+    <w:rPr>
+      <w:rFonts w:ascii="Times" w:hAnsi="Times"/>
+      <w:sz w:val="24"/>
+    </w:rPr>
+  </w:style>
+  <w:style w:type="paragraph" w:styleId="Heading1">
+    <w:name w:val="heading 1"/>
+    <w:basedOn w:val="Normal"/>
+    <w:next w:val="Normal"/>
+    <w:qFormat/>
+    <w:pPr>
+      <w:keepNext/>
+      <w:keepLines/>
+      <w:numPr>
+        <w:numId w:val="1"/>
+      </w:numPr>
+      <w:spacing w:before="480" w:after="240" w:line="240" w:lineRule="atLeast"/>
+      <w:outlineLvl w:val="0"/>
+    </w:pPr>
+    <w:rPr>
+      <w:b/>
+      <w:kern w:val="28"/>
+      <w:sz w:val="36"/>
+    </w:rPr>
+  </w:style>
+  <w:style w:type="paragraph" w:styleId="Heading2">
+    <w:name w:val="heading 2"/>
+    <w:basedOn w:val="Normal"/>
+    <w:next w:val="Normal"/>
+    <w:qFormat/>
+    <w:pPr>
+      <w:keepNext/>
+      <w:keepLines/>
+      <w:numPr>
+        <w:ilvl w:val="1"/>
+        <w:numId w:val="1"/>
+      </w:numPr>
+      <w:spacing w:before="280" w:after="280" w:line="240" w:lineRule="atLeast"/>
+      <w:outlineLvl w:val="1"/>
+    </w:pPr>
+    <w:rPr>
+      <w:b/>
+      <w:sz w:val="28"/>
+    </w:rPr>
+  </w:style>
+  <w:style w:type="paragraph" w:styleId="Heading3">
+    <w:name w:val="heading 3"/>
+    <w:basedOn w:val="Normal"/>
+    <w:next w:val="Normal"/>
+    <w:qFormat/>
+    <w:pPr>
+      <w:numPr>
+        <w:ilvl w:val="2"/>
+        <w:numId w:val="1"/>
+      </w:numPr>
+      <w:spacing w:before="240" w:after="240"/>
+      <w:outlineLvl w:val="2"/>
+    </w:pPr>
+    <w:rPr>
+      <w:b/>
+    </w:rPr>
+  </w:style>
+  <w:style w:type="paragraph" w:styleId="Heading4">
+    <w:name w:val="heading 4"/>
+    <w:basedOn w:val="Normal"/>
+    <w:next w:val="Normal"/>
+    <w:qFormat/>
+    <w:rsid w:val="003B6041"/>
+    <w:pPr>
+      <w:keepNext/>
+      <w:numPr>
+        <w:ilvl w:val="3"/>
+        <w:numId w:val="1"/>
+      </w:numPr>
+      <w:spacing w:before="240" w:after="60" w:line="220" w:lineRule="exact"/>
+      <w:jc w:val="both"/>
+      <w:outlineLvl w:val="3"/>
+    </w:pPr>
+    <w:rPr>
+      <w:rFonts w:ascii="Times New Roman" w:hAnsi="Times New Roman"/>
+    </w:rPr>
+  </w:style>
+  <w:style w:type="paragraph" w:styleId="Heading5">
+    <w:name w:val="heading 5"/>
+    <w:basedOn w:val="Normal"/>
+    <w:next w:val="Normal"/>
+    <w:qFormat/>
+    <w:pPr>
+      <w:numPr>
+        <w:ilvl w:val="4"/>
+        <w:numId w:val="1"/>
+      </w:numPr>
+      <w:spacing w:before="240" w:after="60" w:line="220" w:lineRule="exact"/>
+      <w:jc w:val="both"/>
+      <w:outlineLvl w:val="4"/>
+    </w:pPr>
+    <w:rPr>
+      <w:rFonts w:ascii="Arial" w:hAnsi="Arial"/>
+      <w:sz w:val="22"/>
+    </w:rPr>
+  </w:style>
+  <w:style w:type="paragraph" w:styleId="Heading6">
+    <w:name w:val="heading 6"/>
+    <w:basedOn w:val="Normal"/>
+    <w:next w:val="Normal"/>
+    <w:qFormat/>
+    <w:pPr>
+      <w:numPr>
+        <w:ilvl w:val="5"/>
+        <w:numId w:val="1"/>
+      </w:numPr>
+      <w:spacing w:before="240" w:after="60" w:line="220" w:lineRule="exact"/>
+      <w:jc w:val="both"/>
+      <w:outlineLvl w:val="5"/>
+    </w:pPr>
+    <w:rPr>
+      <w:rFonts w:ascii="Arial" w:hAnsi="Arial"/>
+      <w:i/>
+      <w:sz w:val="22"/>
+    </w:rPr>
+  </w:style>
+  <w:style w:type="paragraph" w:styleId="Heading7">
+    <w:name w:val="heading 7"/>
+    <w:basedOn w:val="Normal"/>
+    <w:next w:val="Normal"/>
+    <w:qFormat/>
+    <w:pPr>
+      <w:numPr>
+        <w:ilvl w:val="6"/>
+        <w:numId w:val="1"/>
+      </w:numPr>
+      <w:spacing w:before="240" w:after="60" w:line="220" w:lineRule="exact"/>
+      <w:jc w:val="both"/>
+      <w:outlineLvl w:val="6"/>
+    </w:pPr>
+    <w:rPr>
+      <w:rFonts w:ascii="Arial" w:hAnsi="Arial"/>
+      <w:sz w:val="20"/>
+    </w:rPr>
+  </w:style>
+  <w:style w:type="paragraph" w:styleId="Heading8">
+    <w:name w:val="heading 8"/>
+    <w:basedOn w:val="Normal"/>
+    <w:next w:val="Normal"/>
+    <w:qFormat/>
+    <w:pPr>
+      <w:numPr>
+        <w:ilvl w:val="7"/>
+        <w:numId w:val="1"/>
+      </w:numPr>
+      <w:spacing w:before="240" w:after="60" w:line="220" w:lineRule="exact"/>
+      <w:jc w:val="both"/>
+      <w:outlineLvl w:val="7"/>
+    </w:pPr>
+    <w:rPr>
+      <w:rFonts w:ascii="Arial" w:hAnsi="Arial"/>
+      <w:i/>
+      <w:sz w:val="20"/>
+    </w:rPr>
+  </w:style>
+  <w:style w:type="paragraph" w:styleId="Heading9">
+    <w:name w:val="heading 9"/>
+    <w:basedOn w:val="Normal"/>
+    <w:next w:val="Normal"/>
+    <w:qFormat/>
+    <w:pPr>
+      <w:numPr>
+        <w:ilvl w:val="8"/>
+        <w:numId w:val="1"/>
+      </w:numPr>
+      <w:spacing w:before="240" w:after="60" w:line="220" w:lineRule="exact"/>
+      <w:jc w:val="both"/>
+      <w:outlineLvl w:val="8"/>
+    </w:pPr>
+    <w:rPr>
+      <w:rFonts w:ascii="Arial" w:hAnsi="Arial"/>
+      <w:i/>
+      <w:sz w:val="18"/>
+    </w:rPr>
+  </w:style>
+  <w:style w:type="character" w:default="1" w:styleId="DefaultParagraphFont">
+    <w:name w:val="Default Paragraph Font"/>
+    <w:uiPriority w:val="1"/>
+    <w:semiHidden/>
+    <w:unhideWhenUsed/>
+  </w:style>
+  <w:style w:type="table" w:default="1" w:styleId="TableNormal">
+    <w:name w:val="Normal Table"/>
+    <w:uiPriority w:val="99"/>
+    <w:semiHidden/>
+    <w:unhideWhenUsed/>
+    <w:tblPr>
+      <w:tblInd w:w="0" w:type="dxa"/>
+      <w:tblCellMar>
+        <w:top w:w="0" w:type="dxa"/>
+        <w:left w:w="108" w:type="dxa"/>
+        <w:bottom w:w="0" w:type="dxa"/>
+        <w:right w:w="108" w:type="dxa"/>
+      </w:tblCellMar>
+    </w:tblPr>
+  </w:style>
+  <w:style w:type="numbering" w:default="1" w:styleId="NoList">
+    <w:name w:val="No List"/>
+    <w:uiPriority w:val="99"/>
+    <w:semiHidden/>
+    <w:unhideWhenUsed/>
+  </w:style>
+  <w:style w:type="paragraph" w:styleId="Footer">
+    <w:name w:val="footer"/>
+    <w:basedOn w:val="Normal"/>
+    <w:pPr>
+      <w:tabs>
+        <w:tab w:val="center" w:pos="4680"/>
+        <w:tab w:val="right" w:pos="9360"/>
+      </w:tabs>
+    </w:pPr>
+    <w:rPr>
+      <w:b/>
+      <w:i/>
+      <w:sz w:val="20"/>
+    </w:rPr>
+  </w:style>
+  <w:style w:type="paragraph" w:customStyle="1" w:styleId="bullet">
+    <w:name w:val="bullet"/>
+    <w:basedOn w:val="Normal"/>
+    <w:rPr>
+      <w:rFonts w:ascii="Arial" w:hAnsi="Arial"/>
+      <w:sz w:val="20"/>
+    </w:rPr>
+  </w:style>
+  <w:style w:type="paragraph" w:styleId="Header">
+    <w:name w:val="header"/>
+    <w:basedOn w:val="Normal"/>
+    <w:pPr>
+      <w:tabs>
+        <w:tab w:val="center" w:pos="4680"/>
+        <w:tab w:val="right" w:pos="9360"/>
+      </w:tabs>
+    </w:pPr>
+    <w:rPr>
+      <w:b/>
+      <w:i/>
+      <w:sz w:val="20"/>
+    </w:rPr>
+  </w:style>
+  <w:style w:type="paragraph" w:customStyle="1" w:styleId="heading10">
+    <w:name w:val="heading1"/>
+    <w:basedOn w:val="Normal"/>
+    <w:pPr>
+      <w:tabs>
+        <w:tab w:val="left" w:pos="450"/>
+        <w:tab w:val="left" w:pos="1080"/>
+        <w:tab w:val="left" w:pos="1800"/>
+        <w:tab w:val="left" w:pos="2610"/>
+      </w:tabs>
+    </w:pPr>
+  </w:style>
+  <w:style w:type="paragraph" w:styleId="TOC1">
+    <w:name w:val="toc 1"/>
+    <w:basedOn w:val="Normal"/>
+    <w:next w:val="Normal"/>
+    <w:semiHidden/>
+    <w:pPr>
+      <w:tabs>
+        <w:tab w:val="left" w:pos="360"/>
+        <w:tab w:val="right" w:leader="dot" w:pos="9360"/>
+      </w:tabs>
+      <w:spacing w:before="60" w:line="220" w:lineRule="exact"/>
+      <w:ind w:left="360" w:hanging="360"/>
+      <w:jc w:val="both"/>
+    </w:pPr>
+    <w:rPr>
+      <w:b/>
+      <w:noProof/>
+    </w:rPr>
+  </w:style>
+  <w:style w:type="paragraph" w:styleId="TOC2">
+    <w:name w:val="toc 2"/>
+    <w:basedOn w:val="Normal"/>
+    <w:next w:val="Normal"/>
+    <w:semiHidden/>
+    <w:pPr>
+      <w:tabs>
+        <w:tab w:val="right" w:leader="dot" w:pos="9360"/>
+      </w:tabs>
+      <w:spacing w:line="220" w:lineRule="exact"/>
+      <w:ind w:left="270"/>
+      <w:jc w:val="both"/>
+    </w:pPr>
+    <w:rPr>
+      <w:sz w:val="22"/>
+    </w:rPr>
+  </w:style>
+  <w:style w:type="paragraph" w:customStyle="1" w:styleId="level4">
+    <w:name w:val="level 4"/>
+    <w:basedOn w:val="Normal"/>
+    <w:pPr>
+      <w:spacing w:before="120" w:after="120"/>
+      <w:ind w:left="634"/>
+    </w:pPr>
+  </w:style>
+  <w:style w:type="paragraph" w:customStyle="1" w:styleId="level5">
+    <w:name w:val="level 5"/>
+    <w:basedOn w:val="Normal"/>
+    <w:pPr>
+      <w:tabs>
+        <w:tab w:val="left" w:pos="2520"/>
+      </w:tabs>
+      <w:ind w:left="1440"/>
+    </w:pPr>
+  </w:style>
+  <w:style w:type="paragraph" w:styleId="Title">
+    <w:name w:val="Title"/>
+    <w:basedOn w:val="Normal"/>
+    <w:qFormat/>
+    <w:pPr>
+      <w:spacing w:before="240" w:after="720" w:line="240" w:lineRule="auto"/>
+      <w:jc w:val="right"/>
+    </w:pPr>
+    <w:rPr>
+      <w:rFonts w:ascii="Arial" w:hAnsi="Arial"/>
+      <w:b/>
+      <w:kern w:val="28"/>
+      <w:sz w:val="64"/>
+    </w:rPr>
+  </w:style>
+  <w:style w:type="paragraph" w:customStyle="1" w:styleId="TOCEntry">
+    <w:name w:val="TOCEntry"/>
+    <w:basedOn w:val="Normal"/>
+    <w:pPr>
+      <w:keepNext/>
+      <w:keepLines/>
+      <w:spacing w:before="120" w:after="240" w:line="240" w:lineRule="atLeast"/>
+    </w:pPr>
+    <w:rPr>
+      <w:b/>
+      <w:sz w:val="36"/>
+    </w:rPr>
+  </w:style>
+  <w:style w:type="paragraph" w:styleId="TOC3">
+    <w:name w:val="toc 3"/>
+    <w:basedOn w:val="Normal"/>
+    <w:next w:val="Normal"/>
+    <w:semiHidden/>
+    <w:pPr>
+      <w:tabs>
+        <w:tab w:val="left" w:pos="1200"/>
+        <w:tab w:val="right" w:leader="dot" w:pos="9360"/>
+      </w:tabs>
+      <w:ind w:left="480"/>
+    </w:pPr>
+    <w:rPr>
+      <w:noProof/>
+      <w:sz w:val="22"/>
+    </w:rPr>
+  </w:style>
+  <w:style w:type="paragraph" w:styleId="TOC4">
+    <w:name w:val="toc 4"/>
+    <w:basedOn w:val="Normal"/>
+    <w:next w:val="Normal"/>
+    <w:semiHidden/>
+    <w:pPr>
+      <w:tabs>
+        <w:tab w:val="right" w:leader="dot" w:pos="9360"/>
+      </w:tabs>
+      <w:ind w:left="720"/>
+    </w:pPr>
+  </w:style>
+  <w:style w:type="paragraph" w:styleId="TOC5">
+    <w:name w:val="toc 5"/>
+    <w:basedOn w:val="Normal"/>
+    <w:next w:val="Normal"/>
+    <w:semiHidden/>
+    <w:pPr>
+      <w:tabs>
+        <w:tab w:val="right" w:leader="dot" w:pos="9360"/>
+      </w:tabs>
+      <w:ind w:left="960"/>
+    </w:pPr>
+  </w:style>
+  <w:style w:type="paragraph" w:styleId="TOC6">
+    <w:name w:val="toc 6"/>
+    <w:basedOn w:val="Normal"/>
+    <w:next w:val="Normal"/>
+    <w:semiHidden/>
+    <w:pPr>
+      <w:tabs>
+        <w:tab w:val="right" w:leader="dot" w:pos="9360"/>
+      </w:tabs>
+      <w:ind w:left="1200"/>
+    </w:pPr>
+  </w:style>
+  <w:style w:type="paragraph" w:styleId="TOC7">
+    <w:name w:val="toc 7"/>
+    <w:basedOn w:val="Normal"/>
+    <w:next w:val="Normal"/>
+    <w:semiHidden/>
+    <w:pPr>
+      <w:tabs>
+        <w:tab w:val="right" w:leader="dot" w:pos="9360"/>
+      </w:tabs>
+      <w:ind w:left="1440"/>
+    </w:pPr>
+  </w:style>
+  <w:style w:type="paragraph" w:styleId="TOC8">
+    <w:name w:val="toc 8"/>
+    <w:basedOn w:val="Normal"/>
+    <w:next w:val="Normal"/>
+    <w:semiHidden/>
+    <w:pPr>
+      <w:tabs>
+        <w:tab w:val="right" w:leader="dot" w:pos="9360"/>
+      </w:tabs>
+      <w:ind w:left="1680"/>
+    </w:pPr>
+  </w:style>
+  <w:style w:type="paragraph" w:styleId="TOC9">
+    <w:name w:val="toc 9"/>
+    <w:basedOn w:val="Normal"/>
+    <w:next w:val="Normal"/>
+    <w:semiHidden/>
+    <w:pPr>
+      <w:tabs>
+        <w:tab w:val="right" w:leader="dot" w:pos="9360"/>
+      </w:tabs>
+      <w:ind w:left="1920"/>
+    </w:pPr>
+  </w:style>
+  <w:style w:type="paragraph" w:customStyle="1" w:styleId="template">
+    <w:name w:val="template"/>
+    <w:basedOn w:val="Normal"/>
+    <w:rPr>
+      <w:rFonts w:ascii="Arial" w:hAnsi="Arial"/>
+      <w:i/>
+      <w:sz w:val="22"/>
+    </w:rPr>
+  </w:style>
+  <w:style w:type="character" w:styleId="PageNumber">
+    <w:name w:val="page number"/>
+    <w:basedOn w:val="DefaultParagraphFont"/>
+  </w:style>
+  <w:style w:type="paragraph" w:customStyle="1" w:styleId="level3text">
+    <w:name w:val="level 3 text"/>
+    <w:basedOn w:val="Normal"/>
+    <w:pPr>
+      <w:spacing w:line="220" w:lineRule="exact"/>
+      <w:ind w:left="1350" w:hanging="716"/>
+    </w:pPr>
+    <w:rPr>
+      <w:rFonts w:ascii="Arial" w:hAnsi="Arial"/>
+      <w:i/>
+      <w:sz w:val="22"/>
+    </w:rPr>
+  </w:style>
+  <w:style w:type="paragraph" w:customStyle="1" w:styleId="requirement">
+    <w:name w:val="requirement"/>
+    <w:basedOn w:val="level4"/>
+    <w:pPr>
+      <w:spacing w:before="0" w:after="0"/>
+      <w:ind w:left="2348" w:hanging="994"/>
+    </w:pPr>
+    <w:rPr>
+      <w:rFonts w:ascii="Times New Roman" w:hAnsi="Times New Roman"/>
+    </w:rPr>
+  </w:style>
+  <w:style w:type="paragraph" w:customStyle="1" w:styleId="ByLine">
+    <w:name w:val="ByLine"/>
+    <w:basedOn w:val="Title"/>
+    <w:rPr>
+      <w:sz w:val="28"/>
+    </w:rPr>
+  </w:style>
+  <w:style w:type="paragraph" w:customStyle="1" w:styleId="ChangeHistoryTitle">
+    <w:name w:val="ChangeHistory Title"/>
+    <w:basedOn w:val="Normal"/>
+    <w:pPr>
+      <w:keepNext/>
+      <w:spacing w:before="60" w:after="60" w:line="240" w:lineRule="auto"/>
+      <w:jc w:val="center"/>
+    </w:pPr>
+    <w:rPr>
+      <w:rFonts w:ascii="Arial" w:hAnsi="Arial"/>
+      <w:b/>
+      <w:sz w:val="36"/>
+    </w:rPr>
+  </w:style>
+  <w:style w:type="paragraph" w:customStyle="1" w:styleId="SuperTitle">
+    <w:name w:val="SuperTitle"/>
+    <w:basedOn w:val="Title"/>
+    <w:next w:val="Normal"/>
+    <w:pPr>
+      <w:pBdr>
+        <w:top w:val="single" w:sz="48" w:space="1" w:color="auto"/>
+      </w:pBdr>
+      <w:spacing w:before="960" w:after="0"/>
+    </w:pPr>
+    <w:rPr>
+      <w:sz w:val="28"/>
+    </w:rPr>
+  </w:style>
+  <w:style w:type="paragraph" w:customStyle="1" w:styleId="line">
+    <w:name w:val="line"/>
+    <w:basedOn w:val="Title"/>
+    <w:pPr>
+      <w:pBdr>
+        <w:top w:val="single" w:sz="36" w:space="1" w:color="auto"/>
+      </w:pBdr>
+      <w:spacing w:after="0"/>
+    </w:pPr>
+    <w:rPr>
+      <w:sz w:val="40"/>
+    </w:rPr>
+  </w:style>
+  <w:style w:type="paragraph" w:styleId="NormalWeb">
+    <w:name w:val="Normal (Web)"/>
+    <w:basedOn w:val="Normal"/>
+    <w:uiPriority w:val="99"/>
+    <w:unhideWhenUsed/>
+    <w:rsid w:val="00446990"/>
+    <w:pPr>
+      <w:spacing w:before="100" w:beforeAutospacing="1" w:after="100" w:afterAutospacing="1" w:line="240" w:lineRule="auto"/>
+    </w:pPr>
+    <w:rPr>
+      <w:rFonts w:ascii="Times New Roman" w:hAnsi="Times New Roman"/>
+      <w:szCs w:val="24"/>
+    </w:rPr>
+  </w:style>
+  <w:style w:type="character" w:customStyle="1" w:styleId="apple-tab-span">
+    <w:name w:val="apple-tab-span"/>
+    <w:basedOn w:val="DefaultParagraphFont"/>
+    <w:rsid w:val="00690D7D"/>
+  </w:style>
+</w:styles>
+</file>
+
+<file path=word/stylesWithEffects.xml><?xml version="1.0" encoding="utf-8"?>
+<w:styles xmlns:wpc="http://schemas.microsoft.com/office/word/2010/wordprocessingCanvas" xmlns:mc="http://schemas.openxmlformats.org/markup-compatibility/2006" xmlns:o="urn:schemas-microsoft-com:office:office" xmlns:r="http://schemas.openxmlformats.org/officeDocument/2006/relationships" xmlns:m="http://schemas.openxmlformats.org/officeDocument/2006/math" xmlns:v="urn:schemas-microsoft-com:vml" xmlns:wp14="http://schemas.microsoft.com/office/word/2010/wordprocessingDrawing" xmlns:wp="http://schemas.openxmlformats.org/drawingml/2006/wordprocessingDrawing" xmlns:w10="urn:schemas-microsoft-com:office:word" xmlns:w="http://schemas.openxmlformats.org/wordprocessingml/2006/main" xmlns:w14="http://schemas.microsoft.com/office/word/2010/wordml" xmlns:wpg="http://schemas.microsoft.com/office/word/2010/wordprocessingGroup" xmlns:wpi="http://schemas.microsoft.com/office/word/2010/wordprocessingInk" xmlns:wne="http://schemas.microsoft.com/office/word/2006/wordml" xmlns:wps="http://schemas.microsoft.com/office/word/2010/wordprocessingShape" mc:Ignorable="w14 wp14">
+  <w:docDefaults>
+    <w:rPrDefault>
+      <w:rPr>
+        <w:rFonts w:ascii="Times New Roman" w:eastAsia="Times New Roman" w:hAnsi="Times New Roman" w:cs="Times New Roman"/>
+        <w:lang w:val="en-US" w:eastAsia="en-US" w:bidi="ar-SA"/>
+      </w:rPr>
+    </w:rPrDefault>
+    <w:pPrDefault/>
+  </w:docDefaults>
+  <w:latentStyles w:defLockedState="0" w:defUIPriority="0" w:defSemiHidden="1" w:defUnhideWhenUsed="1" w:defQFormat="0" w:count="267">
+    <w:lsdException w:name="Normal" w:semiHidden="0" w:unhideWhenUsed="0" w:qFormat="1"/>
+    <w:lsdException w:name="heading 1" w:semiHidden="0" w:unhideWhenUsed="0" w:qFormat="1"/>
+    <w:lsdException w:name="heading 2" w:semiHidden="0" w:unhideWhenUsed="0" w:qFormat="1"/>
+    <w:lsdException w:name="heading 3" w:semiHidden="0" w:unhideWhenUsed="0" w:qFormat="1"/>
+    <w:lsdException w:name="heading 4" w:semiHidden="0" w:unhideWhenUsed="0" w:qFormat="1"/>
+    <w:lsdException w:name="heading 5" w:semiHidden="0" w:unhideWhenUsed="0" w:qFormat="1"/>
+    <w:lsdException w:name="heading 6" w:semiHidden="0" w:unhideWhenUsed="0" w:qFormat="1"/>
+    <w:lsdException w:name="heading 7" w:qFormat="1"/>
+    <w:lsdException w:name="heading 8" w:qFormat="1"/>
+    <w:lsdException w:name="heading 9" w:qFormat="1"/>
+    <w:lsdException w:name="caption" w:qFormat="1"/>
+    <w:lsdException w:name="List Number" w:semiHidden="0" w:unhideWhenUsed="0"/>
+    <w:lsdException w:name="List 4" w:semiHidden="0" w:unhideWhenUsed="0"/>
+    <w:lsdException w:name="List 5" w:semiHidden="0" w:unhideWhenUsed="0"/>
+    <w:lsdException w:name="Title" w:semiHidden="0" w:unhideWhenUsed="0" w:qFormat="1"/>
+    <w:lsdException w:name="Subtitle" w:semiHidden="0" w:unhideWhenUsed="0" w:qFormat="1"/>
+    <w:lsdException w:name="Salutation" w:semiHidden="0" w:unhideWhenUsed="0"/>
+    <w:lsdException w:name="Date" w:semiHidden="0" w:unhideWhenUsed="0"/>
+    <w:lsdException w:name="Body Text First Indent" w:semiHidden="0" w:unhideWhenUsed="0"/>
+    <w:lsdException w:name="Strong" w:semiHidden="0" w:unhideWhenUsed="0" w:qFormat="1"/>
+    <w:lsdException w:name="Emphasis" w:semiHidden="0" w:unhideWhenUsed="0" w:qFormat="1"/>
+    <w:lsdException w:name="Normal (Web)" w:uiPriority="99"/>
+    <w:lsdException w:name="Table Grid" w:semiHidden="0" w:unhideWhenUsed="0"/>
+    <w:lsdException w:name="Placeholder Text" w:uiPriority="99" w:unhideWhenUsed="0"/>
+    <w:lsdException w:name="No Spacing" w:semiHidden="0" w:uiPriority="1" w:unhideWhenUsed="0" w:qFormat="1"/>
+    <w:lsdException w:name="Light Shading" w:semiHidden="0" w:uiPriority="60" w:unhideWhenUsed="0"/>
+    <w:lsdException w:name="Light List" w:semiHidden="0" w:uiPriority="61" w:unhideWhenUsed="0"/>
+    <w:lsdException w:name="Light Grid" w:semiHidden="0" w:uiPriority="62" w:unhideWhenUsed="0"/>
+    <w:lsdException w:name="Medium Shading 1" w:semiHidden="0" w:uiPriority="63" w:unhideWhenUsed="0"/>
+    <w:lsdException w:name="Medium Shading 2" w:semiHidden="0" w:uiPriority="64" w:unhideWhenUsed="0"/>
+    <w:lsdException w:name="Medium List 1" w:semiHidden="0" w:uiPriority="65" w:unhideWhenUsed="0"/>
+    <w:lsdException w:name="Medium List 2" w:semiHidden="0" w:uiPriority="66" w:unhideWhenUsed="0"/>
+    <w:lsdException w:name="Medium Grid 1" w:semiHidden="0" w:uiPriority="67" w:unhideWhenUsed="0"/>
+    <w:lsdException w:name="Medium Grid 2" w:semiHidden="0" w:uiPriority="68" w:unhideWhenUsed="0"/>
+    <w:lsdException w:name="Medium Grid 3" w:semiHidden="0" w:uiPriority="69" w:unhideWhenUsed="0"/>
+    <w:lsdException w:name="Dark List" w:semiHidden="0" w:uiPriority="70" w:unhideWhenUsed="0"/>
+    <w:lsdException w:name="Colorful Shading" w:semiHidden="0" w:uiPriority="71" w:unhideWhenUsed="0"/>
+    <w:lsdException w:name="Colorful List" w:semiHidden="0" w:uiPriority="72" w:unhideWhenUsed="0"/>
+    <w:lsdException w:name="Colorful Grid" w:semiHidden="0" w:uiPriority="73" w:unhideWhenUsed="0"/>
+    <w:lsdException w:name="Light Shading Accent 1" w:semiHidden="0" w:uiPriority="60" w:unhideWhenUsed="0"/>
+    <w:lsdException w:name="Light List Accent 1" w:semiHidden="0" w:uiPriority="61" w:unhideWhenUsed="0"/>
+    <w:lsdException w:name="Light Grid Accent 1" w:semiHidden="0" w:uiPriority="62" w:unhideWhenUsed="0"/>
+    <w:lsdException w:name="Medium Shading 1 Accent 1" w:semiHidden="0" w:uiPriority="63" w:unhideWhenUsed="0"/>
+    <w:lsdException w:name="Medium Shading 2 Accent 1" w:semiHidden="0" w:uiPriority="64" w:unhideWhenUsed="0"/>
+    <w:lsdException w:name="Medium List 1 Accent 1" w:semiHidden="0" w:uiPriority="65" w:unhideWhenUsed="0"/>
+    <w:lsdException w:name="Revision" w:uiPriority="99" w:unhideWhenUsed="0"/>
+    <w:lsdException w:name="List Paragraph" w:semiHidden="0" w:uiPriority="34" w:unhideWhenUsed="0" w:qFormat="1"/>
+    <w:lsdException w:name="Quote" w:semiHidden="0" w:uiPriority="29" w:unhideWhenUsed="0" w:qFormat="1"/>
+    <w:lsdException w:name="Intense Quote" w:semiHidden="0" w:uiPriority="30" w:unhideWhenUsed="0" w:qFormat="1"/>
+    <w:lsdException w:name="Medium List 2 Accent 1" w:semiHidden="0" w:uiPriority="66" w:unhideWhenUsed="0"/>
+    <w:lsdException w:name="Medium Grid 1 Accent 1" w:semiHidden="0" w:uiPriority="67" w:unhideWhenUsed="0"/>
+    <w:lsdException w:name="Medium Grid 2 Accent 1" w:semiHidden="0" w:uiPriority="68" w:unhideWhenUsed="0"/>
+    <w:lsdException w:name="Medium Grid 3 Accent 1" w:semiHidden="0" w:uiPriority="69" w:unhideWhenUsed="0"/>
+    <w:lsdException w:name="Dark List Accent 1" w:semiHidden="0" w:uiPriority="70" w:unhideWhenUsed="0"/>
+    <w:lsdException w:name="Colorful Shading Accent 1" w:semiHidden="0" w:uiPriority="71" w:unhideWhenUsed="0"/>
+    <w:lsdException w:name="Colorful List Accent 1" w:semiHidden="0" w:uiPriority="72" w:unhideWhenUsed="0"/>
+    <w:lsdException w:name="Colorful Grid Accent 1" w:semiHidden="0" w:uiPriority="73" w:unhideWhenUsed="0"/>
+    <w:lsdException w:name="Light Shading Accent 2" w:semiHidden="0" w:uiPriority="60" w:unhideWhenUsed="0"/>
+    <w:lsdException w:name="Light List Accent 2" w:semiHidden="0" w:uiPriority="61" w:unhideWhenUsed="0"/>
+    <w:lsdException w:name="Light Grid Accent 2" w:semiHidden="0" w:uiPriority="62" w:unhideWhenUsed="0"/>
+    <w:lsdException w:name="Medium Shading 1 Accent 2" w:semiHidden="0" w:uiPriority="63" w:unhideWhenUsed="0"/>
+    <w:lsdException w:name="Medium Shading 2 Accent 2" w:semiHidden="0" w:uiPriority="64" w:unhideWhenUsed="0"/>
+    <w:lsdException w:name="Medium List 1 Accent 2" w:semiHidden="0" w:uiPriority="65" w:unhideWhenUsed="0"/>
+    <w:lsdException w:name="Medium List 2 Accent 2" w:semiHidden="0" w:uiPriority="66" w:unhideWhenUsed="0"/>
+    <w:lsdException w:name="Medium Grid 1 Accent 2" w:semiHidden="0" w:uiPriority="67" w:unhideWhenUsed="0"/>
+    <w:lsdException w:name="Medium Grid 2 Accent 2" w:semiHidden="0" w:uiPriority="68" w:unhideWhenUsed="0"/>
+    <w:lsdException w:name="Medium Grid 3 Accent 2" w:semiHidden="0" w:uiPriority="69" w:unhideWhenUsed="0"/>
+    <w:lsdException w:name="Dark List Accent 2" w:semiHidden="0" w:uiPriority="70" w:unhideWhenUsed="0"/>
+    <w:lsdException w:name="Colorful Shading Accent 2" w:semiHidden="0" w:uiPriority="71" w:unhideWhenUsed="0"/>
+    <w:lsdException w:name="Colorful List Accent 2" w:semiHidden="0" w:uiPriority="72" w:unhideWhenUsed="0"/>
+    <w:lsdException w:name="Colorful Grid Accent 2" w:semiHidden="0" w:uiPriority="73" w:unhideWhenUsed="0"/>
+    <w:lsdException w:name="Light Shading Accent 3" w:semiHidden="0" w:uiPriority="60" w:unhideWhenUsed="0"/>
+    <w:lsdException w:name="Light List Accent 3" w:semiHidden="0" w:uiPriority="61" w:unhideWhenUsed="0"/>
+    <w:lsdException w:name="Light Grid Accent 3" w:semiHidden="0" w:uiPriority="62" w:unhideWhenUsed="0"/>
+    <w:lsdException w:name="Medium Shading 1 Accent 3" w:semiHidden="0" w:uiPriority="63" w:unhideWhenUsed="0"/>
+    <w:lsdException w:name="Medium Shading 2 Accent 3" w:semiHidden="0" w:uiPriority="64" w:unhideWhenUsed="0"/>
+    <w:lsdException w:name="Medium List 1 Accent 3" w:semiHidden="0" w:uiPriority="65" w:unhideWhenUsed="0"/>
+    <w:lsdException w:name="Medium List 2 Accent 3" w:semiHidden="0" w:uiPriority="66" w:unhideWhenUsed="0"/>
+    <w:lsdException w:name="Medium Grid 1 Accent 3" w:semiHidden="0" w:uiPriority="67" w:unhideWhenUsed="0"/>
+    <w:lsdException w:name="Medium Grid 2 Accent 3" w:semiHidden="0" w:uiPriority="68" w:unhideWhenUsed="0"/>
+    <w:lsdException w:name="Medium Grid 3 Accent 3" w:semiHidden="0" w:uiPriority="69" w:unhideWhenUsed="0"/>
+    <w:lsdException w:name="Dark List Accent 3" w:semiHidden="0" w:uiPriority="70" w:unhideWhenUsed="0"/>
+    <w:lsdException w:name="Colorful Shading Accent 3" w:semiHidden="0" w:uiPriority="71" w:unhideWhenUsed="0"/>
+    <w:lsdException w:name="Colorful List Accent 3" w:semiHidden="0" w:uiPriority="72" w:unhideWhenUsed="0"/>
+    <w:lsdException w:name="Colorful Grid Accent 3" w:semiHidden="0" w:uiPriority="73" w:unhideWhenUsed="0"/>
+    <w:lsdException w:name="Light Shading Accent 4" w:semiHidden="0" w:uiPriority="60" w:unhideWhenUsed="0"/>
+    <w:lsdException w:name="Light List Accent 4" w:semiHidden="0" w:uiPriority="61" w:unhideWhenUsed="0"/>
+    <w:lsdException w:name="Light Grid Accent 4" w:semiHidden="0" w:uiPriority="62" w:unhideWhenUsed="0"/>
+    <w:lsdException w:name="Medium Shading 1 Accent 4" w:semiHidden="0" w:uiPriority="63" w:unhideWhenUsed="0"/>
+    <w:lsdException w:name="Medium Shading 2 Accent 4" w:semiHidden="0" w:uiPriority="64" w:unhideWhenUsed="0"/>
+    <w:lsdException w:name="Medium List 1 Accent 4" w:semiHidden="0" w:uiPriority="65" w:unhideWhenUsed="0"/>
+    <w:lsdException w:name="Medium List 2 Accent 4" w:semiHidden="0" w:uiPriority="66" w:unhideWhenUsed="0"/>
+    <w:lsdException w:name="Medium Grid 1 Accent 4" w:semiHidden="0" w:uiPriority="67" w:unhideWhenUsed="0"/>
+    <w:lsdException w:name="Medium Grid 2 Accent 4" w:semiHidden="0" w:uiPriority="68" w:unhideWhenUsed="0"/>
+    <w:lsdException w:name="Medium Grid 3 Accent 4" w:semiHidden="0" w:uiPriority="69" w:unhideWhenUsed="0"/>
+    <w:lsdException w:name="Dark List Accent 4" w:semiHidden="0" w:uiPriority="70" w:unhideWhenUsed="0"/>
+    <w:lsdException w:name="Colorful Shading Accent 4" w:semiHidden="0" w:uiPriority="71" w:unhideWhenUsed="0"/>
+    <w:lsdException w:name="Colorful List Accent 4" w:semiHidden="0" w:uiPriority="72" w:unhideWhenUsed="0"/>
+    <w:lsdException w:name="Colorful Grid Accent 4" w:semiHidden="0" w:uiPriority="73" w:unhideWhenUsed="0"/>
+    <w:lsdException w:name="Light Shading Accent 5" w:semiHidden="0" w:uiPriority="60" w:unhideWhenUsed="0"/>
+    <w:lsdException w:name="Light List Accent 5" w:semiHidden="0" w:uiPriority="61" w:unhideWhenUsed="0"/>
+    <w:lsdException w:name="Light Grid Accent 5" w:semiHidden="0" w:uiPriority="62" w:unhideWhenUsed="0"/>
+    <w:lsdException w:name="Medium Shading 1 Accent 5" w:semiHidden="0" w:uiPriority="63" w:unhideWhenUsed="0"/>
+    <w:lsdException w:name="Medium Shading 2 Accent 5" w:semiHidden="0" w:uiPriority="64" w:unhideWhenUsed="0"/>
+    <w:lsdException w:name="Medium List 1 Accent 5" w:semiHidden="0" w:uiPriority="65" w:unhideWhenUsed="0"/>
+    <w:lsdException w:name="Medium List 2 Accent 5" w:semiHidden="0" w:uiPriority="66" w:unhideWhenUsed="0"/>
+    <w:lsdException w:name="Medium Grid 1 Accent 5" w:semiHidden="0" w:uiPriority="67" w:unhideWhenUsed="0"/>
+    <w:lsdException w:name="Medium Grid 2 Accent 5" w:semiHidden="0" w:uiPriority="68" w:unhideWhenUsed="0"/>
+    <w:lsdException w:name="Medium Grid 3 Accent 5" w:semiHidden="0" w:uiPriority="69" w:unhideWhenUsed="0"/>
+    <w:lsdException w:name="Dark List Accent 5" w:semiHidden="0" w:uiPriority="70" w:unhideWhenUsed="0"/>
+    <w:lsdException w:name="Colorful Shading Accent 5" w:semiHidden="0" w:uiPriority="71" w:unhideWhenUsed="0"/>
+    <w:lsdException w:name="Colorful List Accent 5" w:semiHidden="0" w:uiPriority="72" w:unhideWhenUsed="0"/>
+    <w:lsdException w:name="Colorful Grid Accent 5" w:semiHidden="0" w:uiPriority="73" w:unhideWhenUsed="0"/>
+    <w:lsdException w:name="Light Shading Accent 6" w:semiHidden="0" w:uiPriority="60" w:unhideWhenUsed="0"/>
+    <w:lsdException w:name="Light List Accent 6" w:semiHidden="0" w:uiPriority="61" w:unhideWhenUsed="0"/>
+    <w:lsdException w:name="Light Grid Accent 6" w:semiHidden="0" w:uiPriority="62" w:unhideWhenUsed="0"/>
+    <w:lsdException w:name="Medium Shading 1 Accent 6" w:semiHidden="0" w:uiPriority="63" w:unhideWhenUsed="0"/>
+    <w:lsdException w:name="Medium Shading 2 Accent 6" w:semiHidden="0" w:uiPriority="64" w:unhideWhenUsed="0"/>
+    <w:lsdException w:name="Medium List 1 Accent 6" w:semiHidden="0" w:uiPriority="65" w:unhideWhenUsed="0"/>
+    <w:lsdException w:name="Medium List 2 Accent 6" w:semiHidden="0" w:uiPriority="66" w:unhideWhenUsed="0"/>
+    <w:lsdException w:name="Medium Grid 1 Accent 6" w:semiHidden="0" w:uiPriority="67" w:unhideWhenUsed="0"/>
+    <w:lsdException w:name="Medium Grid 2 Accent 6" w:semiHidden="0" w:uiPriority="68" w:unhideWhenUsed="0"/>
+    <w:lsdException w:name="Medium Grid 3 Accent 6" w:semiHidden="0" w:uiPriority="69" w:unhideWhenUsed="0"/>
+    <w:lsdException w:name="Dark List Accent 6" w:semiHidden="0" w:uiPriority="70" w:unhideWhenUsed="0"/>
+    <w:lsdException w:name="Colorful Shading Accent 6" w:semiHidden="0" w:uiPriority="71" w:unhideWhenUsed="0"/>
+    <w:lsdException w:name="Colorful List Accent 6" w:semiHidden="0" w:uiPriority="72" w:unhideWhenUsed="0"/>
+    <w:lsdException w:name="Colorful Grid Accent 6" w:semiHidden="0" w:uiPriority="73" w:unhideWhenUsed="0"/>
+    <w:lsdException w:name="Subtle Emphasis" w:semiHidden="0" w:uiPriority="19" w:unhideWhenUsed="0" w:qFormat="1"/>
+    <w:lsdException w:name="Intense Emphasis" w:semiHidden="0" w:uiPriority="21" w:unhideWhenUsed="0" w:qFormat="1"/>
+    <w:lsdException w:name="Subtle Reference" w:semiHidden="0" w:uiPriority="31" w:unhideWhenUsed="0" w:qFormat="1"/>
+    <w:lsdException w:name="Intense Reference" w:semiHidden="0" w:uiPriority="32" w:unhideWhenUsed="0" w:qFormat="1"/>
+    <w:lsdException w:name="Book Title" w:semiHidden="0" w:uiPriority="33" w:unhideWhenUsed="0" w:qFormat="1"/>
+    <w:lsdException w:name="Bibliography" w:uiPriority="37"/>
+    <w:lsdException w:name="TOC Heading" w:uiPriority="39" w:qFormat="1"/>
   </w:latentStyles>
   <w:style w:type="paragraph" w:default="1" w:styleId="Normal">
     <w:name w:val="Normal"/>
@@ -7507,7 +6493,7 @@
 </file>
 
 <file path=customXml/itemProps1.xml><?xml version="1.0" encoding="utf-8"?>
-<ds:datastoreItem xmlns:ds="http://schemas.openxmlformats.org/officeDocument/2006/customXml" ds:itemID="{B21F1511-67FC-4FF5-A829-07AE44049999}">
+<ds:datastoreItem xmlns:ds="http://schemas.openxmlformats.org/officeDocument/2006/customXml" ds:itemID="{7C155D6D-3CC8-4753-9CEF-952F308617D9}">
   <ds:schemaRefs>
     <ds:schemaRef ds:uri="http://schemas.openxmlformats.org/officeDocument/2006/bibliography"/>
   </ds:schemaRefs>

</xml_diff>

<commit_message>
added track model requirements
</commit_message>
<xml_diff>
--- a/NorthShoreExtSRS.docx
+++ b/NorthShoreExtSRS.docx
@@ -1578,8 +1578,6 @@
         </w:rPr>
         <w:tab/>
       </w:r>
-      <w:bookmarkStart w:id="6" w:name="_GoBack"/>
-      <w:bookmarkEnd w:id="6"/>
       <w:r>
         <w:rPr>
           <w:rFonts w:ascii="Times New Roman" w:hAnsi="Times New Roman"/>
@@ -1791,14 +1789,14 @@
           <w:rFonts w:ascii="Times New Roman" w:hAnsi="Times New Roman"/>
         </w:rPr>
       </w:pPr>
-      <w:bookmarkStart w:id="7" w:name="_Toc441230971"/>
+      <w:bookmarkStart w:id="6" w:name="_Toc441230971"/>
       <w:r>
         <w:rPr>
           <w:rFonts w:ascii="Times New Roman" w:hAnsi="Times New Roman"/>
         </w:rPr>
         <w:t>Revision History</w:t>
       </w:r>
-      <w:bookmarkEnd w:id="7"/>
+      <w:bookmarkEnd w:id="6"/>
     </w:p>
     <w:tbl>
       <w:tblPr>
@@ -2092,8 +2090,8 @@
           <w:rFonts w:ascii="Times New Roman" w:hAnsi="Times New Roman"/>
         </w:rPr>
       </w:pPr>
-      <w:bookmarkStart w:id="8" w:name="_Toc439994665"/>
-      <w:bookmarkStart w:id="9" w:name="_Toc441230972"/>
+      <w:bookmarkStart w:id="7" w:name="_Toc439994665"/>
+      <w:bookmarkStart w:id="8" w:name="_Toc441230972"/>
       <w:r>
         <w:rPr>
           <w:rFonts w:ascii="Times New Roman" w:hAnsi="Times New Roman"/>
@@ -2101,26 +2099,26 @@
         <w:lastRenderedPageBreak/>
         <w:t>Introduction</w:t>
       </w:r>
+      <w:bookmarkEnd w:id="7"/>
       <w:bookmarkEnd w:id="8"/>
+    </w:p>
+    <w:p>
+      <w:pPr>
+        <w:pStyle w:val="Heading2"/>
+        <w:rPr>
+          <w:rFonts w:ascii="Times New Roman" w:hAnsi="Times New Roman"/>
+        </w:rPr>
+      </w:pPr>
+      <w:bookmarkStart w:id="9" w:name="_Toc439994667"/>
+      <w:bookmarkStart w:id="10" w:name="_Toc441230973"/>
+      <w:r>
+        <w:rPr>
+          <w:rFonts w:ascii="Times New Roman" w:hAnsi="Times New Roman"/>
+        </w:rPr>
+        <w:t>Purpose</w:t>
+      </w:r>
       <w:bookmarkEnd w:id="9"/>
-    </w:p>
-    <w:p>
-      <w:pPr>
-        <w:pStyle w:val="Heading2"/>
-        <w:rPr>
-          <w:rFonts w:ascii="Times New Roman" w:hAnsi="Times New Roman"/>
-        </w:rPr>
-      </w:pPr>
-      <w:bookmarkStart w:id="10" w:name="_Toc439994667"/>
-      <w:bookmarkStart w:id="11" w:name="_Toc441230973"/>
-      <w:r>
-        <w:rPr>
-          <w:rFonts w:ascii="Times New Roman" w:hAnsi="Times New Roman"/>
-        </w:rPr>
-        <w:t>Purpose</w:t>
-      </w:r>
       <w:bookmarkEnd w:id="10"/>
-      <w:bookmarkEnd w:id="11"/>
       <w:r>
         <w:rPr>
           <w:rFonts w:ascii="Times New Roman" w:hAnsi="Times New Roman"/>
@@ -2137,6 +2135,7 @@
       </w:pPr>
       <w:r>
         <w:rPr>
+          <w:rFonts w:ascii="Times New Roman" w:hAnsi="Times New Roman"/>
           <w:color w:val="000000"/>
           <w:szCs w:val="24"/>
         </w:rPr>
@@ -2145,6 +2144,7 @@
       <w:proofErr w:type="spellStart"/>
       <w:r>
         <w:rPr>
+          <w:rFonts w:ascii="Times New Roman" w:hAnsi="Times New Roman"/>
           <w:color w:val="000000"/>
           <w:szCs w:val="24"/>
         </w:rPr>
@@ -2153,6 +2153,7 @@
       <w:proofErr w:type="spellEnd"/>
       <w:r>
         <w:rPr>
+          <w:rFonts w:ascii="Times New Roman" w:hAnsi="Times New Roman"/>
           <w:color w:val="000000"/>
           <w:szCs w:val="24"/>
         </w:rPr>
@@ -2162,8 +2163,14 @@
     <w:p>
       <w:pPr>
         <w:pStyle w:val="Heading2"/>
-      </w:pPr>
-      <w:r>
+        <w:rPr>
+          <w:rFonts w:ascii="Times New Roman" w:hAnsi="Times New Roman"/>
+        </w:rPr>
+      </w:pPr>
+      <w:r>
+        <w:rPr>
+          <w:rFonts w:ascii="Times New Roman" w:hAnsi="Times New Roman"/>
+        </w:rPr>
         <w:t>Product Scope</w:t>
       </w:r>
     </w:p>
@@ -2175,6 +2182,7 @@
       </w:pPr>
       <w:r>
         <w:rPr>
+          <w:rFonts w:ascii="Times New Roman" w:hAnsi="Times New Roman"/>
           <w:color w:val="000000"/>
           <w:szCs w:val="24"/>
         </w:rPr>
@@ -2182,6 +2190,7 @@
       </w:r>
       <w:r>
         <w:rPr>
+          <w:rFonts w:ascii="Times New Roman" w:hAnsi="Times New Roman"/>
           <w:color w:val="000000"/>
           <w:szCs w:val="24"/>
         </w:rPr>
@@ -2189,6 +2198,7 @@
       </w:r>
       <w:r>
         <w:rPr>
+          <w:rFonts w:ascii="Times New Roman" w:hAnsi="Times New Roman"/>
           <w:color w:val="000000"/>
           <w:szCs w:val="24"/>
         </w:rPr>
@@ -2196,6 +2206,7 @@
       </w:r>
       <w:r>
         <w:rPr>
+          <w:rFonts w:ascii="Times New Roman" w:hAnsi="Times New Roman"/>
           <w:color w:val="000000"/>
           <w:szCs w:val="24"/>
         </w:rPr>
@@ -2203,6 +2214,7 @@
       </w:r>
       <w:r>
         <w:rPr>
+          <w:rFonts w:ascii="Times New Roman" w:hAnsi="Times New Roman"/>
           <w:color w:val="000000"/>
           <w:szCs w:val="24"/>
         </w:rPr>
@@ -2210,6 +2222,7 @@
       </w:r>
       <w:r>
         <w:rPr>
+          <w:rFonts w:ascii="Times New Roman" w:hAnsi="Times New Roman"/>
           <w:color w:val="000000"/>
           <w:szCs w:val="24"/>
         </w:rPr>
@@ -2217,6 +2230,7 @@
       </w:r>
       <w:r>
         <w:rPr>
+          <w:rFonts w:ascii="Times New Roman" w:hAnsi="Times New Roman"/>
           <w:color w:val="000000"/>
           <w:szCs w:val="24"/>
         </w:rPr>
@@ -2242,6 +2256,7 @@
       <w:pPr>
         <w:pStyle w:val="Heading3"/>
         <w:rPr>
+          <w:rFonts w:ascii="Times New Roman" w:hAnsi="Times New Roman"/>
           <w:b w:val="0"/>
           <w:color w:val="000000"/>
           <w:sz w:val="23"/>
@@ -2250,6 +2265,7 @@
       </w:pPr>
       <w:r>
         <w:rPr>
+          <w:rFonts w:ascii="Times New Roman" w:hAnsi="Times New Roman"/>
           <w:bCs/>
           <w:color w:val="000000"/>
           <w:sz w:val="23"/>
@@ -2259,6 +2275,7 @@
       </w:r>
       <w:r>
         <w:rPr>
+          <w:rFonts w:ascii="Times New Roman" w:hAnsi="Times New Roman"/>
           <w:color w:val="000000"/>
           <w:sz w:val="23"/>
           <w:szCs w:val="23"/>
@@ -2266,10 +2283,14 @@
         <w:t xml:space="preserve"> </w:t>
       </w:r>
       <w:r>
+        <w:rPr>
+          <w:rFonts w:ascii="Times New Roman" w:hAnsi="Times New Roman"/>
+        </w:rPr>
         <w:t>–</w:t>
       </w:r>
       <w:r>
         <w:rPr>
+          <w:rFonts w:ascii="Times New Roman" w:hAnsi="Times New Roman"/>
           <w:color w:val="000000"/>
           <w:sz w:val="23"/>
           <w:szCs w:val="23"/>
@@ -2278,6 +2299,7 @@
       </w:r>
       <w:r>
         <w:rPr>
+          <w:rFonts w:ascii="Times New Roman" w:hAnsi="Times New Roman"/>
           <w:b w:val="0"/>
           <w:color w:val="000000"/>
           <w:sz w:val="23"/>
@@ -2290,14 +2312,19 @@
       <w:pPr>
         <w:pStyle w:val="Heading3"/>
         <w:rPr>
+          <w:rFonts w:ascii="Times New Roman" w:hAnsi="Times New Roman"/>
           <w:b w:val="0"/>
         </w:rPr>
       </w:pPr>
       <w:r>
+        <w:rPr>
+          <w:rFonts w:ascii="Times New Roman" w:hAnsi="Times New Roman"/>
+        </w:rPr>
         <w:t xml:space="preserve">Moving Block Overlay (MBO) – </w:t>
       </w:r>
       <w:r>
         <w:rPr>
+          <w:rFonts w:ascii="Times New Roman" w:hAnsi="Times New Roman"/>
           <w:b w:val="0"/>
         </w:rPr>
         <w:t>Controls speed limit and authority for the train in addition to scheduling the trains.</w:t>
@@ -2306,14 +2333,26 @@
     <w:p>
       <w:pPr>
         <w:pStyle w:val="Heading3"/>
-      </w:pPr>
-      <w:r>
+        <w:rPr>
+          <w:rFonts w:ascii="Times New Roman" w:hAnsi="Times New Roman"/>
+        </w:rPr>
+      </w:pPr>
+      <w:r>
+        <w:rPr>
+          <w:rFonts w:ascii="Times New Roman" w:hAnsi="Times New Roman"/>
+        </w:rPr>
         <w:t xml:space="preserve">Wayside Controller/Track Controller </w:t>
       </w:r>
       <w:r>
+        <w:rPr>
+          <w:rFonts w:ascii="Times New Roman" w:hAnsi="Times New Roman"/>
+        </w:rPr>
         <w:t>–</w:t>
       </w:r>
       <w:r>
+        <w:rPr>
+          <w:rFonts w:ascii="Times New Roman" w:hAnsi="Times New Roman"/>
+        </w:rPr>
         <w:t xml:space="preserve"> </w:t>
       </w:r>
     </w:p>
@@ -2321,14 +2360,19 @@
       <w:pPr>
         <w:pStyle w:val="Heading3"/>
         <w:rPr>
+          <w:rFonts w:ascii="Times New Roman" w:hAnsi="Times New Roman"/>
           <w:b w:val="0"/>
         </w:rPr>
       </w:pPr>
       <w:r>
+        <w:rPr>
+          <w:rFonts w:ascii="Times New Roman" w:hAnsi="Times New Roman"/>
+        </w:rPr>
         <w:t xml:space="preserve">Authority – </w:t>
       </w:r>
       <w:r>
         <w:rPr>
+          <w:rFonts w:ascii="Times New Roman" w:hAnsi="Times New Roman"/>
           <w:b w:val="0"/>
         </w:rPr>
         <w:t>The distance the train is allowed to travel.</w:t>
@@ -2338,19 +2382,27 @@
       <w:pPr>
         <w:pStyle w:val="Heading3"/>
         <w:rPr>
+          <w:rFonts w:ascii="Times New Roman" w:hAnsi="Times New Roman"/>
           <w:b w:val="0"/>
         </w:rPr>
       </w:pPr>
       <w:proofErr w:type="spellStart"/>
       <w:r>
+        <w:rPr>
+          <w:rFonts w:ascii="Times New Roman" w:hAnsi="Times New Roman"/>
+        </w:rPr>
         <w:t>Setpoint</w:t>
       </w:r>
       <w:proofErr w:type="spellEnd"/>
       <w:r>
+        <w:rPr>
+          <w:rFonts w:ascii="Times New Roman" w:hAnsi="Times New Roman"/>
+        </w:rPr>
         <w:t xml:space="preserve"> – </w:t>
       </w:r>
       <w:r>
         <w:rPr>
+          <w:rFonts w:ascii="Times New Roman" w:hAnsi="Times New Roman"/>
           <w:b w:val="0"/>
         </w:rPr>
         <w:t>The target velocity for the train to travel</w:t>
@@ -2374,6 +2426,7 @@
       <w:pPr>
         <w:pStyle w:val="Heading3"/>
         <w:rPr>
+          <w:rFonts w:ascii="Times New Roman" w:hAnsi="Times New Roman"/>
           <w:b w:val="0"/>
           <w:color w:val="000000"/>
           <w:sz w:val="23"/>
@@ -2382,6 +2435,7 @@
       </w:pPr>
       <w:r>
         <w:rPr>
+          <w:rFonts w:ascii="Times New Roman" w:hAnsi="Times New Roman"/>
           <w:b w:val="0"/>
           <w:color w:val="000000"/>
           <w:sz w:val="23"/>
@@ -2428,8 +2482,8 @@
           <w:rFonts w:ascii="Times New Roman" w:hAnsi="Times New Roman"/>
         </w:rPr>
       </w:pPr>
-      <w:bookmarkStart w:id="12" w:name="_Toc439994673"/>
-      <w:bookmarkStart w:id="13" w:name="_Toc441230978"/>
+      <w:bookmarkStart w:id="11" w:name="_Toc439994673"/>
+      <w:bookmarkStart w:id="12" w:name="_Toc441230978"/>
       <w:r>
         <w:rPr>
           <w:rFonts w:ascii="Times New Roman" w:hAnsi="Times New Roman"/>
@@ -2437,8 +2491,105 @@
         <w:lastRenderedPageBreak/>
         <w:t>Overall Description</w:t>
       </w:r>
+      <w:bookmarkEnd w:id="11"/>
       <w:bookmarkEnd w:id="12"/>
+    </w:p>
+    <w:p>
+      <w:pPr>
+        <w:pStyle w:val="Heading2"/>
+        <w:rPr>
+          <w:rFonts w:ascii="Times New Roman" w:hAnsi="Times New Roman"/>
+        </w:rPr>
+      </w:pPr>
+      <w:bookmarkStart w:id="13" w:name="_Toc439994674"/>
+      <w:bookmarkStart w:id="14" w:name="_Toc441230979"/>
+      <w:r>
+        <w:rPr>
+          <w:rFonts w:ascii="Times New Roman" w:hAnsi="Times New Roman"/>
+        </w:rPr>
+        <w:t>Product Perspective</w:t>
+      </w:r>
       <w:bookmarkEnd w:id="13"/>
+      <w:bookmarkEnd w:id="14"/>
+    </w:p>
+    <w:p>
+      <w:pPr>
+        <w:pStyle w:val="template"/>
+        <w:rPr>
+          <w:rFonts w:ascii="Times New Roman" w:hAnsi="Times New Roman"/>
+          <w:i w:val="0"/>
+        </w:rPr>
+      </w:pPr>
+      <w:r>
+        <w:rPr>
+          <w:rFonts w:ascii="Times New Roman" w:hAnsi="Times New Roman"/>
+          <w:i w:val="0"/>
+        </w:rPr>
+        <w:t>The North Shore Extension is an addition to the current transportation system for Port Authority of Allegheny County</w:t>
+      </w:r>
+      <w:r>
+        <w:rPr>
+          <w:rFonts w:ascii="Times New Roman" w:hAnsi="Times New Roman"/>
+          <w:i w:val="0"/>
+        </w:rPr>
+        <w:t>. The product includes six modules: Train Model, Track Model, Train Controller, Track Controller, Moving Block Overlay (MBO), and the Centralized Traffic Control (CTC).</w:t>
+      </w:r>
+      <w:r>
+        <w:rPr>
+          <w:rFonts w:ascii="Times New Roman" w:hAnsi="Times New Roman"/>
+          <w:i w:val="0"/>
+        </w:rPr>
+        <w:t xml:space="preserve"> </w:t>
+      </w:r>
+      <w:r>
+        <w:rPr>
+          <w:rFonts w:ascii="Times New Roman" w:hAnsi="Times New Roman"/>
+          <w:i w:val="0"/>
+        </w:rPr>
+        <w:t>The s</w:t>
+      </w:r>
+      <w:r>
+        <w:rPr>
+          <w:rFonts w:ascii="Times New Roman" w:hAnsi="Times New Roman"/>
+          <w:i w:val="0"/>
+        </w:rPr>
+        <w:t>oftware</w:t>
+      </w:r>
+      <w:r>
+        <w:rPr>
+          <w:rFonts w:ascii="Times New Roman" w:hAnsi="Times New Roman"/>
+          <w:i w:val="0"/>
+        </w:rPr>
+        <w:t xml:space="preserve"> is designed to have </w:t>
+      </w:r>
+      <w:r>
+        <w:rPr>
+          <w:rFonts w:ascii="Times New Roman" w:hAnsi="Times New Roman"/>
+          <w:i w:val="0"/>
+        </w:rPr>
+        <w:t>safety systems</w:t>
+      </w:r>
+      <w:r>
+        <w:rPr>
+          <w:rFonts w:ascii="Times New Roman" w:hAnsi="Times New Roman"/>
+          <w:i w:val="0"/>
+        </w:rPr>
+        <w:t xml:space="preserve"> in place to ensure that the CTC system runs reliably </w:t>
+      </w:r>
+      <w:r>
+        <w:rPr>
+          <w:rFonts w:ascii="Times New Roman" w:hAnsi="Times New Roman"/>
+          <w:i w:val="0"/>
+        </w:rPr>
+        <w:t>and transports passengers without harm</w:t>
+      </w:r>
+      <w:r>
+        <w:rPr>
+          <w:rFonts w:ascii="Times New Roman" w:hAnsi="Times New Roman"/>
+          <w:i w:val="0"/>
+        </w:rPr>
+        <w:t>.</w:t>
+      </w:r>
     </w:p>
     <w:p>
       <w:pPr>
@@ -2447,313 +2598,248 @@
           <w:rFonts w:ascii="Times New Roman" w:hAnsi="Times New Roman"/>
         </w:rPr>
       </w:pPr>
-      <w:bookmarkStart w:id="14" w:name="_Toc439994674"/>
-      <w:bookmarkStart w:id="15" w:name="_Toc441230979"/>
-      <w:r>
-        <w:rPr>
-          <w:rFonts w:ascii="Times New Roman" w:hAnsi="Times New Roman"/>
-        </w:rPr>
-        <w:t>Product Perspective</w:t>
-      </w:r>
-      <w:bookmarkEnd w:id="14"/>
+      <w:bookmarkStart w:id="15" w:name="_Toc439994675"/>
+      <w:bookmarkStart w:id="16" w:name="_Toc441230980"/>
+      <w:r>
+        <w:rPr>
+          <w:rFonts w:ascii="Times New Roman" w:hAnsi="Times New Roman"/>
+        </w:rPr>
+        <w:t>Product Functions</w:t>
+      </w:r>
       <w:bookmarkEnd w:id="15"/>
-    </w:p>
-    <w:p>
-      <w:pPr>
-        <w:pStyle w:val="template"/>
-        <w:rPr>
-          <w:rFonts w:ascii="Times New Roman" w:hAnsi="Times New Roman"/>
-          <w:i w:val="0"/>
-        </w:rPr>
-      </w:pPr>
-      <w:r>
-        <w:rPr>
-          <w:rFonts w:ascii="Times New Roman" w:hAnsi="Times New Roman"/>
-          <w:i w:val="0"/>
-        </w:rPr>
-        <w:t>The North Shore Extension is an addition to the current transportation system for Port Authority of Allegheny County</w:t>
-      </w:r>
-      <w:r>
-        <w:rPr>
-          <w:rFonts w:ascii="Times New Roman" w:hAnsi="Times New Roman"/>
-          <w:i w:val="0"/>
-        </w:rPr>
-        <w:t>. The product includes six modules: Train Model, Track Model, Train Controller, Track Controller, Moving Block Overlay (MBO), and the Centralized Traffic Control (CTC).</w:t>
-      </w:r>
-      <w:r>
-        <w:rPr>
-          <w:rFonts w:ascii="Times New Roman" w:hAnsi="Times New Roman"/>
-          <w:i w:val="0"/>
+      <w:bookmarkEnd w:id="16"/>
+    </w:p>
+    <w:p>
+      <w:pPr>
+        <w:pStyle w:val="Heading3"/>
+        <w:rPr>
+          <w:rFonts w:ascii="Times New Roman" w:hAnsi="Times New Roman"/>
+          <w:b w:val="0"/>
+        </w:rPr>
+      </w:pPr>
+      <w:r>
+        <w:rPr>
+          <w:rFonts w:ascii="Times New Roman" w:hAnsi="Times New Roman"/>
+          <w:b w:val="0"/>
+        </w:rPr>
+        <w:t xml:space="preserve">To simulate the flow of passengers and trains through the system </w:t>
+      </w:r>
+    </w:p>
+    <w:p>
+      <w:pPr>
+        <w:pStyle w:val="Heading3"/>
+        <w:rPr>
+          <w:rFonts w:ascii="Times New Roman" w:hAnsi="Times New Roman"/>
+          <w:b w:val="0"/>
+        </w:rPr>
+      </w:pPr>
+      <w:r>
+        <w:rPr>
+          <w:rFonts w:ascii="Times New Roman" w:hAnsi="Times New Roman"/>
+          <w:b w:val="0"/>
+        </w:rPr>
+        <w:t>To simulate the scheduling of trains and personnel (or employees)</w:t>
+      </w:r>
+    </w:p>
+    <w:p>
+      <w:pPr>
+        <w:pStyle w:val="Heading3"/>
+        <w:rPr>
+          <w:rFonts w:ascii="Times New Roman" w:hAnsi="Times New Roman"/>
+          <w:b w:val="0"/>
+        </w:rPr>
+      </w:pPr>
+      <w:r>
+        <w:rPr>
+          <w:rFonts w:ascii="Times New Roman" w:hAnsi="Times New Roman"/>
+          <w:b w:val="0"/>
+        </w:rPr>
+        <w:t>Ensuring the safety of the passengers and personnel</w:t>
+      </w:r>
+    </w:p>
+    <w:p>
+      <w:pPr>
+        <w:pStyle w:val="Heading3"/>
+        <w:rPr>
+          <w:rFonts w:ascii="Times New Roman" w:hAnsi="Times New Roman"/>
+          <w:b w:val="0"/>
+        </w:rPr>
+      </w:pPr>
+      <w:r>
+        <w:rPr>
+          <w:rFonts w:ascii="Times New Roman" w:hAnsi="Times New Roman"/>
+          <w:b w:val="0"/>
+        </w:rPr>
+        <w:t>To have an intuitive user interface</w:t>
+      </w:r>
+      <w:r>
+        <w:rPr>
+          <w:rFonts w:ascii="Times New Roman" w:hAnsi="Times New Roman"/>
+          <w:b w:val="0"/>
         </w:rPr>
         <w:t xml:space="preserve"> </w:t>
       </w:r>
-      <w:r>
-        <w:rPr>
-          <w:rFonts w:ascii="Times New Roman" w:hAnsi="Times New Roman"/>
-          <w:i w:val="0"/>
-        </w:rPr>
-        <w:t>The s</w:t>
-      </w:r>
-      <w:r>
-        <w:rPr>
-          <w:rFonts w:ascii="Times New Roman" w:hAnsi="Times New Roman"/>
-          <w:i w:val="0"/>
-        </w:rPr>
-        <w:t>oftware</w:t>
-      </w:r>
-      <w:r>
-        <w:rPr>
-          <w:rFonts w:ascii="Times New Roman" w:hAnsi="Times New Roman"/>
-          <w:i w:val="0"/>
-        </w:rPr>
-        <w:t xml:space="preserve"> is designed to have </w:t>
-      </w:r>
-      <w:r>
-        <w:rPr>
-          <w:rFonts w:ascii="Times New Roman" w:hAnsi="Times New Roman"/>
-          <w:i w:val="0"/>
-        </w:rPr>
-        <w:t>safety systems</w:t>
-      </w:r>
-      <w:r>
-        <w:rPr>
-          <w:rFonts w:ascii="Times New Roman" w:hAnsi="Times New Roman"/>
-          <w:i w:val="0"/>
-        </w:rPr>
-        <w:t xml:space="preserve"> in place to ensure that the CTC system runs reliably </w:t>
-      </w:r>
-      <w:r>
-        <w:rPr>
-          <w:rFonts w:ascii="Times New Roman" w:hAnsi="Times New Roman"/>
-          <w:i w:val="0"/>
-        </w:rPr>
-        <w:t>and transports passengers without harm</w:t>
-      </w:r>
-      <w:r>
-        <w:rPr>
-          <w:rFonts w:ascii="Times New Roman" w:hAnsi="Times New Roman"/>
-          <w:i w:val="0"/>
+    </w:p>
+    <w:p>
+      <w:pPr>
+        <w:pStyle w:val="Heading3"/>
+        <w:rPr>
+          <w:rFonts w:ascii="Times New Roman" w:hAnsi="Times New Roman"/>
+          <w:b w:val="0"/>
+        </w:rPr>
+      </w:pPr>
+      <w:r>
+        <w:rPr>
+          <w:rFonts w:ascii="Times New Roman" w:hAnsi="Times New Roman"/>
+          <w:b w:val="0"/>
+        </w:rPr>
+        <w:t>Model the trac</w:t>
+      </w:r>
+      <w:r>
+        <w:rPr>
+          <w:rFonts w:ascii="Times New Roman" w:hAnsi="Times New Roman"/>
+          <w:b w:val="0"/>
+        </w:rPr>
+        <w:t xml:space="preserve">k </w:t>
+      </w:r>
+      <w:r>
+        <w:rPr>
+          <w:rFonts w:ascii="Times New Roman" w:hAnsi="Times New Roman"/>
+          <w:b w:val="0"/>
+        </w:rPr>
+        <w:t>factors</w:t>
+      </w:r>
+    </w:p>
+    <w:p>
+      <w:pPr>
+        <w:pStyle w:val="Heading3"/>
+        <w:rPr>
+          <w:rFonts w:ascii="Times New Roman" w:hAnsi="Times New Roman"/>
+          <w:b w:val="0"/>
+        </w:rPr>
+      </w:pPr>
+      <w:r>
+        <w:rPr>
+          <w:rFonts w:ascii="Times New Roman" w:hAnsi="Times New Roman"/>
+          <w:b w:val="0"/>
+        </w:rPr>
+        <w:t xml:space="preserve">Model the train and forces </w:t>
+      </w:r>
+      <w:r>
+        <w:rPr>
+          <w:rFonts w:ascii="Times New Roman" w:hAnsi="Times New Roman"/>
+          <w:b w:val="0"/>
+        </w:rPr>
+        <w:t>acting upon it</w:t>
+      </w:r>
+      <w:r>
+        <w:rPr>
+          <w:rFonts w:ascii="Times New Roman" w:hAnsi="Times New Roman"/>
+          <w:b w:val="0"/>
         </w:rPr>
         <w:t>.</w:t>
       </w:r>
     </w:p>
     <w:p>
       <w:pPr>
+        <w:pStyle w:val="Heading3"/>
+        <w:rPr>
+          <w:rFonts w:ascii="Times New Roman" w:hAnsi="Times New Roman"/>
+          <w:b w:val="0"/>
+        </w:rPr>
+      </w:pPr>
+      <w:r>
+        <w:rPr>
+          <w:rFonts w:ascii="Times New Roman" w:hAnsi="Times New Roman"/>
+          <w:b w:val="0"/>
+        </w:rPr>
+        <w:t xml:space="preserve">Set authority and </w:t>
+      </w:r>
+      <w:proofErr w:type="spellStart"/>
+      <w:r>
+        <w:rPr>
+          <w:rFonts w:ascii="Times New Roman" w:hAnsi="Times New Roman"/>
+          <w:b w:val="0"/>
+        </w:rPr>
+        <w:t>setpoint</w:t>
+      </w:r>
+      <w:proofErr w:type="spellEnd"/>
+      <w:r>
+        <w:rPr>
+          <w:rFonts w:ascii="Times New Roman" w:hAnsi="Times New Roman"/>
+          <w:b w:val="0"/>
+        </w:rPr>
+        <w:t xml:space="preserve"> </w:t>
+      </w:r>
+      <w:r>
+        <w:rPr>
+          <w:rFonts w:ascii="Times New Roman" w:hAnsi="Times New Roman"/>
+          <w:b w:val="0"/>
+        </w:rPr>
+        <w:t>speed</w:t>
+      </w:r>
+    </w:p>
+    <w:p>
+      <w:pPr>
         <w:pStyle w:val="Heading2"/>
         <w:rPr>
           <w:rFonts w:ascii="Times New Roman" w:hAnsi="Times New Roman"/>
         </w:rPr>
       </w:pPr>
-      <w:bookmarkStart w:id="16" w:name="_Toc439994675"/>
-      <w:bookmarkStart w:id="17" w:name="_Toc441230980"/>
-      <w:r>
-        <w:rPr>
-          <w:rFonts w:ascii="Times New Roman" w:hAnsi="Times New Roman"/>
-        </w:rPr>
-        <w:t>Product Functions</w:t>
-      </w:r>
-      <w:bookmarkEnd w:id="16"/>
+      <w:bookmarkStart w:id="17" w:name="_Toc439994676"/>
+      <w:bookmarkStart w:id="18" w:name="_Toc441230981"/>
+      <w:r>
+        <w:rPr>
+          <w:rFonts w:ascii="Times New Roman" w:hAnsi="Times New Roman"/>
+        </w:rPr>
+        <w:t>User Classes and Characteristics</w:t>
+      </w:r>
       <w:bookmarkEnd w:id="17"/>
+      <w:bookmarkEnd w:id="18"/>
     </w:p>
     <w:p>
       <w:pPr>
         <w:pStyle w:val="Heading3"/>
         <w:rPr>
-          <w:b w:val="0"/>
-        </w:rPr>
-      </w:pPr>
-      <w:r>
-        <w:rPr>
-          <w:b w:val="0"/>
-        </w:rPr>
-        <w:t xml:space="preserve">To simulate the flow of passengers and trains through the system </w:t>
+          <w:rFonts w:ascii="Times New Roman" w:hAnsi="Times New Roman"/>
+        </w:rPr>
+      </w:pPr>
+      <w:r>
+        <w:rPr>
+          <w:rFonts w:ascii="Times New Roman" w:hAnsi="Times New Roman"/>
+        </w:rPr>
+        <w:t>Track Creator</w:t>
+      </w:r>
+    </w:p>
+    <w:p>
+      <w:pPr>
+        <w:pStyle w:val="Heading4"/>
+        <w:rPr>
+          <w:szCs w:val="24"/>
+        </w:rPr>
+      </w:pPr>
+      <w:r>
+        <w:t>Will be able to create the track using a</w:t>
+      </w:r>
+      <w:r>
+        <w:t xml:space="preserve"> track layout</w:t>
+      </w:r>
+      <w:r>
+        <w:t xml:space="preserve"> file</w:t>
       </w:r>
     </w:p>
     <w:p>
       <w:pPr>
         <w:pStyle w:val="Heading3"/>
         <w:rPr>
-          <w:b w:val="0"/>
-        </w:rPr>
-      </w:pPr>
-      <w:r>
-        <w:rPr>
-          <w:b w:val="0"/>
-        </w:rPr>
-        <w:t>To simulate the scheduling of trains and personnel (or employees)</w:t>
-      </w:r>
-    </w:p>
-    <w:p>
-      <w:pPr>
-        <w:pStyle w:val="Heading3"/>
-        <w:rPr>
-          <w:b w:val="0"/>
-        </w:rPr>
-      </w:pPr>
-      <w:r>
-        <w:rPr>
-          <w:b w:val="0"/>
-        </w:rPr>
-        <w:t>Ensuring the safety of the passengers and personnel</w:t>
-      </w:r>
-    </w:p>
-    <w:p>
-      <w:pPr>
-        <w:pStyle w:val="Heading3"/>
-        <w:rPr>
-          <w:b w:val="0"/>
-        </w:rPr>
-      </w:pPr>
-      <w:r>
-        <w:rPr>
-          <w:b w:val="0"/>
-        </w:rPr>
-        <w:t>To have an intuitive user interface</w:t>
-      </w:r>
-      <w:r>
-        <w:rPr>
-          <w:b w:val="0"/>
-        </w:rPr>
-        <w:t xml:space="preserve"> </w:t>
-      </w:r>
-    </w:p>
-    <w:p>
-      <w:pPr>
-        <w:pStyle w:val="Heading3"/>
-        <w:rPr>
-          <w:b w:val="0"/>
-        </w:rPr>
-      </w:pPr>
-      <w:r>
-        <w:rPr>
-          <w:b w:val="0"/>
-        </w:rPr>
-        <w:t>Model the trac</w:t>
-      </w:r>
-      <w:r>
-        <w:rPr>
-          <w:b w:val="0"/>
-        </w:rPr>
-        <w:t xml:space="preserve">k </w:t>
-      </w:r>
-      <w:r>
-        <w:rPr>
-          <w:b w:val="0"/>
-        </w:rPr>
-        <w:t>factors</w:t>
-      </w:r>
-    </w:p>
-    <w:p>
-      <w:pPr>
-        <w:pStyle w:val="Heading3"/>
-        <w:rPr>
-          <w:b w:val="0"/>
-        </w:rPr>
-      </w:pPr>
-      <w:r>
-        <w:rPr>
-          <w:b w:val="0"/>
-        </w:rPr>
-        <w:t xml:space="preserve">Model the train and forces </w:t>
-      </w:r>
-      <w:r>
-        <w:rPr>
-          <w:b w:val="0"/>
-        </w:rPr>
-        <w:t>acting upon it</w:t>
-      </w:r>
-      <w:r>
-        <w:rPr>
-          <w:b w:val="0"/>
-        </w:rPr>
-        <w:t>.</w:t>
-      </w:r>
-    </w:p>
-    <w:p>
-      <w:pPr>
-        <w:pStyle w:val="Heading3"/>
-        <w:rPr>
-          <w:b w:val="0"/>
-        </w:rPr>
-      </w:pPr>
-      <w:r>
-        <w:rPr>
-          <w:b w:val="0"/>
-        </w:rPr>
-        <w:t xml:space="preserve">Set authority and </w:t>
-      </w:r>
-      <w:proofErr w:type="spellStart"/>
-      <w:r>
-        <w:rPr>
-          <w:b w:val="0"/>
-        </w:rPr>
-        <w:t>setpoint</w:t>
-      </w:r>
-      <w:proofErr w:type="spellEnd"/>
-      <w:r>
-        <w:rPr>
-          <w:b w:val="0"/>
-        </w:rPr>
-        <w:t xml:space="preserve"> </w:t>
-      </w:r>
-      <w:r>
-        <w:rPr>
-          <w:b w:val="0"/>
-        </w:rPr>
-        <w:t>speed</w:t>
-      </w:r>
-    </w:p>
-    <w:p>
-      <w:pPr>
-        <w:pStyle w:val="Heading2"/>
-        <w:rPr>
-          <w:rFonts w:ascii="Times New Roman" w:hAnsi="Times New Roman"/>
-        </w:rPr>
-      </w:pPr>
-      <w:bookmarkStart w:id="18" w:name="_Toc439994676"/>
-      <w:bookmarkStart w:id="19" w:name="_Toc441230981"/>
-      <w:r>
-        <w:rPr>
-          <w:rFonts w:ascii="Times New Roman" w:hAnsi="Times New Roman"/>
-        </w:rPr>
-        <w:t>User Classes and Characteristics</w:t>
-      </w:r>
-      <w:bookmarkEnd w:id="18"/>
-      <w:bookmarkEnd w:id="19"/>
-    </w:p>
-    <w:p>
-      <w:pPr>
-        <w:pStyle w:val="Heading3"/>
-      </w:pPr>
-      <w:r>
-        <w:t>Track Creator</w:t>
-      </w:r>
-    </w:p>
-    <w:p>
-      <w:pPr>
-        <w:pStyle w:val="Heading4"/>
-        <w:rPr>
+          <w:rFonts w:ascii="Times New Roman" w:hAnsi="Times New Roman"/>
           <w:szCs w:val="24"/>
         </w:rPr>
       </w:pPr>
       <w:r>
-        <w:t>Will be able to create the track using a</w:t>
-      </w:r>
-      <w:r>
-        <w:t xml:space="preserve"> track layout</w:t>
-      </w:r>
-      <w:r>
-        <w:t xml:space="preserve"> file</w:t>
-      </w:r>
-    </w:p>
-    <w:p>
-      <w:pPr>
-        <w:pStyle w:val="Heading3"/>
-        <w:rPr>
-          <w:szCs w:val="24"/>
-        </w:rPr>
-      </w:pPr>
-      <w:r>
+        <w:rPr>
+          <w:rFonts w:ascii="Times New Roman" w:hAnsi="Times New Roman"/>
+        </w:rPr>
         <w:t>Dispatcher</w:t>
       </w:r>
     </w:p>
@@ -2784,6 +2870,9 @@
         </w:rPr>
       </w:pPr>
       <w:r>
+        <w:rPr>
+          <w:rFonts w:ascii="Times New Roman" w:hAnsi="Times New Roman"/>
+        </w:rPr>
         <w:t>Conductor</w:t>
       </w:r>
     </w:p>
@@ -2807,10 +2896,14 @@
       <w:pPr>
         <w:pStyle w:val="Heading3"/>
         <w:rPr>
+          <w:rFonts w:ascii="Times New Roman" w:hAnsi="Times New Roman"/>
           <w:szCs w:val="24"/>
         </w:rPr>
       </w:pPr>
       <w:r>
+        <w:rPr>
+          <w:rFonts w:ascii="Times New Roman" w:hAnsi="Times New Roman"/>
+        </w:rPr>
         <w:t>Passenger</w:t>
       </w:r>
     </w:p>
@@ -2843,10 +2936,14 @@
       <w:pPr>
         <w:pStyle w:val="Heading3"/>
         <w:rPr>
+          <w:rFonts w:ascii="Times New Roman" w:hAnsi="Times New Roman"/>
           <w:szCs w:val="24"/>
         </w:rPr>
       </w:pPr>
       <w:r>
+        <w:rPr>
+          <w:rFonts w:ascii="Times New Roman" w:hAnsi="Times New Roman"/>
+        </w:rPr>
         <w:t>Scheduler</w:t>
       </w:r>
     </w:p>
@@ -2954,8 +3051,14 @@
     <w:p>
       <w:pPr>
         <w:pStyle w:val="Heading3"/>
-      </w:pPr>
-      <w:r>
+        <w:rPr>
+          <w:rFonts w:ascii="Times New Roman" w:hAnsi="Times New Roman"/>
+        </w:rPr>
+      </w:pPr>
+      <w:r>
+        <w:rPr>
+          <w:rFonts w:ascii="Times New Roman" w:hAnsi="Times New Roman"/>
+        </w:rPr>
         <w:t xml:space="preserve">Maintenance </w:t>
       </w:r>
     </w:p>
@@ -2983,10 +3086,33 @@
     </w:p>
     <w:p>
       <w:pPr>
-        <w:rPr>
-          <w:b/>
-        </w:rPr>
-      </w:pPr>
+        <w:pStyle w:val="Heading3"/>
+        <w:rPr>
+          <w:rFonts w:ascii="Times New Roman" w:hAnsi="Times New Roman"/>
+        </w:rPr>
+      </w:pPr>
+      <w:r>
+        <w:rPr>
+          <w:rFonts w:ascii="Times New Roman" w:hAnsi="Times New Roman"/>
+        </w:rPr>
+        <w:t>Track Engineer</w:t>
+      </w:r>
+    </w:p>
+    <w:p>
+      <w:pPr>
+        <w:pStyle w:val="Heading4"/>
+      </w:pPr>
+      <w:r>
+        <w:t>Operates the lights, the crossing gates, and the switches manually</w:t>
+      </w:r>
+    </w:p>
+    <w:p>
+      <w:pPr>
+        <w:pStyle w:val="Heading4"/>
+      </w:pPr>
+      <w:r>
+        <w:t>Loads the PLC program and sets it to auto run mode</w:t>
+      </w:r>
     </w:p>
     <w:p>
       <w:pPr>
@@ -3005,16 +3131,33 @@
       </w:r>
     </w:p>
     <w:p>
-      <w:r>
+      <w:pPr>
+        <w:rPr>
+          <w:rFonts w:ascii="Times New Roman" w:hAnsi="Times New Roman"/>
+        </w:rPr>
+      </w:pPr>
+      <w:r>
+        <w:rPr>
+          <w:rFonts w:ascii="Times New Roman" w:hAnsi="Times New Roman"/>
+        </w:rPr>
         <w:t>The system will run on a Windows 7 Operating System in a Java Runtime Environment (JRE). The Train Controller</w:t>
       </w:r>
       <w:r>
+        <w:rPr>
+          <w:rFonts w:ascii="Times New Roman" w:hAnsi="Times New Roman"/>
+        </w:rPr>
         <w:t>, MBO,</w:t>
       </w:r>
       <w:r>
+        <w:rPr>
+          <w:rFonts w:ascii="Times New Roman" w:hAnsi="Times New Roman"/>
+        </w:rPr>
         <w:t xml:space="preserve"> and Track Controller are vital controllers and are implemented in a safety critical </w:t>
       </w:r>
       <w:r>
+        <w:rPr>
+          <w:rFonts w:ascii="Times New Roman" w:hAnsi="Times New Roman"/>
+        </w:rPr>
         <w:t>manner.</w:t>
       </w:r>
     </w:p>
@@ -3035,19 +3178,39 @@
       </w:r>
     </w:p>
     <w:p>
-      <w:r>
+      <w:pPr>
+        <w:rPr>
+          <w:rFonts w:ascii="Times New Roman" w:hAnsi="Times New Roman"/>
+        </w:rPr>
+      </w:pPr>
+      <w:r>
+        <w:rPr>
+          <w:rFonts w:ascii="Times New Roman" w:hAnsi="Times New Roman"/>
+        </w:rPr>
         <w:t>We assume the computer has Java 1.7 Runtime Environment</w:t>
       </w:r>
       <w:r>
+        <w:rPr>
+          <w:rFonts w:ascii="Times New Roman" w:hAnsi="Times New Roman"/>
+        </w:rPr>
         <w:t xml:space="preserve"> as well as supports MySQL</w:t>
       </w:r>
       <w:r>
+        <w:rPr>
+          <w:rFonts w:ascii="Times New Roman" w:hAnsi="Times New Roman"/>
+        </w:rPr>
         <w:t>.</w:t>
       </w:r>
       <w:r>
+        <w:rPr>
+          <w:rFonts w:ascii="Times New Roman" w:hAnsi="Times New Roman"/>
+        </w:rPr>
         <w:t xml:space="preserve"> We assume the system will not lose power during the simulation. </w:t>
       </w:r>
       <w:r>
+        <w:rPr>
+          <w:rFonts w:ascii="Times New Roman" w:hAnsi="Times New Roman"/>
+        </w:rPr>
         <w:t xml:space="preserve">  </w:t>
       </w:r>
     </w:p>
@@ -3070,6 +3233,7 @@
         <w:pStyle w:val="Heading2"/>
         <w:rPr>
           <w:rFonts w:ascii="Times New Roman" w:hAnsi="Times New Roman"/>
+          <w:noProof/>
         </w:rPr>
       </w:pPr>
       <w:r>
@@ -3083,10 +3247,71 @@
     <w:p>
       <w:pPr>
         <w:pStyle w:val="Heading3"/>
-      </w:pPr>
-      <w:bookmarkStart w:id="20" w:name="_Toc439994684"/>
-      <w:bookmarkStart w:id="21" w:name="_Toc441230988"/>
-      <w:r>
+        <w:rPr>
+          <w:rFonts w:ascii="Times New Roman" w:hAnsi="Times New Roman"/>
+        </w:rPr>
+      </w:pPr>
+      <w:r>
+        <w:rPr>
+          <w:rFonts w:ascii="Times New Roman" w:hAnsi="Times New Roman"/>
+        </w:rPr>
+        <w:t>Track Model</w:t>
+      </w:r>
+    </w:p>
+    <w:p>
+      <w:pPr>
+        <w:pStyle w:val="Heading4"/>
+      </w:pPr>
+      <w:r>
+        <w:lastRenderedPageBreak/>
+        <w:t>The Track Model shall only communicate with the Track Controller.</w:t>
+      </w:r>
+    </w:p>
+    <w:p>
+      <w:pPr>
+        <w:pStyle w:val="Heading4"/>
+      </w:pPr>
+      <w:r>
+        <w:t>For each block the Track Model shall communicate to the Track Controller the speed limit, size, grade, elevation and allowable direction of travel.</w:t>
+      </w:r>
+    </w:p>
+    <w:p>
+      <w:pPr>
+        <w:pStyle w:val="Heading4"/>
+      </w:pPr>
+      <w:r>
+        <w:t>The Track Model shall communicate to the Track Controller whether a block is a branch, a railway crossing or a station.</w:t>
+      </w:r>
+    </w:p>
+    <w:p>
+      <w:pPr>
+        <w:pStyle w:val="Heading4"/>
+      </w:pPr>
+      <w:r>
+        <w:t>The Track Model shall communicate to the Track Controller which train is on which block.</w:t>
+      </w:r>
+    </w:p>
+    <w:p>
+      <w:pPr>
+        <w:pStyle w:val="Heading4"/>
+      </w:pPr>
+      <w:r>
+        <w:t>The Track Model shall communicate to the Track Controller the following failure modes: broken rail, track circuit failure, or power failure.</w:t>
+      </w:r>
+    </w:p>
+    <w:p>
+      <w:pPr>
+        <w:pStyle w:val="Heading3"/>
+        <w:rPr>
+          <w:rFonts w:ascii="Times New Roman" w:hAnsi="Times New Roman"/>
+        </w:rPr>
+      </w:pPr>
+      <w:bookmarkStart w:id="19" w:name="_Toc439994684"/>
+      <w:bookmarkStart w:id="20" w:name="_Toc441230988"/>
+      <w:r>
+        <w:rPr>
+          <w:rFonts w:ascii="Times New Roman" w:hAnsi="Times New Roman"/>
+        </w:rPr>
         <w:t>Track Controller</w:t>
       </w:r>
     </w:p>
@@ -3098,7 +3323,6 @@
         </w:rPr>
       </w:pPr>
       <w:r>
-        <w:lastRenderedPageBreak/>
         <w:t>The track controller shall receive information from the CTC office that includes information about train authority and speed limits.</w:t>
       </w:r>
     </w:p>
@@ -3130,8 +3354,14 @@
     <w:p>
       <w:pPr>
         <w:pStyle w:val="Heading3"/>
-      </w:pPr>
-      <w:r>
+        <w:rPr>
+          <w:rFonts w:ascii="Times New Roman" w:hAnsi="Times New Roman"/>
+        </w:rPr>
+      </w:pPr>
+      <w:r>
+        <w:rPr>
+          <w:rFonts w:ascii="Times New Roman" w:hAnsi="Times New Roman"/>
+        </w:rPr>
         <w:t>Train Model</w:t>
       </w:r>
     </w:p>
@@ -3241,13 +3471,14 @@
         <w:t>The train model shall accept emergency brake input from the passengers</w:t>
       </w:r>
     </w:p>
+    <w:bookmarkEnd w:id="19"/>
     <w:bookmarkEnd w:id="20"/>
-    <w:bookmarkEnd w:id="21"/>
     <w:p>
       <w:pPr>
         <w:pStyle w:val="Heading2"/>
         <w:rPr>
           <w:rFonts w:ascii="Times New Roman" w:hAnsi="Times New Roman"/>
+          <w:noProof/>
         </w:rPr>
       </w:pPr>
       <w:r>
@@ -3261,10 +3492,84 @@
     <w:p>
       <w:pPr>
         <w:pStyle w:val="Heading3"/>
+        <w:rPr>
+          <w:rFonts w:ascii="Times New Roman" w:hAnsi="Times New Roman"/>
+        </w:rPr>
+      </w:pPr>
+      <w:r>
+        <w:rPr>
+          <w:rFonts w:ascii="Times New Roman" w:hAnsi="Times New Roman"/>
+        </w:rPr>
+        <w:t>Track Model</w:t>
+      </w:r>
+    </w:p>
+    <w:p>
+      <w:pPr>
+        <w:pStyle w:val="Heading4"/>
+      </w:pPr>
+      <w:bookmarkStart w:id="21" w:name="_GoBack"/>
+      <w:bookmarkEnd w:id="21"/>
+      <w:r>
+        <w:lastRenderedPageBreak/>
+        <w:t>The Track Model will accept an Excel file as input to create the track and will store each block and its attributes in a database.</w:t>
+      </w:r>
+    </w:p>
+    <w:p>
+      <w:pPr>
+        <w:pStyle w:val="Heading4"/>
+      </w:pPr>
+      <w:r>
+        <w:t>The Track Model will implement a train detection circuit to alert the Track Controller where the trains are.</w:t>
+      </w:r>
+    </w:p>
+    <w:p>
+      <w:pPr>
+        <w:pStyle w:val="Heading4"/>
+      </w:pPr>
+      <w:r>
+        <w:t>The train signals and the switch machines will be modeled.</w:t>
+      </w:r>
+    </w:p>
+    <w:p>
+      <w:pPr>
+        <w:pStyle w:val="Heading4"/>
+      </w:pPr>
+      <w:r>
+        <w:t>A track heater will be modeled</w:t>
+      </w:r>
+      <w:r>
+        <w:t>.</w:t>
+      </w:r>
+    </w:p>
+    <w:p>
+      <w:pPr>
+        <w:pStyle w:val="Heading4"/>
+      </w:pPr>
+      <w:r>
+        <w:t xml:space="preserve">The Track Model will detect broken rails, track circuit failures, and power failures and alert the track controller. </w:t>
+      </w:r>
+    </w:p>
+    <w:p>
+      <w:pPr>
+        <w:pStyle w:val="Heading4"/>
+      </w:pPr>
+      <w:r>
+        <w:t>The Track Model will model branches, stations and railway crossings.</w:t>
+      </w:r>
+    </w:p>
+    <w:p>
+      <w:pPr>
+        <w:pStyle w:val="Heading3"/>
+        <w:rPr>
+          <w:rFonts w:ascii="Times New Roman" w:hAnsi="Times New Roman"/>
+        </w:rPr>
       </w:pPr>
       <w:bookmarkStart w:id="22" w:name="_Toc439994685"/>
       <w:bookmarkStart w:id="23" w:name="_Toc441230989"/>
       <w:r>
+        <w:rPr>
+          <w:rFonts w:ascii="Times New Roman" w:hAnsi="Times New Roman"/>
+        </w:rPr>
         <w:t>Track Controller</w:t>
       </w:r>
     </w:p>
@@ -3281,16 +3586,6 @@
     </w:p>
     <w:p>
       <w:pPr>
-        <w:pStyle w:val="template"/>
-        <w:ind w:left="720"/>
-        <w:rPr>
-          <w:rFonts w:ascii="Times New Roman" w:hAnsi="Times New Roman"/>
-          <w:i w:val="0"/>
-        </w:rPr>
-      </w:pPr>
-    </w:p>
-    <w:p>
-      <w:pPr>
         <w:pStyle w:val="Heading4"/>
         <w:rPr>
           <w:i/>
@@ -3305,16 +3600,6 @@
     </w:p>
     <w:p>
       <w:pPr>
-        <w:pStyle w:val="template"/>
-        <w:ind w:left="720"/>
-        <w:rPr>
-          <w:rFonts w:ascii="Times New Roman" w:hAnsi="Times New Roman"/>
-          <w:i w:val="0"/>
-        </w:rPr>
-      </w:pPr>
-    </w:p>
-    <w:p>
-      <w:pPr>
         <w:pStyle w:val="Heading4"/>
         <w:rPr>
           <w:i/>
@@ -3326,16 +3611,6 @@
     </w:p>
     <w:p>
       <w:pPr>
-        <w:pStyle w:val="template"/>
-        <w:ind w:left="720"/>
-        <w:rPr>
-          <w:rFonts w:ascii="Times New Roman" w:hAnsi="Times New Roman"/>
-          <w:i w:val="0"/>
-        </w:rPr>
-      </w:pPr>
-    </w:p>
-    <w:p>
-      <w:pPr>
         <w:pStyle w:val="Heading4"/>
         <w:rPr>
           <w:i/>
@@ -3347,16 +3622,6 @@
     </w:p>
     <w:p>
       <w:pPr>
-        <w:pStyle w:val="template"/>
-        <w:ind w:left="720"/>
-        <w:rPr>
-          <w:rFonts w:ascii="Times New Roman" w:hAnsi="Times New Roman"/>
-          <w:i w:val="0"/>
-        </w:rPr>
-      </w:pPr>
-    </w:p>
-    <w:p>
-      <w:pPr>
         <w:pStyle w:val="Heading4"/>
       </w:pPr>
       <w:r>
@@ -3375,8 +3640,14 @@
     <w:p>
       <w:pPr>
         <w:pStyle w:val="Heading3"/>
-      </w:pPr>
-      <w:r>
+        <w:rPr>
+          <w:rFonts w:ascii="Times New Roman" w:hAnsi="Times New Roman"/>
+        </w:rPr>
+      </w:pPr>
+      <w:r>
+        <w:rPr>
+          <w:rFonts w:ascii="Times New Roman" w:hAnsi="Times New Roman"/>
+        </w:rPr>
         <w:t>Train Model</w:t>
       </w:r>
     </w:p>
@@ -3385,7 +3656,6 @@
         <w:pStyle w:val="Heading4"/>
       </w:pPr>
       <w:r>
-        <w:lastRenderedPageBreak/>
         <w:t xml:space="preserve">The train shall </w:t>
       </w:r>
       <w:r>
@@ -3477,27 +3747,20 @@
           <w:sz w:val="24"/>
           <w:szCs w:val="24"/>
         </w:rPr>
-        <w:t>Th</w:t>
-      </w:r>
-      <w:r>
-        <w:rPr>
-          <w:rFonts w:ascii="Times New Roman" w:hAnsi="Times New Roman"/>
-          <w:i w:val="0"/>
-          <w:sz w:val="24"/>
-          <w:szCs w:val="24"/>
-        </w:rPr>
-        <w:t xml:space="preserve">e simulation will be capable of running in real-time, 10 times normal speed, and 100 times normal speed. The system will execute on a Windows 7 Operating System. The Train Controller, Track Controller, and Moving Block Controller will be safety critical architectures and communication will be vital. </w:t>
+        <w:t xml:space="preserve">The simulation will be capable of running in real-time, 10 times normal speed, and 100 times normal speed. The system will execute on a Windows 7 Operating System. The Train Controller, Track Controller, and Moving Block Controller will be safety critical architectures and communication will be vital. </w:t>
       </w:r>
     </w:p>
     <w:p>
       <w:pPr>
         <w:pStyle w:val="Heading3"/>
         <w:rPr>
-          <w:noProof/>
-        </w:rPr>
-      </w:pPr>
-      <w:r>
-        <w:rPr>
+          <w:rFonts w:ascii="Times New Roman" w:hAnsi="Times New Roman"/>
+          <w:noProof/>
+        </w:rPr>
+      </w:pPr>
+      <w:r>
+        <w:rPr>
+          <w:rFonts w:ascii="Times New Roman" w:hAnsi="Times New Roman"/>
           <w:noProof/>
         </w:rPr>
         <w:t>Performance requirements</w:t>
@@ -3508,22 +3771,97 @@
         <w:pStyle w:val="Heading4"/>
       </w:pPr>
       <w:r>
+        <w:lastRenderedPageBreak/>
+        <w:t>Track Model</w:t>
+      </w:r>
+    </w:p>
+    <w:p>
+      <w:pPr>
+        <w:pStyle w:val="Heading5"/>
+        <w:rPr>
+          <w:rFonts w:ascii="Times New Roman" w:hAnsi="Times New Roman"/>
+        </w:rPr>
+      </w:pPr>
+      <w:r>
+        <w:rPr>
+          <w:rFonts w:ascii="Times New Roman" w:hAnsi="Times New Roman"/>
+        </w:rPr>
+        <w:t>The Track M</w:t>
+      </w:r>
+      <w:r>
+        <w:rPr>
+          <w:rFonts w:ascii="Times New Roman" w:hAnsi="Times New Roman"/>
+        </w:rPr>
+        <w:t xml:space="preserve">odel must </w:t>
+      </w:r>
+      <w:r>
+        <w:rPr>
+          <w:rFonts w:ascii="Times New Roman" w:hAnsi="Times New Roman"/>
+        </w:rPr>
+        <w:t>communicate the presence of a train on a block.</w:t>
+      </w:r>
+    </w:p>
+    <w:p>
+      <w:pPr>
+        <w:pStyle w:val="Heading5"/>
+        <w:rPr>
+          <w:rFonts w:ascii="Times New Roman" w:hAnsi="Times New Roman"/>
+        </w:rPr>
+      </w:pPr>
+      <w:r>
+        <w:rPr>
+          <w:rFonts w:ascii="Times New Roman" w:hAnsi="Times New Roman"/>
+        </w:rPr>
+        <w:t>The Track Model must communicate if a rail breaks, if power fails or if the train detection circuit is broken so that the Track Controller can pass the failures to the appropriate module.</w:t>
+      </w:r>
+    </w:p>
+    <w:p>
+      <w:pPr>
+        <w:pStyle w:val="Heading5"/>
+        <w:rPr>
+          <w:rFonts w:ascii="Times New Roman" w:hAnsi="Times New Roman"/>
+        </w:rPr>
+      </w:pPr>
+      <w:r>
+        <w:rPr>
+          <w:rFonts w:ascii="Times New Roman" w:hAnsi="Times New Roman"/>
+        </w:rPr>
+        <w:t>The Track Model must communicate the speed limits to the Track Controller so that the trains travel at a safe speed.</w:t>
+      </w:r>
+    </w:p>
+    <w:p>
+      <w:pPr>
+        <w:pStyle w:val="Heading4"/>
+      </w:pPr>
+      <w:r>
         <w:t>Track Controller</w:t>
       </w:r>
     </w:p>
     <w:p>
       <w:pPr>
         <w:pStyle w:val="Heading5"/>
-      </w:pPr>
-      <w:r>
+        <w:rPr>
+          <w:rFonts w:ascii="Times New Roman" w:hAnsi="Times New Roman"/>
+        </w:rPr>
+      </w:pPr>
+      <w:r>
+        <w:rPr>
+          <w:rFonts w:ascii="Times New Roman" w:hAnsi="Times New Roman"/>
+        </w:rPr>
         <w:t>The track control shall be a vital piece of software.</w:t>
       </w:r>
     </w:p>
     <w:p>
       <w:pPr>
         <w:pStyle w:val="Heading5"/>
-      </w:pPr>
-      <w:r>
+        <w:rPr>
+          <w:rFonts w:ascii="Times New Roman" w:hAnsi="Times New Roman"/>
+        </w:rPr>
+      </w:pPr>
+      <w:r>
+        <w:rPr>
+          <w:rFonts w:ascii="Times New Roman" w:hAnsi="Times New Roman"/>
+        </w:rPr>
         <w:t xml:space="preserve">The track controller must communicate the status of the track in time for the CTC office to take appropriate actions. </w:t>
       </w:r>
     </w:p>
@@ -3538,17 +3876,32 @@
     <w:p>
       <w:pPr>
         <w:pStyle w:val="Heading5"/>
-      </w:pPr>
-      <w:r>
+        <w:rPr>
+          <w:rFonts w:ascii="Times New Roman" w:hAnsi="Times New Roman"/>
+        </w:rPr>
+      </w:pPr>
+      <w:r>
+        <w:rPr>
+          <w:rFonts w:ascii="Times New Roman" w:hAnsi="Times New Roman"/>
+        </w:rPr>
         <w:t xml:space="preserve">When the </w:t>
       </w:r>
       <w:r>
+        <w:rPr>
+          <w:rFonts w:ascii="Times New Roman" w:hAnsi="Times New Roman"/>
+        </w:rPr>
         <w:t>train</w:t>
       </w:r>
       <w:r>
+        <w:rPr>
+          <w:rFonts w:ascii="Times New Roman" w:hAnsi="Times New Roman"/>
+        </w:rPr>
         <w:t xml:space="preserve"> receives input to change the speed, the train must accelerate or decelerate </w:t>
       </w:r>
       <w:r>
+        <w:rPr>
+          <w:rFonts w:ascii="Times New Roman" w:hAnsi="Times New Roman"/>
+        </w:rPr>
         <w:t>efficiently.</w:t>
       </w:r>
     </w:p>
@@ -3573,6 +3926,36 @@
         <w:pStyle w:val="Heading3"/>
       </w:pPr>
       <w:r>
+        <w:t>Track Model</w:t>
+      </w:r>
+    </w:p>
+    <w:p>
+      <w:pPr>
+        <w:pStyle w:val="Heading4"/>
+      </w:pPr>
+      <w:r>
+        <w:t>The Track Model will accept an Excel file as input to create the track.</w:t>
+      </w:r>
+    </w:p>
+    <w:p>
+      <w:pPr>
+        <w:pStyle w:val="Heading4"/>
+      </w:pPr>
+      <w:r>
+        <w:t>The Track Model will store the track in a database using MySQL</w:t>
+      </w:r>
+    </w:p>
+    <w:p>
+      <w:pPr>
+        <w:pStyle w:val="Heading3"/>
+        <w:rPr>
+          <w:rFonts w:ascii="Times New Roman" w:hAnsi="Times New Roman"/>
+        </w:rPr>
+      </w:pPr>
+      <w:r>
+        <w:rPr>
+          <w:rFonts w:ascii="Times New Roman" w:hAnsi="Times New Roman"/>
+        </w:rPr>
         <w:t>Track Controller</w:t>
       </w:r>
     </w:p>
@@ -3590,8 +3973,14 @@
     <w:p>
       <w:pPr>
         <w:pStyle w:val="Heading3"/>
-      </w:pPr>
-      <w:r>
+        <w:rPr>
+          <w:rFonts w:ascii="Times New Roman" w:hAnsi="Times New Roman"/>
+        </w:rPr>
+      </w:pPr>
+      <w:r>
+        <w:rPr>
+          <w:rFonts w:ascii="Times New Roman" w:hAnsi="Times New Roman"/>
+        </w:rPr>
         <w:t>Train Model</w:t>
       </w:r>
     </w:p>
@@ -3634,8 +4023,14 @@
     <w:p>
       <w:pPr>
         <w:pStyle w:val="Heading2"/>
-      </w:pPr>
-      <w:r>
+        <w:rPr>
+          <w:rFonts w:ascii="Times New Roman" w:hAnsi="Times New Roman"/>
+        </w:rPr>
+      </w:pPr>
+      <w:r>
+        <w:rPr>
+          <w:rFonts w:ascii="Times New Roman" w:hAnsi="Times New Roman"/>
+        </w:rPr>
         <w:t>User Interfaces</w:t>
       </w:r>
     </w:p>
@@ -3659,7 +4054,6 @@
         <w:rPr>
           <w:rFonts w:ascii="Times New Roman" w:hAnsi="Times New Roman"/>
         </w:rPr>
-        <w:lastRenderedPageBreak/>
         <w:t>Index</w:t>
       </w:r>
     </w:p>
@@ -3848,7 +4242,7 @@
       <w:rPr>
         <w:noProof/>
       </w:rPr>
-      <w:t>1</w:t>
+      <w:t>6</w:t>
     </w:r>
     <w:r>
       <w:fldChar w:fldCharType="end"/>
@@ -3862,7 +4256,7 @@
   <w:abstractNum w:abstractNumId="0">
     <w:nsid w:val="FFFFFFFB"/>
     <w:multiLevelType w:val="multilevel"/>
-    <w:tmpl w:val="B282B42A"/>
+    <w:tmpl w:val="CB80AB7A"/>
     <w:lvl w:ilvl="0">
       <w:start w:val="1"/>
       <w:numFmt w:val="decimal"/>
@@ -3897,6 +4291,9 @@
       <w:lvlText w:val="%1.%2.%3.%4"/>
       <w:legacy w:legacy="1" w:legacySpace="144" w:legacyIndent="0"/>
       <w:lvlJc w:val="left"/>
+      <w:rPr>
+        <w:i w:val="0"/>
+      </w:rPr>
     </w:lvl>
     <w:lvl w:ilvl="4">
       <w:start w:val="1"/>
@@ -6493,7 +6890,7 @@
 </file>
 
 <file path=customXml/itemProps1.xml><?xml version="1.0" encoding="utf-8"?>
-<ds:datastoreItem xmlns:ds="http://schemas.openxmlformats.org/officeDocument/2006/customXml" ds:itemID="{7C155D6D-3CC8-4753-9CEF-952F308617D9}">
+<ds:datastoreItem xmlns:ds="http://schemas.openxmlformats.org/officeDocument/2006/customXml" ds:itemID="{84192917-504D-4265-9751-04BA3C3B346A}">
   <ds:schemaRefs>
     <ds:schemaRef ds:uri="http://schemas.openxmlformats.org/officeDocument/2006/bibliography"/>
   </ds:schemaRefs>

</xml_diff>

<commit_message>
Added Train Controller sections
</commit_message>
<xml_diff>
--- a/NorthShoreExtSRS.docx
+++ b/NorthShoreExtSRS.docx
@@ -1,6 +1,6 @@
 
 <file path=word/document.xml><?xml version="1.0" encoding="utf-8"?>
-<w:document xmlns:wpc="http://schemas.microsoft.com/office/word/2010/wordprocessingCanvas" xmlns:mc="http://schemas.openxmlformats.org/markup-compatibility/2006" xmlns:o="urn:schemas-microsoft-com:office:office" xmlns:r="http://schemas.openxmlformats.org/officeDocument/2006/relationships" xmlns:m="http://schemas.openxmlformats.org/officeDocument/2006/math" xmlns:v="urn:schemas-microsoft-com:vml" xmlns:wp14="http://schemas.microsoft.com/office/word/2010/wordprocessingDrawing" xmlns:wp="http://schemas.openxmlformats.org/drawingml/2006/wordprocessingDrawing" xmlns:w10="urn:schemas-microsoft-com:office:word" xmlns:w="http://schemas.openxmlformats.org/wordprocessingml/2006/main" xmlns:w14="http://schemas.microsoft.com/office/word/2010/wordml" xmlns:wpg="http://schemas.microsoft.com/office/word/2010/wordprocessingGroup" xmlns:wpi="http://schemas.microsoft.com/office/word/2010/wordprocessingInk" xmlns:wne="http://schemas.microsoft.com/office/word/2006/wordml" xmlns:wps="http://schemas.microsoft.com/office/word/2010/wordprocessingShape" mc:Ignorable="w14 wp14">
+<w:document xmlns:wpc="http://schemas.microsoft.com/office/word/2010/wordprocessingCanvas" xmlns:mc="http://schemas.openxmlformats.org/markup-compatibility/2006" xmlns:o="urn:schemas-microsoft-com:office:office" xmlns:r="http://schemas.openxmlformats.org/officeDocument/2006/relationships" xmlns:m="http://schemas.openxmlformats.org/officeDocument/2006/math" xmlns:v="urn:schemas-microsoft-com:vml" xmlns:wp14="http://schemas.microsoft.com/office/word/2010/wordprocessingDrawing" xmlns:wp="http://schemas.openxmlformats.org/drawingml/2006/wordprocessingDrawing" xmlns:w10="urn:schemas-microsoft-com:office:word" xmlns:w="http://schemas.openxmlformats.org/wordprocessingml/2006/main" xmlns:w14="http://schemas.microsoft.com/office/word/2010/wordml" xmlns:w15="http://schemas.microsoft.com/office/word/2012/wordml" xmlns:wpg="http://schemas.microsoft.com/office/word/2010/wordprocessingGroup" xmlns:wpi="http://schemas.microsoft.com/office/word/2010/wordprocessingInk" xmlns:wne="http://schemas.microsoft.com/office/word/2006/wordml" xmlns:wps="http://schemas.microsoft.com/office/word/2010/wordprocessingShape" mc:Ignorable="w14 w15 wp14">
   <w:body>
     <w:p>
       <w:pPr>
@@ -33,7 +33,6 @@
           <w:sz w:val="40"/>
         </w:rPr>
       </w:pPr>
-      <w:proofErr w:type="gramStart"/>
       <w:r>
         <w:rPr>
           <w:rFonts w:ascii="Times New Roman" w:hAnsi="Times New Roman"/>
@@ -41,7 +40,6 @@
         </w:rPr>
         <w:t>for</w:t>
       </w:r>
-      <w:proofErr w:type="gramEnd"/>
     </w:p>
     <w:p>
       <w:pPr>
@@ -82,58 +80,8 @@
         <w:rPr>
           <w:rFonts w:ascii="Times New Roman" w:hAnsi="Times New Roman"/>
         </w:rPr>
-        <w:t xml:space="preserve">Prepared by Sarah Bunke, Nicholas </w:t>
-      </w:r>
-      <w:proofErr w:type="spellStart"/>
-      <w:r>
-        <w:rPr>
-          <w:rFonts w:ascii="Times New Roman" w:hAnsi="Times New Roman"/>
-        </w:rPr>
-        <w:t>Schnur</w:t>
-      </w:r>
-      <w:proofErr w:type="spellEnd"/>
-      <w:r>
-        <w:rPr>
-          <w:rFonts w:ascii="Times New Roman" w:hAnsi="Times New Roman"/>
-        </w:rPr>
-        <w:t xml:space="preserve">, </w:t>
-      </w:r>
-      <w:proofErr w:type="spellStart"/>
-      <w:r>
-        <w:rPr>
-          <w:rFonts w:ascii="Times New Roman" w:hAnsi="Times New Roman"/>
-        </w:rPr>
-        <w:t>Meyling</w:t>
-      </w:r>
-      <w:proofErr w:type="spellEnd"/>
-      <w:r>
-        <w:rPr>
-          <w:rFonts w:ascii="Times New Roman" w:hAnsi="Times New Roman"/>
-        </w:rPr>
-        <w:t xml:space="preserve"> </w:t>
-      </w:r>
-      <w:proofErr w:type="spellStart"/>
-      <w:r>
-        <w:rPr>
-          <w:rFonts w:ascii="Times New Roman" w:hAnsi="Times New Roman"/>
-        </w:rPr>
-        <w:t>Taing</w:t>
-      </w:r>
-      <w:proofErr w:type="spellEnd"/>
-      <w:r>
-        <w:rPr>
-          <w:rFonts w:ascii="Times New Roman" w:hAnsi="Times New Roman"/>
-        </w:rPr>
-        <w:t xml:space="preserve">, Keith Payne, Brandon Bock, Catherine </w:t>
-      </w:r>
-      <w:proofErr w:type="spellStart"/>
-      <w:r>
-        <w:rPr>
-          <w:rFonts w:ascii="Times New Roman" w:hAnsi="Times New Roman"/>
-        </w:rPr>
-        <w:t>Nalesnik</w:t>
-      </w:r>
-      <w:proofErr w:type="spellEnd"/>
+        <w:t>Prepared by Sarah Bunke, Nicholas Schnur, Meyling Taing, Keith Payne, Brandon Bock, Catherine Nalesnik</w:t>
+      </w:r>
     </w:p>
     <w:p>
       <w:pPr>
@@ -146,16 +94,8 @@
         <w:rPr>
           <w:rFonts w:ascii="Times New Roman" w:hAnsi="Times New Roman"/>
         </w:rPr>
-        <w:t xml:space="preserve">On Track </w:t>
-      </w:r>
-      <w:proofErr w:type="spellStart"/>
-      <w:r>
-        <w:rPr>
-          <w:rFonts w:ascii="Times New Roman" w:hAnsi="Times New Roman"/>
-        </w:rPr>
-        <w:t>Trainwreck</w:t>
-      </w:r>
-      <w:proofErr w:type="spellEnd"/>
+        <w:t>On Track Trainwreck</w:t>
+      </w:r>
     </w:p>
     <w:p>
       <w:pPr>
@@ -179,7 +119,7 @@
           <w:sz w:val="32"/>
         </w:rPr>
         <w:sectPr>
-          <w:footerReference w:type="default" r:id="rId9"/>
+          <w:footerReference w:type="default" r:id="rId8"/>
           <w:pgSz w:w="12240" w:h="15840" w:code="1"/>
           <w:pgMar w:top="1440" w:right="1440" w:bottom="1440" w:left="1440" w:header="720" w:footer="720" w:gutter="0"/>
           <w:pgNumType w:fmt="lowerRoman" w:start="1"/>
@@ -2074,8 +2014,8 @@
           <w:rFonts w:ascii="Times New Roman" w:hAnsi="Times New Roman"/>
         </w:rPr>
         <w:sectPr>
-          <w:headerReference w:type="default" r:id="rId10"/>
-          <w:footerReference w:type="default" r:id="rId11"/>
+          <w:headerReference w:type="default" r:id="rId9"/>
+          <w:footerReference w:type="default" r:id="rId10"/>
           <w:pgSz w:w="12240" w:h="15840" w:code="1"/>
           <w:pgMar w:top="1440" w:right="1440" w:bottom="1440" w:left="1440" w:header="720" w:footer="720" w:gutter="0"/>
           <w:pgNumType w:fmt="lowerRoman"/>
@@ -2139,25 +2079,7 @@
           <w:color w:val="000000"/>
           <w:szCs w:val="24"/>
         </w:rPr>
-        <w:t xml:space="preserve">This SRS document describes details and requirements for release 1.0 of the Centralized Traffic Control Center and Signaling System for the North Shore Extension Transit System. The documents primary audience is Port Authority of Allegheny County which is the client. This SRS was created based upon the specifications and requirements set forth by the client. The secondary audience is the members of the On Track </w:t>
-      </w:r>
-      <w:proofErr w:type="spellStart"/>
-      <w:r>
-        <w:rPr>
-          <w:rFonts w:ascii="Times New Roman" w:hAnsi="Times New Roman"/>
-          <w:color w:val="000000"/>
-          <w:szCs w:val="24"/>
-        </w:rPr>
-        <w:t>Trainwreck</w:t>
-      </w:r>
-      <w:proofErr w:type="spellEnd"/>
-      <w:r>
-        <w:rPr>
-          <w:rFonts w:ascii="Times New Roman" w:hAnsi="Times New Roman"/>
-          <w:color w:val="000000"/>
-          <w:szCs w:val="24"/>
-        </w:rPr>
-        <w:t xml:space="preserve"> team that are developing the system. The developers will use the document as design guidelines to implement and also to verify that the system functions correctly.</w:t>
+        <w:t>This SRS document describes details and requirements for release 1.0 of the Centralized Traffic Control Center and Signaling System for the North Shore Extension Transit System. The documents primary audience is Port Authority of Allegheny County which is the client. This SRS was created based upon the specifications and requirements set forth by the client. The secondary audience is the members of the On Track Trainwreck team that are developing the system. The developers will use the document as design guidelines to implement and also to verify that the system functions correctly.</w:t>
       </w:r>
     </w:p>
     <w:p>
@@ -2386,19 +2308,11 @@
           <w:b w:val="0"/>
         </w:rPr>
       </w:pPr>
-      <w:proofErr w:type="spellStart"/>
-      <w:r>
-        <w:rPr>
-          <w:rFonts w:ascii="Times New Roman" w:hAnsi="Times New Roman"/>
-        </w:rPr>
-        <w:t>Setpoint</w:t>
-      </w:r>
-      <w:proofErr w:type="spellEnd"/>
-      <w:r>
-        <w:rPr>
-          <w:rFonts w:ascii="Times New Roman" w:hAnsi="Times New Roman"/>
-        </w:rPr>
-        <w:t xml:space="preserve"> – </w:t>
+      <w:r>
+        <w:rPr>
+          <w:rFonts w:ascii="Times New Roman" w:hAnsi="Times New Roman"/>
+        </w:rPr>
+        <w:t xml:space="preserve">Setpoint – </w:t>
       </w:r>
       <w:r>
         <w:rPr>
@@ -2753,23 +2667,7 @@
           <w:rFonts w:ascii="Times New Roman" w:hAnsi="Times New Roman"/>
           <w:b w:val="0"/>
         </w:rPr>
-        <w:t xml:space="preserve">Set authority and </w:t>
-      </w:r>
-      <w:proofErr w:type="spellStart"/>
-      <w:r>
-        <w:rPr>
-          <w:rFonts w:ascii="Times New Roman" w:hAnsi="Times New Roman"/>
-          <w:b w:val="0"/>
-        </w:rPr>
-        <w:t>setpoint</w:t>
-      </w:r>
-      <w:proofErr w:type="spellEnd"/>
-      <w:r>
-        <w:rPr>
-          <w:rFonts w:ascii="Times New Roman" w:hAnsi="Times New Roman"/>
-          <w:b w:val="0"/>
-        </w:rPr>
-        <w:t xml:space="preserve"> </w:t>
+        <w:t xml:space="preserve">Set authority and setpoint </w:t>
       </w:r>
       <w:r>
         <w:rPr>
@@ -3399,11 +3297,7 @@
         <w:t>controller</w:t>
       </w:r>
       <w:r>
-        <w:t xml:space="preserve"> regarding the </w:t>
-      </w:r>
-      <w:proofErr w:type="spellStart"/>
-      <w:r>
-        <w:t>s</w:t>
+        <w:t xml:space="preserve"> regarding the s</w:t>
       </w:r>
       <w:r>
         <w:rPr>
@@ -3411,16 +3305,15 @@
           <w:sz w:val="23"/>
           <w:szCs w:val="23"/>
         </w:rPr>
-        <w:t>etpoint</w:t>
-      </w:r>
-      <w:proofErr w:type="spellEnd"/>
+        <w:t>etpoint speed command, brake command, speed limit, acceleration limit, deceler</w:t>
+      </w:r>
       <w:r>
         <w:rPr>
           <w:color w:val="000000"/>
           <w:sz w:val="23"/>
           <w:szCs w:val="23"/>
         </w:rPr>
-        <w:t xml:space="preserve"> speed command, brake command, speed limit, acceleration limit, deceler</w:t>
+        <w:t>ation limit, route information</w:t>
       </w:r>
       <w:r>
         <w:rPr>
@@ -3428,7 +3321,7 @@
           <w:sz w:val="23"/>
           <w:szCs w:val="23"/>
         </w:rPr>
-        <w:t>ation limit, route information</w:t>
+        <w:t>, temperature control, door open, door close, transponder input, track circuit input,</w:t>
       </w:r>
       <w:r>
         <w:rPr>
@@ -3436,7 +3329,7 @@
           <w:sz w:val="23"/>
           <w:szCs w:val="23"/>
         </w:rPr>
-        <w:t>, temperature control, door open, door close, transponder input, track circuit input,</w:t>
+        <w:t xml:space="preserve"> and</w:t>
       </w:r>
       <w:r>
         <w:rPr>
@@ -3444,7 +3337,7 @@
           <w:sz w:val="23"/>
           <w:szCs w:val="23"/>
         </w:rPr>
-        <w:t xml:space="preserve"> and</w:t>
+        <w:t xml:space="preserve"> light controller for tunnels</w:t>
       </w:r>
       <w:r>
         <w:rPr>
@@ -3452,14 +3345,6 @@
           <w:sz w:val="23"/>
           <w:szCs w:val="23"/>
         </w:rPr>
-        <w:t xml:space="preserve"> light controller for tunnels</w:t>
-      </w:r>
-      <w:r>
-        <w:rPr>
-          <w:color w:val="000000"/>
-          <w:sz w:val="23"/>
-          <w:szCs w:val="23"/>
-        </w:rPr>
         <w:t>.</w:t>
       </w:r>
     </w:p>
@@ -3469,6 +3354,326 @@
       </w:pPr>
       <w:r>
         <w:t>The train model shall accept emergency brake input from the passengers</w:t>
+      </w:r>
+    </w:p>
+    <w:p>
+      <w:pPr>
+        <w:pStyle w:val="Heading3"/>
+      </w:pPr>
+      <w:r>
+        <w:t>Train Controller</w:t>
+      </w:r>
+    </w:p>
+    <w:p>
+      <w:pPr>
+        <w:pStyle w:val="Heading4"/>
+      </w:pPr>
+      <w:r>
+        <w:t>The train controller UI shall display information including:</w:t>
+      </w:r>
+    </w:p>
+    <w:p>
+      <w:pPr>
+        <w:pStyle w:val="ListParagraph"/>
+        <w:numPr>
+          <w:ilvl w:val="0"/>
+          <w:numId w:val="10"/>
+        </w:numPr>
+        <w:jc w:val="both"/>
+        <w:rPr>
+          <w:rFonts w:ascii="Times New Roman" w:hAnsi="Times New Roman" w:cs="Times New Roman"/>
+          <w:sz w:val="24"/>
+        </w:rPr>
+      </w:pPr>
+      <w:r>
+        <w:rPr>
+          <w:rFonts w:ascii="Times New Roman" w:hAnsi="Times New Roman" w:cs="Times New Roman"/>
+          <w:sz w:val="24"/>
+        </w:rPr>
+        <w:t>T</w:t>
+      </w:r>
+      <w:r>
+        <w:rPr>
+          <w:rFonts w:ascii="Times New Roman" w:hAnsi="Times New Roman" w:cs="Times New Roman"/>
+          <w:sz w:val="24"/>
+        </w:rPr>
+        <w:t>he speed limit</w:t>
+      </w:r>
+    </w:p>
+    <w:p>
+      <w:pPr>
+        <w:pStyle w:val="ListParagraph"/>
+        <w:numPr>
+          <w:ilvl w:val="0"/>
+          <w:numId w:val="10"/>
+        </w:numPr>
+        <w:jc w:val="both"/>
+        <w:rPr>
+          <w:rFonts w:ascii="Times New Roman" w:hAnsi="Times New Roman" w:cs="Times New Roman"/>
+          <w:sz w:val="24"/>
+        </w:rPr>
+      </w:pPr>
+      <w:r>
+        <w:rPr>
+          <w:rFonts w:ascii="Times New Roman" w:hAnsi="Times New Roman" w:cs="Times New Roman"/>
+          <w:sz w:val="24"/>
+        </w:rPr>
+        <w:t xml:space="preserve">The </w:t>
+      </w:r>
+      <w:r>
+        <w:rPr>
+          <w:rFonts w:ascii="Times New Roman" w:hAnsi="Times New Roman" w:cs="Times New Roman"/>
+          <w:sz w:val="24"/>
+        </w:rPr>
+        <w:t>speed set-point</w:t>
+      </w:r>
+    </w:p>
+    <w:p>
+      <w:pPr>
+        <w:pStyle w:val="ListParagraph"/>
+        <w:numPr>
+          <w:ilvl w:val="0"/>
+          <w:numId w:val="10"/>
+        </w:numPr>
+        <w:jc w:val="both"/>
+        <w:rPr>
+          <w:rFonts w:ascii="Times New Roman" w:hAnsi="Times New Roman" w:cs="Times New Roman"/>
+          <w:sz w:val="24"/>
+        </w:rPr>
+      </w:pPr>
+      <w:r>
+        <w:rPr>
+          <w:rFonts w:ascii="Times New Roman" w:hAnsi="Times New Roman" w:cs="Times New Roman"/>
+          <w:sz w:val="24"/>
+        </w:rPr>
+        <w:t>A</w:t>
+      </w:r>
+      <w:r>
+        <w:rPr>
+          <w:rFonts w:ascii="Times New Roman" w:hAnsi="Times New Roman" w:cs="Times New Roman"/>
+          <w:sz w:val="24"/>
+        </w:rPr>
+        <w:t>uthority</w:t>
+      </w:r>
+    </w:p>
+    <w:p>
+      <w:pPr>
+        <w:pStyle w:val="ListParagraph"/>
+        <w:numPr>
+          <w:ilvl w:val="0"/>
+          <w:numId w:val="10"/>
+        </w:numPr>
+        <w:jc w:val="both"/>
+        <w:rPr>
+          <w:rFonts w:ascii="Times New Roman" w:hAnsi="Times New Roman" w:cs="Times New Roman"/>
+          <w:sz w:val="24"/>
+        </w:rPr>
+      </w:pPr>
+      <w:r>
+        <w:rPr>
+          <w:rFonts w:ascii="Times New Roman" w:hAnsi="Times New Roman" w:cs="Times New Roman"/>
+          <w:sz w:val="24"/>
+        </w:rPr>
+        <w:t>C</w:t>
+      </w:r>
+      <w:r>
+        <w:rPr>
+          <w:rFonts w:ascii="Times New Roman" w:hAnsi="Times New Roman" w:cs="Times New Roman"/>
+          <w:sz w:val="24"/>
+        </w:rPr>
+        <w:t>ommand set-point</w:t>
+      </w:r>
+    </w:p>
+    <w:p>
+      <w:pPr>
+        <w:pStyle w:val="ListParagraph"/>
+        <w:numPr>
+          <w:ilvl w:val="0"/>
+          <w:numId w:val="10"/>
+        </w:numPr>
+        <w:jc w:val="both"/>
+        <w:rPr>
+          <w:rFonts w:ascii="Times New Roman" w:hAnsi="Times New Roman" w:cs="Times New Roman"/>
+          <w:sz w:val="24"/>
+        </w:rPr>
+      </w:pPr>
+      <w:r>
+        <w:rPr>
+          <w:rFonts w:ascii="Times New Roman" w:hAnsi="Times New Roman" w:cs="Times New Roman"/>
+          <w:sz w:val="24"/>
+        </w:rPr>
+        <w:t>P</w:t>
+      </w:r>
+      <w:r>
+        <w:rPr>
+          <w:rFonts w:ascii="Times New Roman" w:hAnsi="Times New Roman" w:cs="Times New Roman"/>
+          <w:sz w:val="24"/>
+        </w:rPr>
+        <w:t>osition data from the GPS</w:t>
+      </w:r>
+    </w:p>
+    <w:p>
+      <w:pPr>
+        <w:pStyle w:val="ListParagraph"/>
+        <w:numPr>
+          <w:ilvl w:val="0"/>
+          <w:numId w:val="10"/>
+        </w:numPr>
+        <w:jc w:val="both"/>
+        <w:rPr>
+          <w:rFonts w:ascii="Times New Roman" w:hAnsi="Times New Roman" w:cs="Times New Roman"/>
+          <w:sz w:val="24"/>
+        </w:rPr>
+      </w:pPr>
+      <w:r>
+        <w:rPr>
+          <w:rFonts w:ascii="Times New Roman" w:hAnsi="Times New Roman" w:cs="Times New Roman"/>
+          <w:sz w:val="24"/>
+        </w:rPr>
+        <w:t>Door status (open/closed)</w:t>
+      </w:r>
+    </w:p>
+    <w:p>
+      <w:pPr>
+        <w:pStyle w:val="ListParagraph"/>
+        <w:numPr>
+          <w:ilvl w:val="0"/>
+          <w:numId w:val="10"/>
+        </w:numPr>
+        <w:jc w:val="both"/>
+        <w:rPr>
+          <w:rFonts w:ascii="Times New Roman" w:hAnsi="Times New Roman" w:cs="Times New Roman"/>
+          <w:sz w:val="24"/>
+        </w:rPr>
+      </w:pPr>
+      <w:r>
+        <w:rPr>
+          <w:rFonts w:ascii="Times New Roman" w:hAnsi="Times New Roman" w:cs="Times New Roman"/>
+          <w:sz w:val="24"/>
+        </w:rPr>
+        <w:t>Light status (open/closed)</w:t>
+      </w:r>
+    </w:p>
+    <w:p>
+      <w:pPr>
+        <w:pStyle w:val="ListParagraph"/>
+        <w:numPr>
+          <w:ilvl w:val="0"/>
+          <w:numId w:val="10"/>
+        </w:numPr>
+        <w:jc w:val="both"/>
+        <w:rPr>
+          <w:rFonts w:ascii="Times New Roman" w:hAnsi="Times New Roman" w:cs="Times New Roman"/>
+          <w:sz w:val="24"/>
+        </w:rPr>
+      </w:pPr>
+      <w:r>
+        <w:rPr>
+          <w:rFonts w:ascii="Times New Roman" w:hAnsi="Times New Roman" w:cs="Times New Roman"/>
+          <w:sz w:val="24"/>
+        </w:rPr>
+        <w:t>Next station</w:t>
+      </w:r>
+    </w:p>
+    <w:p>
+      <w:pPr>
+        <w:pStyle w:val="ListParagraph"/>
+        <w:numPr>
+          <w:ilvl w:val="0"/>
+          <w:numId w:val="10"/>
+        </w:numPr>
+        <w:jc w:val="both"/>
+        <w:rPr>
+          <w:rFonts w:ascii="Times New Roman" w:hAnsi="Times New Roman" w:cs="Times New Roman"/>
+          <w:sz w:val="24"/>
+        </w:rPr>
+      </w:pPr>
+      <w:r>
+        <w:rPr>
+          <w:rFonts w:ascii="Times New Roman" w:hAnsi="Times New Roman" w:cs="Times New Roman"/>
+          <w:sz w:val="24"/>
+        </w:rPr>
+        <w:t>Faults in the train</w:t>
+      </w:r>
+    </w:p>
+    <w:p>
+      <w:pPr>
+        <w:pStyle w:val="Heading4"/>
+      </w:pPr>
+      <w:r>
+        <w:t>The train controller UI shall allow the user to:</w:t>
+      </w:r>
+    </w:p>
+    <w:p>
+      <w:pPr>
+        <w:pStyle w:val="ListParagraph"/>
+        <w:numPr>
+          <w:ilvl w:val="0"/>
+          <w:numId w:val="10"/>
+        </w:numPr>
+        <w:jc w:val="both"/>
+        <w:rPr>
+          <w:rFonts w:ascii="Times New Roman" w:hAnsi="Times New Roman" w:cs="Times New Roman"/>
+          <w:sz w:val="24"/>
+        </w:rPr>
+      </w:pPr>
+      <w:r>
+        <w:rPr>
+          <w:rFonts w:ascii="Times New Roman" w:hAnsi="Times New Roman" w:cs="Times New Roman"/>
+          <w:sz w:val="24"/>
+        </w:rPr>
+        <w:t>Allow the engineer to adjust the speed.</w:t>
+      </w:r>
+    </w:p>
+    <w:p>
+      <w:pPr>
+        <w:pStyle w:val="ListParagraph"/>
+        <w:numPr>
+          <w:ilvl w:val="0"/>
+          <w:numId w:val="10"/>
+        </w:numPr>
+        <w:jc w:val="both"/>
+        <w:rPr>
+          <w:rFonts w:ascii="Times New Roman" w:hAnsi="Times New Roman" w:cs="Times New Roman"/>
+          <w:sz w:val="24"/>
+        </w:rPr>
+      </w:pPr>
+      <w:r>
+        <w:rPr>
+          <w:rFonts w:ascii="Times New Roman" w:hAnsi="Times New Roman" w:cs="Times New Roman"/>
+          <w:sz w:val="24"/>
+        </w:rPr>
+        <w:t>Open and close doors (or auto).</w:t>
+      </w:r>
+    </w:p>
+    <w:p>
+      <w:pPr>
+        <w:pStyle w:val="ListParagraph"/>
+        <w:numPr>
+          <w:ilvl w:val="0"/>
+          <w:numId w:val="10"/>
+        </w:numPr>
+        <w:jc w:val="both"/>
+        <w:rPr>
+          <w:rFonts w:ascii="Times New Roman" w:hAnsi="Times New Roman" w:cs="Times New Roman"/>
+          <w:sz w:val="24"/>
+        </w:rPr>
+      </w:pPr>
+      <w:r>
+        <w:rPr>
+          <w:rFonts w:ascii="Times New Roman" w:hAnsi="Times New Roman" w:cs="Times New Roman"/>
+          <w:sz w:val="24"/>
+        </w:rPr>
+        <w:lastRenderedPageBreak/>
+        <w:t>Turn lights on and off (or auto).</w:t>
+      </w:r>
+    </w:p>
+    <w:p>
+      <w:pPr>
+        <w:pStyle w:val="Heading4"/>
+      </w:pPr>
+      <w:r>
+        <w:t>The train controller shall receive authority and speed limit input from the Moving Block Overlay via track signals.</w:t>
       </w:r>
     </w:p>
     <w:bookmarkEnd w:id="19"/>
@@ -3507,213 +3712,315 @@
       <w:pPr>
         <w:pStyle w:val="Heading4"/>
       </w:pPr>
-      <w:bookmarkStart w:id="21" w:name="_GoBack"/>
-      <w:bookmarkEnd w:id="21"/>
+      <w:r>
+        <w:t>The Track Model will accept an Excel file as input to create the track and will store each block and its attributes in a database.</w:t>
+      </w:r>
+    </w:p>
+    <w:p>
+      <w:pPr>
+        <w:pStyle w:val="Heading4"/>
+      </w:pPr>
+      <w:r>
+        <w:t>The Track Model will implement a train detection circuit to alert the Track Controller where the trains are.</w:t>
+      </w:r>
+    </w:p>
+    <w:p>
+      <w:pPr>
+        <w:pStyle w:val="Heading4"/>
+      </w:pPr>
+      <w:r>
+        <w:t>The train signals and the switch machines will be modeled.</w:t>
+      </w:r>
+    </w:p>
+    <w:p>
+      <w:pPr>
+        <w:pStyle w:val="Heading4"/>
+      </w:pPr>
+      <w:r>
+        <w:t>A track heater will be modeled</w:t>
+      </w:r>
+      <w:r>
+        <w:t>.</w:t>
+      </w:r>
+    </w:p>
+    <w:p>
+      <w:pPr>
+        <w:pStyle w:val="Heading4"/>
+      </w:pPr>
+      <w:r>
+        <w:t xml:space="preserve">The Track Model will detect broken rails, track circuit failures, and power failures and alert the track controller. </w:t>
+      </w:r>
+    </w:p>
+    <w:p>
+      <w:pPr>
+        <w:pStyle w:val="Heading4"/>
+      </w:pPr>
+      <w:r>
+        <w:t>The Track Model will model branches, stations and railway crossings.</w:t>
+      </w:r>
+    </w:p>
+    <w:p>
+      <w:pPr>
+        <w:pStyle w:val="Heading3"/>
+        <w:rPr>
+          <w:rFonts w:ascii="Times New Roman" w:hAnsi="Times New Roman"/>
+        </w:rPr>
+      </w:pPr>
+      <w:bookmarkStart w:id="21" w:name="_Toc439994685"/>
+      <w:bookmarkStart w:id="22" w:name="_Toc441230989"/>
+      <w:r>
+        <w:rPr>
+          <w:rFonts w:ascii="Times New Roman" w:hAnsi="Times New Roman"/>
+        </w:rPr>
+        <w:t>Track Controller</w:t>
+      </w:r>
+    </w:p>
+    <w:p>
+      <w:pPr>
+        <w:pStyle w:val="Heading4"/>
+        <w:rPr>
+          <w:i/>
+        </w:rPr>
+      </w:pPr>
+      <w:r>
+        <w:t>The track controller shall detect the presence of broken rails</w:t>
+      </w:r>
+    </w:p>
+    <w:p>
+      <w:pPr>
+        <w:pStyle w:val="Heading4"/>
+        <w:rPr>
+          <w:i/>
+        </w:rPr>
+      </w:pPr>
+      <w:r>
+        <w:t>The track controller shall control the switching of the track as well as railway crossings. For railway crossings both the lights and cross bar will be controlled.</w:t>
+      </w:r>
+      <w:r>
+        <w:t xml:space="preserve"> These lights shall be activated one block before the train reaches the crossing and will remain active until the train leaves the block with the intersection.</w:t>
+      </w:r>
+    </w:p>
+    <w:p>
+      <w:pPr>
+        <w:pStyle w:val="Heading4"/>
+        <w:rPr>
+          <w:i/>
+        </w:rPr>
+      </w:pPr>
+      <w:r>
+        <w:t>The track controller shall detect the presence of trains on the rails.</w:t>
+      </w:r>
+    </w:p>
+    <w:p>
+      <w:pPr>
+        <w:pStyle w:val="Heading4"/>
+        <w:rPr>
+          <w:i/>
+        </w:rPr>
+      </w:pPr>
+      <w:r>
+        <w:t>The track controller must communicate to the train when to turn the lights on.</w:t>
+      </w:r>
+    </w:p>
+    <w:p>
+      <w:pPr>
+        <w:pStyle w:val="Heading4"/>
+      </w:pPr>
+      <w:r>
+        <w:t>The track controller shall be a programmable unit that runs a PLC program written by the user. The program shall be separate from the implementation of the</w:t>
+      </w:r>
+      <w:r>
+        <w:t xml:space="preserve"> other </w:t>
+      </w:r>
+      <w:r>
+        <w:t>track controller</w:t>
+      </w:r>
+      <w:r>
+        <w:t>s.</w:t>
+      </w:r>
+    </w:p>
+    <w:p>
+      <w:pPr>
+        <w:pStyle w:val="Heading3"/>
+        <w:rPr>
+          <w:rFonts w:ascii="Times New Roman" w:hAnsi="Times New Roman"/>
+        </w:rPr>
+      </w:pPr>
+      <w:r>
+        <w:rPr>
+          <w:rFonts w:ascii="Times New Roman" w:hAnsi="Times New Roman"/>
+        </w:rPr>
+        <w:t>Train Model</w:t>
+      </w:r>
+    </w:p>
+    <w:p>
+      <w:pPr>
+        <w:pStyle w:val="Heading4"/>
+      </w:pPr>
+      <w:r>
+        <w:t xml:space="preserve">The train shall </w:t>
+      </w:r>
+      <w:r>
+        <w:t>have an engine that provides power</w:t>
+      </w:r>
+      <w:r>
+        <w:t xml:space="preserve"> and acceleration</w:t>
+      </w:r>
+    </w:p>
+    <w:p>
+      <w:pPr>
+        <w:pStyle w:val="Heading4"/>
+      </w:pPr>
+      <w:r>
+        <w:t xml:space="preserve">The train movement </w:t>
+      </w:r>
+      <w:r>
+        <w:t>shall be based on Newton’s laws</w:t>
+      </w:r>
+    </w:p>
+    <w:p>
+      <w:pPr>
+        <w:pStyle w:val="Heading4"/>
+      </w:pPr>
+      <w:r>
+        <w:t xml:space="preserve">The </w:t>
+      </w:r>
+      <w:r>
+        <w:t xml:space="preserve">train shall have brakes for </w:t>
+      </w:r>
+      <w:r>
+        <w:t>deceleration</w:t>
+      </w:r>
+      <w:r>
+        <w:t xml:space="preserve"> and emergencies</w:t>
+      </w:r>
+    </w:p>
+    <w:p>
+      <w:pPr>
+        <w:pStyle w:val="Heading4"/>
+      </w:pPr>
+      <w:r>
+        <w:t>The train shall display</w:t>
+      </w:r>
+      <w:r>
+        <w:t xml:space="preserve"> information about the next stop to the passengers</w:t>
+      </w:r>
+    </w:p>
+    <w:p>
+      <w:pPr>
+        <w:pStyle w:val="Heading4"/>
+      </w:pPr>
+      <w:r>
+        <w:t>The train shall have failure modes for Engine failure, signal pickup failure, and brake failure</w:t>
+      </w:r>
+    </w:p>
+    <w:p>
+      <w:pPr>
+        <w:pStyle w:val="Heading3"/>
+      </w:pPr>
+      <w:r>
+        <w:t>Train Controller</w:t>
+      </w:r>
+    </w:p>
+    <w:p>
+      <w:pPr>
+        <w:pStyle w:val="Heading4"/>
+      </w:pPr>
       <w:r>
         <w:lastRenderedPageBreak/>
-        <w:t>The Track Model will accept an Excel file as input to create the track and will store each block and its attributes in a database.</w:t>
-      </w:r>
-    </w:p>
-    <w:p>
-      <w:pPr>
-        <w:pStyle w:val="Heading4"/>
-      </w:pPr>
-      <w:r>
-        <w:t>The Track Model will implement a train detection circuit to alert the Track Controller where the trains are.</w:t>
-      </w:r>
-    </w:p>
-    <w:p>
-      <w:pPr>
-        <w:pStyle w:val="Heading4"/>
-      </w:pPr>
-      <w:r>
-        <w:t>The train signals and the switch machines will be modeled.</w:t>
-      </w:r>
-    </w:p>
-    <w:p>
-      <w:pPr>
-        <w:pStyle w:val="Heading4"/>
-      </w:pPr>
-      <w:r>
-        <w:t>A track heater will be modeled</w:t>
-      </w:r>
-      <w:r>
-        <w:t>.</w:t>
-      </w:r>
-    </w:p>
-    <w:p>
-      <w:pPr>
-        <w:pStyle w:val="Heading4"/>
-      </w:pPr>
-      <w:r>
-        <w:t xml:space="preserve">The Track Model will detect broken rails, track circuit failures, and power failures and alert the track controller. </w:t>
-      </w:r>
-    </w:p>
-    <w:p>
-      <w:pPr>
-        <w:pStyle w:val="Heading4"/>
-      </w:pPr>
-      <w:r>
-        <w:t>The Track Model will model branches, stations and railway crossings.</w:t>
-      </w:r>
-    </w:p>
-    <w:p>
-      <w:pPr>
-        <w:pStyle w:val="Heading3"/>
-        <w:rPr>
-          <w:rFonts w:ascii="Times New Roman" w:hAnsi="Times New Roman"/>
-        </w:rPr>
-      </w:pPr>
-      <w:bookmarkStart w:id="22" w:name="_Toc439994685"/>
-      <w:bookmarkStart w:id="23" w:name="_Toc441230989"/>
-      <w:r>
-        <w:rPr>
-          <w:rFonts w:ascii="Times New Roman" w:hAnsi="Times New Roman"/>
-        </w:rPr>
-        <w:t>Track Controller</w:t>
-      </w:r>
-    </w:p>
-    <w:p>
-      <w:pPr>
-        <w:pStyle w:val="Heading4"/>
-        <w:rPr>
-          <w:i/>
-        </w:rPr>
-      </w:pPr>
-      <w:r>
-        <w:t>The track controller shall detect the presence of broken rails</w:t>
-      </w:r>
-    </w:p>
-    <w:p>
-      <w:pPr>
-        <w:pStyle w:val="Heading4"/>
-        <w:rPr>
-          <w:i/>
-        </w:rPr>
-      </w:pPr>
-      <w:r>
-        <w:t>The track controller shall control the switching of the track as well as railway crossings. For railway crossings both the lights and cross bar will be controlled.</w:t>
-      </w:r>
-      <w:r>
-        <w:t xml:space="preserve"> These lights shall be activated one block before the train reaches the crossing and will remain active until the train leaves the block with the intersection.</w:t>
-      </w:r>
-    </w:p>
-    <w:p>
-      <w:pPr>
-        <w:pStyle w:val="Heading4"/>
-        <w:rPr>
-          <w:i/>
-        </w:rPr>
-      </w:pPr>
-      <w:r>
-        <w:t>The track controller shall detect the presence of trains on the rails.</w:t>
-      </w:r>
-    </w:p>
-    <w:p>
-      <w:pPr>
-        <w:pStyle w:val="Heading4"/>
-        <w:rPr>
-          <w:i/>
-        </w:rPr>
-      </w:pPr>
-      <w:r>
-        <w:t>The track controller must communicate to the train when to turn the lights on.</w:t>
-      </w:r>
-    </w:p>
-    <w:p>
-      <w:pPr>
-        <w:pStyle w:val="Heading4"/>
-      </w:pPr>
-      <w:r>
-        <w:t>The track controller shall be a programmable unit that runs a PLC program written by the user. The program shall be separate from the implementation of the</w:t>
-      </w:r>
-      <w:r>
-        <w:t xml:space="preserve"> other </w:t>
-      </w:r>
-      <w:r>
-        <w:t>track controller</w:t>
-      </w:r>
-      <w:r>
-        <w:t>s.</w:t>
-      </w:r>
-    </w:p>
-    <w:p>
-      <w:pPr>
-        <w:pStyle w:val="Heading3"/>
-        <w:rPr>
-          <w:rFonts w:ascii="Times New Roman" w:hAnsi="Times New Roman"/>
-        </w:rPr>
-      </w:pPr>
-      <w:r>
-        <w:rPr>
-          <w:rFonts w:ascii="Times New Roman" w:hAnsi="Times New Roman"/>
-        </w:rPr>
-        <w:t>Train Model</w:t>
-      </w:r>
-    </w:p>
-    <w:p>
-      <w:pPr>
-        <w:pStyle w:val="Heading4"/>
-      </w:pPr>
-      <w:r>
-        <w:t xml:space="preserve">The train shall </w:t>
-      </w:r>
-      <w:r>
-        <w:t>have an engine that provides power</w:t>
-      </w:r>
-      <w:r>
-        <w:t xml:space="preserve"> and acceleration</w:t>
-      </w:r>
-    </w:p>
-    <w:p>
-      <w:pPr>
-        <w:pStyle w:val="Heading4"/>
-      </w:pPr>
-      <w:r>
-        <w:t xml:space="preserve">The train movement </w:t>
-      </w:r>
-      <w:r>
-        <w:t>shall be based on Newton’s laws</w:t>
-      </w:r>
-    </w:p>
-    <w:p>
-      <w:pPr>
-        <w:pStyle w:val="Heading4"/>
-      </w:pPr>
-      <w:r>
-        <w:t xml:space="preserve">The </w:t>
-      </w:r>
-      <w:r>
-        <w:t xml:space="preserve">train shall have brakes for </w:t>
-      </w:r>
-      <w:r>
-        <w:t>deceleration</w:t>
-      </w:r>
-      <w:r>
-        <w:t xml:space="preserve"> and emergencies</w:t>
-      </w:r>
-    </w:p>
-    <w:p>
-      <w:pPr>
-        <w:pStyle w:val="Heading4"/>
-      </w:pPr>
-      <w:r>
-        <w:t>The train shall display</w:t>
-      </w:r>
-      <w:r>
-        <w:t xml:space="preserve"> information about the next stop to the passengers</w:t>
-      </w:r>
-    </w:p>
-    <w:p>
-      <w:pPr>
-        <w:pStyle w:val="Heading4"/>
-      </w:pPr>
-      <w:r>
-        <w:t>The train shall have failure modes for Engine failure, signal pickup failure, and brake failure</w:t>
-      </w:r>
-    </w:p>
+        <w:t>The train controller shall take input from the Engineer on power or speed.</w:t>
+      </w:r>
+    </w:p>
+    <w:p>
+      <w:pPr>
+        <w:pStyle w:val="Heading4"/>
+      </w:pPr>
+      <w:r>
+        <w:t>The train controller shall take input from the Moving Block Overlay on the speed setpoint.</w:t>
+      </w:r>
+    </w:p>
+    <w:p>
+      <w:pPr>
+        <w:pStyle w:val="Heading4"/>
+      </w:pPr>
+      <w:r>
+        <w:t>The train controller shall ensure that the train does not exceed the speed limit.</w:t>
+      </w:r>
+    </w:p>
+    <w:p>
+      <w:pPr>
+        <w:pStyle w:val="Heading4"/>
+      </w:pPr>
+      <w:r>
+        <w:t>The train controller shall ensure that the train does not exceed authority.</w:t>
+      </w:r>
+    </w:p>
+    <w:p>
+      <w:pPr>
+        <w:pStyle w:val="Heading4"/>
+      </w:pPr>
+      <w:r>
+        <w:t>The train controller shall use the track signal as input and decode the information to determine speed limit and authority.</w:t>
+      </w:r>
+    </w:p>
+    <w:p>
+      <w:pPr>
+        <w:pStyle w:val="Heading4"/>
+      </w:pPr>
+      <w:r>
+        <w:t>The train controller shall take as input the command setpoint from a Transit Operator.</w:t>
+      </w:r>
+    </w:p>
+    <w:p>
+      <w:pPr>
+        <w:pStyle w:val="Heading4"/>
+      </w:pPr>
+      <w:r>
+        <w:t>The train controller shall open and close doors at appropriate times.</w:t>
+      </w:r>
+    </w:p>
+    <w:p>
+      <w:pPr>
+        <w:pStyle w:val="Heading4"/>
+      </w:pPr>
+      <w:r>
+        <w:t>The train controller shall turn lights on and off at appropriate times, as communicated from the track controller.</w:t>
+      </w:r>
+    </w:p>
+    <w:p>
+      <w:pPr>
+        <w:pStyle w:val="Heading4"/>
+      </w:pPr>
+      <w:r>
+        <w:t>The train controller shall announce stations and stops at the appropriate times.</w:t>
+      </w:r>
+    </w:p>
+    <w:p>
+      <w:pPr>
+        <w:pStyle w:val="Heading4"/>
+      </w:pPr>
+      <w:r>
+        <w:t>The train controller shall monitor the train for faults and act upon those faults in a safe manner.</w:t>
+      </w:r>
+    </w:p>
+    <w:p>
+      <w:pPr>
+        <w:pStyle w:val="Heading4"/>
+      </w:pPr>
+      <w:r>
+        <w:t>The train controller shall take input from the GPS on position and transmit this data to the Moving Block Controller.</w:t>
+      </w:r>
+    </w:p>
+    <w:p>
+      <w:pPr>
+        <w:pStyle w:val="Heading4"/>
+      </w:pPr>
+      <w:r>
+        <w:t>The train controller shall take input from the Engineer on power or speed.</w:t>
+      </w:r>
+    </w:p>
+    <w:bookmarkEnd w:id="21"/>
     <w:bookmarkEnd w:id="22"/>
-    <w:bookmarkEnd w:id="23"/>
     <w:p>
       <w:pPr>
         <w:pStyle w:val="Heading2"/>
@@ -3771,154 +4078,275 @@
         <w:pStyle w:val="Heading4"/>
       </w:pPr>
       <w:r>
+        <w:t>Track Model</w:t>
+      </w:r>
+    </w:p>
+    <w:p>
+      <w:pPr>
+        <w:pStyle w:val="Heading5"/>
+        <w:rPr>
+          <w:rFonts w:ascii="Times New Roman" w:hAnsi="Times New Roman"/>
+        </w:rPr>
+      </w:pPr>
+      <w:r>
+        <w:rPr>
+          <w:rFonts w:ascii="Times New Roman" w:hAnsi="Times New Roman"/>
+        </w:rPr>
+        <w:t>The Track M</w:t>
+      </w:r>
+      <w:r>
+        <w:rPr>
+          <w:rFonts w:ascii="Times New Roman" w:hAnsi="Times New Roman"/>
+        </w:rPr>
+        <w:t xml:space="preserve">odel must </w:t>
+      </w:r>
+      <w:r>
+        <w:rPr>
+          <w:rFonts w:ascii="Times New Roman" w:hAnsi="Times New Roman"/>
+        </w:rPr>
+        <w:t>communicate the presence of a train on a block.</w:t>
+      </w:r>
+    </w:p>
+    <w:p>
+      <w:pPr>
+        <w:pStyle w:val="Heading5"/>
+        <w:rPr>
+          <w:rFonts w:ascii="Times New Roman" w:hAnsi="Times New Roman"/>
+        </w:rPr>
+      </w:pPr>
+      <w:r>
+        <w:rPr>
+          <w:rFonts w:ascii="Times New Roman" w:hAnsi="Times New Roman"/>
+        </w:rPr>
+        <w:t>The Track Model must communicate if a rail breaks, if power fails or if the train detection circuit is broken so that the Track Controller can pass the failures to the appropriate module.</w:t>
+      </w:r>
+    </w:p>
+    <w:p>
+      <w:pPr>
+        <w:pStyle w:val="Heading5"/>
+        <w:rPr>
+          <w:rFonts w:ascii="Times New Roman" w:hAnsi="Times New Roman"/>
+        </w:rPr>
+      </w:pPr>
+      <w:r>
+        <w:rPr>
+          <w:rFonts w:ascii="Times New Roman" w:hAnsi="Times New Roman"/>
+        </w:rPr>
+        <w:t>The Track Model must communicate the speed limits to the Track Controller so that the trains travel at a safe speed.</w:t>
+      </w:r>
+    </w:p>
+    <w:p>
+      <w:pPr>
+        <w:pStyle w:val="Heading4"/>
+      </w:pPr>
+      <w:r>
+        <w:t>Track Controller</w:t>
+      </w:r>
+    </w:p>
+    <w:p>
+      <w:pPr>
+        <w:pStyle w:val="Heading5"/>
+        <w:rPr>
+          <w:rFonts w:ascii="Times New Roman" w:hAnsi="Times New Roman"/>
+        </w:rPr>
+      </w:pPr>
+      <w:r>
+        <w:rPr>
+          <w:rFonts w:ascii="Times New Roman" w:hAnsi="Times New Roman"/>
+        </w:rPr>
+        <w:t>The track control shall be a vital piece of software.</w:t>
+      </w:r>
+    </w:p>
+    <w:p>
+      <w:pPr>
+        <w:pStyle w:val="Heading5"/>
+        <w:rPr>
+          <w:rFonts w:ascii="Times New Roman" w:hAnsi="Times New Roman"/>
+        </w:rPr>
+      </w:pPr>
+      <w:r>
+        <w:rPr>
+          <w:rFonts w:ascii="Times New Roman" w:hAnsi="Times New Roman"/>
+        </w:rPr>
+        <w:t xml:space="preserve">The track controller must communicate the status of the track in time for the CTC office to take appropriate actions. </w:t>
+      </w:r>
+    </w:p>
+    <w:p>
+      <w:pPr>
+        <w:pStyle w:val="Heading4"/>
+      </w:pPr>
+      <w:r>
         <w:lastRenderedPageBreak/>
+        <w:t>Train Model</w:t>
+      </w:r>
+    </w:p>
+    <w:p>
+      <w:pPr>
+        <w:pStyle w:val="Heading5"/>
+        <w:rPr>
+          <w:rFonts w:ascii="Times New Roman" w:hAnsi="Times New Roman"/>
+        </w:rPr>
+      </w:pPr>
+      <w:r>
+        <w:rPr>
+          <w:rFonts w:ascii="Times New Roman" w:hAnsi="Times New Roman"/>
+        </w:rPr>
+        <w:t xml:space="preserve">When the </w:t>
+      </w:r>
+      <w:r>
+        <w:rPr>
+          <w:rFonts w:ascii="Times New Roman" w:hAnsi="Times New Roman"/>
+        </w:rPr>
+        <w:t>train</w:t>
+      </w:r>
+      <w:r>
+        <w:rPr>
+          <w:rFonts w:ascii="Times New Roman" w:hAnsi="Times New Roman"/>
+        </w:rPr>
+        <w:t xml:space="preserve"> receives input to change the speed, the train must accelerate or decelerate </w:t>
+      </w:r>
+      <w:r>
+        <w:rPr>
+          <w:rFonts w:ascii="Times New Roman" w:hAnsi="Times New Roman"/>
+        </w:rPr>
+        <w:t>efficiently.</w:t>
+      </w:r>
+    </w:p>
+    <w:p>
+      <w:pPr>
+        <w:pStyle w:val="Heading4"/>
+      </w:pPr>
+      <w:r>
+        <w:t>Train Controller</w:t>
+      </w:r>
+    </w:p>
+    <w:p>
+      <w:pPr>
+        <w:pStyle w:val="Heading5"/>
+        <w:rPr>
+          <w:rFonts w:ascii="Times New Roman" w:hAnsi="Times New Roman"/>
+        </w:rPr>
+      </w:pPr>
+      <w:r>
+        <w:rPr>
+          <w:rFonts w:ascii="Times New Roman" w:hAnsi="Times New Roman"/>
+        </w:rPr>
+        <w:t>The train controller shall be a vital piece of software.</w:t>
+      </w:r>
+    </w:p>
+    <w:p>
+      <w:pPr>
+        <w:pStyle w:val="Heading5"/>
+        <w:rPr>
+          <w:rFonts w:ascii="Times New Roman" w:hAnsi="Times New Roman"/>
+        </w:rPr>
+      </w:pPr>
+      <w:r>
+        <w:rPr>
+          <w:rFonts w:ascii="Times New Roman" w:hAnsi="Times New Roman"/>
+        </w:rPr>
+        <w:t>Some elements of the train controller, however, are not vital and may be separated from vital operations as to improve reliability. These non-vital operations may include operating doors, the annunciation system, lights, and route information.</w:t>
+      </w:r>
+    </w:p>
+    <w:p>
+      <w:pPr>
+        <w:pStyle w:val="Heading2"/>
+        <w:rPr>
+          <w:rFonts w:ascii="Times New Roman" w:hAnsi="Times New Roman"/>
+          <w:noProof/>
+        </w:rPr>
+      </w:pPr>
+      <w:r>
+        <w:rPr>
+          <w:rFonts w:ascii="Times New Roman" w:hAnsi="Times New Roman"/>
+          <w:noProof/>
+        </w:rPr>
+        <w:t>Design constraints</w:t>
+      </w:r>
+    </w:p>
+    <w:p>
+      <w:pPr>
+        <w:pStyle w:val="Heading3"/>
+      </w:pPr>
+      <w:r>
         <w:t>Track Model</w:t>
       </w:r>
     </w:p>
     <w:p>
       <w:pPr>
-        <w:pStyle w:val="Heading5"/>
-        <w:rPr>
-          <w:rFonts w:ascii="Times New Roman" w:hAnsi="Times New Roman"/>
-        </w:rPr>
-      </w:pPr>
-      <w:r>
-        <w:rPr>
-          <w:rFonts w:ascii="Times New Roman" w:hAnsi="Times New Roman"/>
-        </w:rPr>
-        <w:t>The Track M</w:t>
-      </w:r>
-      <w:r>
-        <w:rPr>
-          <w:rFonts w:ascii="Times New Roman" w:hAnsi="Times New Roman"/>
-        </w:rPr>
-        <w:t xml:space="preserve">odel must </w:t>
-      </w:r>
-      <w:r>
-        <w:rPr>
-          <w:rFonts w:ascii="Times New Roman" w:hAnsi="Times New Roman"/>
-        </w:rPr>
-        <w:t>communicate the presence of a train on a block.</w:t>
-      </w:r>
-    </w:p>
-    <w:p>
-      <w:pPr>
-        <w:pStyle w:val="Heading5"/>
-        <w:rPr>
-          <w:rFonts w:ascii="Times New Roman" w:hAnsi="Times New Roman"/>
-        </w:rPr>
-      </w:pPr>
-      <w:r>
-        <w:rPr>
-          <w:rFonts w:ascii="Times New Roman" w:hAnsi="Times New Roman"/>
-        </w:rPr>
-        <w:t>The Track Model must communicate if a rail breaks, if power fails or if the train detection circuit is broken so that the Track Controller can pass the failures to the appropriate module.</w:t>
-      </w:r>
-    </w:p>
-    <w:p>
-      <w:pPr>
-        <w:pStyle w:val="Heading5"/>
-        <w:rPr>
-          <w:rFonts w:ascii="Times New Roman" w:hAnsi="Times New Roman"/>
-        </w:rPr>
-      </w:pPr>
-      <w:r>
-        <w:rPr>
-          <w:rFonts w:ascii="Times New Roman" w:hAnsi="Times New Roman"/>
-        </w:rPr>
-        <w:t>The Track Model must communicate the speed limits to the Track Controller so that the trains travel at a safe speed.</w:t>
-      </w:r>
-    </w:p>
-    <w:p>
-      <w:pPr>
-        <w:pStyle w:val="Heading4"/>
-      </w:pPr>
-      <w:r>
+        <w:pStyle w:val="Heading4"/>
+      </w:pPr>
+      <w:r>
+        <w:t>The Track Model will accept an Excel file as input to create the track.</w:t>
+      </w:r>
+    </w:p>
+    <w:p>
+      <w:pPr>
+        <w:pStyle w:val="Heading4"/>
+      </w:pPr>
+      <w:r>
+        <w:t>The Track Model will store the track in a database using MySQL</w:t>
+      </w:r>
+    </w:p>
+    <w:p>
+      <w:pPr>
+        <w:pStyle w:val="Heading3"/>
+        <w:rPr>
+          <w:rFonts w:ascii="Times New Roman" w:hAnsi="Times New Roman"/>
+        </w:rPr>
+      </w:pPr>
+      <w:r>
+        <w:rPr>
+          <w:rFonts w:ascii="Times New Roman" w:hAnsi="Times New Roman"/>
+        </w:rPr>
         <w:t>Track Controller</w:t>
       </w:r>
     </w:p>
     <w:p>
       <w:pPr>
-        <w:pStyle w:val="Heading5"/>
-        <w:rPr>
-          <w:rFonts w:ascii="Times New Roman" w:hAnsi="Times New Roman"/>
-        </w:rPr>
-      </w:pPr>
-      <w:r>
-        <w:rPr>
-          <w:rFonts w:ascii="Times New Roman" w:hAnsi="Times New Roman"/>
-        </w:rPr>
-        <w:t>The track control shall be a vital piece of software.</w:t>
-      </w:r>
-    </w:p>
-    <w:p>
-      <w:pPr>
-        <w:pStyle w:val="Heading5"/>
-        <w:rPr>
-          <w:rFonts w:ascii="Times New Roman" w:hAnsi="Times New Roman"/>
-        </w:rPr>
-      </w:pPr>
-      <w:r>
-        <w:rPr>
-          <w:rFonts w:ascii="Times New Roman" w:hAnsi="Times New Roman"/>
-        </w:rPr>
-        <w:t xml:space="preserve">The track controller must communicate the status of the track in time for the CTC office to take appropriate actions. </w:t>
-      </w:r>
-    </w:p>
-    <w:p>
-      <w:pPr>
-        <w:pStyle w:val="Heading4"/>
-      </w:pPr>
-      <w:r>
+        <w:pStyle w:val="Heading4"/>
+      </w:pPr>
+      <w:r>
+        <w:t>The track</w:t>
+      </w:r>
+      <w:r>
+        <w:t xml:space="preserve"> controller shall be written in a safety critical manner.</w:t>
+      </w:r>
+    </w:p>
+    <w:p>
+      <w:pPr>
+        <w:pStyle w:val="Heading3"/>
+        <w:rPr>
+          <w:rFonts w:ascii="Times New Roman" w:hAnsi="Times New Roman"/>
+        </w:rPr>
+      </w:pPr>
+      <w:r>
+        <w:rPr>
+          <w:rFonts w:ascii="Times New Roman" w:hAnsi="Times New Roman"/>
+        </w:rPr>
         <w:t>Train Model</w:t>
       </w:r>
     </w:p>
     <w:p>
       <w:pPr>
-        <w:pStyle w:val="Heading5"/>
-        <w:rPr>
-          <w:rFonts w:ascii="Times New Roman" w:hAnsi="Times New Roman"/>
-        </w:rPr>
-      </w:pPr>
-      <w:r>
-        <w:rPr>
-          <w:rFonts w:ascii="Times New Roman" w:hAnsi="Times New Roman"/>
-        </w:rPr>
-        <w:t xml:space="preserve">When the </w:t>
-      </w:r>
-      <w:r>
-        <w:rPr>
-          <w:rFonts w:ascii="Times New Roman" w:hAnsi="Times New Roman"/>
-        </w:rPr>
-        <w:t>train</w:t>
-      </w:r>
-      <w:r>
-        <w:rPr>
-          <w:rFonts w:ascii="Times New Roman" w:hAnsi="Times New Roman"/>
-        </w:rPr>
-        <w:t xml:space="preserve"> receives input to change the speed, the train must accelerate or decelerate </w:t>
-      </w:r>
-      <w:r>
-        <w:rPr>
-          <w:rFonts w:ascii="Times New Roman" w:hAnsi="Times New Roman"/>
-        </w:rPr>
-        <w:t>efficiently.</w:t>
-      </w:r>
-    </w:p>
-    <w:p>
-      <w:pPr>
-        <w:pStyle w:val="Heading2"/>
-        <w:rPr>
-          <w:rFonts w:ascii="Times New Roman" w:hAnsi="Times New Roman"/>
-          <w:noProof/>
-        </w:rPr>
-      </w:pPr>
-      <w:r>
-        <w:rPr>
-          <w:rFonts w:ascii="Times New Roman" w:hAnsi="Times New Roman"/>
-          <w:noProof/>
-        </w:rPr>
-        <w:t>Design constraints</w:t>
+        <w:pStyle w:val="Heading4"/>
+      </w:pPr>
+      <w:r>
+        <w:t>The train model shall have a maximum power output</w:t>
+      </w:r>
+      <w:r>
+        <w:t>.</w:t>
+      </w:r>
+    </w:p>
+    <w:p>
+      <w:pPr>
+        <w:pStyle w:val="Heading4"/>
+      </w:pPr>
+      <w:r>
+        <w:t>The train model shall have a maximum breaking capacity</w:t>
+      </w:r>
+      <w:r>
+        <w:t>.</w:t>
       </w:r>
     </w:p>
     <w:p>
@@ -3926,85 +4354,34 @@
         <w:pStyle w:val="Heading3"/>
       </w:pPr>
       <w:r>
-        <w:t>Track Model</w:t>
-      </w:r>
-    </w:p>
-    <w:p>
-      <w:pPr>
-        <w:pStyle w:val="Heading4"/>
-      </w:pPr>
-      <w:r>
-        <w:t>The Track Model will accept an Excel file as input to create the track.</w:t>
-      </w:r>
-    </w:p>
-    <w:p>
-      <w:pPr>
-        <w:pStyle w:val="Heading4"/>
-      </w:pPr>
-      <w:r>
-        <w:t>The Track Model will store the track in a database using MySQL</w:t>
-      </w:r>
-    </w:p>
-    <w:p>
-      <w:pPr>
-        <w:pStyle w:val="Heading3"/>
-        <w:rPr>
-          <w:rFonts w:ascii="Times New Roman" w:hAnsi="Times New Roman"/>
-        </w:rPr>
-      </w:pPr>
-      <w:r>
-        <w:rPr>
-          <w:rFonts w:ascii="Times New Roman" w:hAnsi="Times New Roman"/>
-        </w:rPr>
-        <w:t>Track Controller</w:t>
-      </w:r>
-    </w:p>
-    <w:p>
-      <w:pPr>
-        <w:pStyle w:val="Heading4"/>
-      </w:pPr>
-      <w:r>
-        <w:t>The track</w:t>
-      </w:r>
-      <w:r>
-        <w:t xml:space="preserve"> controller shall be written in a safety critical manner.</w:t>
-      </w:r>
-    </w:p>
-    <w:p>
-      <w:pPr>
-        <w:pStyle w:val="Heading3"/>
-        <w:rPr>
-          <w:rFonts w:ascii="Times New Roman" w:hAnsi="Times New Roman"/>
-        </w:rPr>
-      </w:pPr>
-      <w:r>
-        <w:rPr>
-          <w:rFonts w:ascii="Times New Roman" w:hAnsi="Times New Roman"/>
-        </w:rPr>
-        <w:t>Train Model</w:t>
-      </w:r>
-    </w:p>
-    <w:p>
-      <w:pPr>
-        <w:pStyle w:val="Heading4"/>
-      </w:pPr>
-      <w:r>
-        <w:t>The train model shall have a maximum power output</w:t>
-      </w:r>
-      <w:r>
-        <w:t>.</w:t>
-      </w:r>
-    </w:p>
-    <w:p>
-      <w:pPr>
-        <w:pStyle w:val="Heading4"/>
-      </w:pPr>
-      <w:r>
-        <w:t>The train model shall have a maximum breaking capacity</w:t>
-      </w:r>
-      <w:r>
-        <w:t>.</w:t>
-      </w:r>
+        <w:t>Train Controller</w:t>
+      </w:r>
+    </w:p>
+    <w:p>
+      <w:pPr>
+        <w:pStyle w:val="Heading4"/>
+      </w:pPr>
+      <w:r>
+        <w:t>The train controller shall be a vital piece of software.</w:t>
+      </w:r>
+    </w:p>
+    <w:p>
+      <w:pPr>
+        <w:pStyle w:val="Heading4"/>
+      </w:pPr>
+      <w:r>
+        <w:t>The train controller input shall be taken via an encoded signal over the track. This signal must be decoded as to provide information such as the speed limit and authority.</w:t>
+      </w:r>
+    </w:p>
+    <w:p>
+      <w:pPr>
+        <w:pStyle w:val="Heading4"/>
+      </w:pPr>
+      <w:r>
+        <w:t>The timing of the system must be scalable as to accommodate simulation of higher than real-time speeds.</w:t>
+      </w:r>
+      <w:bookmarkStart w:id="23" w:name="_GoBack"/>
+      <w:bookmarkEnd w:id="23"/>
     </w:p>
     <w:p>
       <w:pPr>
@@ -4071,7 +4448,7 @@
       </w:pPr>
     </w:p>
     <w:sectPr>
-      <w:headerReference w:type="default" r:id="rId12"/>
+      <w:headerReference w:type="default" r:id="rId11"/>
       <w:pgSz w:w="12240" w:h="15840" w:code="1"/>
       <w:pgMar w:top="1440" w:right="1296" w:bottom="1440" w:left="1296" w:header="720" w:footer="720" w:gutter="0"/>
       <w:pgNumType w:start="1"/>
@@ -4083,7 +4460,7 @@
 </file>
 
 <file path=word/endnotes.xml><?xml version="1.0" encoding="utf-8"?>
-<w:endnotes xmlns:wpc="http://schemas.microsoft.com/office/word/2010/wordprocessingCanvas" xmlns:mc="http://schemas.openxmlformats.org/markup-compatibility/2006" xmlns:o="urn:schemas-microsoft-com:office:office" xmlns:r="http://schemas.openxmlformats.org/officeDocument/2006/relationships" xmlns:m="http://schemas.openxmlformats.org/officeDocument/2006/math" xmlns:v="urn:schemas-microsoft-com:vml" xmlns:wp14="http://schemas.microsoft.com/office/word/2010/wordprocessingDrawing" xmlns:wp="http://schemas.openxmlformats.org/drawingml/2006/wordprocessingDrawing" xmlns:w10="urn:schemas-microsoft-com:office:word" xmlns:w="http://schemas.openxmlformats.org/wordprocessingml/2006/main" xmlns:w14="http://schemas.microsoft.com/office/word/2010/wordml" xmlns:wpg="http://schemas.microsoft.com/office/word/2010/wordprocessingGroup" xmlns:wpi="http://schemas.microsoft.com/office/word/2010/wordprocessingInk" xmlns:wne="http://schemas.microsoft.com/office/word/2006/wordml" xmlns:wps="http://schemas.microsoft.com/office/word/2010/wordprocessingShape" mc:Ignorable="w14 wp14">
+<w:endnotes xmlns:wpc="http://schemas.microsoft.com/office/word/2010/wordprocessingCanvas" xmlns:mc="http://schemas.openxmlformats.org/markup-compatibility/2006" xmlns:o="urn:schemas-microsoft-com:office:office" xmlns:r="http://schemas.openxmlformats.org/officeDocument/2006/relationships" xmlns:m="http://schemas.openxmlformats.org/officeDocument/2006/math" xmlns:v="urn:schemas-microsoft-com:vml" xmlns:wp14="http://schemas.microsoft.com/office/word/2010/wordprocessingDrawing" xmlns:wp="http://schemas.openxmlformats.org/drawingml/2006/wordprocessingDrawing" xmlns:w10="urn:schemas-microsoft-com:office:word" xmlns:w="http://schemas.openxmlformats.org/wordprocessingml/2006/main" xmlns:w14="http://schemas.microsoft.com/office/word/2010/wordml" xmlns:w15="http://schemas.microsoft.com/office/word/2012/wordml" xmlns:wpg="http://schemas.microsoft.com/office/word/2010/wordprocessingGroup" xmlns:wpi="http://schemas.microsoft.com/office/word/2010/wordprocessingInk" xmlns:wne="http://schemas.microsoft.com/office/word/2006/wordml" xmlns:wps="http://schemas.microsoft.com/office/word/2010/wordprocessingShape" mc:Ignorable="w14 w15 wp14">
   <w:endnote w:type="separator" w:id="-1">
     <w:p>
       <w:r>
@@ -4102,7 +4479,7 @@
 </file>
 
 <file path=word/footer1.xml><?xml version="1.0" encoding="utf-8"?>
-<w:ftr xmlns:wpc="http://schemas.microsoft.com/office/word/2010/wordprocessingCanvas" xmlns:mc="http://schemas.openxmlformats.org/markup-compatibility/2006" xmlns:o="urn:schemas-microsoft-com:office:office" xmlns:r="http://schemas.openxmlformats.org/officeDocument/2006/relationships" xmlns:m="http://schemas.openxmlformats.org/officeDocument/2006/math" xmlns:v="urn:schemas-microsoft-com:vml" xmlns:wp14="http://schemas.microsoft.com/office/word/2010/wordprocessingDrawing" xmlns:wp="http://schemas.openxmlformats.org/drawingml/2006/wordprocessingDrawing" xmlns:w10="urn:schemas-microsoft-com:office:word" xmlns:w="http://schemas.openxmlformats.org/wordprocessingml/2006/main" xmlns:w14="http://schemas.microsoft.com/office/word/2010/wordml" xmlns:wpg="http://schemas.microsoft.com/office/word/2010/wordprocessingGroup" xmlns:wpi="http://schemas.microsoft.com/office/word/2010/wordprocessingInk" xmlns:wne="http://schemas.microsoft.com/office/word/2006/wordml" xmlns:wps="http://schemas.microsoft.com/office/word/2010/wordprocessingShape" mc:Ignorable="w14 wp14">
+<w:ftr xmlns:wpc="http://schemas.microsoft.com/office/word/2010/wordprocessingCanvas" xmlns:mc="http://schemas.openxmlformats.org/markup-compatibility/2006" xmlns:o="urn:schemas-microsoft-com:office:office" xmlns:r="http://schemas.openxmlformats.org/officeDocument/2006/relationships" xmlns:m="http://schemas.openxmlformats.org/officeDocument/2006/math" xmlns:v="urn:schemas-microsoft-com:vml" xmlns:wp14="http://schemas.microsoft.com/office/word/2010/wordprocessingDrawing" xmlns:wp="http://schemas.openxmlformats.org/drawingml/2006/wordprocessingDrawing" xmlns:w10="urn:schemas-microsoft-com:office:word" xmlns:w="http://schemas.openxmlformats.org/wordprocessingml/2006/main" xmlns:w14="http://schemas.microsoft.com/office/word/2010/wordml" xmlns:w15="http://schemas.microsoft.com/office/word/2012/wordml" xmlns:wpg="http://schemas.microsoft.com/office/word/2010/wordprocessingGroup" xmlns:wpi="http://schemas.microsoft.com/office/word/2010/wordprocessingInk" xmlns:wne="http://schemas.microsoft.com/office/word/2006/wordml" xmlns:wps="http://schemas.microsoft.com/office/word/2010/wordprocessingShape" mc:Ignorable="w14 w15 wp14">
   <w:p>
     <w:pPr>
       <w:pStyle w:val="Footer"/>
@@ -4113,7 +4490,7 @@
 </file>
 
 <file path=word/footer2.xml><?xml version="1.0" encoding="utf-8"?>
-<w:ftr xmlns:wpc="http://schemas.microsoft.com/office/word/2010/wordprocessingCanvas" xmlns:mc="http://schemas.openxmlformats.org/markup-compatibility/2006" xmlns:o="urn:schemas-microsoft-com:office:office" xmlns:r="http://schemas.openxmlformats.org/officeDocument/2006/relationships" xmlns:m="http://schemas.openxmlformats.org/officeDocument/2006/math" xmlns:v="urn:schemas-microsoft-com:vml" xmlns:wp14="http://schemas.microsoft.com/office/word/2010/wordprocessingDrawing" xmlns:wp="http://schemas.openxmlformats.org/drawingml/2006/wordprocessingDrawing" xmlns:w10="urn:schemas-microsoft-com:office:word" xmlns:w="http://schemas.openxmlformats.org/wordprocessingml/2006/main" xmlns:w14="http://schemas.microsoft.com/office/word/2010/wordml" xmlns:wpg="http://schemas.microsoft.com/office/word/2010/wordprocessingGroup" xmlns:wpi="http://schemas.microsoft.com/office/word/2010/wordprocessingInk" xmlns:wne="http://schemas.microsoft.com/office/word/2006/wordml" xmlns:wps="http://schemas.microsoft.com/office/word/2010/wordprocessingShape" mc:Ignorable="w14 wp14">
+<w:ftr xmlns:wpc="http://schemas.microsoft.com/office/word/2010/wordprocessingCanvas" xmlns:mc="http://schemas.openxmlformats.org/markup-compatibility/2006" xmlns:o="urn:schemas-microsoft-com:office:office" xmlns:r="http://schemas.openxmlformats.org/officeDocument/2006/relationships" xmlns:m="http://schemas.openxmlformats.org/officeDocument/2006/math" xmlns:v="urn:schemas-microsoft-com:vml" xmlns:wp14="http://schemas.microsoft.com/office/word/2010/wordprocessingDrawing" xmlns:wp="http://schemas.openxmlformats.org/drawingml/2006/wordprocessingDrawing" xmlns:w10="urn:schemas-microsoft-com:office:word" xmlns:w="http://schemas.openxmlformats.org/wordprocessingml/2006/main" xmlns:w14="http://schemas.microsoft.com/office/word/2010/wordml" xmlns:w15="http://schemas.microsoft.com/office/word/2012/wordml" xmlns:wpg="http://schemas.microsoft.com/office/word/2010/wordprocessingGroup" xmlns:wpi="http://schemas.microsoft.com/office/word/2010/wordprocessingInk" xmlns:wne="http://schemas.microsoft.com/office/word/2006/wordml" xmlns:wps="http://schemas.microsoft.com/office/word/2010/wordprocessingShape" mc:Ignorable="w14 w15 wp14">
   <w:p>
     <w:pPr>
       <w:pStyle w:val="Footer"/>
@@ -4123,7 +4500,7 @@
 </file>
 
 <file path=word/footnotes.xml><?xml version="1.0" encoding="utf-8"?>
-<w:footnotes xmlns:wpc="http://schemas.microsoft.com/office/word/2010/wordprocessingCanvas" xmlns:mc="http://schemas.openxmlformats.org/markup-compatibility/2006" xmlns:o="urn:schemas-microsoft-com:office:office" xmlns:r="http://schemas.openxmlformats.org/officeDocument/2006/relationships" xmlns:m="http://schemas.openxmlformats.org/officeDocument/2006/math" xmlns:v="urn:schemas-microsoft-com:vml" xmlns:wp14="http://schemas.microsoft.com/office/word/2010/wordprocessingDrawing" xmlns:wp="http://schemas.openxmlformats.org/drawingml/2006/wordprocessingDrawing" xmlns:w10="urn:schemas-microsoft-com:office:word" xmlns:w="http://schemas.openxmlformats.org/wordprocessingml/2006/main" xmlns:w14="http://schemas.microsoft.com/office/word/2010/wordml" xmlns:wpg="http://schemas.microsoft.com/office/word/2010/wordprocessingGroup" xmlns:wpi="http://schemas.microsoft.com/office/word/2010/wordprocessingInk" xmlns:wne="http://schemas.microsoft.com/office/word/2006/wordml" xmlns:wps="http://schemas.microsoft.com/office/word/2010/wordprocessingShape" mc:Ignorable="w14 wp14">
+<w:footnotes xmlns:wpc="http://schemas.microsoft.com/office/word/2010/wordprocessingCanvas" xmlns:mc="http://schemas.openxmlformats.org/markup-compatibility/2006" xmlns:o="urn:schemas-microsoft-com:office:office" xmlns:r="http://schemas.openxmlformats.org/officeDocument/2006/relationships" xmlns:m="http://schemas.openxmlformats.org/officeDocument/2006/math" xmlns:v="urn:schemas-microsoft-com:vml" xmlns:wp14="http://schemas.microsoft.com/office/word/2010/wordprocessingDrawing" xmlns:wp="http://schemas.openxmlformats.org/drawingml/2006/wordprocessingDrawing" xmlns:w10="urn:schemas-microsoft-com:office:word" xmlns:w="http://schemas.openxmlformats.org/wordprocessingml/2006/main" xmlns:w14="http://schemas.microsoft.com/office/word/2010/wordml" xmlns:w15="http://schemas.microsoft.com/office/word/2012/wordml" xmlns:wpg="http://schemas.microsoft.com/office/word/2010/wordprocessingGroup" xmlns:wpi="http://schemas.microsoft.com/office/word/2010/wordprocessingInk" xmlns:wne="http://schemas.microsoft.com/office/word/2006/wordml" xmlns:wps="http://schemas.microsoft.com/office/word/2010/wordprocessingShape" mc:Ignorable="w14 w15 wp14">
   <w:footnote w:type="separator" w:id="-1">
     <w:p>
       <w:r>
@@ -4142,7 +4519,7 @@
 </file>
 
 <file path=word/header1.xml><?xml version="1.0" encoding="utf-8"?>
-<w:hdr xmlns:wpc="http://schemas.microsoft.com/office/word/2010/wordprocessingCanvas" xmlns:mc="http://schemas.openxmlformats.org/markup-compatibility/2006" xmlns:o="urn:schemas-microsoft-com:office:office" xmlns:r="http://schemas.openxmlformats.org/officeDocument/2006/relationships" xmlns:m="http://schemas.openxmlformats.org/officeDocument/2006/math" xmlns:v="urn:schemas-microsoft-com:vml" xmlns:wp14="http://schemas.microsoft.com/office/word/2010/wordprocessingDrawing" xmlns:wp="http://schemas.openxmlformats.org/drawingml/2006/wordprocessingDrawing" xmlns:w10="urn:schemas-microsoft-com:office:word" xmlns:w="http://schemas.openxmlformats.org/wordprocessingml/2006/main" xmlns:w14="http://schemas.microsoft.com/office/word/2010/wordml" xmlns:wpg="http://schemas.microsoft.com/office/word/2010/wordprocessingGroup" xmlns:wpi="http://schemas.microsoft.com/office/word/2010/wordprocessingInk" xmlns:wne="http://schemas.microsoft.com/office/word/2006/wordml" xmlns:wps="http://schemas.microsoft.com/office/word/2010/wordprocessingShape" mc:Ignorable="w14 wp14">
+<w:hdr xmlns:wpc="http://schemas.microsoft.com/office/word/2010/wordprocessingCanvas" xmlns:mc="http://schemas.openxmlformats.org/markup-compatibility/2006" xmlns:o="urn:schemas-microsoft-com:office:office" xmlns:r="http://schemas.openxmlformats.org/officeDocument/2006/relationships" xmlns:m="http://schemas.openxmlformats.org/officeDocument/2006/math" xmlns:v="urn:schemas-microsoft-com:vml" xmlns:wp14="http://schemas.microsoft.com/office/word/2010/wordprocessingDrawing" xmlns:wp="http://schemas.openxmlformats.org/drawingml/2006/wordprocessingDrawing" xmlns:w10="urn:schemas-microsoft-com:office:word" xmlns:w="http://schemas.openxmlformats.org/wordprocessingml/2006/main" xmlns:w14="http://schemas.microsoft.com/office/word/2010/wordml" xmlns:w15="http://schemas.microsoft.com/office/word/2012/wordml" xmlns:wpg="http://schemas.microsoft.com/office/word/2010/wordprocessingGroup" xmlns:wpi="http://schemas.microsoft.com/office/word/2010/wordprocessingInk" xmlns:wne="http://schemas.microsoft.com/office/word/2006/wordml" xmlns:wps="http://schemas.microsoft.com/office/word/2010/wordprocessingShape" mc:Ignorable="w14 w15 wp14">
   <w:p>
     <w:pPr>
       <w:pStyle w:val="Header"/>
@@ -4195,7 +4572,7 @@
 </file>
 
 <file path=word/header2.xml><?xml version="1.0" encoding="utf-8"?>
-<w:hdr xmlns:wpc="http://schemas.microsoft.com/office/word/2010/wordprocessingCanvas" xmlns:mc="http://schemas.openxmlformats.org/markup-compatibility/2006" xmlns:o="urn:schemas-microsoft-com:office:office" xmlns:r="http://schemas.openxmlformats.org/officeDocument/2006/relationships" xmlns:m="http://schemas.openxmlformats.org/officeDocument/2006/math" xmlns:v="urn:schemas-microsoft-com:vml" xmlns:wp14="http://schemas.microsoft.com/office/word/2010/wordprocessingDrawing" xmlns:wp="http://schemas.openxmlformats.org/drawingml/2006/wordprocessingDrawing" xmlns:w10="urn:schemas-microsoft-com:office:word" xmlns:w="http://schemas.openxmlformats.org/wordprocessingml/2006/main" xmlns:w14="http://schemas.microsoft.com/office/word/2010/wordml" xmlns:wpg="http://schemas.microsoft.com/office/word/2010/wordprocessingGroup" xmlns:wpi="http://schemas.microsoft.com/office/word/2010/wordprocessingInk" xmlns:wne="http://schemas.microsoft.com/office/word/2006/wordml" xmlns:wps="http://schemas.microsoft.com/office/word/2010/wordprocessingShape" mc:Ignorable="w14 wp14">
+<w:hdr xmlns:wpc="http://schemas.microsoft.com/office/word/2010/wordprocessingCanvas" xmlns:mc="http://schemas.openxmlformats.org/markup-compatibility/2006" xmlns:o="urn:schemas-microsoft-com:office:office" xmlns:r="http://schemas.openxmlformats.org/officeDocument/2006/relationships" xmlns:m="http://schemas.openxmlformats.org/officeDocument/2006/math" xmlns:v="urn:schemas-microsoft-com:vml" xmlns:wp14="http://schemas.microsoft.com/office/word/2010/wordprocessingDrawing" xmlns:wp="http://schemas.openxmlformats.org/drawingml/2006/wordprocessingDrawing" xmlns:w10="urn:schemas-microsoft-com:office:word" xmlns:w="http://schemas.openxmlformats.org/wordprocessingml/2006/main" xmlns:w14="http://schemas.microsoft.com/office/word/2010/wordml" xmlns:w15="http://schemas.microsoft.com/office/word/2012/wordml" xmlns:wpg="http://schemas.microsoft.com/office/word/2010/wordprocessingGroup" xmlns:wpi="http://schemas.microsoft.com/office/word/2010/wordprocessingInk" xmlns:wne="http://schemas.microsoft.com/office/word/2006/wordml" xmlns:wps="http://schemas.microsoft.com/office/word/2010/wordprocessingShape" mc:Ignorable="w14 w15 wp14">
   <w:p>
     <w:pPr>
       <w:pStyle w:val="Header"/>
@@ -4252,7 +4629,7 @@
 </file>
 
 <file path=word/numbering.xml><?xml version="1.0" encoding="utf-8"?>
-<w:numbering xmlns:wpc="http://schemas.microsoft.com/office/word/2010/wordprocessingCanvas" xmlns:mc="http://schemas.openxmlformats.org/markup-compatibility/2006" xmlns:o="urn:schemas-microsoft-com:office:office" xmlns:r="http://schemas.openxmlformats.org/officeDocument/2006/relationships" xmlns:m="http://schemas.openxmlformats.org/officeDocument/2006/math" xmlns:v="urn:schemas-microsoft-com:vml" xmlns:wp14="http://schemas.microsoft.com/office/word/2010/wordprocessingDrawing" xmlns:wp="http://schemas.openxmlformats.org/drawingml/2006/wordprocessingDrawing" xmlns:w10="urn:schemas-microsoft-com:office:word" xmlns:w="http://schemas.openxmlformats.org/wordprocessingml/2006/main" xmlns:w14="http://schemas.microsoft.com/office/word/2010/wordml" xmlns:wpg="http://schemas.microsoft.com/office/word/2010/wordprocessingGroup" xmlns:wpi="http://schemas.microsoft.com/office/word/2010/wordprocessingInk" xmlns:wne="http://schemas.microsoft.com/office/word/2006/wordml" xmlns:wps="http://schemas.microsoft.com/office/word/2010/wordprocessingShape" mc:Ignorable="w14 wp14">
+<w:numbering xmlns:wpc="http://schemas.microsoft.com/office/word/2010/wordprocessingCanvas" xmlns:mc="http://schemas.openxmlformats.org/markup-compatibility/2006" xmlns:o="urn:schemas-microsoft-com:office:office" xmlns:r="http://schemas.openxmlformats.org/officeDocument/2006/relationships" xmlns:m="http://schemas.openxmlformats.org/officeDocument/2006/math" xmlns:v="urn:schemas-microsoft-com:vml" xmlns:wp14="http://schemas.microsoft.com/office/word/2010/wordprocessingDrawing" xmlns:wp="http://schemas.openxmlformats.org/drawingml/2006/wordprocessingDrawing" xmlns:w10="urn:schemas-microsoft-com:office:word" xmlns:w="http://schemas.openxmlformats.org/wordprocessingml/2006/main" xmlns:w14="http://schemas.microsoft.com/office/word/2010/wordml" xmlns:w15="http://schemas.microsoft.com/office/word/2012/wordml" xmlns:wpg="http://schemas.microsoft.com/office/word/2010/wordprocessingGroup" xmlns:wpi="http://schemas.microsoft.com/office/word/2010/wordprocessingInk" xmlns:wne="http://schemas.microsoft.com/office/word/2006/wordml" xmlns:wps="http://schemas.microsoft.com/office/word/2010/wordprocessingShape" mc:Ignorable="w14 w15 wp14">
   <w:abstractNum w:abstractNumId="0">
     <w:nsid w:val="FFFFFFFB"/>
     <w:multiLevelType w:val="multilevel"/>
@@ -4635,6 +5012,119 @@
     </w:lvl>
   </w:abstractNum>
   <w:abstractNum w:abstractNumId="3">
+    <w:nsid w:val="0DA518C3"/>
+    <w:multiLevelType w:val="hybridMultilevel"/>
+    <w:tmpl w:val="51C08E6A"/>
+    <w:lvl w:ilvl="0" w:tplc="04090001">
+      <w:start w:val="1"/>
+      <w:numFmt w:val="bullet"/>
+      <w:lvlText w:val=""/>
+      <w:lvlJc w:val="left"/>
+      <w:pPr>
+        <w:ind w:left="720" w:hanging="360"/>
+      </w:pPr>
+      <w:rPr>
+        <w:rFonts w:ascii="Symbol" w:hAnsi="Symbol" w:hint="default"/>
+      </w:rPr>
+    </w:lvl>
+    <w:lvl w:ilvl="1" w:tplc="04090003" w:tentative="1">
+      <w:start w:val="1"/>
+      <w:numFmt w:val="bullet"/>
+      <w:lvlText w:val="o"/>
+      <w:lvlJc w:val="left"/>
+      <w:pPr>
+        <w:ind w:left="1440" w:hanging="360"/>
+      </w:pPr>
+      <w:rPr>
+        <w:rFonts w:ascii="Courier New" w:hAnsi="Courier New" w:cs="Courier New" w:hint="default"/>
+      </w:rPr>
+    </w:lvl>
+    <w:lvl w:ilvl="2" w:tplc="04090005" w:tentative="1">
+      <w:start w:val="1"/>
+      <w:numFmt w:val="bullet"/>
+      <w:lvlText w:val=""/>
+      <w:lvlJc w:val="left"/>
+      <w:pPr>
+        <w:ind w:left="2160" w:hanging="360"/>
+      </w:pPr>
+      <w:rPr>
+        <w:rFonts w:ascii="Wingdings" w:hAnsi="Wingdings" w:hint="default"/>
+      </w:rPr>
+    </w:lvl>
+    <w:lvl w:ilvl="3" w:tplc="04090001" w:tentative="1">
+      <w:start w:val="1"/>
+      <w:numFmt w:val="bullet"/>
+      <w:lvlText w:val=""/>
+      <w:lvlJc w:val="left"/>
+      <w:pPr>
+        <w:ind w:left="2880" w:hanging="360"/>
+      </w:pPr>
+      <w:rPr>
+        <w:rFonts w:ascii="Symbol" w:hAnsi="Symbol" w:hint="default"/>
+      </w:rPr>
+    </w:lvl>
+    <w:lvl w:ilvl="4" w:tplc="04090003" w:tentative="1">
+      <w:start w:val="1"/>
+      <w:numFmt w:val="bullet"/>
+      <w:lvlText w:val="o"/>
+      <w:lvlJc w:val="left"/>
+      <w:pPr>
+        <w:ind w:left="3600" w:hanging="360"/>
+      </w:pPr>
+      <w:rPr>
+        <w:rFonts w:ascii="Courier New" w:hAnsi="Courier New" w:cs="Courier New" w:hint="default"/>
+      </w:rPr>
+    </w:lvl>
+    <w:lvl w:ilvl="5" w:tplc="04090005" w:tentative="1">
+      <w:start w:val="1"/>
+      <w:numFmt w:val="bullet"/>
+      <w:lvlText w:val=""/>
+      <w:lvlJc w:val="left"/>
+      <w:pPr>
+        <w:ind w:left="4320" w:hanging="360"/>
+      </w:pPr>
+      <w:rPr>
+        <w:rFonts w:ascii="Wingdings" w:hAnsi="Wingdings" w:hint="default"/>
+      </w:rPr>
+    </w:lvl>
+    <w:lvl w:ilvl="6" w:tplc="04090001" w:tentative="1">
+      <w:start w:val="1"/>
+      <w:numFmt w:val="bullet"/>
+      <w:lvlText w:val=""/>
+      <w:lvlJc w:val="left"/>
+      <w:pPr>
+        <w:ind w:left="5040" w:hanging="360"/>
+      </w:pPr>
+      <w:rPr>
+        <w:rFonts w:ascii="Symbol" w:hAnsi="Symbol" w:hint="default"/>
+      </w:rPr>
+    </w:lvl>
+    <w:lvl w:ilvl="7" w:tplc="04090003" w:tentative="1">
+      <w:start w:val="1"/>
+      <w:numFmt w:val="bullet"/>
+      <w:lvlText w:val="o"/>
+      <w:lvlJc w:val="left"/>
+      <w:pPr>
+        <w:ind w:left="5760" w:hanging="360"/>
+      </w:pPr>
+      <w:rPr>
+        <w:rFonts w:ascii="Courier New" w:hAnsi="Courier New" w:cs="Courier New" w:hint="default"/>
+      </w:rPr>
+    </w:lvl>
+    <w:lvl w:ilvl="8" w:tplc="04090005" w:tentative="1">
+      <w:start w:val="1"/>
+      <w:numFmt w:val="bullet"/>
+      <w:lvlText w:val=""/>
+      <w:lvlJc w:val="left"/>
+      <w:pPr>
+        <w:ind w:left="6480" w:hanging="360"/>
+      </w:pPr>
+      <w:rPr>
+        <w:rFonts w:ascii="Wingdings" w:hAnsi="Wingdings" w:hint="default"/>
+      </w:rPr>
+    </w:lvl>
+  </w:abstractNum>
+  <w:abstractNum w:abstractNumId="4">
     <w:nsid w:val="4013478F"/>
     <w:multiLevelType w:val="multilevel"/>
     <w:tmpl w:val="EF2020DA"/>
@@ -4783,7 +5273,7 @@
       </w:rPr>
     </w:lvl>
   </w:abstractNum>
-  <w:abstractNum w:abstractNumId="4">
+  <w:abstractNum w:abstractNumId="5">
     <w:nsid w:val="5FDE2076"/>
     <w:multiLevelType w:val="multilevel"/>
     <w:tmpl w:val="07F8064A"/>
@@ -4932,7 +5422,7 @@
       </w:rPr>
     </w:lvl>
   </w:abstractNum>
-  <w:abstractNum w:abstractNumId="5">
+  <w:abstractNum w:abstractNumId="6">
     <w:nsid w:val="73154848"/>
     <w:multiLevelType w:val="hybridMultilevel"/>
     <w:tmpl w:val="80F839F8"/>
@@ -5045,7 +5535,7 @@
       </w:rPr>
     </w:lvl>
   </w:abstractNum>
-  <w:abstractNum w:abstractNumId="6">
+  <w:abstractNum w:abstractNumId="7">
     <w:nsid w:val="7E5601D2"/>
     <w:multiLevelType w:val="multilevel"/>
     <w:tmpl w:val="15827A68"/>
@@ -5198,7 +5688,7 @@
     <w:abstractNumId w:val="0"/>
   </w:num>
   <w:num w:numId="2">
-    <w:abstractNumId w:val="5"/>
+    <w:abstractNumId w:val="6"/>
   </w:num>
   <w:num w:numId="3">
     <w:abstractNumId w:val="1"/>
@@ -5213,19 +5703,22 @@
     <w:abstractNumId w:val="2"/>
   </w:num>
   <w:num w:numId="7">
-    <w:abstractNumId w:val="6"/>
+    <w:abstractNumId w:val="7"/>
   </w:num>
   <w:num w:numId="8">
-    <w:abstractNumId w:val="3"/>
+    <w:abstractNumId w:val="4"/>
   </w:num>
   <w:num w:numId="9">
-    <w:abstractNumId w:val="4"/>
+    <w:abstractNumId w:val="5"/>
+  </w:num>
+  <w:num w:numId="10">
+    <w:abstractNumId w:val="3"/>
   </w:num>
 </w:numbering>
 </file>
 
 <file path=word/styles.xml><?xml version="1.0" encoding="utf-8"?>
-<w:styles xmlns:mc="http://schemas.openxmlformats.org/markup-compatibility/2006" xmlns:r="http://schemas.openxmlformats.org/officeDocument/2006/relationships" xmlns:w="http://schemas.openxmlformats.org/wordprocessingml/2006/main" xmlns:w14="http://schemas.microsoft.com/office/word/2010/wordml" mc:Ignorable="w14">
+<w:styles xmlns:mc="http://schemas.openxmlformats.org/markup-compatibility/2006" xmlns:r="http://schemas.openxmlformats.org/officeDocument/2006/relationships" xmlns:w="http://schemas.openxmlformats.org/wordprocessingml/2006/main" xmlns:w14="http://schemas.microsoft.com/office/word/2010/wordml" xmlns:w15="http://schemas.microsoft.com/office/word/2012/wordml" mc:Ignorable="w14 w15">
   <w:docDefaults>
     <w:rPrDefault>
       <w:rPr>
@@ -5235,141 +5728,371 @@
     </w:rPrDefault>
     <w:pPrDefault/>
   </w:docDefaults>
-  <w:latentStyles w:defLockedState="0" w:defUIPriority="0" w:defSemiHidden="1" w:defUnhideWhenUsed="1" w:defQFormat="0" w:count="267">
-    <w:lsdException w:name="Normal" w:semiHidden="0" w:unhideWhenUsed="0" w:qFormat="1"/>
-    <w:lsdException w:name="heading 1" w:semiHidden="0" w:unhideWhenUsed="0" w:qFormat="1"/>
-    <w:lsdException w:name="heading 2" w:semiHidden="0" w:unhideWhenUsed="0" w:qFormat="1"/>
-    <w:lsdException w:name="heading 3" w:semiHidden="0" w:unhideWhenUsed="0" w:qFormat="1"/>
-    <w:lsdException w:name="heading 4" w:semiHidden="0" w:unhideWhenUsed="0" w:qFormat="1"/>
-    <w:lsdException w:name="heading 5" w:semiHidden="0" w:unhideWhenUsed="0" w:qFormat="1"/>
-    <w:lsdException w:name="heading 6" w:semiHidden="0" w:unhideWhenUsed="0" w:qFormat="1"/>
-    <w:lsdException w:name="heading 7" w:qFormat="1"/>
-    <w:lsdException w:name="heading 8" w:qFormat="1"/>
-    <w:lsdException w:name="heading 9" w:qFormat="1"/>
-    <w:lsdException w:name="caption" w:qFormat="1"/>
-    <w:lsdException w:name="List Number" w:semiHidden="0" w:unhideWhenUsed="0"/>
-    <w:lsdException w:name="List 4" w:semiHidden="0" w:unhideWhenUsed="0"/>
-    <w:lsdException w:name="List 5" w:semiHidden="0" w:unhideWhenUsed="0"/>
-    <w:lsdException w:name="Title" w:semiHidden="0" w:unhideWhenUsed="0" w:qFormat="1"/>
-    <w:lsdException w:name="Subtitle" w:semiHidden="0" w:unhideWhenUsed="0" w:qFormat="1"/>
-    <w:lsdException w:name="Salutation" w:semiHidden="0" w:unhideWhenUsed="0"/>
-    <w:lsdException w:name="Date" w:semiHidden="0" w:unhideWhenUsed="0"/>
-    <w:lsdException w:name="Body Text First Indent" w:semiHidden="0" w:unhideWhenUsed="0"/>
-    <w:lsdException w:name="Strong" w:semiHidden="0" w:unhideWhenUsed="0" w:qFormat="1"/>
-    <w:lsdException w:name="Emphasis" w:semiHidden="0" w:unhideWhenUsed="0" w:qFormat="1"/>
-    <w:lsdException w:name="Normal (Web)" w:uiPriority="99"/>
-    <w:lsdException w:name="Table Grid" w:semiHidden="0" w:unhideWhenUsed="0"/>
-    <w:lsdException w:name="Placeholder Text" w:uiPriority="99" w:unhideWhenUsed="0"/>
-    <w:lsdException w:name="No Spacing" w:semiHidden="0" w:uiPriority="1" w:unhideWhenUsed="0" w:qFormat="1"/>
-    <w:lsdException w:name="Light Shading" w:semiHidden="0" w:uiPriority="60" w:unhideWhenUsed="0"/>
-    <w:lsdException w:name="Light List" w:semiHidden="0" w:uiPriority="61" w:unhideWhenUsed="0"/>
-    <w:lsdException w:name="Light Grid" w:semiHidden="0" w:uiPriority="62" w:unhideWhenUsed="0"/>
-    <w:lsdException w:name="Medium Shading 1" w:semiHidden="0" w:uiPriority="63" w:unhideWhenUsed="0"/>
-    <w:lsdException w:name="Medium Shading 2" w:semiHidden="0" w:uiPriority="64" w:unhideWhenUsed="0"/>
-    <w:lsdException w:name="Medium List 1" w:semiHidden="0" w:uiPriority="65" w:unhideWhenUsed="0"/>
-    <w:lsdException w:name="Medium List 2" w:semiHidden="0" w:uiPriority="66" w:unhideWhenUsed="0"/>
-    <w:lsdException w:name="Medium Grid 1" w:semiHidden="0" w:uiPriority="67" w:unhideWhenUsed="0"/>
-    <w:lsdException w:name="Medium Grid 2" w:semiHidden="0" w:uiPriority="68" w:unhideWhenUsed="0"/>
-    <w:lsdException w:name="Medium Grid 3" w:semiHidden="0" w:uiPriority="69" w:unhideWhenUsed="0"/>
-    <w:lsdException w:name="Dark List" w:semiHidden="0" w:uiPriority="70" w:unhideWhenUsed="0"/>
-    <w:lsdException w:name="Colorful Shading" w:semiHidden="0" w:uiPriority="71" w:unhideWhenUsed="0"/>
-    <w:lsdException w:name="Colorful List" w:semiHidden="0" w:uiPriority="72" w:unhideWhenUsed="0"/>
-    <w:lsdException w:name="Colorful Grid" w:semiHidden="0" w:uiPriority="73" w:unhideWhenUsed="0"/>
-    <w:lsdException w:name="Light Shading Accent 1" w:semiHidden="0" w:uiPriority="60" w:unhideWhenUsed="0"/>
-    <w:lsdException w:name="Light List Accent 1" w:semiHidden="0" w:uiPriority="61" w:unhideWhenUsed="0"/>
-    <w:lsdException w:name="Light Grid Accent 1" w:semiHidden="0" w:uiPriority="62" w:unhideWhenUsed="0"/>
-    <w:lsdException w:name="Medium Shading 1 Accent 1" w:semiHidden="0" w:uiPriority="63" w:unhideWhenUsed="0"/>
-    <w:lsdException w:name="Medium Shading 2 Accent 1" w:semiHidden="0" w:uiPriority="64" w:unhideWhenUsed="0"/>
-    <w:lsdException w:name="Medium List 1 Accent 1" w:semiHidden="0" w:uiPriority="65" w:unhideWhenUsed="0"/>
-    <w:lsdException w:name="Revision" w:uiPriority="99" w:unhideWhenUsed="0"/>
-    <w:lsdException w:name="List Paragraph" w:semiHidden="0" w:uiPriority="34" w:unhideWhenUsed="0" w:qFormat="1"/>
-    <w:lsdException w:name="Quote" w:semiHidden="0" w:uiPriority="29" w:unhideWhenUsed="0" w:qFormat="1"/>
-    <w:lsdException w:name="Intense Quote" w:semiHidden="0" w:uiPriority="30" w:unhideWhenUsed="0" w:qFormat="1"/>
-    <w:lsdException w:name="Medium List 2 Accent 1" w:semiHidden="0" w:uiPriority="66" w:unhideWhenUsed="0"/>
-    <w:lsdException w:name="Medium Grid 1 Accent 1" w:semiHidden="0" w:uiPriority="67" w:unhideWhenUsed="0"/>
-    <w:lsdException w:name="Medium Grid 2 Accent 1" w:semiHidden="0" w:uiPriority="68" w:unhideWhenUsed="0"/>
-    <w:lsdException w:name="Medium Grid 3 Accent 1" w:semiHidden="0" w:uiPriority="69" w:unhideWhenUsed="0"/>
-    <w:lsdException w:name="Dark List Accent 1" w:semiHidden="0" w:uiPriority="70" w:unhideWhenUsed="0"/>
-    <w:lsdException w:name="Colorful Shading Accent 1" w:semiHidden="0" w:uiPriority="71" w:unhideWhenUsed="0"/>
-    <w:lsdException w:name="Colorful List Accent 1" w:semiHidden="0" w:uiPriority="72" w:unhideWhenUsed="0"/>
-    <w:lsdException w:name="Colorful Grid Accent 1" w:semiHidden="0" w:uiPriority="73" w:unhideWhenUsed="0"/>
-    <w:lsdException w:name="Light Shading Accent 2" w:semiHidden="0" w:uiPriority="60" w:unhideWhenUsed="0"/>
-    <w:lsdException w:name="Light List Accent 2" w:semiHidden="0" w:uiPriority="61" w:unhideWhenUsed="0"/>
-    <w:lsdException w:name="Light Grid Accent 2" w:semiHidden="0" w:uiPriority="62" w:unhideWhenUsed="0"/>
-    <w:lsdException w:name="Medium Shading 1 Accent 2" w:semiHidden="0" w:uiPriority="63" w:unhideWhenUsed="0"/>
-    <w:lsdException w:name="Medium Shading 2 Accent 2" w:semiHidden="0" w:uiPriority="64" w:unhideWhenUsed="0"/>
-    <w:lsdException w:name="Medium List 1 Accent 2" w:semiHidden="0" w:uiPriority="65" w:unhideWhenUsed="0"/>
-    <w:lsdException w:name="Medium List 2 Accent 2" w:semiHidden="0" w:uiPriority="66" w:unhideWhenUsed="0"/>
-    <w:lsdException w:name="Medium Grid 1 Accent 2" w:semiHidden="0" w:uiPriority="67" w:unhideWhenUsed="0"/>
-    <w:lsdException w:name="Medium Grid 2 Accent 2" w:semiHidden="0" w:uiPriority="68" w:unhideWhenUsed="0"/>
-    <w:lsdException w:name="Medium Grid 3 Accent 2" w:semiHidden="0" w:uiPriority="69" w:unhideWhenUsed="0"/>
-    <w:lsdException w:name="Dark List Accent 2" w:semiHidden="0" w:uiPriority="70" w:unhideWhenUsed="0"/>
-    <w:lsdException w:name="Colorful Shading Accent 2" w:semiHidden="0" w:uiPriority="71" w:unhideWhenUsed="0"/>
-    <w:lsdException w:name="Colorful List Accent 2" w:semiHidden="0" w:uiPriority="72" w:unhideWhenUsed="0"/>
-    <w:lsdException w:name="Colorful Grid Accent 2" w:semiHidden="0" w:uiPriority="73" w:unhideWhenUsed="0"/>
-    <w:lsdException w:name="Light Shading Accent 3" w:semiHidden="0" w:uiPriority="60" w:unhideWhenUsed="0"/>
-    <w:lsdException w:name="Light List Accent 3" w:semiHidden="0" w:uiPriority="61" w:unhideWhenUsed="0"/>
-    <w:lsdException w:name="Light Grid Accent 3" w:semiHidden="0" w:uiPriority="62" w:unhideWhenUsed="0"/>
-    <w:lsdException w:name="Medium Shading 1 Accent 3" w:semiHidden="0" w:uiPriority="63" w:unhideWhenUsed="0"/>
-    <w:lsdException w:name="Medium Shading 2 Accent 3" w:semiHidden="0" w:uiPriority="64" w:unhideWhenUsed="0"/>
-    <w:lsdException w:name="Medium List 1 Accent 3" w:semiHidden="0" w:uiPriority="65" w:unhideWhenUsed="0"/>
-    <w:lsdException w:name="Medium List 2 Accent 3" w:semiHidden="0" w:uiPriority="66" w:unhideWhenUsed="0"/>
-    <w:lsdException w:name="Medium Grid 1 Accent 3" w:semiHidden="0" w:uiPriority="67" w:unhideWhenUsed="0"/>
-    <w:lsdException w:name="Medium Grid 2 Accent 3" w:semiHidden="0" w:uiPriority="68" w:unhideWhenUsed="0"/>
-    <w:lsdException w:name="Medium Grid 3 Accent 3" w:semiHidden="0" w:uiPriority="69" w:unhideWhenUsed="0"/>
-    <w:lsdException w:name="Dark List Accent 3" w:semiHidden="0" w:uiPriority="70" w:unhideWhenUsed="0"/>
-    <w:lsdException w:name="Colorful Shading Accent 3" w:semiHidden="0" w:uiPriority="71" w:unhideWhenUsed="0"/>
-    <w:lsdException w:name="Colorful List Accent 3" w:semiHidden="0" w:uiPriority="72" w:unhideWhenUsed="0"/>
-    <w:lsdException w:name="Colorful Grid Accent 3" w:semiHidden="0" w:uiPriority="73" w:unhideWhenUsed="0"/>
-    <w:lsdException w:name="Light Shading Accent 4" w:semiHidden="0" w:uiPriority="60" w:unhideWhenUsed="0"/>
-    <w:lsdException w:name="Light List Accent 4" w:semiHidden="0" w:uiPriority="61" w:unhideWhenUsed="0"/>
-    <w:lsdException w:name="Light Grid Accent 4" w:semiHidden="0" w:uiPriority="62" w:unhideWhenUsed="0"/>
-    <w:lsdException w:name="Medium Shading 1 Accent 4" w:semiHidden="0" w:uiPriority="63" w:unhideWhenUsed="0"/>
-    <w:lsdException w:name="Medium Shading 2 Accent 4" w:semiHidden="0" w:uiPriority="64" w:unhideWhenUsed="0"/>
-    <w:lsdException w:name="Medium List 1 Accent 4" w:semiHidden="0" w:uiPriority="65" w:unhideWhenUsed="0"/>
-    <w:lsdException w:name="Medium List 2 Accent 4" w:semiHidden="0" w:uiPriority="66" w:unhideWhenUsed="0"/>
-    <w:lsdException w:name="Medium Grid 1 Accent 4" w:semiHidden="0" w:uiPriority="67" w:unhideWhenUsed="0"/>
-    <w:lsdException w:name="Medium Grid 2 Accent 4" w:semiHidden="0" w:uiPriority="68" w:unhideWhenUsed="0"/>
-    <w:lsdException w:name="Medium Grid 3 Accent 4" w:semiHidden="0" w:uiPriority="69" w:unhideWhenUsed="0"/>
-    <w:lsdException w:name="Dark List Accent 4" w:semiHidden="0" w:uiPriority="70" w:unhideWhenUsed="0"/>
-    <w:lsdException w:name="Colorful Shading Accent 4" w:semiHidden="0" w:uiPriority="71" w:unhideWhenUsed="0"/>
-    <w:lsdException w:name="Colorful List Accent 4" w:semiHidden="0" w:uiPriority="72" w:unhideWhenUsed="0"/>
-    <w:lsdException w:name="Colorful Grid Accent 4" w:semiHidden="0" w:uiPriority="73" w:unhideWhenUsed="0"/>
-    <w:lsdException w:name="Light Shading Accent 5" w:semiHidden="0" w:uiPriority="60" w:unhideWhenUsed="0"/>
-    <w:lsdException w:name="Light List Accent 5" w:semiHidden="0" w:uiPriority="61" w:unhideWhenUsed="0"/>
-    <w:lsdException w:name="Light Grid Accent 5" w:semiHidden="0" w:uiPriority="62" w:unhideWhenUsed="0"/>
-    <w:lsdException w:name="Medium Shading 1 Accent 5" w:semiHidden="0" w:uiPriority="63" w:unhideWhenUsed="0"/>
-    <w:lsdException w:name="Medium Shading 2 Accent 5" w:semiHidden="0" w:uiPriority="64" w:unhideWhenUsed="0"/>
-    <w:lsdException w:name="Medium List 1 Accent 5" w:semiHidden="0" w:uiPriority="65" w:unhideWhenUsed="0"/>
-    <w:lsdException w:name="Medium List 2 Accent 5" w:semiHidden="0" w:uiPriority="66" w:unhideWhenUsed="0"/>
-    <w:lsdException w:name="Medium Grid 1 Accent 5" w:semiHidden="0" w:uiPriority="67" w:unhideWhenUsed="0"/>
-    <w:lsdException w:name="Medium Grid 2 Accent 5" w:semiHidden="0" w:uiPriority="68" w:unhideWhenUsed="0"/>
-    <w:lsdException w:name="Medium Grid 3 Accent 5" w:semiHidden="0" w:uiPriority="69" w:unhideWhenUsed="0"/>
-    <w:lsdException w:name="Dark List Accent 5" w:semiHidden="0" w:uiPriority="70" w:unhideWhenUsed="0"/>
-    <w:lsdException w:name="Colorful Shading Accent 5" w:semiHidden="0" w:uiPriority="71" w:unhideWhenUsed="0"/>
-    <w:lsdException w:name="Colorful List Accent 5" w:semiHidden="0" w:uiPriority="72" w:unhideWhenUsed="0"/>
-    <w:lsdException w:name="Colorful Grid Accent 5" w:semiHidden="0" w:uiPriority="73" w:unhideWhenUsed="0"/>
-    <w:lsdException w:name="Light Shading Accent 6" w:semiHidden="0" w:uiPriority="60" w:unhideWhenUsed="0"/>
-    <w:lsdException w:name="Light List Accent 6" w:semiHidden="0" w:uiPriority="61" w:unhideWhenUsed="0"/>
-    <w:lsdException w:name="Light Grid Accent 6" w:semiHidden="0" w:uiPriority="62" w:unhideWhenUsed="0"/>
-    <w:lsdException w:name="Medium Shading 1 Accent 6" w:semiHidden="0" w:uiPriority="63" w:unhideWhenUsed="0"/>
-    <w:lsdException w:name="Medium Shading 2 Accent 6" w:semiHidden="0" w:uiPriority="64" w:unhideWhenUsed="0"/>
-    <w:lsdException w:name="Medium List 1 Accent 6" w:semiHidden="0" w:uiPriority="65" w:unhideWhenUsed="0"/>
-    <w:lsdException w:name="Medium List 2 Accent 6" w:semiHidden="0" w:uiPriority="66" w:unhideWhenUsed="0"/>
-    <w:lsdException w:name="Medium Grid 1 Accent 6" w:semiHidden="0" w:uiPriority="67" w:unhideWhenUsed="0"/>
-    <w:lsdException w:name="Medium Grid 2 Accent 6" w:semiHidden="0" w:uiPriority="68" w:unhideWhenUsed="0"/>
-    <w:lsdException w:name="Medium Grid 3 Accent 6" w:semiHidden="0" w:uiPriority="69" w:unhideWhenUsed="0"/>
-    <w:lsdException w:name="Dark List Accent 6" w:semiHidden="0" w:uiPriority="70" w:unhideWhenUsed="0"/>
-    <w:lsdException w:name="Colorful Shading Accent 6" w:semiHidden="0" w:uiPriority="71" w:unhideWhenUsed="0"/>
-    <w:lsdException w:name="Colorful List Accent 6" w:semiHidden="0" w:uiPriority="72" w:unhideWhenUsed="0"/>
-    <w:lsdException w:name="Colorful Grid Accent 6" w:semiHidden="0" w:uiPriority="73" w:unhideWhenUsed="0"/>
-    <w:lsdException w:name="Subtle Emphasis" w:semiHidden="0" w:uiPriority="19" w:unhideWhenUsed="0" w:qFormat="1"/>
-    <w:lsdException w:name="Intense Emphasis" w:semiHidden="0" w:uiPriority="21" w:unhideWhenUsed="0" w:qFormat="1"/>
-    <w:lsdException w:name="Subtle Reference" w:semiHidden="0" w:uiPriority="31" w:unhideWhenUsed="0" w:qFormat="1"/>
-    <w:lsdException w:name="Intense Reference" w:semiHidden="0" w:uiPriority="32" w:unhideWhenUsed="0" w:qFormat="1"/>
-    <w:lsdException w:name="Book Title" w:semiHidden="0" w:uiPriority="33" w:unhideWhenUsed="0" w:qFormat="1"/>
-    <w:lsdException w:name="Bibliography" w:uiPriority="37"/>
-    <w:lsdException w:name="TOC Heading" w:uiPriority="39" w:qFormat="1"/>
+  <w:latentStyles w:defLockedState="0" w:defUIPriority="0" w:defSemiHidden="0" w:defUnhideWhenUsed="0" w:defQFormat="0" w:count="371">
+    <w:lsdException w:name="Normal" w:qFormat="1"/>
+    <w:lsdException w:name="heading 1" w:qFormat="1"/>
+    <w:lsdException w:name="heading 2" w:qFormat="1"/>
+    <w:lsdException w:name="heading 3" w:qFormat="1"/>
+    <w:lsdException w:name="heading 4" w:qFormat="1"/>
+    <w:lsdException w:name="heading 5" w:qFormat="1"/>
+    <w:lsdException w:name="heading 6" w:qFormat="1"/>
+    <w:lsdException w:name="heading 7" w:semiHidden="1" w:unhideWhenUsed="1" w:qFormat="1"/>
+    <w:lsdException w:name="heading 8" w:semiHidden="1" w:unhideWhenUsed="1" w:qFormat="1"/>
+    <w:lsdException w:name="heading 9" w:semiHidden="1" w:unhideWhenUsed="1" w:qFormat="1"/>
+    <w:lsdException w:name="index 1" w:semiHidden="1" w:unhideWhenUsed="1"/>
+    <w:lsdException w:name="index 2" w:semiHidden="1" w:unhideWhenUsed="1"/>
+    <w:lsdException w:name="index 3" w:semiHidden="1" w:unhideWhenUsed="1"/>
+    <w:lsdException w:name="index 4" w:semiHidden="1" w:unhideWhenUsed="1"/>
+    <w:lsdException w:name="index 5" w:semiHidden="1" w:unhideWhenUsed="1"/>
+    <w:lsdException w:name="index 6" w:semiHidden="1" w:unhideWhenUsed="1"/>
+    <w:lsdException w:name="index 7" w:semiHidden="1" w:unhideWhenUsed="1"/>
+    <w:lsdException w:name="index 8" w:semiHidden="1" w:unhideWhenUsed="1"/>
+    <w:lsdException w:name="index 9" w:semiHidden="1" w:unhideWhenUsed="1"/>
+    <w:lsdException w:name="toc 1" w:semiHidden="1" w:unhideWhenUsed="1"/>
+    <w:lsdException w:name="toc 2" w:semiHidden="1" w:unhideWhenUsed="1"/>
+    <w:lsdException w:name="toc 3" w:semiHidden="1" w:unhideWhenUsed="1"/>
+    <w:lsdException w:name="toc 4" w:semiHidden="1" w:unhideWhenUsed="1"/>
+    <w:lsdException w:name="toc 5" w:semiHidden="1" w:unhideWhenUsed="1"/>
+    <w:lsdException w:name="toc 6" w:semiHidden="1" w:unhideWhenUsed="1"/>
+    <w:lsdException w:name="toc 7" w:semiHidden="1" w:unhideWhenUsed="1"/>
+    <w:lsdException w:name="toc 8" w:semiHidden="1" w:unhideWhenUsed="1"/>
+    <w:lsdException w:name="toc 9" w:semiHidden="1" w:unhideWhenUsed="1"/>
+    <w:lsdException w:name="Normal Indent" w:semiHidden="1" w:unhideWhenUsed="1"/>
+    <w:lsdException w:name="footnote text" w:semiHidden="1" w:unhideWhenUsed="1"/>
+    <w:lsdException w:name="annotation text" w:semiHidden="1" w:unhideWhenUsed="1"/>
+    <w:lsdException w:name="header" w:semiHidden="1" w:unhideWhenUsed="1"/>
+    <w:lsdException w:name="footer" w:semiHidden="1" w:unhideWhenUsed="1"/>
+    <w:lsdException w:name="index heading" w:semiHidden="1" w:unhideWhenUsed="1"/>
+    <w:lsdException w:name="caption" w:semiHidden="1" w:unhideWhenUsed="1" w:qFormat="1"/>
+    <w:lsdException w:name="table of figures" w:semiHidden="1" w:unhideWhenUsed="1"/>
+    <w:lsdException w:name="envelope address" w:semiHidden="1" w:unhideWhenUsed="1"/>
+    <w:lsdException w:name="envelope return" w:semiHidden="1" w:unhideWhenUsed="1"/>
+    <w:lsdException w:name="footnote reference" w:semiHidden="1" w:unhideWhenUsed="1"/>
+    <w:lsdException w:name="annotation reference" w:semiHidden="1" w:unhideWhenUsed="1"/>
+    <w:lsdException w:name="line number" w:semiHidden="1" w:unhideWhenUsed="1"/>
+    <w:lsdException w:name="page number" w:semiHidden="1" w:unhideWhenUsed="1"/>
+    <w:lsdException w:name="endnote reference" w:semiHidden="1" w:unhideWhenUsed="1"/>
+    <w:lsdException w:name="endnote text" w:semiHidden="1" w:unhideWhenUsed="1"/>
+    <w:lsdException w:name="table of authorities" w:semiHidden="1" w:unhideWhenUsed="1"/>
+    <w:lsdException w:name="macro" w:semiHidden="1" w:unhideWhenUsed="1"/>
+    <w:lsdException w:name="toa heading" w:semiHidden="1" w:unhideWhenUsed="1"/>
+    <w:lsdException w:name="List" w:semiHidden="1" w:unhideWhenUsed="1"/>
+    <w:lsdException w:name="List Bullet" w:semiHidden="1" w:unhideWhenUsed="1"/>
+    <w:lsdException w:name="List 2" w:semiHidden="1" w:unhideWhenUsed="1"/>
+    <w:lsdException w:name="List 3" w:semiHidden="1" w:unhideWhenUsed="1"/>
+    <w:lsdException w:name="List Bullet 2" w:semiHidden="1" w:unhideWhenUsed="1"/>
+    <w:lsdException w:name="List Bullet 3" w:semiHidden="1" w:unhideWhenUsed="1"/>
+    <w:lsdException w:name="List Bullet 4" w:semiHidden="1" w:unhideWhenUsed="1"/>
+    <w:lsdException w:name="List Bullet 5" w:semiHidden="1" w:unhideWhenUsed="1"/>
+    <w:lsdException w:name="List Number 2" w:semiHidden="1" w:unhideWhenUsed="1"/>
+    <w:lsdException w:name="List Number 3" w:semiHidden="1" w:unhideWhenUsed="1"/>
+    <w:lsdException w:name="List Number 4" w:semiHidden="1" w:unhideWhenUsed="1"/>
+    <w:lsdException w:name="List Number 5" w:semiHidden="1" w:unhideWhenUsed="1"/>
+    <w:lsdException w:name="Title" w:qFormat="1"/>
+    <w:lsdException w:name="Closing" w:semiHidden="1" w:unhideWhenUsed="1"/>
+    <w:lsdException w:name="Signature" w:semiHidden="1" w:unhideWhenUsed="1"/>
+    <w:lsdException w:name="Default Paragraph Font" w:semiHidden="1" w:unhideWhenUsed="1"/>
+    <w:lsdException w:name="Body Text" w:semiHidden="1" w:unhideWhenUsed="1"/>
+    <w:lsdException w:name="Body Text Indent" w:semiHidden="1" w:unhideWhenUsed="1"/>
+    <w:lsdException w:name="List Continue" w:semiHidden="1" w:unhideWhenUsed="1"/>
+    <w:lsdException w:name="List Continue 2" w:semiHidden="1" w:unhideWhenUsed="1"/>
+    <w:lsdException w:name="List Continue 3" w:semiHidden="1" w:unhideWhenUsed="1"/>
+    <w:lsdException w:name="List Continue 4" w:semiHidden="1" w:unhideWhenUsed="1"/>
+    <w:lsdException w:name="List Continue 5" w:semiHidden="1" w:unhideWhenUsed="1"/>
+    <w:lsdException w:name="Message Header" w:semiHidden="1" w:unhideWhenUsed="1"/>
+    <w:lsdException w:name="Subtitle" w:qFormat="1"/>
+    <w:lsdException w:name="Body Text First Indent 2" w:semiHidden="1" w:unhideWhenUsed="1"/>
+    <w:lsdException w:name="Note Heading" w:semiHidden="1" w:unhideWhenUsed="1"/>
+    <w:lsdException w:name="Body Text 2" w:semiHidden="1" w:unhideWhenUsed="1"/>
+    <w:lsdException w:name="Body Text 3" w:semiHidden="1" w:unhideWhenUsed="1"/>
+    <w:lsdException w:name="Body Text Indent 2" w:semiHidden="1" w:unhideWhenUsed="1"/>
+    <w:lsdException w:name="Body Text Indent 3" w:semiHidden="1" w:unhideWhenUsed="1"/>
+    <w:lsdException w:name="Block Text" w:semiHidden="1" w:unhideWhenUsed="1"/>
+    <w:lsdException w:name="Hyperlink" w:semiHidden="1" w:unhideWhenUsed="1"/>
+    <w:lsdException w:name="FollowedHyperlink" w:semiHidden="1" w:unhideWhenUsed="1"/>
+    <w:lsdException w:name="Strong" w:qFormat="1"/>
+    <w:lsdException w:name="Emphasis" w:qFormat="1"/>
+    <w:lsdException w:name="Document Map" w:semiHidden="1" w:unhideWhenUsed="1"/>
+    <w:lsdException w:name="Plain Text" w:semiHidden="1" w:unhideWhenUsed="1"/>
+    <w:lsdException w:name="E-mail Signature" w:semiHidden="1" w:unhideWhenUsed="1"/>
+    <w:lsdException w:name="HTML Top of Form" w:semiHidden="1" w:unhideWhenUsed="1"/>
+    <w:lsdException w:name="HTML Bottom of Form" w:semiHidden="1" w:unhideWhenUsed="1"/>
+    <w:lsdException w:name="Normal (Web)" w:semiHidden="1" w:uiPriority="99" w:unhideWhenUsed="1"/>
+    <w:lsdException w:name="HTML Acronym" w:semiHidden="1" w:unhideWhenUsed="1"/>
+    <w:lsdException w:name="HTML Address" w:semiHidden="1" w:unhideWhenUsed="1"/>
+    <w:lsdException w:name="HTML Cite" w:semiHidden="1" w:unhideWhenUsed="1"/>
+    <w:lsdException w:name="HTML Code" w:semiHidden="1" w:unhideWhenUsed="1"/>
+    <w:lsdException w:name="HTML Definition" w:semiHidden="1" w:unhideWhenUsed="1"/>
+    <w:lsdException w:name="HTML Keyboard" w:semiHidden="1" w:unhideWhenUsed="1"/>
+    <w:lsdException w:name="HTML Preformatted" w:semiHidden="1" w:unhideWhenUsed="1"/>
+    <w:lsdException w:name="HTML Sample" w:semiHidden="1" w:unhideWhenUsed="1"/>
+    <w:lsdException w:name="HTML Typewriter" w:semiHidden="1" w:unhideWhenUsed="1"/>
+    <w:lsdException w:name="HTML Variable" w:semiHidden="1" w:unhideWhenUsed="1"/>
+    <w:lsdException w:name="Normal Table" w:semiHidden="1" w:unhideWhenUsed="1"/>
+    <w:lsdException w:name="annotation subject" w:semiHidden="1" w:unhideWhenUsed="1"/>
+    <w:lsdException w:name="No List" w:semiHidden="1" w:unhideWhenUsed="1"/>
+    <w:lsdException w:name="Outline List 1" w:semiHidden="1" w:unhideWhenUsed="1"/>
+    <w:lsdException w:name="Outline List 2" w:semiHidden="1" w:unhideWhenUsed="1"/>
+    <w:lsdException w:name="Outline List 3" w:semiHidden="1" w:unhideWhenUsed="1"/>
+    <w:lsdException w:name="Table Simple 1" w:semiHidden="1" w:unhideWhenUsed="1"/>
+    <w:lsdException w:name="Table Simple 2" w:semiHidden="1" w:unhideWhenUsed="1"/>
+    <w:lsdException w:name="Table Simple 3" w:semiHidden="1" w:unhideWhenUsed="1"/>
+    <w:lsdException w:name="Table Classic 1" w:semiHidden="1" w:unhideWhenUsed="1"/>
+    <w:lsdException w:name="Table Classic 2" w:semiHidden="1" w:unhideWhenUsed="1"/>
+    <w:lsdException w:name="Table Classic 3" w:semiHidden="1" w:unhideWhenUsed="1"/>
+    <w:lsdException w:name="Table Classic 4" w:semiHidden="1" w:unhideWhenUsed="1"/>
+    <w:lsdException w:name="Table Colorful 1" w:semiHidden="1" w:unhideWhenUsed="1"/>
+    <w:lsdException w:name="Table Colorful 2" w:semiHidden="1" w:unhideWhenUsed="1"/>
+    <w:lsdException w:name="Table Colorful 3" w:semiHidden="1" w:unhideWhenUsed="1"/>
+    <w:lsdException w:name="Table Columns 1" w:semiHidden="1" w:unhideWhenUsed="1"/>
+    <w:lsdException w:name="Table Columns 2" w:semiHidden="1" w:unhideWhenUsed="1"/>
+    <w:lsdException w:name="Table Columns 3" w:semiHidden="1" w:unhideWhenUsed="1"/>
+    <w:lsdException w:name="Table Columns 4" w:semiHidden="1" w:unhideWhenUsed="1"/>
+    <w:lsdException w:name="Table Columns 5" w:semiHidden="1" w:unhideWhenUsed="1"/>
+    <w:lsdException w:name="Table Grid 1" w:semiHidden="1" w:unhideWhenUsed="1"/>
+    <w:lsdException w:name="Table Grid 2" w:semiHidden="1" w:unhideWhenUsed="1"/>
+    <w:lsdException w:name="Table Grid 3" w:semiHidden="1" w:unhideWhenUsed="1"/>
+    <w:lsdException w:name="Table Grid 4" w:semiHidden="1" w:unhideWhenUsed="1"/>
+    <w:lsdException w:name="Table Grid 5" w:semiHidden="1" w:unhideWhenUsed="1"/>
+    <w:lsdException w:name="Table Grid 6" w:semiHidden="1" w:unhideWhenUsed="1"/>
+    <w:lsdException w:name="Table Grid 7" w:semiHidden="1" w:unhideWhenUsed="1"/>
+    <w:lsdException w:name="Table Grid 8" w:semiHidden="1" w:unhideWhenUsed="1"/>
+    <w:lsdException w:name="Table List 1" w:semiHidden="1" w:unhideWhenUsed="1"/>
+    <w:lsdException w:name="Table List 2" w:semiHidden="1" w:unhideWhenUsed="1"/>
+    <w:lsdException w:name="Table List 3" w:semiHidden="1" w:unhideWhenUsed="1"/>
+    <w:lsdException w:name="Table List 4" w:semiHidden="1" w:unhideWhenUsed="1"/>
+    <w:lsdException w:name="Table List 5" w:semiHidden="1" w:unhideWhenUsed="1"/>
+    <w:lsdException w:name="Table List 6" w:semiHidden="1" w:unhideWhenUsed="1"/>
+    <w:lsdException w:name="Table List 7" w:semiHidden="1" w:unhideWhenUsed="1"/>
+    <w:lsdException w:name="Table List 8" w:semiHidden="1" w:unhideWhenUsed="1"/>
+    <w:lsdException w:name="Table 3D effects 1" w:semiHidden="1" w:unhideWhenUsed="1"/>
+    <w:lsdException w:name="Table 3D effects 2" w:semiHidden="1" w:unhideWhenUsed="1"/>
+    <w:lsdException w:name="Table 3D effects 3" w:semiHidden="1" w:unhideWhenUsed="1"/>
+    <w:lsdException w:name="Table Contemporary" w:semiHidden="1" w:unhideWhenUsed="1"/>
+    <w:lsdException w:name="Table Elegant" w:semiHidden="1" w:unhideWhenUsed="1"/>
+    <w:lsdException w:name="Table Professional" w:semiHidden="1" w:unhideWhenUsed="1"/>
+    <w:lsdException w:name="Table Subtle 1" w:semiHidden="1" w:unhideWhenUsed="1"/>
+    <w:lsdException w:name="Table Subtle 2" w:semiHidden="1" w:unhideWhenUsed="1"/>
+    <w:lsdException w:name="Table Web 1" w:semiHidden="1" w:unhideWhenUsed="1"/>
+    <w:lsdException w:name="Table Web 2" w:semiHidden="1" w:unhideWhenUsed="1"/>
+    <w:lsdException w:name="Table Web 3" w:semiHidden="1" w:unhideWhenUsed="1"/>
+    <w:lsdException w:name="Balloon Text" w:semiHidden="1" w:unhideWhenUsed="1"/>
+    <w:lsdException w:name="Table Theme" w:semiHidden="1" w:unhideWhenUsed="1"/>
+    <w:lsdException w:name="Placeholder Text" w:semiHidden="1" w:uiPriority="99"/>
+    <w:lsdException w:name="No Spacing" w:uiPriority="1" w:qFormat="1"/>
+    <w:lsdException w:name="Light Shading" w:uiPriority="60"/>
+    <w:lsdException w:name="Light List" w:uiPriority="61"/>
+    <w:lsdException w:name="Light Grid" w:uiPriority="62"/>
+    <w:lsdException w:name="Medium Shading 1" w:uiPriority="63"/>
+    <w:lsdException w:name="Medium Shading 2" w:uiPriority="64"/>
+    <w:lsdException w:name="Medium List 1" w:uiPriority="65"/>
+    <w:lsdException w:name="Medium List 2" w:uiPriority="66"/>
+    <w:lsdException w:name="Medium Grid 1" w:uiPriority="67"/>
+    <w:lsdException w:name="Medium Grid 2" w:uiPriority="68"/>
+    <w:lsdException w:name="Medium Grid 3" w:uiPriority="69"/>
+    <w:lsdException w:name="Dark List" w:uiPriority="70"/>
+    <w:lsdException w:name="Colorful Shading" w:uiPriority="71"/>
+    <w:lsdException w:name="Colorful List" w:uiPriority="72"/>
+    <w:lsdException w:name="Colorful Grid" w:uiPriority="73"/>
+    <w:lsdException w:name="Light Shading Accent 1" w:uiPriority="60"/>
+    <w:lsdException w:name="Light List Accent 1" w:uiPriority="61"/>
+    <w:lsdException w:name="Light Grid Accent 1" w:uiPriority="62"/>
+    <w:lsdException w:name="Medium Shading 1 Accent 1" w:uiPriority="63"/>
+    <w:lsdException w:name="Medium Shading 2 Accent 1" w:uiPriority="64"/>
+    <w:lsdException w:name="Medium List 1 Accent 1" w:uiPriority="65"/>
+    <w:lsdException w:name="Revision" w:semiHidden="1" w:uiPriority="99"/>
+    <w:lsdException w:name="List Paragraph" w:uiPriority="34" w:qFormat="1"/>
+    <w:lsdException w:name="Quote" w:uiPriority="29" w:qFormat="1"/>
+    <w:lsdException w:name="Intense Quote" w:uiPriority="30" w:qFormat="1"/>
+    <w:lsdException w:name="Medium List 2 Accent 1" w:uiPriority="66"/>
+    <w:lsdException w:name="Medium Grid 1 Accent 1" w:uiPriority="67"/>
+    <w:lsdException w:name="Medium Grid 2 Accent 1" w:uiPriority="68"/>
+    <w:lsdException w:name="Medium Grid 3 Accent 1" w:uiPriority="69"/>
+    <w:lsdException w:name="Dark List Accent 1" w:uiPriority="70"/>
+    <w:lsdException w:name="Colorful Shading Accent 1" w:uiPriority="71"/>
+    <w:lsdException w:name="Colorful List Accent 1" w:uiPriority="72"/>
+    <w:lsdException w:name="Colorful Grid Accent 1" w:uiPriority="73"/>
+    <w:lsdException w:name="Light Shading Accent 2" w:uiPriority="60"/>
+    <w:lsdException w:name="Light List Accent 2" w:uiPriority="61"/>
+    <w:lsdException w:name="Light Grid Accent 2" w:uiPriority="62"/>
+    <w:lsdException w:name="Medium Shading 1 Accent 2" w:uiPriority="63"/>
+    <w:lsdException w:name="Medium Shading 2 Accent 2" w:uiPriority="64"/>
+    <w:lsdException w:name="Medium List 1 Accent 2" w:uiPriority="65"/>
+    <w:lsdException w:name="Medium List 2 Accent 2" w:uiPriority="66"/>
+    <w:lsdException w:name="Medium Grid 1 Accent 2" w:uiPriority="67"/>
+    <w:lsdException w:name="Medium Grid 2 Accent 2" w:uiPriority="68"/>
+    <w:lsdException w:name="Medium Grid 3 Accent 2" w:uiPriority="69"/>
+    <w:lsdException w:name="Dark List Accent 2" w:uiPriority="70"/>
+    <w:lsdException w:name="Colorful Shading Accent 2" w:uiPriority="71"/>
+    <w:lsdException w:name="Colorful List Accent 2" w:uiPriority="72"/>
+    <w:lsdException w:name="Colorful Grid Accent 2" w:uiPriority="73"/>
+    <w:lsdException w:name="Light Shading Accent 3" w:uiPriority="60"/>
+    <w:lsdException w:name="Light List Accent 3" w:uiPriority="61"/>
+    <w:lsdException w:name="Light Grid Accent 3" w:uiPriority="62"/>
+    <w:lsdException w:name="Medium Shading 1 Accent 3" w:uiPriority="63"/>
+    <w:lsdException w:name="Medium Shading 2 Accent 3" w:uiPriority="64"/>
+    <w:lsdException w:name="Medium List 1 Accent 3" w:uiPriority="65"/>
+    <w:lsdException w:name="Medium List 2 Accent 3" w:uiPriority="66"/>
+    <w:lsdException w:name="Medium Grid 1 Accent 3" w:uiPriority="67"/>
+    <w:lsdException w:name="Medium Grid 2 Accent 3" w:uiPriority="68"/>
+    <w:lsdException w:name="Medium Grid 3 Accent 3" w:uiPriority="69"/>
+    <w:lsdException w:name="Dark List Accent 3" w:uiPriority="70"/>
+    <w:lsdException w:name="Colorful Shading Accent 3" w:uiPriority="71"/>
+    <w:lsdException w:name="Colorful List Accent 3" w:uiPriority="72"/>
+    <w:lsdException w:name="Colorful Grid Accent 3" w:uiPriority="73"/>
+    <w:lsdException w:name="Light Shading Accent 4" w:uiPriority="60"/>
+    <w:lsdException w:name="Light List Accent 4" w:uiPriority="61"/>
+    <w:lsdException w:name="Light Grid Accent 4" w:uiPriority="62"/>
+    <w:lsdException w:name="Medium Shading 1 Accent 4" w:uiPriority="63"/>
+    <w:lsdException w:name="Medium Shading 2 Accent 4" w:uiPriority="64"/>
+    <w:lsdException w:name="Medium List 1 Accent 4" w:uiPriority="65"/>
+    <w:lsdException w:name="Medium List 2 Accent 4" w:uiPriority="66"/>
+    <w:lsdException w:name="Medium Grid 1 Accent 4" w:uiPriority="67"/>
+    <w:lsdException w:name="Medium Grid 2 Accent 4" w:uiPriority="68"/>
+    <w:lsdException w:name="Medium Grid 3 Accent 4" w:uiPriority="69"/>
+    <w:lsdException w:name="Dark List Accent 4" w:uiPriority="70"/>
+    <w:lsdException w:name="Colorful Shading Accent 4" w:uiPriority="71"/>
+    <w:lsdException w:name="Colorful List Accent 4" w:uiPriority="72"/>
+    <w:lsdException w:name="Colorful Grid Accent 4" w:uiPriority="73"/>
+    <w:lsdException w:name="Light Shading Accent 5" w:uiPriority="60"/>
+    <w:lsdException w:name="Light List Accent 5" w:uiPriority="61"/>
+    <w:lsdException w:name="Light Grid Accent 5" w:uiPriority="62"/>
+    <w:lsdException w:name="Medium Shading 1 Accent 5" w:uiPriority="63"/>
+    <w:lsdException w:name="Medium Shading 2 Accent 5" w:uiPriority="64"/>
+    <w:lsdException w:name="Medium List 1 Accent 5" w:uiPriority="65"/>
+    <w:lsdException w:name="Medium List 2 Accent 5" w:uiPriority="66"/>
+    <w:lsdException w:name="Medium Grid 1 Accent 5" w:uiPriority="67"/>
+    <w:lsdException w:name="Medium Grid 2 Accent 5" w:uiPriority="68"/>
+    <w:lsdException w:name="Medium Grid 3 Accent 5" w:uiPriority="69"/>
+    <w:lsdException w:name="Dark List Accent 5" w:uiPriority="70"/>
+    <w:lsdException w:name="Colorful Shading Accent 5" w:uiPriority="71"/>
+    <w:lsdException w:name="Colorful List Accent 5" w:uiPriority="72"/>
+    <w:lsdException w:name="Colorful Grid Accent 5" w:uiPriority="73"/>
+    <w:lsdException w:name="Light Shading Accent 6" w:uiPriority="60"/>
+    <w:lsdException w:name="Light List Accent 6" w:uiPriority="61"/>
+    <w:lsdException w:name="Light Grid Accent 6" w:uiPriority="62"/>
+    <w:lsdException w:name="Medium Shading 1 Accent 6" w:uiPriority="63"/>
+    <w:lsdException w:name="Medium Shading 2 Accent 6" w:uiPriority="64"/>
+    <w:lsdException w:name="Medium List 1 Accent 6" w:uiPriority="65"/>
+    <w:lsdException w:name="Medium List 2 Accent 6" w:uiPriority="66"/>
+    <w:lsdException w:name="Medium Grid 1 Accent 6" w:uiPriority="67"/>
+    <w:lsdException w:name="Medium Grid 2 Accent 6" w:uiPriority="68"/>
+    <w:lsdException w:name="Medium Grid 3 Accent 6" w:uiPriority="69"/>
+    <w:lsdException w:name="Dark List Accent 6" w:uiPriority="70"/>
+    <w:lsdException w:name="Colorful Shading Accent 6" w:uiPriority="71"/>
+    <w:lsdException w:name="Colorful List Accent 6" w:uiPriority="72"/>
+    <w:lsdException w:name="Colorful Grid Accent 6" w:uiPriority="73"/>
+    <w:lsdException w:name="Subtle Emphasis" w:uiPriority="19" w:qFormat="1"/>
+    <w:lsdException w:name="Intense Emphasis" w:uiPriority="21" w:qFormat="1"/>
+    <w:lsdException w:name="Subtle Reference" w:uiPriority="31" w:qFormat="1"/>
+    <w:lsdException w:name="Intense Reference" w:uiPriority="32" w:qFormat="1"/>
+    <w:lsdException w:name="Book Title" w:uiPriority="33" w:qFormat="1"/>
+    <w:lsdException w:name="Bibliography" w:semiHidden="1" w:uiPriority="37" w:unhideWhenUsed="1"/>
+    <w:lsdException w:name="TOC Heading" w:semiHidden="1" w:uiPriority="39" w:unhideWhenUsed="1" w:qFormat="1"/>
+    <w:lsdException w:name="Plain Table 1" w:uiPriority="41"/>
+    <w:lsdException w:name="Plain Table 2" w:uiPriority="42"/>
+    <w:lsdException w:name="Plain Table 3" w:uiPriority="43"/>
+    <w:lsdException w:name="Plain Table 4" w:uiPriority="44"/>
+    <w:lsdException w:name="Plain Table 5" w:uiPriority="45"/>
+    <w:lsdException w:name="Grid Table Light" w:uiPriority="40"/>
+    <w:lsdException w:name="Grid Table 1 Light" w:uiPriority="46"/>
+    <w:lsdException w:name="Grid Table 2" w:uiPriority="47"/>
+    <w:lsdException w:name="Grid Table 3" w:uiPriority="48"/>
+    <w:lsdException w:name="Grid Table 4" w:uiPriority="49"/>
+    <w:lsdException w:name="Grid Table 5 Dark" w:uiPriority="50"/>
+    <w:lsdException w:name="Grid Table 6 Colorful" w:uiPriority="51"/>
+    <w:lsdException w:name="Grid Table 7 Colorful" w:uiPriority="52"/>
+    <w:lsdException w:name="Grid Table 1 Light Accent 1" w:uiPriority="46"/>
+    <w:lsdException w:name="Grid Table 2 Accent 1" w:uiPriority="47"/>
+    <w:lsdException w:name="Grid Table 3 Accent 1" w:uiPriority="48"/>
+    <w:lsdException w:name="Grid Table 4 Accent 1" w:uiPriority="49"/>
+    <w:lsdException w:name="Grid Table 5 Dark Accent 1" w:uiPriority="50"/>
+    <w:lsdException w:name="Grid Table 6 Colorful Accent 1" w:uiPriority="51"/>
+    <w:lsdException w:name="Grid Table 7 Colorful Accent 1" w:uiPriority="52"/>
+    <w:lsdException w:name="Grid Table 1 Light Accent 2" w:uiPriority="46"/>
+    <w:lsdException w:name="Grid Table 2 Accent 2" w:uiPriority="47"/>
+    <w:lsdException w:name="Grid Table 3 Accent 2" w:uiPriority="48"/>
+    <w:lsdException w:name="Grid Table 4 Accent 2" w:uiPriority="49"/>
+    <w:lsdException w:name="Grid Table 5 Dark Accent 2" w:uiPriority="50"/>
+    <w:lsdException w:name="Grid Table 6 Colorful Accent 2" w:uiPriority="51"/>
+    <w:lsdException w:name="Grid Table 7 Colorful Accent 2" w:uiPriority="52"/>
+    <w:lsdException w:name="Grid Table 1 Light Accent 3" w:uiPriority="46"/>
+    <w:lsdException w:name="Grid Table 2 Accent 3" w:uiPriority="47"/>
+    <w:lsdException w:name="Grid Table 3 Accent 3" w:uiPriority="48"/>
+    <w:lsdException w:name="Grid Table 4 Accent 3" w:uiPriority="49"/>
+    <w:lsdException w:name="Grid Table 5 Dark Accent 3" w:uiPriority="50"/>
+    <w:lsdException w:name="Grid Table 6 Colorful Accent 3" w:uiPriority="51"/>
+    <w:lsdException w:name="Grid Table 7 Colorful Accent 3" w:uiPriority="52"/>
+    <w:lsdException w:name="Grid Table 1 Light Accent 4" w:uiPriority="46"/>
+    <w:lsdException w:name="Grid Table 2 Accent 4" w:uiPriority="47"/>
+    <w:lsdException w:name="Grid Table 3 Accent 4" w:uiPriority="48"/>
+    <w:lsdException w:name="Grid Table 4 Accent 4" w:uiPriority="49"/>
+    <w:lsdException w:name="Grid Table 5 Dark Accent 4" w:uiPriority="50"/>
+    <w:lsdException w:name="Grid Table 6 Colorful Accent 4" w:uiPriority="51"/>
+    <w:lsdException w:name="Grid Table 7 Colorful Accent 4" w:uiPriority="52"/>
+    <w:lsdException w:name="Grid Table 1 Light Accent 5" w:uiPriority="46"/>
+    <w:lsdException w:name="Grid Table 2 Accent 5" w:uiPriority="47"/>
+    <w:lsdException w:name="Grid Table 3 Accent 5" w:uiPriority="48"/>
+    <w:lsdException w:name="Grid Table 4 Accent 5" w:uiPriority="49"/>
+    <w:lsdException w:name="Grid Table 5 Dark Accent 5" w:uiPriority="50"/>
+    <w:lsdException w:name="Grid Table 6 Colorful Accent 5" w:uiPriority="51"/>
+    <w:lsdException w:name="Grid Table 7 Colorful Accent 5" w:uiPriority="52"/>
+    <w:lsdException w:name="Grid Table 1 Light Accent 6" w:uiPriority="46"/>
+    <w:lsdException w:name="Grid Table 2 Accent 6" w:uiPriority="47"/>
+    <w:lsdException w:name="Grid Table 3 Accent 6" w:uiPriority="48"/>
+    <w:lsdException w:name="Grid Table 4 Accent 6" w:uiPriority="49"/>
+    <w:lsdException w:name="Grid Table 5 Dark Accent 6" w:uiPriority="50"/>
+    <w:lsdException w:name="Grid Table 6 Colorful Accent 6" w:uiPriority="51"/>
+    <w:lsdException w:name="Grid Table 7 Colorful Accent 6" w:uiPriority="52"/>
+    <w:lsdException w:name="List Table 1 Light" w:uiPriority="46"/>
+    <w:lsdException w:name="List Table 2" w:uiPriority="47"/>
+    <w:lsdException w:name="List Table 3" w:uiPriority="48"/>
+    <w:lsdException w:name="List Table 4" w:uiPriority="49"/>
+    <w:lsdException w:name="List Table 5 Dark" w:uiPriority="50"/>
+    <w:lsdException w:name="List Table 6 Colorful" w:uiPriority="51"/>
+    <w:lsdException w:name="List Table 7 Colorful" w:uiPriority="52"/>
+    <w:lsdException w:name="List Table 1 Light Accent 1" w:uiPriority="46"/>
+    <w:lsdException w:name="List Table 2 Accent 1" w:uiPriority="47"/>
+    <w:lsdException w:name="List Table 3 Accent 1" w:uiPriority="48"/>
+    <w:lsdException w:name="List Table 4 Accent 1" w:uiPriority="49"/>
+    <w:lsdException w:name="List Table 5 Dark Accent 1" w:uiPriority="50"/>
+    <w:lsdException w:name="List Table 6 Colorful Accent 1" w:uiPriority="51"/>
+    <w:lsdException w:name="List Table 7 Colorful Accent 1" w:uiPriority="52"/>
+    <w:lsdException w:name="List Table 1 Light Accent 2" w:uiPriority="46"/>
+    <w:lsdException w:name="List Table 2 Accent 2" w:uiPriority="47"/>
+    <w:lsdException w:name="List Table 3 Accent 2" w:uiPriority="48"/>
+    <w:lsdException w:name="List Table 4 Accent 2" w:uiPriority="49"/>
+    <w:lsdException w:name="List Table 5 Dark Accent 2" w:uiPriority="50"/>
+    <w:lsdException w:name="List Table 6 Colorful Accent 2" w:uiPriority="51"/>
+    <w:lsdException w:name="List Table 7 Colorful Accent 2" w:uiPriority="52"/>
+    <w:lsdException w:name="List Table 1 Light Accent 3" w:uiPriority="46"/>
+    <w:lsdException w:name="List Table 2 Accent 3" w:uiPriority="47"/>
+    <w:lsdException w:name="List Table 3 Accent 3" w:uiPriority="48"/>
+    <w:lsdException w:name="List Table 4 Accent 3" w:uiPriority="49"/>
+    <w:lsdException w:name="List Table 5 Dark Accent 3" w:uiPriority="50"/>
+    <w:lsdException w:name="List Table 6 Colorful Accent 3" w:uiPriority="51"/>
+    <w:lsdException w:name="List Table 7 Colorful Accent 3" w:uiPriority="52"/>
+    <w:lsdException w:name="List Table 1 Light Accent 4" w:uiPriority="46"/>
+    <w:lsdException w:name="List Table 2 Accent 4" w:uiPriority="47"/>
+    <w:lsdException w:name="List Table 3 Accent 4" w:uiPriority="48"/>
+    <w:lsdException w:name="List Table 4 Accent 4" w:uiPriority="49"/>
+    <w:lsdException w:name="List Table 5 Dark Accent 4" w:uiPriority="50"/>
+    <w:lsdException w:name="List Table 6 Colorful Accent 4" w:uiPriority="51"/>
+    <w:lsdException w:name="List Table 7 Colorful Accent 4" w:uiPriority="52"/>
+    <w:lsdException w:name="List Table 1 Light Accent 5" w:uiPriority="46"/>
+    <w:lsdException w:name="List Table 2 Accent 5" w:uiPriority="47"/>
+    <w:lsdException w:name="List Table 3 Accent 5" w:uiPriority="48"/>
+    <w:lsdException w:name="List Table 4 Accent 5" w:uiPriority="49"/>
+    <w:lsdException w:name="List Table 5 Dark Accent 5" w:uiPriority="50"/>
+    <w:lsdException w:name="List Table 6 Colorful Accent 5" w:uiPriority="51"/>
+    <w:lsdException w:name="List Table 7 Colorful Accent 5" w:uiPriority="52"/>
+    <w:lsdException w:name="List Table 1 Light Accent 6" w:uiPriority="46"/>
+    <w:lsdException w:name="List Table 2 Accent 6" w:uiPriority="47"/>
+    <w:lsdException w:name="List Table 3 Accent 6" w:uiPriority="48"/>
+    <w:lsdException w:name="List Table 4 Accent 6" w:uiPriority="49"/>
+    <w:lsdException w:name="List Table 5 Dark Accent 6" w:uiPriority="50"/>
+    <w:lsdException w:name="List Table 6 Colorful Accent 6" w:uiPriority="51"/>
+    <w:lsdException w:name="List Table 7 Colorful Accent 6" w:uiPriority="52"/>
   </w:latentStyles>
   <w:style w:type="paragraph" w:default="1" w:styleId="Normal">
     <w:name w:val="Normal"/>
@@ -5426,6 +6149,7 @@
     <w:name w:val="heading 3"/>
     <w:basedOn w:val="Normal"/>
     <w:next w:val="Normal"/>
+    <w:link w:val="Heading3Char"/>
     <w:qFormat/>
     <w:pPr>
       <w:numPr>
@@ -5443,6 +6167,7 @@
     <w:name w:val="heading 4"/>
     <w:basedOn w:val="Normal"/>
     <w:next w:val="Normal"/>
+    <w:link w:val="Heading4Char"/>
     <w:qFormat/>
     <w:rsid w:val="003B6041"/>
     <w:pPr>
@@ -5909,693 +6634,42 @@
     <w:basedOn w:val="DefaultParagraphFont"/>
     <w:rsid w:val="00690D7D"/>
   </w:style>
-</w:styles>
-</file>
-
-<file path=word/stylesWithEffects.xml><?xml version="1.0" encoding="utf-8"?>
-<w:styles xmlns:wpc="http://schemas.microsoft.com/office/word/2010/wordprocessingCanvas" xmlns:mc="http://schemas.openxmlformats.org/markup-compatibility/2006" xmlns:o="urn:schemas-microsoft-com:office:office" xmlns:r="http://schemas.openxmlformats.org/officeDocument/2006/relationships" xmlns:m="http://schemas.openxmlformats.org/officeDocument/2006/math" xmlns:v="urn:schemas-microsoft-com:vml" xmlns:wp14="http://schemas.microsoft.com/office/word/2010/wordprocessingDrawing" xmlns:wp="http://schemas.openxmlformats.org/drawingml/2006/wordprocessingDrawing" xmlns:w10="urn:schemas-microsoft-com:office:word" xmlns:w="http://schemas.openxmlformats.org/wordprocessingml/2006/main" xmlns:w14="http://schemas.microsoft.com/office/word/2010/wordml" xmlns:wpg="http://schemas.microsoft.com/office/word/2010/wordprocessingGroup" xmlns:wpi="http://schemas.microsoft.com/office/word/2010/wordprocessingInk" xmlns:wne="http://schemas.microsoft.com/office/word/2006/wordml" xmlns:wps="http://schemas.microsoft.com/office/word/2010/wordprocessingShape" mc:Ignorable="w14 wp14">
-  <w:docDefaults>
-    <w:rPrDefault>
-      <w:rPr>
-        <w:rFonts w:ascii="Times New Roman" w:eastAsia="Times New Roman" w:hAnsi="Times New Roman" w:cs="Times New Roman"/>
-        <w:lang w:val="en-US" w:eastAsia="en-US" w:bidi="ar-SA"/>
-      </w:rPr>
-    </w:rPrDefault>
-    <w:pPrDefault/>
-  </w:docDefaults>
-  <w:latentStyles w:defLockedState="0" w:defUIPriority="0" w:defSemiHidden="1" w:defUnhideWhenUsed="1" w:defQFormat="0" w:count="267">
-    <w:lsdException w:name="Normal" w:semiHidden="0" w:unhideWhenUsed="0" w:qFormat="1"/>
-    <w:lsdException w:name="heading 1" w:semiHidden="0" w:unhideWhenUsed="0" w:qFormat="1"/>
-    <w:lsdException w:name="heading 2" w:semiHidden="0" w:unhideWhenUsed="0" w:qFormat="1"/>
-    <w:lsdException w:name="heading 3" w:semiHidden="0" w:unhideWhenUsed="0" w:qFormat="1"/>
-    <w:lsdException w:name="heading 4" w:semiHidden="0" w:unhideWhenUsed="0" w:qFormat="1"/>
-    <w:lsdException w:name="heading 5" w:semiHidden="0" w:unhideWhenUsed="0" w:qFormat="1"/>
-    <w:lsdException w:name="heading 6" w:semiHidden="0" w:unhideWhenUsed="0" w:qFormat="1"/>
-    <w:lsdException w:name="heading 7" w:qFormat="1"/>
-    <w:lsdException w:name="heading 8" w:qFormat="1"/>
-    <w:lsdException w:name="heading 9" w:qFormat="1"/>
-    <w:lsdException w:name="caption" w:qFormat="1"/>
-    <w:lsdException w:name="List Number" w:semiHidden="0" w:unhideWhenUsed="0"/>
-    <w:lsdException w:name="List 4" w:semiHidden="0" w:unhideWhenUsed="0"/>
-    <w:lsdException w:name="List 5" w:semiHidden="0" w:unhideWhenUsed="0"/>
-    <w:lsdException w:name="Title" w:semiHidden="0" w:unhideWhenUsed="0" w:qFormat="1"/>
-    <w:lsdException w:name="Subtitle" w:semiHidden="0" w:unhideWhenUsed="0" w:qFormat="1"/>
-    <w:lsdException w:name="Salutation" w:semiHidden="0" w:unhideWhenUsed="0"/>
-    <w:lsdException w:name="Date" w:semiHidden="0" w:unhideWhenUsed="0"/>
-    <w:lsdException w:name="Body Text First Indent" w:semiHidden="0" w:unhideWhenUsed="0"/>
-    <w:lsdException w:name="Strong" w:semiHidden="0" w:unhideWhenUsed="0" w:qFormat="1"/>
-    <w:lsdException w:name="Emphasis" w:semiHidden="0" w:unhideWhenUsed="0" w:qFormat="1"/>
-    <w:lsdException w:name="Normal (Web)" w:uiPriority="99"/>
-    <w:lsdException w:name="Table Grid" w:semiHidden="0" w:unhideWhenUsed="0"/>
-    <w:lsdException w:name="Placeholder Text" w:uiPriority="99" w:unhideWhenUsed="0"/>
-    <w:lsdException w:name="No Spacing" w:semiHidden="0" w:uiPriority="1" w:unhideWhenUsed="0" w:qFormat="1"/>
-    <w:lsdException w:name="Light Shading" w:semiHidden="0" w:uiPriority="60" w:unhideWhenUsed="0"/>
-    <w:lsdException w:name="Light List" w:semiHidden="0" w:uiPriority="61" w:unhideWhenUsed="0"/>
-    <w:lsdException w:name="Light Grid" w:semiHidden="0" w:uiPriority="62" w:unhideWhenUsed="0"/>
-    <w:lsdException w:name="Medium Shading 1" w:semiHidden="0" w:uiPriority="63" w:unhideWhenUsed="0"/>
-    <w:lsdException w:name="Medium Shading 2" w:semiHidden="0" w:uiPriority="64" w:unhideWhenUsed="0"/>
-    <w:lsdException w:name="Medium List 1" w:semiHidden="0" w:uiPriority="65" w:unhideWhenUsed="0"/>
-    <w:lsdException w:name="Medium List 2" w:semiHidden="0" w:uiPriority="66" w:unhideWhenUsed="0"/>
-    <w:lsdException w:name="Medium Grid 1" w:semiHidden="0" w:uiPriority="67" w:unhideWhenUsed="0"/>
-    <w:lsdException w:name="Medium Grid 2" w:semiHidden="0" w:uiPriority="68" w:unhideWhenUsed="0"/>
-    <w:lsdException w:name="Medium Grid 3" w:semiHidden="0" w:uiPriority="69" w:unhideWhenUsed="0"/>
-    <w:lsdException w:name="Dark List" w:semiHidden="0" w:uiPriority="70" w:unhideWhenUsed="0"/>
-    <w:lsdException w:name="Colorful Shading" w:semiHidden="0" w:uiPriority="71" w:unhideWhenUsed="0"/>
-    <w:lsdException w:name="Colorful List" w:semiHidden="0" w:uiPriority="72" w:unhideWhenUsed="0"/>
-    <w:lsdException w:name="Colorful Grid" w:semiHidden="0" w:uiPriority="73" w:unhideWhenUsed="0"/>
-    <w:lsdException w:name="Light Shading Accent 1" w:semiHidden="0" w:uiPriority="60" w:unhideWhenUsed="0"/>
-    <w:lsdException w:name="Light List Accent 1" w:semiHidden="0" w:uiPriority="61" w:unhideWhenUsed="0"/>
-    <w:lsdException w:name="Light Grid Accent 1" w:semiHidden="0" w:uiPriority="62" w:unhideWhenUsed="0"/>
-    <w:lsdException w:name="Medium Shading 1 Accent 1" w:semiHidden="0" w:uiPriority="63" w:unhideWhenUsed="0"/>
-    <w:lsdException w:name="Medium Shading 2 Accent 1" w:semiHidden="0" w:uiPriority="64" w:unhideWhenUsed="0"/>
-    <w:lsdException w:name="Medium List 1 Accent 1" w:semiHidden="0" w:uiPriority="65" w:unhideWhenUsed="0"/>
-    <w:lsdException w:name="Revision" w:uiPriority="99" w:unhideWhenUsed="0"/>
-    <w:lsdException w:name="List Paragraph" w:semiHidden="0" w:uiPriority="34" w:unhideWhenUsed="0" w:qFormat="1"/>
-    <w:lsdException w:name="Quote" w:semiHidden="0" w:uiPriority="29" w:unhideWhenUsed="0" w:qFormat="1"/>
-    <w:lsdException w:name="Intense Quote" w:semiHidden="0" w:uiPriority="30" w:unhideWhenUsed="0" w:qFormat="1"/>
-    <w:lsdException w:name="Medium List 2 Accent 1" w:semiHidden="0" w:uiPriority="66" w:unhideWhenUsed="0"/>
-    <w:lsdException w:name="Medium Grid 1 Accent 1" w:semiHidden="0" w:uiPriority="67" w:unhideWhenUsed="0"/>
-    <w:lsdException w:name="Medium Grid 2 Accent 1" w:semiHidden="0" w:uiPriority="68" w:unhideWhenUsed="0"/>
-    <w:lsdException w:name="Medium Grid 3 Accent 1" w:semiHidden="0" w:uiPriority="69" w:unhideWhenUsed="0"/>
-    <w:lsdException w:name="Dark List Accent 1" w:semiHidden="0" w:uiPriority="70" w:unhideWhenUsed="0"/>
-    <w:lsdException w:name="Colorful Shading Accent 1" w:semiHidden="0" w:uiPriority="71" w:unhideWhenUsed="0"/>
-    <w:lsdException w:name="Colorful List Accent 1" w:semiHidden="0" w:uiPriority="72" w:unhideWhenUsed="0"/>
-    <w:lsdException w:name="Colorful Grid Accent 1" w:semiHidden="0" w:uiPriority="73" w:unhideWhenUsed="0"/>
-    <w:lsdException w:name="Light Shading Accent 2" w:semiHidden="0" w:uiPriority="60" w:unhideWhenUsed="0"/>
-    <w:lsdException w:name="Light List Accent 2" w:semiHidden="0" w:uiPriority="61" w:unhideWhenUsed="0"/>
-    <w:lsdException w:name="Light Grid Accent 2" w:semiHidden="0" w:uiPriority="62" w:unhideWhenUsed="0"/>
-    <w:lsdException w:name="Medium Shading 1 Accent 2" w:semiHidden="0" w:uiPriority="63" w:unhideWhenUsed="0"/>
-    <w:lsdException w:name="Medium Shading 2 Accent 2" w:semiHidden="0" w:uiPriority="64" w:unhideWhenUsed="0"/>
-    <w:lsdException w:name="Medium List 1 Accent 2" w:semiHidden="0" w:uiPriority="65" w:unhideWhenUsed="0"/>
-    <w:lsdException w:name="Medium List 2 Accent 2" w:semiHidden="0" w:uiPriority="66" w:unhideWhenUsed="0"/>
-    <w:lsdException w:name="Medium Grid 1 Accent 2" w:semiHidden="0" w:uiPriority="67" w:unhideWhenUsed="0"/>
-    <w:lsdException w:name="Medium Grid 2 Accent 2" w:semiHidden="0" w:uiPriority="68" w:unhideWhenUsed="0"/>
-    <w:lsdException w:name="Medium Grid 3 Accent 2" w:semiHidden="0" w:uiPriority="69" w:unhideWhenUsed="0"/>
-    <w:lsdException w:name="Dark List Accent 2" w:semiHidden="0" w:uiPriority="70" w:unhideWhenUsed="0"/>
-    <w:lsdException w:name="Colorful Shading Accent 2" w:semiHidden="0" w:uiPriority="71" w:unhideWhenUsed="0"/>
-    <w:lsdException w:name="Colorful List Accent 2" w:semiHidden="0" w:uiPriority="72" w:unhideWhenUsed="0"/>
-    <w:lsdException w:name="Colorful Grid Accent 2" w:semiHidden="0" w:uiPriority="73" w:unhideWhenUsed="0"/>
-    <w:lsdException w:name="Light Shading Accent 3" w:semiHidden="0" w:uiPriority="60" w:unhideWhenUsed="0"/>
-    <w:lsdException w:name="Light List Accent 3" w:semiHidden="0" w:uiPriority="61" w:unhideWhenUsed="0"/>
-    <w:lsdException w:name="Light Grid Accent 3" w:semiHidden="0" w:uiPriority="62" w:unhideWhenUsed="0"/>
-    <w:lsdException w:name="Medium Shading 1 Accent 3" w:semiHidden="0" w:uiPriority="63" w:unhideWhenUsed="0"/>
-    <w:lsdException w:name="Medium Shading 2 Accent 3" w:semiHidden="0" w:uiPriority="64" w:unhideWhenUsed="0"/>
-    <w:lsdException w:name="Medium List 1 Accent 3" w:semiHidden="0" w:uiPriority="65" w:unhideWhenUsed="0"/>
-    <w:lsdException w:name="Medium List 2 Accent 3" w:semiHidden="0" w:uiPriority="66" w:unhideWhenUsed="0"/>
-    <w:lsdException w:name="Medium Grid 1 Accent 3" w:semiHidden="0" w:uiPriority="67" w:unhideWhenUsed="0"/>
-    <w:lsdException w:name="Medium Grid 2 Accent 3" w:semiHidden="0" w:uiPriority="68" w:unhideWhenUsed="0"/>
-    <w:lsdException w:name="Medium Grid 3 Accent 3" w:semiHidden="0" w:uiPriority="69" w:unhideWhenUsed="0"/>
-    <w:lsdException w:name="Dark List Accent 3" w:semiHidden="0" w:uiPriority="70" w:unhideWhenUsed="0"/>
-    <w:lsdException w:name="Colorful Shading Accent 3" w:semiHidden="0" w:uiPriority="71" w:unhideWhenUsed="0"/>
-    <w:lsdException w:name="Colorful List Accent 3" w:semiHidden="0" w:uiPriority="72" w:unhideWhenUsed="0"/>
-    <w:lsdException w:name="Colorful Grid Accent 3" w:semiHidden="0" w:uiPriority="73" w:unhideWhenUsed="0"/>
-    <w:lsdException w:name="Light Shading Accent 4" w:semiHidden="0" w:uiPriority="60" w:unhideWhenUsed="0"/>
-    <w:lsdException w:name="Light List Accent 4" w:semiHidden="0" w:uiPriority="61" w:unhideWhenUsed="0"/>
-    <w:lsdException w:name="Light Grid Accent 4" w:semiHidden="0" w:uiPriority="62" w:unhideWhenUsed="0"/>
-    <w:lsdException w:name="Medium Shading 1 Accent 4" w:semiHidden="0" w:uiPriority="63" w:unhideWhenUsed="0"/>
-    <w:lsdException w:name="Medium Shading 2 Accent 4" w:semiHidden="0" w:uiPriority="64" w:unhideWhenUsed="0"/>
-    <w:lsdException w:name="Medium List 1 Accent 4" w:semiHidden="0" w:uiPriority="65" w:unhideWhenUsed="0"/>
-    <w:lsdException w:name="Medium List 2 Accent 4" w:semiHidden="0" w:uiPriority="66" w:unhideWhenUsed="0"/>
-    <w:lsdException w:name="Medium Grid 1 Accent 4" w:semiHidden="0" w:uiPriority="67" w:unhideWhenUsed="0"/>
-    <w:lsdException w:name="Medium Grid 2 Accent 4" w:semiHidden="0" w:uiPriority="68" w:unhideWhenUsed="0"/>
-    <w:lsdException w:name="Medium Grid 3 Accent 4" w:semiHidden="0" w:uiPriority="69" w:unhideWhenUsed="0"/>
-    <w:lsdException w:name="Dark List Accent 4" w:semiHidden="0" w:uiPriority="70" w:unhideWhenUsed="0"/>
-    <w:lsdException w:name="Colorful Shading Accent 4" w:semiHidden="0" w:uiPriority="71" w:unhideWhenUsed="0"/>
-    <w:lsdException w:name="Colorful List Accent 4" w:semiHidden="0" w:uiPriority="72" w:unhideWhenUsed="0"/>
-    <w:lsdException w:name="Colorful Grid Accent 4" w:semiHidden="0" w:uiPriority="73" w:unhideWhenUsed="0"/>
-    <w:lsdException w:name="Light Shading Accent 5" w:semiHidden="0" w:uiPriority="60" w:unhideWhenUsed="0"/>
-    <w:lsdException w:name="Light List Accent 5" w:semiHidden="0" w:uiPriority="61" w:unhideWhenUsed="0"/>
-    <w:lsdException w:name="Light Grid Accent 5" w:semiHidden="0" w:uiPriority="62" w:unhideWhenUsed="0"/>
-    <w:lsdException w:name="Medium Shading 1 Accent 5" w:semiHidden="0" w:uiPriority="63" w:unhideWhenUsed="0"/>
-    <w:lsdException w:name="Medium Shading 2 Accent 5" w:semiHidden="0" w:uiPriority="64" w:unhideWhenUsed="0"/>
-    <w:lsdException w:name="Medium List 1 Accent 5" w:semiHidden="0" w:uiPriority="65" w:unhideWhenUsed="0"/>
-    <w:lsdException w:name="Medium List 2 Accent 5" w:semiHidden="0" w:uiPriority="66" w:unhideWhenUsed="0"/>
-    <w:lsdException w:name="Medium Grid 1 Accent 5" w:semiHidden="0" w:uiPriority="67" w:unhideWhenUsed="0"/>
-    <w:lsdException w:name="Medium Grid 2 Accent 5" w:semiHidden="0" w:uiPriority="68" w:unhideWhenUsed="0"/>
-    <w:lsdException w:name="Medium Grid 3 Accent 5" w:semiHidden="0" w:uiPriority="69" w:unhideWhenUsed="0"/>
-    <w:lsdException w:name="Dark List Accent 5" w:semiHidden="0" w:uiPriority="70" w:unhideWhenUsed="0"/>
-    <w:lsdException w:name="Colorful Shading Accent 5" w:semiHidden="0" w:uiPriority="71" w:unhideWhenUsed="0"/>
-    <w:lsdException w:name="Colorful List Accent 5" w:semiHidden="0" w:uiPriority="72" w:unhideWhenUsed="0"/>
-    <w:lsdException w:name="Colorful Grid Accent 5" w:semiHidden="0" w:uiPriority="73" w:unhideWhenUsed="0"/>
-    <w:lsdException w:name="Light Shading Accent 6" w:semiHidden="0" w:uiPriority="60" w:unhideWhenUsed="0"/>
-    <w:lsdException w:name="Light List Accent 6" w:semiHidden="0" w:uiPriority="61" w:unhideWhenUsed="0"/>
-    <w:lsdException w:name="Light Grid Accent 6" w:semiHidden="0" w:uiPriority="62" w:unhideWhenUsed="0"/>
-    <w:lsdException w:name="Medium Shading 1 Accent 6" w:semiHidden="0" w:uiPriority="63" w:unhideWhenUsed="0"/>
-    <w:lsdException w:name="Medium Shading 2 Accent 6" w:semiHidden="0" w:uiPriority="64" w:unhideWhenUsed="0"/>
-    <w:lsdException w:name="Medium List 1 Accent 6" w:semiHidden="0" w:uiPriority="65" w:unhideWhenUsed="0"/>
-    <w:lsdException w:name="Medium List 2 Accent 6" w:semiHidden="0" w:uiPriority="66" w:unhideWhenUsed="0"/>
-    <w:lsdException w:name="Medium Grid 1 Accent 6" w:semiHidden="0" w:uiPriority="67" w:unhideWhenUsed="0"/>
-    <w:lsdException w:name="Medium Grid 2 Accent 6" w:semiHidden="0" w:uiPriority="68" w:unhideWhenUsed="0"/>
-    <w:lsdException w:name="Medium Grid 3 Accent 6" w:semiHidden="0" w:uiPriority="69" w:unhideWhenUsed="0"/>
-    <w:lsdException w:name="Dark List Accent 6" w:semiHidden="0" w:uiPriority="70" w:unhideWhenUsed="0"/>
-    <w:lsdException w:name="Colorful Shading Accent 6" w:semiHidden="0" w:uiPriority="71" w:unhideWhenUsed="0"/>
-    <w:lsdException w:name="Colorful List Accent 6" w:semiHidden="0" w:uiPriority="72" w:unhideWhenUsed="0"/>
-    <w:lsdException w:name="Colorful Grid Accent 6" w:semiHidden="0" w:uiPriority="73" w:unhideWhenUsed="0"/>
-    <w:lsdException w:name="Subtle Emphasis" w:semiHidden="0" w:uiPriority="19" w:unhideWhenUsed="0" w:qFormat="1"/>
-    <w:lsdException w:name="Intense Emphasis" w:semiHidden="0" w:uiPriority="21" w:unhideWhenUsed="0" w:qFormat="1"/>
-    <w:lsdException w:name="Subtle Reference" w:semiHidden="0" w:uiPriority="31" w:unhideWhenUsed="0" w:qFormat="1"/>
-    <w:lsdException w:name="Intense Reference" w:semiHidden="0" w:uiPriority="32" w:unhideWhenUsed="0" w:qFormat="1"/>
-    <w:lsdException w:name="Book Title" w:semiHidden="0" w:uiPriority="33" w:unhideWhenUsed="0" w:qFormat="1"/>
-    <w:lsdException w:name="Bibliography" w:uiPriority="37"/>
-    <w:lsdException w:name="TOC Heading" w:uiPriority="39" w:qFormat="1"/>
-  </w:latentStyles>
-  <w:style w:type="paragraph" w:default="1" w:styleId="Normal">
-    <w:name w:val="Normal"/>
-    <w:qFormat/>
-    <w:pPr>
-      <w:spacing w:line="240" w:lineRule="exact"/>
-    </w:pPr>
+  <w:style w:type="character" w:customStyle="1" w:styleId="Heading3Char">
+    <w:name w:val="Heading 3 Char"/>
+    <w:basedOn w:val="DefaultParagraphFont"/>
+    <w:link w:val="Heading3"/>
+    <w:rsid w:val="002E52D0"/>
     <w:rPr>
       <w:rFonts w:ascii="Times" w:hAnsi="Times"/>
+      <w:b/>
       <w:sz w:val="24"/>
     </w:rPr>
   </w:style>
-  <w:style w:type="paragraph" w:styleId="Heading1">
-    <w:name w:val="heading 1"/>
+  <w:style w:type="character" w:customStyle="1" w:styleId="Heading4Char">
+    <w:name w:val="Heading 4 Char"/>
+    <w:basedOn w:val="DefaultParagraphFont"/>
+    <w:link w:val="Heading4"/>
+    <w:rsid w:val="002E52D0"/>
+    <w:rPr>
+      <w:sz w:val="24"/>
+    </w:rPr>
+  </w:style>
+  <w:style w:type="paragraph" w:styleId="ListParagraph">
+    <w:name w:val="List Paragraph"/>
     <w:basedOn w:val="Normal"/>
-    <w:next w:val="Normal"/>
+    <w:uiPriority w:val="34"/>
     <w:qFormat/>
+    <w:rsid w:val="002E52D0"/>
     <w:pPr>
-      <w:keepNext/>
-      <w:keepLines/>
-      <w:numPr>
-        <w:numId w:val="1"/>
-      </w:numPr>
-      <w:spacing w:before="480" w:after="240" w:line="240" w:lineRule="atLeast"/>
-      <w:outlineLvl w:val="0"/>
+      <w:spacing w:after="160" w:line="259" w:lineRule="auto"/>
+      <w:ind w:left="720"/>
+      <w:contextualSpacing/>
     </w:pPr>
     <w:rPr>
-      <w:b/>
-      <w:kern w:val="28"/>
-      <w:sz w:val="36"/>
+      <w:rFonts w:asciiTheme="minorHAnsi" w:eastAsiaTheme="minorHAnsi" w:hAnsiTheme="minorHAnsi" w:cstheme="minorBidi"/>
+      <w:sz w:val="22"/>
+      <w:szCs w:val="22"/>
     </w:rPr>
-  </w:style>
-  <w:style w:type="paragraph" w:styleId="Heading2">
-    <w:name w:val="heading 2"/>
-    <w:basedOn w:val="Normal"/>
-    <w:next w:val="Normal"/>
-    <w:qFormat/>
-    <w:pPr>
-      <w:keepNext/>
-      <w:keepLines/>
-      <w:numPr>
-        <w:ilvl w:val="1"/>
-        <w:numId w:val="1"/>
-      </w:numPr>
-      <w:spacing w:before="280" w:after="280" w:line="240" w:lineRule="atLeast"/>
-      <w:outlineLvl w:val="1"/>
-    </w:pPr>
-    <w:rPr>
-      <w:b/>
-      <w:sz w:val="28"/>
-    </w:rPr>
-  </w:style>
-  <w:style w:type="paragraph" w:styleId="Heading3">
-    <w:name w:val="heading 3"/>
-    <w:basedOn w:val="Normal"/>
-    <w:next w:val="Normal"/>
-    <w:qFormat/>
-    <w:pPr>
-      <w:numPr>
-        <w:ilvl w:val="2"/>
-        <w:numId w:val="1"/>
-      </w:numPr>
-      <w:spacing w:before="240" w:after="240"/>
-      <w:outlineLvl w:val="2"/>
-    </w:pPr>
-    <w:rPr>
-      <w:b/>
-    </w:rPr>
-  </w:style>
-  <w:style w:type="paragraph" w:styleId="Heading4">
-    <w:name w:val="heading 4"/>
-    <w:basedOn w:val="Normal"/>
-    <w:next w:val="Normal"/>
-    <w:qFormat/>
-    <w:rsid w:val="003B6041"/>
-    <w:pPr>
-      <w:keepNext/>
-      <w:numPr>
-        <w:ilvl w:val="3"/>
-        <w:numId w:val="1"/>
-      </w:numPr>
-      <w:spacing w:before="240" w:after="60" w:line="220" w:lineRule="exact"/>
-      <w:jc w:val="both"/>
-      <w:outlineLvl w:val="3"/>
-    </w:pPr>
-    <w:rPr>
-      <w:rFonts w:ascii="Times New Roman" w:hAnsi="Times New Roman"/>
-    </w:rPr>
-  </w:style>
-  <w:style w:type="paragraph" w:styleId="Heading5">
-    <w:name w:val="heading 5"/>
-    <w:basedOn w:val="Normal"/>
-    <w:next w:val="Normal"/>
-    <w:qFormat/>
-    <w:pPr>
-      <w:numPr>
-        <w:ilvl w:val="4"/>
-        <w:numId w:val="1"/>
-      </w:numPr>
-      <w:spacing w:before="240" w:after="60" w:line="220" w:lineRule="exact"/>
-      <w:jc w:val="both"/>
-      <w:outlineLvl w:val="4"/>
-    </w:pPr>
-    <w:rPr>
-      <w:rFonts w:ascii="Arial" w:hAnsi="Arial"/>
-      <w:sz w:val="22"/>
-    </w:rPr>
-  </w:style>
-  <w:style w:type="paragraph" w:styleId="Heading6">
-    <w:name w:val="heading 6"/>
-    <w:basedOn w:val="Normal"/>
-    <w:next w:val="Normal"/>
-    <w:qFormat/>
-    <w:pPr>
-      <w:numPr>
-        <w:ilvl w:val="5"/>
-        <w:numId w:val="1"/>
-      </w:numPr>
-      <w:spacing w:before="240" w:after="60" w:line="220" w:lineRule="exact"/>
-      <w:jc w:val="both"/>
-      <w:outlineLvl w:val="5"/>
-    </w:pPr>
-    <w:rPr>
-      <w:rFonts w:ascii="Arial" w:hAnsi="Arial"/>
-      <w:i/>
-      <w:sz w:val="22"/>
-    </w:rPr>
-  </w:style>
-  <w:style w:type="paragraph" w:styleId="Heading7">
-    <w:name w:val="heading 7"/>
-    <w:basedOn w:val="Normal"/>
-    <w:next w:val="Normal"/>
-    <w:qFormat/>
-    <w:pPr>
-      <w:numPr>
-        <w:ilvl w:val="6"/>
-        <w:numId w:val="1"/>
-      </w:numPr>
-      <w:spacing w:before="240" w:after="60" w:line="220" w:lineRule="exact"/>
-      <w:jc w:val="both"/>
-      <w:outlineLvl w:val="6"/>
-    </w:pPr>
-    <w:rPr>
-      <w:rFonts w:ascii="Arial" w:hAnsi="Arial"/>
-      <w:sz w:val="20"/>
-    </w:rPr>
-  </w:style>
-  <w:style w:type="paragraph" w:styleId="Heading8">
-    <w:name w:val="heading 8"/>
-    <w:basedOn w:val="Normal"/>
-    <w:next w:val="Normal"/>
-    <w:qFormat/>
-    <w:pPr>
-      <w:numPr>
-        <w:ilvl w:val="7"/>
-        <w:numId w:val="1"/>
-      </w:numPr>
-      <w:spacing w:before="240" w:after="60" w:line="220" w:lineRule="exact"/>
-      <w:jc w:val="both"/>
-      <w:outlineLvl w:val="7"/>
-    </w:pPr>
-    <w:rPr>
-      <w:rFonts w:ascii="Arial" w:hAnsi="Arial"/>
-      <w:i/>
-      <w:sz w:val="20"/>
-    </w:rPr>
-  </w:style>
-  <w:style w:type="paragraph" w:styleId="Heading9">
-    <w:name w:val="heading 9"/>
-    <w:basedOn w:val="Normal"/>
-    <w:next w:val="Normal"/>
-    <w:qFormat/>
-    <w:pPr>
-      <w:numPr>
-        <w:ilvl w:val="8"/>
-        <w:numId w:val="1"/>
-      </w:numPr>
-      <w:spacing w:before="240" w:after="60" w:line="220" w:lineRule="exact"/>
-      <w:jc w:val="both"/>
-      <w:outlineLvl w:val="8"/>
-    </w:pPr>
-    <w:rPr>
-      <w:rFonts w:ascii="Arial" w:hAnsi="Arial"/>
-      <w:i/>
-      <w:sz w:val="18"/>
-    </w:rPr>
-  </w:style>
-  <w:style w:type="character" w:default="1" w:styleId="DefaultParagraphFont">
-    <w:name w:val="Default Paragraph Font"/>
-    <w:uiPriority w:val="1"/>
-    <w:semiHidden/>
-    <w:unhideWhenUsed/>
-  </w:style>
-  <w:style w:type="table" w:default="1" w:styleId="TableNormal">
-    <w:name w:val="Normal Table"/>
-    <w:uiPriority w:val="99"/>
-    <w:semiHidden/>
-    <w:unhideWhenUsed/>
-    <w:tblPr>
-      <w:tblInd w:w="0" w:type="dxa"/>
-      <w:tblCellMar>
-        <w:top w:w="0" w:type="dxa"/>
-        <w:left w:w="108" w:type="dxa"/>
-        <w:bottom w:w="0" w:type="dxa"/>
-        <w:right w:w="108" w:type="dxa"/>
-      </w:tblCellMar>
-    </w:tblPr>
-  </w:style>
-  <w:style w:type="numbering" w:default="1" w:styleId="NoList">
-    <w:name w:val="No List"/>
-    <w:uiPriority w:val="99"/>
-    <w:semiHidden/>
-    <w:unhideWhenUsed/>
-  </w:style>
-  <w:style w:type="paragraph" w:styleId="Footer">
-    <w:name w:val="footer"/>
-    <w:basedOn w:val="Normal"/>
-    <w:pPr>
-      <w:tabs>
-        <w:tab w:val="center" w:pos="4680"/>
-        <w:tab w:val="right" w:pos="9360"/>
-      </w:tabs>
-    </w:pPr>
-    <w:rPr>
-      <w:b/>
-      <w:i/>
-      <w:sz w:val="20"/>
-    </w:rPr>
-  </w:style>
-  <w:style w:type="paragraph" w:customStyle="1" w:styleId="bullet">
-    <w:name w:val="bullet"/>
-    <w:basedOn w:val="Normal"/>
-    <w:rPr>
-      <w:rFonts w:ascii="Arial" w:hAnsi="Arial"/>
-      <w:sz w:val="20"/>
-    </w:rPr>
-  </w:style>
-  <w:style w:type="paragraph" w:styleId="Header">
-    <w:name w:val="header"/>
-    <w:basedOn w:val="Normal"/>
-    <w:pPr>
-      <w:tabs>
-        <w:tab w:val="center" w:pos="4680"/>
-        <w:tab w:val="right" w:pos="9360"/>
-      </w:tabs>
-    </w:pPr>
-    <w:rPr>
-      <w:b/>
-      <w:i/>
-      <w:sz w:val="20"/>
-    </w:rPr>
-  </w:style>
-  <w:style w:type="paragraph" w:customStyle="1" w:styleId="heading10">
-    <w:name w:val="heading1"/>
-    <w:basedOn w:val="Normal"/>
-    <w:pPr>
-      <w:tabs>
-        <w:tab w:val="left" w:pos="450"/>
-        <w:tab w:val="left" w:pos="1080"/>
-        <w:tab w:val="left" w:pos="1800"/>
-        <w:tab w:val="left" w:pos="2610"/>
-      </w:tabs>
-    </w:pPr>
-  </w:style>
-  <w:style w:type="paragraph" w:styleId="TOC1">
-    <w:name w:val="toc 1"/>
-    <w:basedOn w:val="Normal"/>
-    <w:next w:val="Normal"/>
-    <w:semiHidden/>
-    <w:pPr>
-      <w:tabs>
-        <w:tab w:val="left" w:pos="360"/>
-        <w:tab w:val="right" w:leader="dot" w:pos="9360"/>
-      </w:tabs>
-      <w:spacing w:before="60" w:line="220" w:lineRule="exact"/>
-      <w:ind w:left="360" w:hanging="360"/>
-      <w:jc w:val="both"/>
-    </w:pPr>
-    <w:rPr>
-      <w:b/>
-      <w:noProof/>
-    </w:rPr>
-  </w:style>
-  <w:style w:type="paragraph" w:styleId="TOC2">
-    <w:name w:val="toc 2"/>
-    <w:basedOn w:val="Normal"/>
-    <w:next w:val="Normal"/>
-    <w:semiHidden/>
-    <w:pPr>
-      <w:tabs>
-        <w:tab w:val="right" w:leader="dot" w:pos="9360"/>
-      </w:tabs>
-      <w:spacing w:line="220" w:lineRule="exact"/>
-      <w:ind w:left="270"/>
-      <w:jc w:val="both"/>
-    </w:pPr>
-    <w:rPr>
-      <w:sz w:val="22"/>
-    </w:rPr>
-  </w:style>
-  <w:style w:type="paragraph" w:customStyle="1" w:styleId="level4">
-    <w:name w:val="level 4"/>
-    <w:basedOn w:val="Normal"/>
-    <w:pPr>
-      <w:spacing w:before="120" w:after="120"/>
-      <w:ind w:left="634"/>
-    </w:pPr>
-  </w:style>
-  <w:style w:type="paragraph" w:customStyle="1" w:styleId="level5">
-    <w:name w:val="level 5"/>
-    <w:basedOn w:val="Normal"/>
-    <w:pPr>
-      <w:tabs>
-        <w:tab w:val="left" w:pos="2520"/>
-      </w:tabs>
-      <w:ind w:left="1440"/>
-    </w:pPr>
-  </w:style>
-  <w:style w:type="paragraph" w:styleId="Title">
-    <w:name w:val="Title"/>
-    <w:basedOn w:val="Normal"/>
-    <w:qFormat/>
-    <w:pPr>
-      <w:spacing w:before="240" w:after="720" w:line="240" w:lineRule="auto"/>
-      <w:jc w:val="right"/>
-    </w:pPr>
-    <w:rPr>
-      <w:rFonts w:ascii="Arial" w:hAnsi="Arial"/>
-      <w:b/>
-      <w:kern w:val="28"/>
-      <w:sz w:val="64"/>
-    </w:rPr>
-  </w:style>
-  <w:style w:type="paragraph" w:customStyle="1" w:styleId="TOCEntry">
-    <w:name w:val="TOCEntry"/>
-    <w:basedOn w:val="Normal"/>
-    <w:pPr>
-      <w:keepNext/>
-      <w:keepLines/>
-      <w:spacing w:before="120" w:after="240" w:line="240" w:lineRule="atLeast"/>
-    </w:pPr>
-    <w:rPr>
-      <w:b/>
-      <w:sz w:val="36"/>
-    </w:rPr>
-  </w:style>
-  <w:style w:type="paragraph" w:styleId="TOC3">
-    <w:name w:val="toc 3"/>
-    <w:basedOn w:val="Normal"/>
-    <w:next w:val="Normal"/>
-    <w:semiHidden/>
-    <w:pPr>
-      <w:tabs>
-        <w:tab w:val="left" w:pos="1200"/>
-        <w:tab w:val="right" w:leader="dot" w:pos="9360"/>
-      </w:tabs>
-      <w:ind w:left="480"/>
-    </w:pPr>
-    <w:rPr>
-      <w:noProof/>
-      <w:sz w:val="22"/>
-    </w:rPr>
-  </w:style>
-  <w:style w:type="paragraph" w:styleId="TOC4">
-    <w:name w:val="toc 4"/>
-    <w:basedOn w:val="Normal"/>
-    <w:next w:val="Normal"/>
-    <w:semiHidden/>
-    <w:pPr>
-      <w:tabs>
-        <w:tab w:val="right" w:leader="dot" w:pos="9360"/>
-      </w:tabs>
-      <w:ind w:left="720"/>
-    </w:pPr>
-  </w:style>
-  <w:style w:type="paragraph" w:styleId="TOC5">
-    <w:name w:val="toc 5"/>
-    <w:basedOn w:val="Normal"/>
-    <w:next w:val="Normal"/>
-    <w:semiHidden/>
-    <w:pPr>
-      <w:tabs>
-        <w:tab w:val="right" w:leader="dot" w:pos="9360"/>
-      </w:tabs>
-      <w:ind w:left="960"/>
-    </w:pPr>
-  </w:style>
-  <w:style w:type="paragraph" w:styleId="TOC6">
-    <w:name w:val="toc 6"/>
-    <w:basedOn w:val="Normal"/>
-    <w:next w:val="Normal"/>
-    <w:semiHidden/>
-    <w:pPr>
-      <w:tabs>
-        <w:tab w:val="right" w:leader="dot" w:pos="9360"/>
-      </w:tabs>
-      <w:ind w:left="1200"/>
-    </w:pPr>
-  </w:style>
-  <w:style w:type="paragraph" w:styleId="TOC7">
-    <w:name w:val="toc 7"/>
-    <w:basedOn w:val="Normal"/>
-    <w:next w:val="Normal"/>
-    <w:semiHidden/>
-    <w:pPr>
-      <w:tabs>
-        <w:tab w:val="right" w:leader="dot" w:pos="9360"/>
-      </w:tabs>
-      <w:ind w:left="1440"/>
-    </w:pPr>
-  </w:style>
-  <w:style w:type="paragraph" w:styleId="TOC8">
-    <w:name w:val="toc 8"/>
-    <w:basedOn w:val="Normal"/>
-    <w:next w:val="Normal"/>
-    <w:semiHidden/>
-    <w:pPr>
-      <w:tabs>
-        <w:tab w:val="right" w:leader="dot" w:pos="9360"/>
-      </w:tabs>
-      <w:ind w:left="1680"/>
-    </w:pPr>
-  </w:style>
-  <w:style w:type="paragraph" w:styleId="TOC9">
-    <w:name w:val="toc 9"/>
-    <w:basedOn w:val="Normal"/>
-    <w:next w:val="Normal"/>
-    <w:semiHidden/>
-    <w:pPr>
-      <w:tabs>
-        <w:tab w:val="right" w:leader="dot" w:pos="9360"/>
-      </w:tabs>
-      <w:ind w:left="1920"/>
-    </w:pPr>
-  </w:style>
-  <w:style w:type="paragraph" w:customStyle="1" w:styleId="template">
-    <w:name w:val="template"/>
-    <w:basedOn w:val="Normal"/>
-    <w:rPr>
-      <w:rFonts w:ascii="Arial" w:hAnsi="Arial"/>
-      <w:i/>
-      <w:sz w:val="22"/>
-    </w:rPr>
-  </w:style>
-  <w:style w:type="character" w:styleId="PageNumber">
-    <w:name w:val="page number"/>
-    <w:basedOn w:val="DefaultParagraphFont"/>
-  </w:style>
-  <w:style w:type="paragraph" w:customStyle="1" w:styleId="level3text">
-    <w:name w:val="level 3 text"/>
-    <w:basedOn w:val="Normal"/>
-    <w:pPr>
-      <w:spacing w:line="220" w:lineRule="exact"/>
-      <w:ind w:left="1350" w:hanging="716"/>
-    </w:pPr>
-    <w:rPr>
-      <w:rFonts w:ascii="Arial" w:hAnsi="Arial"/>
-      <w:i/>
-      <w:sz w:val="22"/>
-    </w:rPr>
-  </w:style>
-  <w:style w:type="paragraph" w:customStyle="1" w:styleId="requirement">
-    <w:name w:val="requirement"/>
-    <w:basedOn w:val="level4"/>
-    <w:pPr>
-      <w:spacing w:before="0" w:after="0"/>
-      <w:ind w:left="2348" w:hanging="994"/>
-    </w:pPr>
-    <w:rPr>
-      <w:rFonts w:ascii="Times New Roman" w:hAnsi="Times New Roman"/>
-    </w:rPr>
-  </w:style>
-  <w:style w:type="paragraph" w:customStyle="1" w:styleId="ByLine">
-    <w:name w:val="ByLine"/>
-    <w:basedOn w:val="Title"/>
-    <w:rPr>
-      <w:sz w:val="28"/>
-    </w:rPr>
-  </w:style>
-  <w:style w:type="paragraph" w:customStyle="1" w:styleId="ChangeHistoryTitle">
-    <w:name w:val="ChangeHistory Title"/>
-    <w:basedOn w:val="Normal"/>
-    <w:pPr>
-      <w:keepNext/>
-      <w:spacing w:before="60" w:after="60" w:line="240" w:lineRule="auto"/>
-      <w:jc w:val="center"/>
-    </w:pPr>
-    <w:rPr>
-      <w:rFonts w:ascii="Arial" w:hAnsi="Arial"/>
-      <w:b/>
-      <w:sz w:val="36"/>
-    </w:rPr>
-  </w:style>
-  <w:style w:type="paragraph" w:customStyle="1" w:styleId="SuperTitle">
-    <w:name w:val="SuperTitle"/>
-    <w:basedOn w:val="Title"/>
-    <w:next w:val="Normal"/>
-    <w:pPr>
-      <w:pBdr>
-        <w:top w:val="single" w:sz="48" w:space="1" w:color="auto"/>
-      </w:pBdr>
-      <w:spacing w:before="960" w:after="0"/>
-    </w:pPr>
-    <w:rPr>
-      <w:sz w:val="28"/>
-    </w:rPr>
-  </w:style>
-  <w:style w:type="paragraph" w:customStyle="1" w:styleId="line">
-    <w:name w:val="line"/>
-    <w:basedOn w:val="Title"/>
-    <w:pPr>
-      <w:pBdr>
-        <w:top w:val="single" w:sz="36" w:space="1" w:color="auto"/>
-      </w:pBdr>
-      <w:spacing w:after="0"/>
-    </w:pPr>
-    <w:rPr>
-      <w:sz w:val="40"/>
-    </w:rPr>
-  </w:style>
-  <w:style w:type="paragraph" w:styleId="NormalWeb">
-    <w:name w:val="Normal (Web)"/>
-    <w:basedOn w:val="Normal"/>
-    <w:uiPriority w:val="99"/>
-    <w:unhideWhenUsed/>
-    <w:rsid w:val="00446990"/>
-    <w:pPr>
-      <w:spacing w:before="100" w:beforeAutospacing="1" w:after="100" w:afterAutospacing="1" w:line="240" w:lineRule="auto"/>
-    </w:pPr>
-    <w:rPr>
-      <w:rFonts w:ascii="Times New Roman" w:hAnsi="Times New Roman"/>
-      <w:szCs w:val="24"/>
-    </w:rPr>
-  </w:style>
-  <w:style w:type="character" w:customStyle="1" w:styleId="apple-tab-span">
-    <w:name w:val="apple-tab-span"/>
-    <w:basedOn w:val="DefaultParagraphFont"/>
-    <w:rsid w:val="00690D7D"/>
   </w:style>
 </w:styles>
 </file>
@@ -6890,7 +6964,7 @@
 </file>
 
 <file path=customXml/itemProps1.xml><?xml version="1.0" encoding="utf-8"?>
-<ds:datastoreItem xmlns:ds="http://schemas.openxmlformats.org/officeDocument/2006/customXml" ds:itemID="{84192917-504D-4265-9751-04BA3C3B346A}">
+<ds:datastoreItem xmlns:ds="http://schemas.openxmlformats.org/officeDocument/2006/customXml" ds:itemID="{6191C63C-45F2-453A-A40D-0D887F7A57C9}">
   <ds:schemaRefs>
     <ds:schemaRef ds:uri="http://schemas.openxmlformats.org/officeDocument/2006/bibliography"/>
   </ds:schemaRefs>

</xml_diff>